<commit_message>
update sur le cahier de charges
</commit_message>
<xml_diff>
--- a/src/ressources/Cahier de charges.docx
+++ b/src/ressources/Cahier de charges.docx
@@ -4517,21 +4517,7 @@
         <w:rPr>
           <w:rFonts w:cstheme="majorBidi"/>
         </w:rPr>
-        <w:t xml:space="preserve">Comprendre l’objectif (classification, régression, </w:t>
-      </w:r>
-      <w:proofErr w:type="spellStart"/>
-      <w:r>
-        <w:rPr>
-          <w:rFonts w:cstheme="majorBidi"/>
-        </w:rPr>
-        <w:t>forecasting</w:t>
-      </w:r>
-      <w:proofErr w:type="spellEnd"/>
-      <w:r>
-        <w:rPr>
-          <w:rFonts w:cstheme="majorBidi"/>
-        </w:rPr>
-        <w:t>…).</w:t>
+        <w:t>Comprendre l’objectif (classification, régression, forecasting…).</w:t>
       </w:r>
     </w:p>
     <w:p>
@@ -4603,19 +4589,11 @@
           <w:rFonts w:cstheme="majorBidi"/>
         </w:rPr>
       </w:pPr>
-      <w:proofErr w:type="spellStart"/>
-      <w:r>
-        <w:rPr>
-          <w:rFonts w:cstheme="majorBidi"/>
-        </w:rPr>
-        <w:t>Forecast</w:t>
-      </w:r>
-      <w:proofErr w:type="spellEnd"/>
-      <w:r>
-        <w:rPr>
-          <w:rFonts w:cstheme="majorBidi"/>
-        </w:rPr>
-        <w:t xml:space="preserve"> → MAPE / SMAPE</w:t>
+      <w:r>
+        <w:rPr>
+          <w:rFonts w:cstheme="majorBidi"/>
+        </w:rPr>
+        <w:t>Forecast → MAPE / SMAPE</w:t>
       </w:r>
     </w:p>
     <w:p>
@@ -4649,19 +4627,11 @@
           <w:rFonts w:cstheme="majorBidi"/>
         </w:rPr>
       </w:pPr>
-      <w:proofErr w:type="gramStart"/>
-      <w:r>
-        <w:rPr>
-          <w:rFonts w:cstheme="majorBidi"/>
-        </w:rPr>
-        <w:t>vitesse</w:t>
-      </w:r>
-      <w:proofErr w:type="gramEnd"/>
-      <w:r>
-        <w:rPr>
-          <w:rFonts w:cstheme="majorBidi"/>
-        </w:rPr>
-        <w:t xml:space="preserve"> d’inférence</w:t>
+      <w:r>
+        <w:rPr>
+          <w:rFonts w:cstheme="majorBidi"/>
+        </w:rPr>
+        <w:t>vitesse d’inférence</w:t>
       </w:r>
     </w:p>
     <w:p>
@@ -4676,14 +4646,12 @@
           <w:rFonts w:cstheme="majorBidi"/>
         </w:rPr>
       </w:pPr>
-      <w:proofErr w:type="gramStart"/>
       <w:r>
         <w:rPr>
           <w:rFonts w:cstheme="majorBidi"/>
         </w:rPr>
         <w:t>explicabilité</w:t>
       </w:r>
-      <w:proofErr w:type="gramEnd"/>
     </w:p>
     <w:p>
       <w:pPr>
@@ -4697,19 +4665,11 @@
           <w:rFonts w:cstheme="majorBidi"/>
         </w:rPr>
       </w:pPr>
-      <w:proofErr w:type="gramStart"/>
-      <w:r>
-        <w:rPr>
-          <w:rFonts w:cstheme="majorBidi"/>
-        </w:rPr>
-        <w:t>fréquence</w:t>
-      </w:r>
-      <w:proofErr w:type="gramEnd"/>
-      <w:r>
-        <w:rPr>
-          <w:rFonts w:cstheme="majorBidi"/>
-        </w:rPr>
-        <w:t xml:space="preserve"> d’actualisation du modèle</w:t>
+      <w:r>
+        <w:rPr>
+          <w:rFonts w:cstheme="majorBidi"/>
+        </w:rPr>
+        <w:t>fréquence d’actualisation du modèle</w:t>
       </w:r>
     </w:p>
     <w:p>
@@ -4764,114 +4724,66 @@
         <w:jc w:val="both"/>
         <w:rPr>
           <w:rFonts w:cstheme="majorBidi"/>
-        </w:rPr>
-      </w:pPr>
-      <w:proofErr w:type="gramStart"/>
-      <w:r>
-        <w:rPr>
-          <w:rFonts w:cstheme="majorBidi"/>
-        </w:rPr>
-        <w:t>data</w:t>
-      </w:r>
-      <w:proofErr w:type="gramEnd"/>
-      <w:r>
-        <w:rPr>
-          <w:rFonts w:cstheme="majorBidi"/>
-        </w:rPr>
-        <w:t>/</w:t>
-      </w:r>
-    </w:p>
-    <w:p>
-      <w:pPr>
-        <w:spacing w:line="360" w:lineRule="auto"/>
-        <w:jc w:val="both"/>
-        <w:rPr>
-          <w:rFonts w:cstheme="majorBidi"/>
-        </w:rPr>
-      </w:pPr>
-      <w:r>
-        <w:rPr>
-          <w:rFonts w:cstheme="majorBidi"/>
-        </w:rPr>
-        <w:t xml:space="preserve">   </w:t>
-      </w:r>
-      <w:proofErr w:type="spellStart"/>
-      <w:proofErr w:type="gramStart"/>
-      <w:r>
-        <w:rPr>
-          <w:rFonts w:cstheme="majorBidi"/>
-        </w:rPr>
-        <w:t>raw</w:t>
-      </w:r>
-      <w:proofErr w:type="spellEnd"/>
-      <w:proofErr w:type="gramEnd"/>
-      <w:r>
-        <w:rPr>
-          <w:rFonts w:cstheme="majorBidi"/>
-        </w:rPr>
-        <w:t>/</w:t>
-      </w:r>
-    </w:p>
-    <w:p>
-      <w:pPr>
-        <w:spacing w:line="360" w:lineRule="auto"/>
-        <w:jc w:val="both"/>
-        <w:rPr>
-          <w:rFonts w:cstheme="majorBidi"/>
-        </w:rPr>
-      </w:pPr>
-      <w:r>
-        <w:rPr>
-          <w:rFonts w:cstheme="majorBidi"/>
-        </w:rPr>
-        <w:t xml:space="preserve">   </w:t>
-      </w:r>
-      <w:proofErr w:type="spellStart"/>
-      <w:proofErr w:type="gramStart"/>
-      <w:r>
-        <w:rPr>
-          <w:rFonts w:cstheme="majorBidi"/>
-        </w:rPr>
-        <w:t>interim</w:t>
-      </w:r>
-      <w:proofErr w:type="spellEnd"/>
-      <w:proofErr w:type="gramEnd"/>
-      <w:r>
-        <w:rPr>
-          <w:rFonts w:cstheme="majorBidi"/>
-        </w:rPr>
-        <w:t>/</w:t>
-      </w:r>
-    </w:p>
-    <w:p>
-      <w:pPr>
-        <w:spacing w:line="360" w:lineRule="auto"/>
-        <w:jc w:val="both"/>
-        <w:rPr>
-          <w:rFonts w:cstheme="majorBidi"/>
-        </w:rPr>
-      </w:pPr>
-      <w:r>
-        <w:rPr>
-          <w:rFonts w:cstheme="majorBidi"/>
-        </w:rPr>
-        <w:t xml:space="preserve">   </w:t>
-      </w:r>
-      <w:proofErr w:type="spellStart"/>
-      <w:proofErr w:type="gramStart"/>
-      <w:r>
-        <w:rPr>
-          <w:rFonts w:cstheme="majorBidi"/>
-        </w:rPr>
-        <w:t>processed</w:t>
-      </w:r>
-      <w:proofErr w:type="spellEnd"/>
-      <w:proofErr w:type="gramEnd"/>
-      <w:r>
-        <w:rPr>
-          <w:rFonts w:cstheme="majorBidi"/>
-        </w:rPr>
-        <w:t>/</w:t>
+          <w:lang w:val="en-US"/>
+        </w:rPr>
+      </w:pPr>
+      <w:r>
+        <w:rPr>
+          <w:rFonts w:cstheme="majorBidi"/>
+          <w:lang w:val="en-US"/>
+        </w:rPr>
+        <w:t>data/</w:t>
+      </w:r>
+    </w:p>
+    <w:p>
+      <w:pPr>
+        <w:spacing w:line="360" w:lineRule="auto"/>
+        <w:jc w:val="both"/>
+        <w:rPr>
+          <w:rFonts w:cstheme="majorBidi"/>
+          <w:lang w:val="en-US"/>
+        </w:rPr>
+      </w:pPr>
+      <w:r>
+        <w:rPr>
+          <w:rFonts w:cstheme="majorBidi"/>
+          <w:lang w:val="en-US"/>
+        </w:rPr>
+        <w:t xml:space="preserve">   raw/</w:t>
+      </w:r>
+    </w:p>
+    <w:p>
+      <w:pPr>
+        <w:spacing w:line="360" w:lineRule="auto"/>
+        <w:jc w:val="both"/>
+        <w:rPr>
+          <w:rFonts w:cstheme="majorBidi"/>
+          <w:lang w:val="en-US"/>
+        </w:rPr>
+      </w:pPr>
+      <w:r>
+        <w:rPr>
+          <w:rFonts w:cstheme="majorBidi"/>
+          <w:lang w:val="en-US"/>
+        </w:rPr>
+        <w:t xml:space="preserve">   interim/</w:t>
+      </w:r>
+    </w:p>
+    <w:p>
+      <w:pPr>
+        <w:spacing w:line="360" w:lineRule="auto"/>
+        <w:jc w:val="both"/>
+        <w:rPr>
+          <w:rFonts w:cstheme="majorBidi"/>
+          <w:lang w:val="en-US"/>
+        </w:rPr>
+      </w:pPr>
+      <w:r>
+        <w:rPr>
+          <w:rFonts w:cstheme="majorBidi"/>
+          <w:lang w:val="en-US"/>
+        </w:rPr>
+        <w:t xml:space="preserve">   processed/</w:t>
       </w:r>
     </w:p>
     <w:p>
@@ -4884,6 +4796,7 @@
           <w:i/>
           <w:iCs/>
           <w:color w:val="002060"/>
+          <w:lang w:val="en-US"/>
         </w:rPr>
       </w:pPr>
       <w:r>
@@ -4892,6 +4805,7 @@
           <w:i/>
           <w:iCs/>
           <w:color w:val="002060"/>
+          <w:lang w:val="en-US"/>
         </w:rPr>
         <w:t>Inclusion d’un script pour automatiser l’ingestion.</w:t>
       </w:r>
@@ -4905,6 +4819,18 @@
           <w:rFonts w:cstheme="majorBidi"/>
         </w:rPr>
       </w:pPr>
+      <w:r>
+        <w:rPr>
+          <w:rFonts w:cstheme="majorBidi"/>
+        </w:rPr>
+        <w:t>Versioning des données via D</w:t>
+      </w:r>
+      <w:r>
+        <w:rPr>
+          <w:rFonts w:cstheme="majorBidi"/>
+        </w:rPr>
+        <w:t>VC</w:t>
+      </w:r>
     </w:p>
     <w:p>
       <w:pPr>
@@ -4924,26 +4850,8 @@
           <w:rFonts w:cstheme="majorBidi"/>
           <w:lang w:val="en-US"/>
         </w:rPr>
-        <w:t xml:space="preserve">EDA (Exploratory Data Analysis) </w:t>
-      </w:r>
-      <w:proofErr w:type="spellStart"/>
-      <w:proofErr w:type="gramStart"/>
-      <w:r>
-        <w:rPr>
-          <w:rFonts w:cstheme="majorBidi"/>
-          <w:lang w:val="en-US"/>
-        </w:rPr>
-        <w:t>structuré</w:t>
-      </w:r>
-      <w:proofErr w:type="spellEnd"/>
-      <w:r>
-        <w:rPr>
-          <w:rFonts w:cstheme="majorBidi"/>
-          <w:lang w:val="en-US"/>
-        </w:rPr>
-        <w:t xml:space="preserve"> :</w:t>
-      </w:r>
-      <w:proofErr w:type="gramEnd"/>
+        <w:t>EDA (Exploratory Data Analysis) structuré :</w:t>
+      </w:r>
     </w:p>
     <w:p>
       <w:pPr>
@@ -4982,16 +4890,12 @@
           <w:rFonts w:cstheme="majorBidi"/>
         </w:rPr>
       </w:pPr>
-      <w:proofErr w:type="spellStart"/>
-      <w:proofErr w:type="gramStart"/>
       <w:r>
         <w:rPr>
           <w:rFonts w:cstheme="majorBidi"/>
         </w:rPr>
         <w:t>outliers</w:t>
       </w:r>
-      <w:proofErr w:type="spellEnd"/>
-      <w:proofErr w:type="gramEnd"/>
     </w:p>
     <w:p>
       <w:pPr>
@@ -5005,14 +4909,12 @@
           <w:rFonts w:cstheme="majorBidi"/>
         </w:rPr>
       </w:pPr>
-      <w:proofErr w:type="gramStart"/>
       <w:r>
         <w:rPr>
           <w:rFonts w:cstheme="majorBidi"/>
         </w:rPr>
         <w:t>distributions</w:t>
       </w:r>
-      <w:proofErr w:type="gramEnd"/>
     </w:p>
     <w:p>
       <w:pPr>
@@ -5030,21 +4932,7 @@
         <w:rPr>
           <w:rFonts w:cstheme="majorBidi"/>
         </w:rPr>
-        <w:t xml:space="preserve">Correction des types (dates, </w:t>
-      </w:r>
-      <w:proofErr w:type="spellStart"/>
-      <w:r>
-        <w:rPr>
-          <w:rFonts w:cstheme="majorBidi"/>
-        </w:rPr>
-        <w:t>floats</w:t>
-      </w:r>
-      <w:proofErr w:type="spellEnd"/>
-      <w:r>
-        <w:rPr>
-          <w:rFonts w:cstheme="majorBidi"/>
-        </w:rPr>
-        <w:t>, catégorielles).</w:t>
+        <w:t>Correction des types (dates, floats, catégorielles).</w:t>
       </w:r>
     </w:p>
     <w:p>
@@ -5063,21 +4951,7 @@
         <w:rPr>
           <w:rFonts w:cstheme="majorBidi"/>
         </w:rPr>
-        <w:t xml:space="preserve">Normalisation, gestion des </w:t>
-      </w:r>
-      <w:proofErr w:type="spellStart"/>
-      <w:r>
-        <w:rPr>
-          <w:rFonts w:cstheme="majorBidi"/>
-        </w:rPr>
-        <w:t>outliers</w:t>
-      </w:r>
-      <w:proofErr w:type="spellEnd"/>
-      <w:r>
-        <w:rPr>
-          <w:rFonts w:cstheme="majorBidi"/>
-        </w:rPr>
-        <w:t>.</w:t>
+        <w:t>Normalisation, gestion des outliers.</w:t>
       </w:r>
     </w:p>
     <w:p>
@@ -5092,33 +4966,11 @@
           <w:rFonts w:cstheme="majorBidi"/>
         </w:rPr>
       </w:pPr>
-      <w:proofErr w:type="spellStart"/>
-      <w:r>
-        <w:rPr>
-          <w:rFonts w:cstheme="majorBidi"/>
-        </w:rPr>
-        <w:t>Logging</w:t>
-      </w:r>
-      <w:proofErr w:type="spellEnd"/>
-      <w:r>
-        <w:rPr>
-          <w:rFonts w:cstheme="majorBidi"/>
-        </w:rPr>
-        <w:t xml:space="preserve"> automatique </w:t>
-      </w:r>
-      <w:proofErr w:type="spellStart"/>
-      <w:r>
-        <w:rPr>
-          <w:rFonts w:cstheme="majorBidi"/>
-        </w:rPr>
-        <w:t>MLflow</w:t>
-      </w:r>
-      <w:proofErr w:type="spellEnd"/>
-      <w:r>
-        <w:rPr>
-          <w:rFonts w:cstheme="majorBidi"/>
-        </w:rPr>
-        <w:t xml:space="preserve"> pour garder la trace.</w:t>
+      <w:r>
+        <w:rPr>
+          <w:rFonts w:cstheme="majorBidi"/>
+        </w:rPr>
+        <w:t>Logging automatique MLflow pour garder la trace.</w:t>
       </w:r>
     </w:p>
     <w:p>
@@ -5183,23 +5035,7 @@
           <w:rFonts w:cstheme="majorBidi"/>
           <w:lang w:val="en-US"/>
         </w:rPr>
-        <w:t xml:space="preserve">Stockage </w:t>
-      </w:r>
-      <w:proofErr w:type="spellStart"/>
-      <w:r>
-        <w:rPr>
-          <w:rFonts w:cstheme="majorBidi"/>
-          <w:lang w:val="en-US"/>
-        </w:rPr>
-        <w:t>contrôlé</w:t>
-      </w:r>
-      <w:proofErr w:type="spellEnd"/>
-      <w:r>
-        <w:rPr>
-          <w:rFonts w:cstheme="majorBidi"/>
-          <w:lang w:val="en-US"/>
-        </w:rPr>
-        <w:t xml:space="preserve"> (dossiers data/raw, data/processed).</w:t>
+        <w:t>Stockage contrôlé (dossiers data/raw, data/processed).</w:t>
       </w:r>
     </w:p>
     <w:p>
@@ -5229,6 +5065,7 @@
         <w:jc w:val="both"/>
         <w:rPr>
           <w:rFonts w:cstheme="majorBidi"/>
+          <w:lang w:val="en-US"/>
         </w:rPr>
       </w:pPr>
     </w:p>
@@ -5267,19 +5104,11 @@
           <w:rFonts w:cstheme="majorBidi"/>
         </w:rPr>
       </w:pPr>
-      <w:proofErr w:type="gramStart"/>
-      <w:r>
-        <w:rPr>
-          <w:rFonts w:cstheme="majorBidi"/>
-        </w:rPr>
-        <w:t>imputation</w:t>
-      </w:r>
-      <w:proofErr w:type="gramEnd"/>
-      <w:r>
-        <w:rPr>
-          <w:rFonts w:cstheme="majorBidi"/>
-        </w:rPr>
-        <w:t xml:space="preserve"> + justification des choix</w:t>
+      <w:r>
+        <w:rPr>
+          <w:rFonts w:cstheme="majorBidi"/>
+        </w:rPr>
+        <w:t>imputation + justification des choix</w:t>
       </w:r>
     </w:p>
     <w:p>
@@ -5294,19 +5123,11 @@
           <w:rFonts w:cstheme="majorBidi"/>
         </w:rPr>
       </w:pPr>
-      <w:proofErr w:type="gramStart"/>
-      <w:r>
-        <w:rPr>
-          <w:rFonts w:cstheme="majorBidi"/>
-        </w:rPr>
-        <w:t>normalisation</w:t>
-      </w:r>
-      <w:proofErr w:type="gramEnd"/>
-      <w:r>
-        <w:rPr>
-          <w:rFonts w:cstheme="majorBidi"/>
-        </w:rPr>
-        <w:t xml:space="preserve"> / standardisation</w:t>
+      <w:r>
+        <w:rPr>
+          <w:rFonts w:cstheme="majorBidi"/>
+        </w:rPr>
+        <w:t>normalisation / standardisation</w:t>
       </w:r>
     </w:p>
     <w:p>
@@ -5321,47 +5142,11 @@
           <w:rFonts w:cstheme="majorBidi"/>
         </w:rPr>
       </w:pPr>
-      <w:proofErr w:type="gramStart"/>
-      <w:r>
-        <w:rPr>
-          <w:rFonts w:cstheme="majorBidi"/>
-        </w:rPr>
-        <w:t>encodage</w:t>
-      </w:r>
-      <w:proofErr w:type="gramEnd"/>
-      <w:r>
-        <w:rPr>
-          <w:rFonts w:cstheme="majorBidi"/>
-        </w:rPr>
-        <w:t xml:space="preserve"> (</w:t>
-      </w:r>
-      <w:proofErr w:type="spellStart"/>
-      <w:r>
-        <w:rPr>
-          <w:rFonts w:cstheme="majorBidi"/>
-        </w:rPr>
-        <w:t>OneHot</w:t>
-      </w:r>
-      <w:proofErr w:type="spellEnd"/>
-      <w:r>
-        <w:rPr>
-          <w:rFonts w:cstheme="majorBidi"/>
-        </w:rPr>
-        <w:t xml:space="preserve">, </w:t>
-      </w:r>
-      <w:proofErr w:type="spellStart"/>
-      <w:r>
-        <w:rPr>
-          <w:rFonts w:cstheme="majorBidi"/>
-        </w:rPr>
-        <w:t>TargetEncoding</w:t>
-      </w:r>
-      <w:proofErr w:type="spellEnd"/>
-      <w:r>
-        <w:rPr>
-          <w:rFonts w:cstheme="majorBidi"/>
-        </w:rPr>
-        <w:t>…)</w:t>
+      <w:r>
+        <w:rPr>
+          <w:rFonts w:cstheme="majorBidi"/>
+        </w:rPr>
+        <w:t>encodage (OneHot, TargetEncoding…)</w:t>
       </w:r>
     </w:p>
     <w:p>
@@ -5376,47 +5161,11 @@
           <w:rFonts w:cstheme="majorBidi"/>
         </w:rPr>
       </w:pPr>
-      <w:proofErr w:type="gramStart"/>
-      <w:r>
-        <w:rPr>
-          <w:rFonts w:cstheme="majorBidi"/>
-        </w:rPr>
-        <w:t>traitement</w:t>
-      </w:r>
-      <w:proofErr w:type="gramEnd"/>
-      <w:r>
-        <w:rPr>
-          <w:rFonts w:cstheme="majorBidi"/>
-        </w:rPr>
-        <w:t xml:space="preserve"> du déséquilibre (SMOTE, </w:t>
-      </w:r>
-      <w:proofErr w:type="spellStart"/>
-      <w:r>
-        <w:rPr>
-          <w:rFonts w:cstheme="majorBidi"/>
-        </w:rPr>
-        <w:t>weighted</w:t>
-      </w:r>
-      <w:proofErr w:type="spellEnd"/>
-      <w:r>
-        <w:rPr>
-          <w:rFonts w:cstheme="majorBidi"/>
-        </w:rPr>
-        <w:t xml:space="preserve"> </w:t>
-      </w:r>
-      <w:proofErr w:type="spellStart"/>
-      <w:r>
-        <w:rPr>
-          <w:rFonts w:cstheme="majorBidi"/>
-        </w:rPr>
-        <w:t>loss</w:t>
-      </w:r>
-      <w:proofErr w:type="spellEnd"/>
-      <w:r>
-        <w:rPr>
-          <w:rFonts w:cstheme="majorBidi"/>
-        </w:rPr>
-        <w:t>)</w:t>
+      <w:r>
+        <w:rPr>
+          <w:rFonts w:cstheme="majorBidi"/>
+        </w:rPr>
+        <w:t>traitement du déséquilibre (SMOTE, weighted loss)</w:t>
       </w:r>
     </w:p>
     <w:p>
@@ -5431,21 +5180,11 @@
           <w:rFonts w:cstheme="majorBidi"/>
         </w:rPr>
       </w:pPr>
-      <w:proofErr w:type="spellStart"/>
-      <w:proofErr w:type="gramStart"/>
-      <w:r>
-        <w:rPr>
-          <w:rFonts w:cstheme="majorBidi"/>
-        </w:rPr>
-        <w:t>feature</w:t>
-      </w:r>
-      <w:proofErr w:type="spellEnd"/>
-      <w:proofErr w:type="gramEnd"/>
-      <w:r>
-        <w:rPr>
-          <w:rFonts w:cstheme="majorBidi"/>
-        </w:rPr>
-        <w:t xml:space="preserve"> engineering</w:t>
+      <w:r>
+        <w:rPr>
+          <w:rFonts w:cstheme="majorBidi"/>
+        </w:rPr>
+        <w:t>feature engineering</w:t>
       </w:r>
     </w:p>
     <w:p>
@@ -5460,35 +5199,11 @@
           <w:rFonts w:cstheme="majorBidi"/>
         </w:rPr>
       </w:pPr>
-      <w:proofErr w:type="spellStart"/>
-      <w:proofErr w:type="gramStart"/>
-      <w:r>
-        <w:rPr>
-          <w:rFonts w:cstheme="majorBidi"/>
-        </w:rPr>
-        <w:t>feature</w:t>
-      </w:r>
-      <w:proofErr w:type="spellEnd"/>
-      <w:proofErr w:type="gramEnd"/>
-      <w:r>
-        <w:rPr>
-          <w:rFonts w:cstheme="majorBidi"/>
-        </w:rPr>
-        <w:t xml:space="preserve"> </w:t>
-      </w:r>
-      <w:proofErr w:type="spellStart"/>
-      <w:r>
-        <w:rPr>
-          <w:rFonts w:cstheme="majorBidi"/>
-        </w:rPr>
-        <w:t>selection</w:t>
-      </w:r>
-      <w:proofErr w:type="spellEnd"/>
-      <w:r>
-        <w:rPr>
-          <w:rFonts w:cstheme="majorBidi"/>
-        </w:rPr>
-        <w:t xml:space="preserve"> éventuelle</w:t>
+      <w:r>
+        <w:rPr>
+          <w:rFonts w:cstheme="majorBidi"/>
+        </w:rPr>
+        <w:t>feature selection éventuelle</w:t>
       </w:r>
     </w:p>
     <w:p>
@@ -5503,28 +5218,12 @@
           <w:rFonts w:cstheme="majorBidi"/>
         </w:rPr>
       </w:pPr>
-      <w:proofErr w:type="gramStart"/>
-      <w:r>
-        <w:rPr>
-          <w:rFonts w:cstheme="majorBidi"/>
-        </w:rPr>
-        <w:t>pipeline</w:t>
-      </w:r>
-      <w:proofErr w:type="gramEnd"/>
-      <w:r>
-        <w:rPr>
-          <w:rFonts w:cstheme="majorBidi"/>
-        </w:rPr>
-        <w:t xml:space="preserve"> </w:t>
-      </w:r>
-      <w:proofErr w:type="spellStart"/>
-      <w:r>
-        <w:rPr>
-          <w:rFonts w:cstheme="majorBidi"/>
-        </w:rPr>
-        <w:t>sklearn</w:t>
-      </w:r>
-      <w:proofErr w:type="spellEnd"/>
+      <w:r>
+        <w:rPr>
+          <w:rFonts w:cstheme="majorBidi"/>
+        </w:rPr>
+        <w:t>pipeline sklearn</w:t>
+      </w:r>
     </w:p>
     <w:p>
       <w:pPr>
@@ -5593,35 +5292,7 @@
         <w:rPr>
           <w:rFonts w:cstheme="majorBidi"/>
         </w:rPr>
-        <w:t xml:space="preserve">Visualisations exploratoires (distribution, </w:t>
-      </w:r>
-      <w:proofErr w:type="spellStart"/>
-      <w:r>
-        <w:rPr>
-          <w:rFonts w:cstheme="majorBidi"/>
-        </w:rPr>
-        <w:t>heatmap</w:t>
-      </w:r>
-      <w:proofErr w:type="spellEnd"/>
-      <w:r>
-        <w:rPr>
-          <w:rFonts w:cstheme="majorBidi"/>
-        </w:rPr>
-        <w:t xml:space="preserve">, </w:t>
-      </w:r>
-      <w:proofErr w:type="spellStart"/>
-      <w:r>
-        <w:rPr>
-          <w:rFonts w:cstheme="majorBidi"/>
-        </w:rPr>
-        <w:t>scatterplot</w:t>
-      </w:r>
-      <w:proofErr w:type="spellEnd"/>
-      <w:r>
-        <w:rPr>
-          <w:rFonts w:cstheme="majorBidi"/>
-        </w:rPr>
-        <w:t>…)</w:t>
+        <w:t>Visualisations exploratoires (distribution, heatmap, scatterplot…)</w:t>
       </w:r>
     </w:p>
     <w:p>
@@ -5655,19 +5326,11 @@
           <w:rFonts w:cstheme="majorBidi"/>
         </w:rPr>
       </w:pPr>
-      <w:proofErr w:type="gramStart"/>
-      <w:r>
-        <w:rPr>
-          <w:rFonts w:cstheme="majorBidi"/>
-        </w:rPr>
-        <w:t>anomalies</w:t>
-      </w:r>
-      <w:proofErr w:type="gramEnd"/>
-      <w:r>
-        <w:rPr>
-          <w:rFonts w:cstheme="majorBidi"/>
-        </w:rPr>
-        <w:t xml:space="preserve"> dans le temps</w:t>
+      <w:r>
+        <w:rPr>
+          <w:rFonts w:cstheme="majorBidi"/>
+        </w:rPr>
+        <w:t>anomalies dans le temps</w:t>
       </w:r>
     </w:p>
     <w:p>
@@ -5682,16 +5345,12 @@
           <w:rFonts w:cstheme="majorBidi"/>
         </w:rPr>
       </w:pPr>
-      <w:proofErr w:type="spellStart"/>
-      <w:proofErr w:type="gramStart"/>
       <w:r>
         <w:rPr>
           <w:rFonts w:cstheme="majorBidi"/>
         </w:rPr>
         <w:t>correlation</w:t>
       </w:r>
-      <w:proofErr w:type="spellEnd"/>
-      <w:proofErr w:type="gramEnd"/>
     </w:p>
     <w:p>
       <w:pPr>
@@ -5705,33 +5364,11 @@
           <w:rFonts w:cstheme="majorBidi"/>
         </w:rPr>
       </w:pPr>
-      <w:proofErr w:type="gramStart"/>
-      <w:r>
-        <w:rPr>
-          <w:rFonts w:cstheme="majorBidi"/>
-        </w:rPr>
-        <w:t>saisonnalité</w:t>
-      </w:r>
-      <w:proofErr w:type="gramEnd"/>
-      <w:r>
-        <w:rPr>
-          <w:rFonts w:cstheme="majorBidi"/>
-        </w:rPr>
-        <w:t xml:space="preserve"> (</w:t>
-      </w:r>
-      <w:proofErr w:type="spellStart"/>
-      <w:r>
-        <w:rPr>
-          <w:rFonts w:cstheme="majorBidi"/>
-        </w:rPr>
-        <w:t>forecast</w:t>
-      </w:r>
-      <w:proofErr w:type="spellEnd"/>
-      <w:r>
-        <w:rPr>
-          <w:rFonts w:cstheme="majorBidi"/>
-        </w:rPr>
-        <w:t>)</w:t>
+      <w:r>
+        <w:rPr>
+          <w:rFonts w:cstheme="majorBidi"/>
+        </w:rPr>
+        <w:t>saisonnalité (forecast)</w:t>
       </w:r>
     </w:p>
     <w:p>
@@ -5746,19 +5383,11 @@
           <w:rFonts w:cstheme="majorBidi"/>
         </w:rPr>
       </w:pPr>
-      <w:proofErr w:type="gramStart"/>
-      <w:r>
-        <w:rPr>
-          <w:rFonts w:cstheme="majorBidi"/>
-        </w:rPr>
-        <w:t>importance</w:t>
-      </w:r>
-      <w:proofErr w:type="gramEnd"/>
-      <w:r>
-        <w:rPr>
-          <w:rFonts w:cstheme="majorBidi"/>
-        </w:rPr>
-        <w:t xml:space="preserve"> des variables</w:t>
+      <w:r>
+        <w:rPr>
+          <w:rFonts w:cstheme="majorBidi"/>
+        </w:rPr>
+        <w:t>importance des variables</w:t>
       </w:r>
     </w:p>
     <w:p>
@@ -5800,14 +5429,7 @@
         <w:rPr>
           <w:rFonts w:cstheme="majorBidi"/>
         </w:rPr>
-        <w:t xml:space="preserve"> ou </w:t>
-      </w:r>
-      <w:proofErr w:type="gramStart"/>
-      <w:r>
-        <w:rPr>
-          <w:rFonts w:cstheme="majorBidi"/>
-        </w:rPr>
-        <w:t xml:space="preserve">un </w:t>
+        <w:t xml:space="preserve"> ou un </w:t>
       </w:r>
       <w:r>
         <w:rPr>
@@ -5817,7 +5439,6 @@
         </w:rPr>
         <w:t>datasheet</w:t>
       </w:r>
-      <w:proofErr w:type="gramEnd"/>
       <w:r>
         <w:rPr>
           <w:rFonts w:cstheme="majorBidi"/>
@@ -5859,18 +5480,8 @@
         <w:rPr>
           <w:rFonts w:cstheme="majorBidi"/>
         </w:rPr>
-        <w:t xml:space="preserve">requirements.txt ou </w:t>
-      </w:r>
-      <w:proofErr w:type="spellStart"/>
-      <w:proofErr w:type="gramStart"/>
-      <w:r>
-        <w:rPr>
-          <w:rFonts w:cstheme="majorBidi"/>
-        </w:rPr>
-        <w:t>pyproject.toml</w:t>
-      </w:r>
-      <w:proofErr w:type="spellEnd"/>
-      <w:proofErr w:type="gramEnd"/>
+        <w:t>requirements.txt ou pyproject.toml</w:t>
+      </w:r>
     </w:p>
     <w:p>
       <w:pPr>
@@ -5884,27 +5495,11 @@
           <w:rFonts w:cstheme="majorBidi"/>
         </w:rPr>
       </w:pPr>
-      <w:proofErr w:type="gramStart"/>
-      <w:r>
-        <w:rPr>
-          <w:rFonts w:cstheme="majorBidi"/>
-        </w:rPr>
-        <w:t>.</w:t>
-      </w:r>
-      <w:proofErr w:type="spellStart"/>
-      <w:r>
-        <w:rPr>
-          <w:rFonts w:cstheme="majorBidi"/>
-        </w:rPr>
-        <w:t>env</w:t>
-      </w:r>
-      <w:proofErr w:type="spellEnd"/>
-      <w:proofErr w:type="gramEnd"/>
-      <w:r>
-        <w:rPr>
-          <w:rFonts w:cstheme="majorBidi"/>
-        </w:rPr>
-        <w:t xml:space="preserve"> pour les variables sensibles</w:t>
+      <w:r>
+        <w:rPr>
+          <w:rFonts w:cstheme="majorBidi"/>
+        </w:rPr>
+        <w:t>.env pour les variables sensibles</w:t>
       </w:r>
     </w:p>
     <w:p>
@@ -5919,19 +5514,11 @@
           <w:rFonts w:cstheme="majorBidi"/>
         </w:rPr>
       </w:pPr>
-      <w:proofErr w:type="gramStart"/>
-      <w:r>
-        <w:rPr>
-          <w:rFonts w:cstheme="majorBidi"/>
-        </w:rPr>
-        <w:t>organisation</w:t>
-      </w:r>
-      <w:proofErr w:type="gramEnd"/>
-      <w:r>
-        <w:rPr>
-          <w:rFonts w:cstheme="majorBidi"/>
-        </w:rPr>
-        <w:t xml:space="preserve"> du repo :</w:t>
+      <w:r>
+        <w:rPr>
+          <w:rFonts w:cstheme="majorBidi"/>
+        </w:rPr>
+        <w:t>organisation du repo :</w:t>
       </w:r>
     </w:p>
     <w:p>
@@ -5943,21 +5530,11 @@
           <w:rFonts w:cstheme="majorBidi"/>
         </w:rPr>
       </w:pPr>
-      <w:proofErr w:type="spellStart"/>
-      <w:proofErr w:type="gramStart"/>
-      <w:r>
-        <w:rPr>
-          <w:rFonts w:cstheme="majorBidi"/>
-        </w:rPr>
-        <w:t>project</w:t>
-      </w:r>
-      <w:proofErr w:type="spellEnd"/>
-      <w:proofErr w:type="gramEnd"/>
-      <w:r>
-        <w:rPr>
-          <w:rFonts w:cstheme="majorBidi"/>
-        </w:rPr>
-        <w:t>/</w:t>
+      <w:r>
+        <w:rPr>
+          <w:rFonts w:cstheme="majorBidi"/>
+        </w:rPr>
+        <w:t>project/</w:t>
       </w:r>
     </w:p>
     <w:p>
@@ -5973,21 +5550,7 @@
         <w:rPr>
           <w:rFonts w:cstheme="majorBidi"/>
         </w:rPr>
-        <w:t xml:space="preserve">  </w:t>
-      </w:r>
-      <w:proofErr w:type="gramStart"/>
-      <w:r>
-        <w:rPr>
-          <w:rFonts w:cstheme="majorBidi"/>
-        </w:rPr>
-        <w:t>data</w:t>
-      </w:r>
-      <w:proofErr w:type="gramEnd"/>
-      <w:r>
-        <w:rPr>
-          <w:rFonts w:cstheme="majorBidi"/>
-        </w:rPr>
-        <w:t>/</w:t>
+        <w:t xml:space="preserve">  data/</w:t>
       </w:r>
     </w:p>
     <w:p>
@@ -6003,21 +5566,7 @@
         <w:rPr>
           <w:rFonts w:cstheme="majorBidi"/>
         </w:rPr>
-        <w:t xml:space="preserve">  </w:t>
-      </w:r>
-      <w:proofErr w:type="gramStart"/>
-      <w:r>
-        <w:rPr>
-          <w:rFonts w:cstheme="majorBidi"/>
-        </w:rPr>
-        <w:t>src</w:t>
-      </w:r>
-      <w:proofErr w:type="gramEnd"/>
-      <w:r>
-        <w:rPr>
-          <w:rFonts w:cstheme="majorBidi"/>
-        </w:rPr>
-        <w:t>/</w:t>
+        <w:t xml:space="preserve">  src/</w:t>
       </w:r>
     </w:p>
     <w:p>
@@ -6033,21 +5582,7 @@
         <w:rPr>
           <w:rFonts w:cstheme="majorBidi"/>
         </w:rPr>
-        <w:t xml:space="preserve">  </w:t>
-      </w:r>
-      <w:proofErr w:type="gramStart"/>
-      <w:r>
-        <w:rPr>
-          <w:rFonts w:cstheme="majorBidi"/>
-        </w:rPr>
-        <w:t>notebooks</w:t>
-      </w:r>
-      <w:proofErr w:type="gramEnd"/>
-      <w:r>
-        <w:rPr>
-          <w:rFonts w:cstheme="majorBidi"/>
-        </w:rPr>
-        <w:t>/</w:t>
+        <w:t xml:space="preserve">  notebooks/</w:t>
       </w:r>
     </w:p>
     <w:p>
@@ -6063,21 +5598,7 @@
         <w:rPr>
           <w:rFonts w:cstheme="majorBidi"/>
         </w:rPr>
-        <w:t xml:space="preserve">  </w:t>
-      </w:r>
-      <w:proofErr w:type="gramStart"/>
-      <w:r>
-        <w:rPr>
-          <w:rFonts w:cstheme="majorBidi"/>
-        </w:rPr>
-        <w:t>tests</w:t>
-      </w:r>
-      <w:proofErr w:type="gramEnd"/>
-      <w:r>
-        <w:rPr>
-          <w:rFonts w:cstheme="majorBidi"/>
-        </w:rPr>
-        <w:t>/</w:t>
+        <w:t xml:space="preserve">  tests/</w:t>
       </w:r>
     </w:p>
     <w:p>
@@ -6093,23 +5614,7 @@
         <w:rPr>
           <w:rFonts w:cstheme="majorBidi"/>
         </w:rPr>
-        <w:t xml:space="preserve">  </w:t>
-      </w:r>
-      <w:proofErr w:type="spellStart"/>
-      <w:proofErr w:type="gramStart"/>
-      <w:r>
-        <w:rPr>
-          <w:rFonts w:cstheme="majorBidi"/>
-        </w:rPr>
-        <w:t>models</w:t>
-      </w:r>
-      <w:proofErr w:type="spellEnd"/>
-      <w:proofErr w:type="gramEnd"/>
-      <w:r>
-        <w:rPr>
-          <w:rFonts w:cstheme="majorBidi"/>
-        </w:rPr>
-        <w:t>/</w:t>
+        <w:t xml:space="preserve">  models/</w:t>
       </w:r>
     </w:p>
     <w:p>
@@ -6125,23 +5630,7 @@
         <w:rPr>
           <w:rFonts w:cstheme="majorBidi"/>
         </w:rPr>
-        <w:t xml:space="preserve">  </w:t>
-      </w:r>
-      <w:proofErr w:type="spellStart"/>
-      <w:proofErr w:type="gramStart"/>
-      <w:r>
-        <w:rPr>
-          <w:rFonts w:cstheme="majorBidi"/>
-        </w:rPr>
-        <w:t>mlruns</w:t>
-      </w:r>
-      <w:proofErr w:type="spellEnd"/>
-      <w:proofErr w:type="gramEnd"/>
-      <w:r>
-        <w:rPr>
-          <w:rFonts w:cstheme="majorBidi"/>
-        </w:rPr>
-        <w:t>/</w:t>
+        <w:t xml:space="preserve">  mlruns/</w:t>
       </w:r>
     </w:p>
     <w:p>
@@ -6157,29 +5646,7 @@
         <w:rPr>
           <w:rFonts w:cstheme="majorBidi"/>
         </w:rPr>
-        <w:t xml:space="preserve">  </w:t>
-      </w:r>
-      <w:proofErr w:type="gramStart"/>
-      <w:r>
-        <w:rPr>
-          <w:rFonts w:cstheme="majorBidi"/>
-        </w:rPr>
-        <w:t>.</w:t>
-      </w:r>
-      <w:proofErr w:type="spellStart"/>
-      <w:r>
-        <w:rPr>
-          <w:rFonts w:cstheme="majorBidi"/>
-        </w:rPr>
-        <w:t>github</w:t>
-      </w:r>
-      <w:proofErr w:type="spellEnd"/>
-      <w:proofErr w:type="gramEnd"/>
-      <w:r>
-        <w:rPr>
-          <w:rFonts w:cstheme="majorBidi"/>
-        </w:rPr>
-        <w:t>/workflows/</w:t>
+        <w:t xml:space="preserve">  .github/workflows/</w:t>
       </w:r>
     </w:p>
     <w:p>
@@ -6225,77 +5692,7 @@
         <w:rPr>
           <w:rFonts w:cstheme="majorBidi"/>
         </w:rPr>
-        <w:t xml:space="preserve">Un modèle simple pour référence : </w:t>
-      </w:r>
-      <w:proofErr w:type="spellStart"/>
-      <w:r>
-        <w:rPr>
-          <w:rFonts w:cstheme="majorBidi"/>
-        </w:rPr>
-        <w:t>logistic</w:t>
-      </w:r>
-      <w:proofErr w:type="spellEnd"/>
-      <w:r>
-        <w:rPr>
-          <w:rFonts w:cstheme="majorBidi"/>
-        </w:rPr>
-        <w:t xml:space="preserve"> </w:t>
-      </w:r>
-      <w:proofErr w:type="spellStart"/>
-      <w:r>
-        <w:rPr>
-          <w:rFonts w:cstheme="majorBidi"/>
-        </w:rPr>
-        <w:t>regression</w:t>
-      </w:r>
-      <w:proofErr w:type="spellEnd"/>
-      <w:r>
-        <w:rPr>
-          <w:rFonts w:cstheme="majorBidi"/>
-        </w:rPr>
-        <w:t xml:space="preserve">, </w:t>
-      </w:r>
-      <w:proofErr w:type="spellStart"/>
-      <w:r>
-        <w:rPr>
-          <w:rFonts w:cstheme="majorBidi"/>
-        </w:rPr>
-        <w:t>RandomForest</w:t>
-      </w:r>
-      <w:proofErr w:type="spellEnd"/>
-      <w:r>
-        <w:rPr>
-          <w:rFonts w:cstheme="majorBidi"/>
-        </w:rPr>
-        <w:t xml:space="preserve">, </w:t>
-      </w:r>
-      <w:proofErr w:type="spellStart"/>
-      <w:r>
-        <w:rPr>
-          <w:rFonts w:cstheme="majorBidi"/>
-        </w:rPr>
-        <w:t>naive</w:t>
-      </w:r>
-      <w:proofErr w:type="spellEnd"/>
-      <w:r>
-        <w:rPr>
-          <w:rFonts w:cstheme="majorBidi"/>
-        </w:rPr>
-        <w:t xml:space="preserve"> </w:t>
-      </w:r>
-      <w:proofErr w:type="spellStart"/>
-      <w:r>
-        <w:rPr>
-          <w:rFonts w:cstheme="majorBidi"/>
-        </w:rPr>
-        <w:t>forecast</w:t>
-      </w:r>
-      <w:proofErr w:type="spellEnd"/>
-      <w:r>
-        <w:rPr>
-          <w:rFonts w:cstheme="majorBidi"/>
-        </w:rPr>
-        <w:t>…</w:t>
+        <w:t>Un modèle simple pour référence : logistic regression, RandomForest, naive forecast…</w:t>
       </w:r>
     </w:p>
     <w:p>
@@ -6333,39 +5730,7 @@
         <w:rPr>
           <w:rFonts w:cstheme="majorBidi"/>
         </w:rPr>
-        <w:t xml:space="preserve">Utilisation de </w:t>
-      </w:r>
-      <w:proofErr w:type="spellStart"/>
-      <w:proofErr w:type="gramStart"/>
-      <w:r>
-        <w:rPr>
-          <w:rFonts w:cstheme="majorBidi"/>
-        </w:rPr>
-        <w:t>sklearn.pipeline</w:t>
-      </w:r>
-      <w:proofErr w:type="spellEnd"/>
-      <w:proofErr w:type="gramEnd"/>
-      <w:r>
-        <w:rPr>
-          <w:rFonts w:cstheme="majorBidi"/>
-        </w:rPr>
-        <w:t xml:space="preserve"> ou </w:t>
-      </w:r>
-      <w:proofErr w:type="spellStart"/>
-      <w:proofErr w:type="gramStart"/>
-      <w:r>
-        <w:rPr>
-          <w:rFonts w:cstheme="majorBidi"/>
-        </w:rPr>
-        <w:t>mlflow.sklearn</w:t>
-      </w:r>
-      <w:proofErr w:type="spellEnd"/>
-      <w:proofErr w:type="gramEnd"/>
-      <w:r>
-        <w:rPr>
-          <w:rFonts w:cstheme="majorBidi"/>
-        </w:rPr>
-        <w:t>.</w:t>
+        <w:t>Utilisation de sklearn.pipeline ou mlflow.sklearn.</w:t>
       </w:r>
     </w:p>
     <w:p>
@@ -6384,21 +5749,7 @@
         <w:rPr>
           <w:rFonts w:cstheme="majorBidi"/>
         </w:rPr>
-        <w:t>Validation croisée stratifiée ou time-</w:t>
-      </w:r>
-      <w:proofErr w:type="spellStart"/>
-      <w:r>
-        <w:rPr>
-          <w:rFonts w:cstheme="majorBidi"/>
-        </w:rPr>
-        <w:t>series</w:t>
-      </w:r>
-      <w:proofErr w:type="spellEnd"/>
-      <w:r>
-        <w:rPr>
-          <w:rFonts w:cstheme="majorBidi"/>
-        </w:rPr>
-        <w:t xml:space="preserve"> split.</w:t>
+        <w:t>Validation croisée stratifiée ou time-series split.</w:t>
       </w:r>
     </w:p>
     <w:p>
@@ -6432,28 +5783,12 @@
           <w:rFonts w:cstheme="majorBidi"/>
         </w:rPr>
       </w:pPr>
-      <w:proofErr w:type="spellStart"/>
-      <w:r>
-        <w:rPr>
-          <w:rFonts w:cstheme="majorBidi"/>
-        </w:rPr>
-        <w:t>XGBoost</w:t>
-      </w:r>
-      <w:proofErr w:type="spellEnd"/>
-      <w:r>
-        <w:rPr>
-          <w:rFonts w:cstheme="majorBidi"/>
-        </w:rPr>
-        <w:t xml:space="preserve"> / </w:t>
-      </w:r>
-      <w:proofErr w:type="spellStart"/>
-      <w:r>
-        <w:rPr>
-          <w:rFonts w:cstheme="majorBidi"/>
-        </w:rPr>
-        <w:t>LightGBM</w:t>
-      </w:r>
-      <w:proofErr w:type="spellEnd"/>
+      <w:r>
+        <w:rPr>
+          <w:rFonts w:cstheme="majorBidi"/>
+        </w:rPr>
+        <w:t>XGBoost / LightGBM</w:t>
+      </w:r>
     </w:p>
     <w:p>
       <w:pPr>
@@ -6467,28 +5802,12 @@
           <w:rFonts w:cstheme="majorBidi"/>
         </w:rPr>
       </w:pPr>
-      <w:proofErr w:type="gramStart"/>
-      <w:r>
-        <w:rPr>
-          <w:rFonts w:cstheme="majorBidi"/>
-        </w:rPr>
-        <w:t>réseaux</w:t>
-      </w:r>
-      <w:proofErr w:type="gramEnd"/>
-      <w:r>
-        <w:rPr>
-          <w:rFonts w:cstheme="majorBidi"/>
-        </w:rPr>
-        <w:t xml:space="preserve"> de </w:t>
-      </w:r>
-      <w:proofErr w:type="gramStart"/>
-      <w:r>
-        <w:rPr>
-          <w:rFonts w:cstheme="majorBidi"/>
-        </w:rPr>
-        <w:t>neurones si pertinent</w:t>
-      </w:r>
-      <w:proofErr w:type="gramEnd"/>
+      <w:r>
+        <w:rPr>
+          <w:rFonts w:cstheme="majorBidi"/>
+        </w:rPr>
+        <w:t>réseaux de neurones si pertinent</w:t>
+      </w:r>
     </w:p>
     <w:p>
       <w:pPr>
@@ -6502,19 +5821,11 @@
           <w:rFonts w:cstheme="majorBidi"/>
         </w:rPr>
       </w:pPr>
-      <w:proofErr w:type="gramStart"/>
-      <w:r>
-        <w:rPr>
-          <w:rFonts w:cstheme="majorBidi"/>
-        </w:rPr>
-        <w:t>modèles</w:t>
-      </w:r>
-      <w:proofErr w:type="gramEnd"/>
-      <w:r>
-        <w:rPr>
-          <w:rFonts w:cstheme="majorBidi"/>
-        </w:rPr>
-        <w:t xml:space="preserve"> linéaires régularisés</w:t>
+      <w:r>
+        <w:rPr>
+          <w:rFonts w:cstheme="majorBidi"/>
+        </w:rPr>
+        <w:t>modèles linéaires régularisés</w:t>
       </w:r>
     </w:p>
     <w:p>
@@ -6529,47 +5840,11 @@
           <w:rFonts w:cstheme="majorBidi"/>
         </w:rPr>
       </w:pPr>
-      <w:proofErr w:type="spellStart"/>
-      <w:r>
-        <w:rPr>
-          <w:rFonts w:cstheme="majorBidi"/>
-        </w:rPr>
-        <w:t>Hyperparameter</w:t>
-      </w:r>
-      <w:proofErr w:type="spellEnd"/>
-      <w:r>
-        <w:rPr>
-          <w:rFonts w:cstheme="majorBidi"/>
-        </w:rPr>
-        <w:t xml:space="preserve"> tuning (</w:t>
-      </w:r>
-      <w:proofErr w:type="spellStart"/>
-      <w:r>
-        <w:rPr>
-          <w:rFonts w:cstheme="majorBidi"/>
-        </w:rPr>
-        <w:t>Optuna</w:t>
-      </w:r>
-      <w:proofErr w:type="spellEnd"/>
-      <w:r>
-        <w:rPr>
-          <w:rFonts w:cstheme="majorBidi"/>
-        </w:rPr>
-        <w:t xml:space="preserve">, </w:t>
-      </w:r>
-      <w:proofErr w:type="spellStart"/>
-      <w:r>
-        <w:rPr>
-          <w:rFonts w:cstheme="majorBidi"/>
-        </w:rPr>
-        <w:t>RandomSearch</w:t>
-      </w:r>
-      <w:proofErr w:type="spellEnd"/>
-      <w:r>
-        <w:rPr>
-          <w:rFonts w:cstheme="majorBidi"/>
-        </w:rPr>
-        <w:t>…).</w:t>
+      <w:r>
+        <w:rPr>
+          <w:rFonts w:cstheme="majorBidi"/>
+        </w:rPr>
+        <w:t>Hyperparameter tuning (Optuna, RandomSearch…).</w:t>
       </w:r>
     </w:p>
     <w:p>
@@ -6584,19 +5859,11 @@
           <w:rFonts w:cstheme="majorBidi"/>
         </w:rPr>
       </w:pPr>
-      <w:proofErr w:type="spellStart"/>
-      <w:r>
-        <w:rPr>
-          <w:rFonts w:cstheme="majorBidi"/>
-        </w:rPr>
-        <w:t>Logging</w:t>
-      </w:r>
-      <w:proofErr w:type="spellEnd"/>
-      <w:r>
-        <w:rPr>
-          <w:rFonts w:cstheme="majorBidi"/>
-        </w:rPr>
-        <w:t xml:space="preserve"> systématique :</w:t>
+      <w:r>
+        <w:rPr>
+          <w:rFonts w:cstheme="majorBidi"/>
+        </w:rPr>
+        <w:t>Logging systématique :</w:t>
       </w:r>
     </w:p>
     <w:p>
@@ -6611,19 +5878,11 @@
           <w:rFonts w:cstheme="majorBidi"/>
         </w:rPr>
       </w:pPr>
-      <w:proofErr w:type="gramStart"/>
-      <w:r>
-        <w:rPr>
-          <w:rFonts w:cstheme="majorBidi"/>
-        </w:rPr>
-        <w:t>paramètres</w:t>
-      </w:r>
-      <w:proofErr w:type="gramEnd"/>
-      <w:r>
-        <w:rPr>
-          <w:rFonts w:cstheme="majorBidi"/>
-        </w:rPr>
-        <w:t>,</w:t>
+      <w:r>
+        <w:rPr>
+          <w:rFonts w:cstheme="majorBidi"/>
+        </w:rPr>
+        <w:t>paramètres,</w:t>
       </w:r>
     </w:p>
     <w:p>
@@ -6638,19 +5897,11 @@
           <w:rFonts w:cstheme="majorBidi"/>
         </w:rPr>
       </w:pPr>
-      <w:proofErr w:type="gramStart"/>
-      <w:r>
-        <w:rPr>
-          <w:rFonts w:cstheme="majorBidi"/>
-        </w:rPr>
-        <w:t>métriques</w:t>
-      </w:r>
-      <w:proofErr w:type="gramEnd"/>
-      <w:r>
-        <w:rPr>
-          <w:rFonts w:cstheme="majorBidi"/>
-        </w:rPr>
-        <w:t>,</w:t>
+      <w:r>
+        <w:rPr>
+          <w:rFonts w:cstheme="majorBidi"/>
+        </w:rPr>
+        <w:t>métriques,</w:t>
       </w:r>
     </w:p>
     <w:p>
@@ -6665,19 +5916,11 @@
           <w:rFonts w:cstheme="majorBidi"/>
         </w:rPr>
       </w:pPr>
-      <w:proofErr w:type="gramStart"/>
-      <w:r>
-        <w:rPr>
-          <w:rFonts w:cstheme="majorBidi"/>
-        </w:rPr>
-        <w:t>artefacts</w:t>
-      </w:r>
-      <w:proofErr w:type="gramEnd"/>
-      <w:r>
-        <w:rPr>
-          <w:rFonts w:cstheme="majorBidi"/>
-        </w:rPr>
-        <w:t>,</w:t>
+      <w:r>
+        <w:rPr>
+          <w:rFonts w:cstheme="majorBidi"/>
+        </w:rPr>
+        <w:t>artefacts,</w:t>
       </w:r>
     </w:p>
     <w:p>
@@ -6692,19 +5935,11 @@
           <w:rFonts w:cstheme="majorBidi"/>
         </w:rPr>
       </w:pPr>
-      <w:proofErr w:type="gramStart"/>
-      <w:r>
-        <w:rPr>
-          <w:rFonts w:cstheme="majorBidi"/>
-        </w:rPr>
-        <w:t>visualisations</w:t>
-      </w:r>
-      <w:proofErr w:type="gramEnd"/>
-      <w:r>
-        <w:rPr>
-          <w:rFonts w:cstheme="majorBidi"/>
-        </w:rPr>
-        <w:t>.</w:t>
+      <w:r>
+        <w:rPr>
+          <w:rFonts w:cstheme="majorBidi"/>
+        </w:rPr>
+        <w:t>visualisations.</w:t>
       </w:r>
     </w:p>
     <w:p>
@@ -6727,41 +5962,13 @@
         </w:rPr>
         <w:t xml:space="preserve"> </w:t>
       </w:r>
-      <w:proofErr w:type="spellStart"/>
       <w:r>
         <w:rPr>
           <w:rFonts w:cstheme="majorBidi"/>
           <w:b/>
           <w:bCs/>
         </w:rPr>
-        <w:t>Tracking</w:t>
-      </w:r>
-      <w:proofErr w:type="spellEnd"/>
-      <w:r>
-        <w:rPr>
-          <w:rFonts w:cstheme="majorBidi"/>
-          <w:b/>
-          <w:bCs/>
-        </w:rPr>
-        <w:t xml:space="preserve"> via </w:t>
-      </w:r>
-      <w:proofErr w:type="spellStart"/>
-      <w:r>
-        <w:rPr>
-          <w:rFonts w:cstheme="majorBidi"/>
-          <w:b/>
-          <w:bCs/>
-        </w:rPr>
-        <w:t>MLflow</w:t>
-      </w:r>
-      <w:proofErr w:type="spellEnd"/>
-      <w:r>
-        <w:rPr>
-          <w:rFonts w:cstheme="majorBidi"/>
-          <w:b/>
-          <w:bCs/>
-        </w:rPr>
-        <w:t xml:space="preserve"> obligatoire</w:t>
+        <w:t>Tracking via MLflow obligatoire</w:t>
       </w:r>
       <w:r>
         <w:rPr>
@@ -6774,19 +5981,9 @@
       <w:pPr>
         <w:pStyle w:val="Titre2"/>
       </w:pPr>
-      <w:proofErr w:type="spellStart"/>
-      <w:r>
-        <w:t>Tracking</w:t>
-      </w:r>
-      <w:proofErr w:type="spellEnd"/>
-      <w:r>
-        <w:t xml:space="preserve"> des expériences avec </w:t>
-      </w:r>
-      <w:proofErr w:type="spellStart"/>
-      <w:r>
-        <w:t>MLflow</w:t>
-      </w:r>
-      <w:proofErr w:type="spellEnd"/>
+      <w:r>
+        <w:t>Tracking des expériences avec MLflow</w:t>
+      </w:r>
     </w:p>
     <w:p>
       <w:pPr>
@@ -6819,14 +6016,12 @@
           <w:rFonts w:cstheme="majorBidi"/>
         </w:rPr>
       </w:pPr>
-      <w:proofErr w:type="gramStart"/>
       <w:r>
         <w:rPr>
           <w:rFonts w:cstheme="majorBidi"/>
         </w:rPr>
         <w:t>paramètres</w:t>
       </w:r>
-      <w:proofErr w:type="gramEnd"/>
     </w:p>
     <w:p>
       <w:pPr>
@@ -6840,14 +6035,12 @@
           <w:rFonts w:cstheme="majorBidi"/>
         </w:rPr>
       </w:pPr>
-      <w:proofErr w:type="gramStart"/>
       <w:r>
         <w:rPr>
           <w:rFonts w:cstheme="majorBidi"/>
         </w:rPr>
         <w:t>métriques</w:t>
       </w:r>
-      <w:proofErr w:type="gramEnd"/>
     </w:p>
     <w:p>
       <w:pPr>
@@ -6861,19 +6054,11 @@
           <w:rFonts w:cstheme="majorBidi"/>
         </w:rPr>
       </w:pPr>
-      <w:proofErr w:type="gramStart"/>
-      <w:r>
-        <w:rPr>
-          <w:rFonts w:cstheme="majorBidi"/>
-        </w:rPr>
-        <w:t>artefacts</w:t>
-      </w:r>
-      <w:proofErr w:type="gramEnd"/>
-      <w:r>
-        <w:rPr>
-          <w:rFonts w:cstheme="majorBidi"/>
-        </w:rPr>
-        <w:t xml:space="preserve"> (plots)</w:t>
+      <w:r>
+        <w:rPr>
+          <w:rFonts w:cstheme="majorBidi"/>
+        </w:rPr>
+        <w:t>artefacts (plots)</w:t>
       </w:r>
     </w:p>
     <w:p>
@@ -6888,19 +6073,11 @@
           <w:rFonts w:cstheme="majorBidi"/>
         </w:rPr>
       </w:pPr>
-      <w:proofErr w:type="gramStart"/>
-      <w:r>
-        <w:rPr>
-          <w:rFonts w:cstheme="majorBidi"/>
-        </w:rPr>
-        <w:t>modèle</w:t>
-      </w:r>
-      <w:proofErr w:type="gramEnd"/>
-      <w:r>
-        <w:rPr>
-          <w:rFonts w:cstheme="majorBidi"/>
-        </w:rPr>
-        <w:t xml:space="preserve"> final</w:t>
+      <w:r>
+        <w:rPr>
+          <w:rFonts w:cstheme="majorBidi"/>
+        </w:rPr>
+        <w:t>modèle final</w:t>
       </w:r>
     </w:p>
     <w:p>
@@ -6919,21 +6096,7 @@
         <w:rPr>
           <w:rFonts w:cstheme="majorBidi"/>
         </w:rPr>
-        <w:t xml:space="preserve">Comparer les runs dans </w:t>
-      </w:r>
-      <w:proofErr w:type="spellStart"/>
-      <w:r>
-        <w:rPr>
-          <w:rFonts w:cstheme="majorBidi"/>
-        </w:rPr>
-        <w:t>MLflow</w:t>
-      </w:r>
-      <w:proofErr w:type="spellEnd"/>
-      <w:r>
-        <w:rPr>
-          <w:rFonts w:cstheme="majorBidi"/>
-        </w:rPr>
-        <w:t xml:space="preserve"> UI.</w:t>
+        <w:t>Comparer les runs dans MLflow UI.</w:t>
       </w:r>
     </w:p>
     <w:p>
@@ -6968,7 +6131,7 @@
           <w:rFonts w:cstheme="majorBidi"/>
         </w:rPr>
         <w:pict w14:anchorId="4267CF0A">
-          <v:rect id="_x0000_i1032" style="width:0;height:1.5pt" o:hralign="center" o:hrstd="t" o:hr="t" fillcolor="#a0a0a0" stroked="f"/>
+          <v:rect id="_x0000_i1025" style="width:0;height:1.5pt" o:hralign="center" o:hrstd="t" o:hr="t" fillcolor="#a0a0a0" stroked="f"/>
         </w:pict>
       </w:r>
     </w:p>
@@ -7015,16 +6178,8 @@
         <w:rPr>
           <w:rFonts w:cstheme="majorBidi"/>
         </w:rPr>
-        <w:t xml:space="preserve">Importance des </w:t>
-      </w:r>
-      <w:proofErr w:type="spellStart"/>
-      <w:r>
-        <w:rPr>
-          <w:rFonts w:cstheme="majorBidi"/>
-        </w:rPr>
-        <w:t>features</w:t>
-      </w:r>
-      <w:proofErr w:type="spellEnd"/>
+        <w:t>Importance des features</w:t>
+      </w:r>
     </w:p>
     <w:p>
       <w:pPr>
@@ -7038,33 +6193,11 @@
           <w:rFonts w:cstheme="majorBidi"/>
         </w:rPr>
       </w:pPr>
-      <w:proofErr w:type="spellStart"/>
-      <w:r>
-        <w:rPr>
-          <w:rFonts w:cstheme="majorBidi"/>
-        </w:rPr>
-        <w:t>Error</w:t>
-      </w:r>
-      <w:proofErr w:type="spellEnd"/>
-      <w:r>
-        <w:rPr>
-          <w:rFonts w:cstheme="majorBidi"/>
-        </w:rPr>
-        <w:t xml:space="preserve"> </w:t>
-      </w:r>
-      <w:proofErr w:type="spellStart"/>
-      <w:r>
-        <w:rPr>
-          <w:rFonts w:cstheme="majorBidi"/>
-        </w:rPr>
-        <w:t>analysis</w:t>
-      </w:r>
-      <w:proofErr w:type="spellEnd"/>
-      <w:r>
-        <w:rPr>
-          <w:rFonts w:cstheme="majorBidi"/>
-        </w:rPr>
-        <w:t xml:space="preserve"> :</w:t>
+      <w:r>
+        <w:rPr>
+          <w:rFonts w:cstheme="majorBidi"/>
+        </w:rPr>
+        <w:t>Error analysis :</w:t>
       </w:r>
     </w:p>
     <w:p>
@@ -7079,19 +6212,11 @@
           <w:rFonts w:cstheme="majorBidi"/>
         </w:rPr>
       </w:pPr>
-      <w:proofErr w:type="gramStart"/>
-      <w:r>
-        <w:rPr>
-          <w:rFonts w:cstheme="majorBidi"/>
-        </w:rPr>
-        <w:t>où</w:t>
-      </w:r>
-      <w:proofErr w:type="gramEnd"/>
-      <w:r>
-        <w:rPr>
-          <w:rFonts w:cstheme="majorBidi"/>
-        </w:rPr>
-        <w:t xml:space="preserve"> le modèle échoue ?</w:t>
+      <w:r>
+        <w:rPr>
+          <w:rFonts w:cstheme="majorBidi"/>
+        </w:rPr>
+        <w:t>où le modèle échoue ?</w:t>
       </w:r>
     </w:p>
     <w:p>
@@ -7106,19 +6231,11 @@
           <w:rFonts w:cstheme="majorBidi"/>
         </w:rPr>
       </w:pPr>
-      <w:proofErr w:type="gramStart"/>
-      <w:r>
-        <w:rPr>
-          <w:rFonts w:cstheme="majorBidi"/>
-        </w:rPr>
-        <w:t>quelles</w:t>
-      </w:r>
-      <w:proofErr w:type="gramEnd"/>
-      <w:r>
-        <w:rPr>
-          <w:rFonts w:cstheme="majorBidi"/>
-        </w:rPr>
-        <w:t xml:space="preserve"> catégories posent problème ?</w:t>
+      <w:r>
+        <w:rPr>
+          <w:rFonts w:cstheme="majorBidi"/>
+        </w:rPr>
+        <w:t>quelles catégories posent problème ?</w:t>
       </w:r>
     </w:p>
     <w:p>
@@ -7137,35 +6254,7 @@
         <w:rPr>
           <w:rFonts w:cstheme="majorBidi"/>
         </w:rPr>
-        <w:t xml:space="preserve">Comparaison modèles v1/v2/v3 (via </w:t>
-      </w:r>
-      <w:proofErr w:type="spellStart"/>
-      <w:r>
-        <w:rPr>
-          <w:rFonts w:cstheme="majorBidi"/>
-        </w:rPr>
-        <w:t>MLflow</w:t>
-      </w:r>
-      <w:proofErr w:type="spellEnd"/>
-      <w:r>
-        <w:rPr>
-          <w:rFonts w:cstheme="majorBidi"/>
-        </w:rPr>
-        <w:t xml:space="preserve"> </w:t>
-      </w:r>
-      <w:proofErr w:type="spellStart"/>
-      <w:r>
-        <w:rPr>
-          <w:rFonts w:cstheme="majorBidi"/>
-        </w:rPr>
-        <w:t>Models</w:t>
-      </w:r>
-      <w:proofErr w:type="spellEnd"/>
-      <w:r>
-        <w:rPr>
-          <w:rFonts w:cstheme="majorBidi"/>
-        </w:rPr>
-        <w:t>).</w:t>
+        <w:t>Comparaison modèles v1/v2/v3 (via MLflow Models).</w:t>
       </w:r>
     </w:p>
     <w:p>
@@ -7190,7 +6279,7 @@
           <w:rFonts w:cstheme="majorBidi"/>
         </w:rPr>
         <w:pict w14:anchorId="237E8009">
-          <v:rect id="_x0000_i1033" style="width:0;height:1.5pt" o:hralign="center" o:hrstd="t" o:hr="t" fillcolor="#a0a0a0" stroked="f"/>
+          <v:rect id="_x0000_i1026" style="width:0;height:1.5pt" o:hralign="center" o:hrstd="t" o:hr="t" fillcolor="#a0a0a0" stroked="f"/>
         </w:pict>
       </w:r>
     </w:p>
@@ -7199,15 +6288,7 @@
         <w:pStyle w:val="Titre2"/>
       </w:pPr>
       <w:r>
-        <w:t>Tests (</w:t>
-      </w:r>
-      <w:proofErr w:type="spellStart"/>
-      <w:r>
-        <w:t>pytest</w:t>
-      </w:r>
-      <w:proofErr w:type="spellEnd"/>
-      <w:r>
-        <w:t>)</w:t>
+        <w:t>Tests (pytest)</w:t>
       </w:r>
     </w:p>
     <w:p>
@@ -7241,19 +6322,11 @@
           <w:rFonts w:cstheme="majorBidi"/>
         </w:rPr>
       </w:pPr>
-      <w:proofErr w:type="gramStart"/>
-      <w:r>
-        <w:rPr>
-          <w:rFonts w:cstheme="majorBidi"/>
-        </w:rPr>
-        <w:t>test</w:t>
-      </w:r>
-      <w:proofErr w:type="gramEnd"/>
-      <w:r>
-        <w:rPr>
-          <w:rFonts w:cstheme="majorBidi"/>
-        </w:rPr>
-        <w:t xml:space="preserve"> sur fonctions de nettoyage</w:t>
+      <w:r>
+        <w:rPr>
+          <w:rFonts w:cstheme="majorBidi"/>
+        </w:rPr>
+        <w:t>test sur fonctions de nettoyage</w:t>
       </w:r>
     </w:p>
     <w:p>
@@ -7268,19 +6341,11 @@
           <w:rFonts w:cstheme="majorBidi"/>
         </w:rPr>
       </w:pPr>
-      <w:proofErr w:type="gramStart"/>
-      <w:r>
-        <w:rPr>
-          <w:rFonts w:cstheme="majorBidi"/>
-        </w:rPr>
-        <w:t>test</w:t>
-      </w:r>
-      <w:proofErr w:type="gramEnd"/>
-      <w:r>
-        <w:rPr>
-          <w:rFonts w:cstheme="majorBidi"/>
-        </w:rPr>
-        <w:t xml:space="preserve"> sur encodage</w:t>
+      <w:r>
+        <w:rPr>
+          <w:rFonts w:cstheme="majorBidi"/>
+        </w:rPr>
+        <w:t>test sur encodage</w:t>
       </w:r>
     </w:p>
     <w:p>
@@ -7295,19 +6360,11 @@
           <w:rFonts w:cstheme="majorBidi"/>
         </w:rPr>
       </w:pPr>
-      <w:proofErr w:type="gramStart"/>
-      <w:r>
-        <w:rPr>
-          <w:rFonts w:cstheme="majorBidi"/>
-        </w:rPr>
-        <w:t>test</w:t>
-      </w:r>
-      <w:proofErr w:type="gramEnd"/>
-      <w:r>
-        <w:rPr>
-          <w:rFonts w:cstheme="majorBidi"/>
-        </w:rPr>
-        <w:t xml:space="preserve"> sur pipeline</w:t>
+      <w:r>
+        <w:rPr>
+          <w:rFonts w:cstheme="majorBidi"/>
+        </w:rPr>
+        <w:t>test sur pipeline</w:t>
       </w:r>
     </w:p>
     <w:p>
@@ -7343,19 +6400,11 @@
           <w:rFonts w:cstheme="majorBidi"/>
         </w:rPr>
       </w:pPr>
-      <w:proofErr w:type="gramStart"/>
-      <w:r>
-        <w:rPr>
-          <w:rFonts w:cstheme="majorBidi"/>
-        </w:rPr>
-        <w:t>tests</w:t>
-      </w:r>
-      <w:proofErr w:type="gramEnd"/>
-      <w:r>
-        <w:rPr>
-          <w:rFonts w:cstheme="majorBidi"/>
-        </w:rPr>
-        <w:t>/</w:t>
+      <w:r>
+        <w:rPr>
+          <w:rFonts w:cstheme="majorBidi"/>
+        </w:rPr>
+        <w:t>tests/</w:t>
       </w:r>
     </w:p>
     <w:p>
@@ -7375,21 +6424,7 @@
         <w:rPr>
           <w:rFonts w:cstheme="majorBidi"/>
         </w:rPr>
-        <w:t xml:space="preserve">   </w:t>
-      </w:r>
-      <w:proofErr w:type="gramStart"/>
-      <w:r>
-        <w:rPr>
-          <w:rFonts w:cstheme="majorBidi"/>
-        </w:rPr>
-        <w:t>unit</w:t>
-      </w:r>
-      <w:proofErr w:type="gramEnd"/>
-      <w:r>
-        <w:rPr>
-          <w:rFonts w:cstheme="majorBidi"/>
-        </w:rPr>
-        <w:t>/</w:t>
+        <w:t xml:space="preserve">   unit/</w:t>
       </w:r>
     </w:p>
     <w:p>
@@ -7409,16 +6444,8 @@
         <w:rPr>
           <w:rFonts w:cstheme="majorBidi"/>
         </w:rPr>
-        <w:t xml:space="preserve">   </w:t>
-      </w:r>
-      <w:proofErr w:type="gramStart"/>
-      <w:r>
-        <w:rPr>
-          <w:rFonts w:cstheme="majorBidi"/>
-        </w:rPr>
-        <w:t>system</w:t>
-      </w:r>
-      <w:proofErr w:type="gramEnd"/>
+        <w:t xml:space="preserve">   system</w:t>
+      </w:r>
     </w:p>
     <w:p>
       <w:pPr>
@@ -7451,19 +6478,11 @@
           <w:rFonts w:cstheme="majorBidi"/>
         </w:rPr>
       </w:pPr>
-      <w:proofErr w:type="gramStart"/>
-      <w:r>
-        <w:rPr>
-          <w:rFonts w:cstheme="majorBidi"/>
-        </w:rPr>
-        <w:t>charger</w:t>
-      </w:r>
-      <w:proofErr w:type="gramEnd"/>
-      <w:r>
-        <w:rPr>
-          <w:rFonts w:cstheme="majorBidi"/>
-        </w:rPr>
-        <w:t xml:space="preserve"> un vrai batch de données</w:t>
+      <w:r>
+        <w:rPr>
+          <w:rFonts w:cstheme="majorBidi"/>
+        </w:rPr>
+        <w:t>charger un vrai batch de données</w:t>
       </w:r>
     </w:p>
     <w:p>
@@ -7478,19 +6497,11 @@
           <w:rFonts w:cstheme="majorBidi"/>
         </w:rPr>
       </w:pPr>
-      <w:proofErr w:type="gramStart"/>
-      <w:r>
-        <w:rPr>
-          <w:rFonts w:cstheme="majorBidi"/>
-        </w:rPr>
-        <w:t>produire</w:t>
-      </w:r>
-      <w:proofErr w:type="gramEnd"/>
-      <w:r>
-        <w:rPr>
-          <w:rFonts w:cstheme="majorBidi"/>
-        </w:rPr>
-        <w:t xml:space="preserve"> des prédictions</w:t>
+      <w:r>
+        <w:rPr>
+          <w:rFonts w:cstheme="majorBidi"/>
+        </w:rPr>
+        <w:t>produire des prédictions</w:t>
       </w:r>
     </w:p>
     <w:p>
@@ -7505,19 +6516,11 @@
           <w:rFonts w:cstheme="majorBidi"/>
         </w:rPr>
       </w:pPr>
-      <w:proofErr w:type="gramStart"/>
-      <w:r>
-        <w:rPr>
-          <w:rFonts w:cstheme="majorBidi"/>
-        </w:rPr>
-        <w:t>vérifier</w:t>
-      </w:r>
-      <w:proofErr w:type="gramEnd"/>
-      <w:r>
-        <w:rPr>
-          <w:rFonts w:cstheme="majorBidi"/>
-        </w:rPr>
-        <w:t xml:space="preserve"> que le pipeline tourne de bout en bout</w:t>
+      <w:r>
+        <w:rPr>
+          <w:rFonts w:cstheme="majorBidi"/>
+        </w:rPr>
+        <w:t>vérifier que le pipeline tourne de bout en bout</w:t>
       </w:r>
     </w:p>
     <w:p>
@@ -7535,26 +6538,8 @@
           <w:rFonts w:cstheme="majorBidi"/>
           <w:lang w:val="en-US"/>
         </w:rPr>
-        <w:t xml:space="preserve">Architecture </w:t>
-      </w:r>
-      <w:proofErr w:type="spellStart"/>
-      <w:proofErr w:type="gramStart"/>
-      <w:r>
-        <w:rPr>
-          <w:rFonts w:cstheme="majorBidi"/>
-          <w:lang w:val="en-US"/>
-        </w:rPr>
-        <w:t>conseillée</w:t>
-      </w:r>
-      <w:proofErr w:type="spellEnd"/>
-      <w:r>
-        <w:rPr>
-          <w:rFonts w:cstheme="majorBidi"/>
-          <w:lang w:val="en-US"/>
-        </w:rPr>
-        <w:t xml:space="preserve"> :</w:t>
-      </w:r>
-      <w:proofErr w:type="gramEnd"/>
+        <w:t>Architecture conseillée :</w:t>
+      </w:r>
     </w:p>
     <w:p>
       <w:pPr>
@@ -7621,23 +6606,7 @@
           <w:rFonts w:cstheme="majorBidi"/>
           <w:lang w:val="en-US"/>
         </w:rPr>
-        <w:t xml:space="preserve">── </w:t>
-      </w:r>
-      <w:proofErr w:type="spellStart"/>
-      <w:r>
-        <w:rPr>
-          <w:rFonts w:cstheme="majorBidi"/>
-          <w:lang w:val="en-US"/>
-        </w:rPr>
-        <w:t>src</w:t>
-      </w:r>
-      <w:proofErr w:type="spellEnd"/>
-      <w:r>
-        <w:rPr>
-          <w:rFonts w:cstheme="majorBidi"/>
-          <w:lang w:val="en-US"/>
-        </w:rPr>
-        <w:t>/</w:t>
+        <w:t>── src/</w:t>
       </w:r>
     </w:p>
     <w:p>
@@ -7826,23 +6795,7 @@
           <w:rFonts w:cstheme="majorBidi"/>
           <w:lang w:val="en-US"/>
         </w:rPr>
-        <w:t xml:space="preserve">── </w:t>
-      </w:r>
-      <w:proofErr w:type="spellStart"/>
-      <w:r>
-        <w:rPr>
-          <w:rFonts w:cstheme="majorBidi"/>
-          <w:lang w:val="en-US"/>
-        </w:rPr>
-        <w:t>mlruns</w:t>
-      </w:r>
-      <w:proofErr w:type="spellEnd"/>
-      <w:r>
-        <w:rPr>
-          <w:rFonts w:cstheme="majorBidi"/>
-          <w:lang w:val="en-US"/>
-        </w:rPr>
-        <w:t>/</w:t>
+        <w:t>── mlruns/</w:t>
       </w:r>
     </w:p>
     <w:p>
@@ -7892,35 +6845,24 @@
           <w:rFonts w:cstheme="majorBidi"/>
           <w:lang w:val="en-US"/>
         </w:rPr>
-        <w:t xml:space="preserve">── </w:t>
-      </w:r>
-      <w:proofErr w:type="spellStart"/>
-      <w:proofErr w:type="gramStart"/>
-      <w:r>
+        <w:t>── pyproject.toml</w:t>
+      </w:r>
+    </w:p>
+    <w:p>
+      <w:pPr>
+        <w:spacing w:line="360" w:lineRule="auto"/>
+        <w:ind w:left="360"/>
+        <w:jc w:val="both"/>
         <w:rPr>
           <w:rFonts w:cstheme="majorBidi"/>
           <w:lang w:val="en-US"/>
         </w:rPr>
-        <w:t>pyproject.toml</w:t>
-      </w:r>
-      <w:proofErr w:type="spellEnd"/>
-      <w:proofErr w:type="gramEnd"/>
-    </w:p>
-    <w:p>
-      <w:pPr>
-        <w:spacing w:line="360" w:lineRule="auto"/>
-        <w:ind w:left="360"/>
-        <w:jc w:val="both"/>
+      </w:pPr>
+      <w:r>
         <w:rPr>
           <w:rFonts w:cstheme="majorBidi"/>
           <w:lang w:val="en-US"/>
         </w:rPr>
-      </w:pPr>
-      <w:r>
-        <w:rPr>
-          <w:rFonts w:cstheme="majorBidi"/>
-          <w:lang w:val="en-US"/>
-        </w:rPr>
         <w:t>└── README.md</w:t>
       </w:r>
     </w:p>
@@ -7937,7 +6879,7 @@
           <w:rFonts w:cstheme="majorBidi"/>
         </w:rPr>
         <w:pict w14:anchorId="4702A519">
-          <v:rect id="_x0000_i1034" style="width:0;height:1.5pt" o:hralign="center" o:hrstd="t" o:hr="t" fillcolor="#a0a0a0" stroked="f"/>
+          <v:rect id="_x0000_i1027" style="width:0;height:1.5pt" o:hralign="center" o:hrstd="t" o:hr="t" fillcolor="#a0a0a0" stroked="f"/>
         </w:pict>
       </w:r>
     </w:p>
@@ -7991,19 +6933,11 @@
           <w:rFonts w:cstheme="majorBidi"/>
         </w:rPr>
       </w:pPr>
-      <w:proofErr w:type="gramStart"/>
-      <w:r>
-        <w:rPr>
-          <w:rFonts w:cstheme="majorBidi"/>
-        </w:rPr>
-        <w:t>installer</w:t>
-      </w:r>
-      <w:proofErr w:type="gramEnd"/>
-      <w:r>
-        <w:rPr>
-          <w:rFonts w:cstheme="majorBidi"/>
-        </w:rPr>
-        <w:t xml:space="preserve"> dépendances</w:t>
+      <w:r>
+        <w:rPr>
+          <w:rFonts w:cstheme="majorBidi"/>
+        </w:rPr>
+        <w:t>installer dépendances</w:t>
       </w:r>
     </w:p>
     <w:p>
@@ -8018,19 +6952,11 @@
           <w:rFonts w:cstheme="majorBidi"/>
         </w:rPr>
       </w:pPr>
-      <w:proofErr w:type="gramStart"/>
-      <w:r>
-        <w:rPr>
-          <w:rFonts w:cstheme="majorBidi"/>
-        </w:rPr>
-        <w:t>lancer</w:t>
-      </w:r>
-      <w:proofErr w:type="gramEnd"/>
-      <w:r>
-        <w:rPr>
-          <w:rFonts w:cstheme="majorBidi"/>
-        </w:rPr>
-        <w:t xml:space="preserve"> les tests</w:t>
+      <w:r>
+        <w:rPr>
+          <w:rFonts w:cstheme="majorBidi"/>
+        </w:rPr>
+        <w:t>lancer les tests</w:t>
       </w:r>
     </w:p>
     <w:p>
@@ -8045,47 +6971,11 @@
           <w:rFonts w:cstheme="majorBidi"/>
         </w:rPr>
       </w:pPr>
-      <w:proofErr w:type="gramStart"/>
-      <w:r>
-        <w:rPr>
-          <w:rFonts w:cstheme="majorBidi"/>
-        </w:rPr>
-        <w:t>vérifier</w:t>
-      </w:r>
-      <w:proofErr w:type="gramEnd"/>
-      <w:r>
-        <w:rPr>
-          <w:rFonts w:cstheme="majorBidi"/>
-        </w:rPr>
-        <w:t xml:space="preserve"> le </w:t>
-      </w:r>
-      <w:proofErr w:type="spellStart"/>
-      <w:r>
-        <w:rPr>
-          <w:rFonts w:cstheme="majorBidi"/>
-        </w:rPr>
-        <w:t>linting</w:t>
-      </w:r>
-      <w:proofErr w:type="spellEnd"/>
-      <w:r>
-        <w:rPr>
-          <w:rFonts w:cstheme="majorBidi"/>
-        </w:rPr>
-        <w:t xml:space="preserve"> (</w:t>
-      </w:r>
-      <w:proofErr w:type="spellStart"/>
-      <w:r>
-        <w:rPr>
-          <w:rFonts w:cstheme="majorBidi"/>
-        </w:rPr>
-        <w:t>ruff</w:t>
-      </w:r>
-      <w:proofErr w:type="spellEnd"/>
-      <w:r>
-        <w:rPr>
-          <w:rFonts w:cstheme="majorBidi"/>
-        </w:rPr>
-        <w:t>/black)</w:t>
+      <w:r>
+        <w:rPr>
+          <w:rFonts w:cstheme="majorBidi"/>
+        </w:rPr>
+        <w:t>vérifier le linting (ruff/black)</w:t>
       </w:r>
     </w:p>
     <w:p>
@@ -8100,33 +6990,11 @@
           <w:rFonts w:cstheme="majorBidi"/>
         </w:rPr>
       </w:pPr>
-      <w:proofErr w:type="gramStart"/>
-      <w:r>
-        <w:rPr>
-          <w:rFonts w:cstheme="majorBidi"/>
-        </w:rPr>
-        <w:t>créer</w:t>
-      </w:r>
-      <w:proofErr w:type="gramEnd"/>
-      <w:r>
-        <w:rPr>
-          <w:rFonts w:cstheme="majorBidi"/>
-        </w:rPr>
-        <w:t xml:space="preserve"> artefact du modèle (</w:t>
-      </w:r>
-      <w:proofErr w:type="spellStart"/>
-      <w:r>
-        <w:rPr>
-          <w:rFonts w:cstheme="majorBidi"/>
-        </w:rPr>
-        <w:t>MLflow</w:t>
-      </w:r>
-      <w:proofErr w:type="spellEnd"/>
-      <w:r>
-        <w:rPr>
-          <w:rFonts w:cstheme="majorBidi"/>
-        </w:rPr>
-        <w:t>)</w:t>
+      <w:r>
+        <w:rPr>
+          <w:rFonts w:cstheme="majorBidi"/>
+        </w:rPr>
+        <w:t>créer artefact du modèle (MLflow)</w:t>
       </w:r>
     </w:p>
     <w:p>
@@ -8160,47 +7028,11 @@
           <w:rFonts w:cstheme="majorBidi"/>
         </w:rPr>
       </w:pPr>
-      <w:proofErr w:type="gramStart"/>
-      <w:r>
-        <w:rPr>
-          <w:rFonts w:cstheme="majorBidi"/>
-        </w:rPr>
-        <w:t>pousser</w:t>
-      </w:r>
-      <w:proofErr w:type="gramEnd"/>
-      <w:r>
-        <w:rPr>
-          <w:rFonts w:cstheme="majorBidi"/>
-        </w:rPr>
-        <w:t xml:space="preserve"> automatiquement le modèle ou l’app sur </w:t>
-      </w:r>
-      <w:proofErr w:type="spellStart"/>
-      <w:r>
-        <w:rPr>
-          <w:rFonts w:cstheme="majorBidi"/>
-        </w:rPr>
-        <w:t>HuggingFace</w:t>
-      </w:r>
-      <w:proofErr w:type="spellEnd"/>
-      <w:r>
-        <w:rPr>
-          <w:rFonts w:cstheme="majorBidi"/>
-        </w:rPr>
-        <w:t xml:space="preserve"> </w:t>
-      </w:r>
-      <w:proofErr w:type="spellStart"/>
-      <w:r>
-        <w:rPr>
-          <w:rFonts w:cstheme="majorBidi"/>
-        </w:rPr>
-        <w:t>Spaces</w:t>
-      </w:r>
-      <w:proofErr w:type="spellEnd"/>
-      <w:r>
-        <w:rPr>
-          <w:rFonts w:cstheme="majorBidi"/>
-        </w:rPr>
-        <w:t>.</w:t>
+      <w:r>
+        <w:rPr>
+          <w:rFonts w:cstheme="majorBidi"/>
+        </w:rPr>
+        <w:t>pousser automatiquement le modèle ou l’app sur HuggingFace Spaces.</w:t>
       </w:r>
     </w:p>
     <w:p>
@@ -8234,30 +7066,8 @@
         <w:rPr>
           <w:rFonts w:cstheme="majorBidi"/>
         </w:rPr>
-        <w:t>.</w:t>
-      </w:r>
-      <w:proofErr w:type="spellStart"/>
-      <w:r>
-        <w:rPr>
-          <w:rFonts w:cstheme="majorBidi"/>
-        </w:rPr>
-        <w:t>github</w:t>
-      </w:r>
-      <w:proofErr w:type="spellEnd"/>
-      <w:r>
-        <w:rPr>
-          <w:rFonts w:cstheme="majorBidi"/>
-        </w:rPr>
-        <w:t>/workflows/</w:t>
-      </w:r>
-      <w:proofErr w:type="spellStart"/>
-      <w:r>
-        <w:rPr>
-          <w:rFonts w:cstheme="majorBidi"/>
-        </w:rPr>
-        <w:t>ci.yml</w:t>
-      </w:r>
-      <w:proofErr w:type="spellEnd"/>
+        <w:t>.github/workflows/ci.yml</w:t>
+      </w:r>
     </w:p>
     <w:p>
       <w:pPr>
@@ -8275,30 +7085,8 @@
         <w:rPr>
           <w:rFonts w:cstheme="majorBidi"/>
         </w:rPr>
-        <w:t>.</w:t>
-      </w:r>
-      <w:proofErr w:type="spellStart"/>
-      <w:r>
-        <w:rPr>
-          <w:rFonts w:cstheme="majorBidi"/>
-        </w:rPr>
-        <w:t>github</w:t>
-      </w:r>
-      <w:proofErr w:type="spellEnd"/>
-      <w:r>
-        <w:rPr>
-          <w:rFonts w:cstheme="majorBidi"/>
-        </w:rPr>
-        <w:t>/workflows/</w:t>
-      </w:r>
-      <w:proofErr w:type="spellStart"/>
-      <w:r>
-        <w:rPr>
-          <w:rFonts w:cstheme="majorBidi"/>
-        </w:rPr>
-        <w:t>cd.yml</w:t>
-      </w:r>
-      <w:proofErr w:type="spellEnd"/>
+        <w:t>.github/workflows/cd.yml</w:t>
+      </w:r>
     </w:p>
     <w:p>
       <w:pPr>
@@ -8313,7 +7101,7 @@
           <w:rFonts w:cstheme="majorBidi"/>
         </w:rPr>
         <w:pict w14:anchorId="4B848307">
-          <v:rect id="_x0000_i1035" style="width:0;height:1.5pt" o:hralign="center" o:hrstd="t" o:hr="t" fillcolor="#a0a0a0" stroked="f"/>
+          <v:rect id="_x0000_i1028" style="width:0;height:1.5pt" o:hralign="center" o:hrstd="t" o:hr="t" fillcolor="#a0a0a0" stroked="f"/>
         </w:pict>
       </w:r>
     </w:p>
@@ -8333,18 +7121,8 @@
           <w:b/>
           <w:bCs/>
         </w:rPr>
-        <w:t xml:space="preserve">11. Déploiement sur </w:t>
-      </w:r>
-      <w:proofErr w:type="spellStart"/>
-      <w:r>
-        <w:rPr>
-          <w:rFonts w:cstheme="majorBidi"/>
-          <w:b/>
-          <w:bCs/>
-        </w:rPr>
-        <w:t>HuggingFace</w:t>
-      </w:r>
-      <w:proofErr w:type="spellEnd"/>
+        <w:t>11. Déploiement sur HuggingFace</w:t>
+      </w:r>
     </w:p>
     <w:p>
       <w:pPr>
@@ -8396,33 +7174,11 @@
           <w:rFonts w:cstheme="majorBidi"/>
         </w:rPr>
       </w:pPr>
-      <w:proofErr w:type="gramStart"/>
-      <w:r>
-        <w:rPr>
-          <w:rFonts w:cstheme="majorBidi"/>
-        </w:rPr>
-        <w:t>modèle</w:t>
-      </w:r>
-      <w:proofErr w:type="gramEnd"/>
-      <w:r>
-        <w:rPr>
-          <w:rFonts w:cstheme="majorBidi"/>
-        </w:rPr>
-        <w:t xml:space="preserve"> (pickle / </w:t>
-      </w:r>
-      <w:proofErr w:type="spellStart"/>
-      <w:r>
-        <w:rPr>
-          <w:rFonts w:cstheme="majorBidi"/>
-        </w:rPr>
-        <w:t>joblib</w:t>
-      </w:r>
-      <w:proofErr w:type="spellEnd"/>
-      <w:r>
-        <w:rPr>
-          <w:rFonts w:cstheme="majorBidi"/>
-        </w:rPr>
-        <w:t>)</w:t>
+      <w:r>
+        <w:rPr>
+          <w:rFonts w:cstheme="majorBidi"/>
+        </w:rPr>
+        <w:t>modèle (pickle / joblib)</w:t>
       </w:r>
     </w:p>
     <w:p>
@@ -8437,19 +7193,11 @@
           <w:rFonts w:cstheme="majorBidi"/>
         </w:rPr>
       </w:pPr>
-      <w:proofErr w:type="gramStart"/>
-      <w:r>
-        <w:rPr>
-          <w:rFonts w:cstheme="majorBidi"/>
-        </w:rPr>
-        <w:t>script</w:t>
-      </w:r>
-      <w:proofErr w:type="gramEnd"/>
-      <w:r>
-        <w:rPr>
-          <w:rFonts w:cstheme="majorBidi"/>
-        </w:rPr>
-        <w:t xml:space="preserve"> d’inférence (app.py)</w:t>
+      <w:r>
+        <w:rPr>
+          <w:rFonts w:cstheme="majorBidi"/>
+        </w:rPr>
+        <w:t>script d’inférence (app.py)</w:t>
       </w:r>
     </w:p>
     <w:p>
@@ -8483,47 +7231,11 @@
           <w:rFonts w:cstheme="majorBidi"/>
         </w:rPr>
       </w:pPr>
-      <w:proofErr w:type="gramStart"/>
-      <w:r>
-        <w:rPr>
-          <w:rFonts w:cstheme="majorBidi"/>
-        </w:rPr>
-        <w:t>éventuellement</w:t>
-      </w:r>
-      <w:proofErr w:type="gramEnd"/>
-      <w:r>
-        <w:rPr>
-          <w:rFonts w:cstheme="majorBidi"/>
-        </w:rPr>
-        <w:t xml:space="preserve"> une </w:t>
-      </w:r>
-      <w:proofErr w:type="spellStart"/>
-      <w:r>
-        <w:rPr>
-          <w:rFonts w:cstheme="majorBidi"/>
-        </w:rPr>
-        <w:t>demo</w:t>
-      </w:r>
-      <w:proofErr w:type="spellEnd"/>
-      <w:r>
-        <w:rPr>
-          <w:rFonts w:cstheme="majorBidi"/>
-        </w:rPr>
-        <w:t xml:space="preserve"> </w:t>
-      </w:r>
-      <w:proofErr w:type="spellStart"/>
-      <w:r>
-        <w:rPr>
-          <w:rFonts w:cstheme="majorBidi"/>
-        </w:rPr>
-        <w:t>Gradio</w:t>
-      </w:r>
-      <w:proofErr w:type="spellEnd"/>
-      <w:r>
-        <w:rPr>
-          <w:rFonts w:cstheme="majorBidi"/>
-        </w:rPr>
-        <w:t xml:space="preserve"> (app.py)</w:t>
+      <w:r>
+        <w:rPr>
+          <w:rFonts w:cstheme="majorBidi"/>
+        </w:rPr>
+        <w:t>éventuellement une demo Gradio (app.py)</w:t>
       </w:r>
     </w:p>
     <w:p>
@@ -8554,7 +7266,7 @@
           <w:rFonts w:cstheme="majorBidi"/>
         </w:rPr>
         <w:pict w14:anchorId="35A3804E">
-          <v:rect id="_x0000_i1036" style="width:0;height:1.5pt" o:hralign="center" o:hrstd="t" o:hr="t" fillcolor="#a0a0a0" stroked="f"/>
+          <v:rect id="_x0000_i1029" style="width:0;height:1.5pt" o:hralign="center" o:hrstd="t" o:hr="t" fillcolor="#a0a0a0" stroked="f"/>
         </w:pict>
       </w:r>
     </w:p>
@@ -8590,37 +7302,12 @@
           <w:lang w:val="en-US"/>
         </w:rPr>
       </w:pPr>
-      <w:proofErr w:type="spellStart"/>
       <w:r>
         <w:rPr>
           <w:rFonts w:cstheme="majorBidi"/>
           <w:lang w:val="en-US"/>
         </w:rPr>
-        <w:t>Détection</w:t>
-      </w:r>
-      <w:proofErr w:type="spellEnd"/>
-      <w:r>
-        <w:rPr>
-          <w:rFonts w:cstheme="majorBidi"/>
-          <w:lang w:val="en-US"/>
-        </w:rPr>
-        <w:t xml:space="preserve"> de data drift (</w:t>
-      </w:r>
-      <w:proofErr w:type="spellStart"/>
-      <w:r>
-        <w:rPr>
-          <w:rFonts w:cstheme="majorBidi"/>
-          <w:lang w:val="en-US"/>
-        </w:rPr>
-        <w:t>EvidentlyAI</w:t>
-      </w:r>
-      <w:proofErr w:type="spellEnd"/>
-      <w:r>
-        <w:rPr>
-          <w:rFonts w:cstheme="majorBidi"/>
-          <w:lang w:val="en-US"/>
-        </w:rPr>
-        <w:t>)</w:t>
+        <w:t>Détection de data drift (EvidentlyAI)</w:t>
       </w:r>
     </w:p>
     <w:p>
@@ -8673,8 +7360,8 @@
         <w:rPr>
           <w:rFonts w:cstheme="majorBidi"/>
         </w:rPr>
-        <w:pict w14:anchorId="5C7E053A">
-          <v:rect id="_x0000_i1037" style="width:0;height:1.5pt" o:hralign="center" o:hrstd="t" o:hr="t" fillcolor="#a0a0a0" stroked="f"/>
+        <w:pict w14:anchorId="699B7A8E">
+          <v:rect id="_x0000_i1031" style="width:0;height:1.5pt" o:hralign="center" o:hrstd="t" o:hr="t" fillcolor="#a0a0a0" stroked="f"/>
         </w:pict>
       </w:r>
     </w:p>
@@ -8694,292 +7381,7 @@
           <w:b/>
           <w:bCs/>
         </w:rPr>
-        <w:t>13. Documentation</w:t>
-      </w:r>
-    </w:p>
-    <w:p>
-      <w:pPr>
-        <w:numPr>
-          <w:ilvl w:val="0"/>
-          <w:numId w:val="20"/>
-        </w:numPr>
-        <w:spacing w:line="360" w:lineRule="auto"/>
-        <w:jc w:val="both"/>
-        <w:rPr>
-          <w:rFonts w:cstheme="majorBidi"/>
-        </w:rPr>
-      </w:pPr>
-      <w:r>
-        <w:rPr>
-          <w:rFonts w:cstheme="majorBidi"/>
-        </w:rPr>
-        <w:t>README détaillé</w:t>
-      </w:r>
-    </w:p>
-    <w:p>
-      <w:pPr>
-        <w:numPr>
-          <w:ilvl w:val="0"/>
-          <w:numId w:val="20"/>
-        </w:numPr>
-        <w:spacing w:line="360" w:lineRule="auto"/>
-        <w:jc w:val="both"/>
-        <w:rPr>
-          <w:rFonts w:cstheme="majorBidi"/>
-        </w:rPr>
-      </w:pPr>
-      <w:proofErr w:type="gramStart"/>
-      <w:r>
-        <w:rPr>
-          <w:rFonts w:cstheme="majorBidi"/>
-        </w:rPr>
-        <w:t>diagrammes</w:t>
-      </w:r>
-      <w:proofErr w:type="gramEnd"/>
-      <w:r>
-        <w:rPr>
-          <w:rFonts w:cstheme="majorBidi"/>
-        </w:rPr>
-        <w:t xml:space="preserve"> du pipeline</w:t>
-      </w:r>
-    </w:p>
-    <w:p>
-      <w:pPr>
-        <w:numPr>
-          <w:ilvl w:val="0"/>
-          <w:numId w:val="20"/>
-        </w:numPr>
-        <w:spacing w:line="360" w:lineRule="auto"/>
-        <w:jc w:val="both"/>
-        <w:rPr>
-          <w:rFonts w:cstheme="majorBidi"/>
-        </w:rPr>
-      </w:pPr>
-      <w:proofErr w:type="gramStart"/>
-      <w:r>
-        <w:rPr>
-          <w:rFonts w:cstheme="majorBidi"/>
-        </w:rPr>
-        <w:t>explication</w:t>
-      </w:r>
-      <w:proofErr w:type="gramEnd"/>
-      <w:r>
-        <w:rPr>
-          <w:rFonts w:cstheme="majorBidi"/>
-        </w:rPr>
-        <w:t xml:space="preserve"> de la méthodologie</w:t>
-      </w:r>
-    </w:p>
-    <w:p>
-      <w:pPr>
-        <w:numPr>
-          <w:ilvl w:val="0"/>
-          <w:numId w:val="20"/>
-        </w:numPr>
-        <w:spacing w:line="360" w:lineRule="auto"/>
-        <w:jc w:val="both"/>
-        <w:rPr>
-          <w:rFonts w:cstheme="majorBidi"/>
-        </w:rPr>
-      </w:pPr>
-      <w:proofErr w:type="gramStart"/>
-      <w:r>
-        <w:rPr>
-          <w:rFonts w:cstheme="majorBidi"/>
-        </w:rPr>
-        <w:t>instructions</w:t>
-      </w:r>
-      <w:proofErr w:type="gramEnd"/>
-      <w:r>
-        <w:rPr>
-          <w:rFonts w:cstheme="majorBidi"/>
-        </w:rPr>
-        <w:t xml:space="preserve"> pour reproduction locale</w:t>
-      </w:r>
-    </w:p>
-    <w:p>
-      <w:pPr>
-        <w:spacing w:line="360" w:lineRule="auto"/>
-        <w:jc w:val="both"/>
-        <w:rPr>
-          <w:rFonts w:cstheme="majorBidi"/>
-        </w:rPr>
-      </w:pPr>
-      <w:r>
-        <w:rPr>
-          <w:rFonts w:cstheme="majorBidi"/>
-        </w:rPr>
-        <w:pict w14:anchorId="699B7A8E">
-          <v:rect id="_x0000_i1038" style="width:0;height:1.5pt" o:hralign="center" o:hrstd="t" o:hr="t" fillcolor="#a0a0a0" stroked="f"/>
-        </w:pict>
-      </w:r>
-    </w:p>
-    <w:p>
-      <w:pPr>
-        <w:spacing w:line="360" w:lineRule="auto"/>
-        <w:jc w:val="both"/>
-        <w:rPr>
-          <w:rFonts w:cstheme="majorBidi"/>
-        </w:rPr>
-      </w:pPr>
-      <w:r>
-        <w:rPr>
-          <w:rFonts w:cstheme="majorBidi"/>
-        </w:rPr>
-        <w:t>Oui, quelques-unes méritent d’être ajoutées :</w:t>
-      </w:r>
-    </w:p>
-    <w:p>
-      <w:pPr>
-        <w:spacing w:line="360" w:lineRule="auto"/>
-        <w:jc w:val="both"/>
-        <w:rPr>
-          <w:rFonts w:cstheme="majorBidi"/>
-          <w:b/>
-          <w:bCs/>
-        </w:rPr>
-      </w:pPr>
-      <w:r>
-        <w:rPr>
-          <w:rFonts w:ascii="Segoe UI Emoji" w:hAnsi="Segoe UI Emoji" w:cs="Segoe UI Emoji"/>
-          <w:b/>
-          <w:bCs/>
-        </w:rPr>
-        <w:t>✔️</w:t>
-      </w:r>
-      <w:r>
-        <w:rPr>
-          <w:rFonts w:cstheme="majorBidi"/>
-          <w:b/>
-          <w:bCs/>
-        </w:rPr>
-        <w:t xml:space="preserve"> Versioning des données</w:t>
-      </w:r>
-    </w:p>
-    <w:p>
-      <w:pPr>
-        <w:spacing w:line="360" w:lineRule="auto"/>
-        <w:jc w:val="both"/>
-        <w:rPr>
-          <w:rFonts w:cstheme="majorBidi"/>
-        </w:rPr>
-      </w:pPr>
-      <w:r>
-        <w:rPr>
-          <w:rFonts w:cstheme="majorBidi"/>
-        </w:rPr>
-        <w:t xml:space="preserve">(DVC par exemple, ou </w:t>
-      </w:r>
-      <w:proofErr w:type="spellStart"/>
-      <w:r>
-        <w:rPr>
-          <w:rFonts w:cstheme="majorBidi"/>
-        </w:rPr>
-        <w:t>MLflow</w:t>
-      </w:r>
-      <w:proofErr w:type="spellEnd"/>
-      <w:r>
-        <w:rPr>
-          <w:rFonts w:cstheme="majorBidi"/>
-        </w:rPr>
-        <w:t xml:space="preserve"> + </w:t>
-      </w:r>
-      <w:proofErr w:type="spellStart"/>
-      <w:r>
-        <w:rPr>
-          <w:rFonts w:cstheme="majorBidi"/>
-        </w:rPr>
-        <w:t>commits</w:t>
-      </w:r>
-      <w:proofErr w:type="spellEnd"/>
-      <w:r>
-        <w:rPr>
-          <w:rFonts w:cstheme="majorBidi"/>
-        </w:rPr>
-        <w:t>)</w:t>
-      </w:r>
-    </w:p>
-    <w:p>
-      <w:pPr>
-        <w:spacing w:line="360" w:lineRule="auto"/>
-        <w:jc w:val="both"/>
-        <w:rPr>
-          <w:rFonts w:cstheme="majorBidi"/>
-          <w:b/>
-          <w:bCs/>
-        </w:rPr>
-      </w:pPr>
-      <w:r>
-        <w:rPr>
-          <w:rFonts w:ascii="Segoe UI Emoji" w:hAnsi="Segoe UI Emoji" w:cs="Segoe UI Emoji"/>
-          <w:b/>
-          <w:bCs/>
-        </w:rPr>
-        <w:t>✔️</w:t>
-      </w:r>
-      <w:r>
-        <w:rPr>
-          <w:rFonts w:cstheme="majorBidi"/>
-          <w:b/>
-          <w:bCs/>
-        </w:rPr>
-        <w:t xml:space="preserve"> Contrôle qualité des données</w:t>
-      </w:r>
-    </w:p>
-    <w:p>
-      <w:pPr>
-        <w:spacing w:line="360" w:lineRule="auto"/>
-        <w:jc w:val="both"/>
-        <w:rPr>
-          <w:rFonts w:cstheme="majorBidi"/>
-        </w:rPr>
-      </w:pPr>
-      <w:r>
-        <w:rPr>
-          <w:rFonts w:cstheme="majorBidi"/>
-        </w:rPr>
-        <w:t xml:space="preserve">(Tests automatisés sur les </w:t>
-      </w:r>
-      <w:proofErr w:type="spellStart"/>
-      <w:r>
-        <w:rPr>
-          <w:rFonts w:cstheme="majorBidi"/>
-        </w:rPr>
-        <w:t>datasets</w:t>
-      </w:r>
-      <w:proofErr w:type="spellEnd"/>
-      <w:r>
-        <w:rPr>
-          <w:rFonts w:cstheme="majorBidi"/>
-        </w:rPr>
-        <w:t>)</w:t>
-      </w:r>
-    </w:p>
-    <w:p>
-      <w:pPr>
-        <w:spacing w:line="360" w:lineRule="auto"/>
-        <w:jc w:val="both"/>
-        <w:rPr>
-          <w:rFonts w:cstheme="majorBidi"/>
-          <w:b/>
-          <w:bCs/>
-        </w:rPr>
-      </w:pPr>
-      <w:r>
-        <w:rPr>
-          <w:rFonts w:ascii="Segoe UI Emoji" w:hAnsi="Segoe UI Emoji" w:cs="Segoe UI Emoji"/>
-          <w:b/>
-          <w:bCs/>
-        </w:rPr>
-        <w:t>✔️</w:t>
-      </w:r>
-      <w:r>
-        <w:rPr>
-          <w:rFonts w:cstheme="majorBidi"/>
-          <w:b/>
-          <w:bCs/>
-        </w:rPr>
-        <w:t xml:space="preserve"> Packaging du projet</w:t>
+        <w:t>Packaging du projet</w:t>
       </w:r>
     </w:p>
     <w:p>
@@ -8996,112 +7398,17 @@
           <w:rFonts w:cstheme="majorBidi"/>
           <w:lang w:val="en-US"/>
         </w:rPr>
-        <w:t xml:space="preserve">(pip installable → </w:t>
-      </w:r>
-      <w:proofErr w:type="spellStart"/>
-      <w:r>
-        <w:rPr>
-          <w:rFonts w:cstheme="majorBidi"/>
-          <w:lang w:val="en-US"/>
-        </w:rPr>
-        <w:t>project_name</w:t>
-      </w:r>
-      <w:proofErr w:type="spellEnd"/>
-      <w:r>
-        <w:rPr>
-          <w:rFonts w:cstheme="majorBidi"/>
-          <w:lang w:val="en-US"/>
-        </w:rPr>
-        <w:t xml:space="preserve">/ + </w:t>
-      </w:r>
-      <w:proofErr w:type="spellStart"/>
-      <w:proofErr w:type="gramStart"/>
-      <w:r>
-        <w:rPr>
-          <w:rFonts w:cstheme="majorBidi"/>
-          <w:lang w:val="en-US"/>
-        </w:rPr>
-        <w:t>pyproject.toml</w:t>
-      </w:r>
-      <w:proofErr w:type="spellEnd"/>
-      <w:proofErr w:type="gramEnd"/>
-      <w:r>
-        <w:rPr>
-          <w:rFonts w:cstheme="majorBidi"/>
-          <w:lang w:val="en-US"/>
-        </w:rPr>
-        <w:t>)</w:t>
-      </w:r>
-    </w:p>
-    <w:p>
-      <w:pPr>
-        <w:spacing w:line="360" w:lineRule="auto"/>
-        <w:jc w:val="both"/>
-        <w:rPr>
-          <w:rFonts w:cstheme="majorBidi"/>
-          <w:b/>
-          <w:bCs/>
-        </w:rPr>
-      </w:pPr>
-      <w:r>
-        <w:rPr>
-          <w:rFonts w:ascii="Segoe UI Emoji" w:hAnsi="Segoe UI Emoji" w:cs="Segoe UI Emoji"/>
-          <w:b/>
-          <w:bCs/>
-        </w:rPr>
-        <w:t>✔️</w:t>
-      </w:r>
-      <w:r>
-        <w:rPr>
-          <w:rFonts w:cstheme="majorBidi"/>
-          <w:b/>
-          <w:bCs/>
-        </w:rPr>
-        <w:t xml:space="preserve"> Documentation technique</w:t>
-      </w:r>
-    </w:p>
-    <w:p>
-      <w:pPr>
-        <w:spacing w:line="360" w:lineRule="auto"/>
-        <w:jc w:val="both"/>
-        <w:rPr>
-          <w:rFonts w:cstheme="majorBidi"/>
-        </w:rPr>
-      </w:pPr>
-      <w:r>
-        <w:rPr>
-          <w:rFonts w:cstheme="majorBidi"/>
-        </w:rPr>
-        <w:t>(</w:t>
-      </w:r>
-      <w:proofErr w:type="gramStart"/>
-      <w:r>
-        <w:rPr>
-          <w:rFonts w:cstheme="majorBidi"/>
-        </w:rPr>
-        <w:t>via</w:t>
-      </w:r>
-      <w:proofErr w:type="gramEnd"/>
-      <w:r>
-        <w:rPr>
-          <w:rFonts w:cstheme="majorBidi"/>
-        </w:rPr>
-        <w:t xml:space="preserve"> </w:t>
-      </w:r>
-      <w:proofErr w:type="spellStart"/>
-      <w:r>
-        <w:rPr>
-          <w:rFonts w:cstheme="majorBidi"/>
-        </w:rPr>
-        <w:t>MkDocs</w:t>
-      </w:r>
-      <w:proofErr w:type="spellEnd"/>
-      <w:r>
-        <w:rPr>
-          <w:rFonts w:cstheme="majorBidi"/>
-        </w:rPr>
-        <w:t xml:space="preserve"> ou README complet)</w:t>
-      </w:r>
+        <w:t>(pip installable → project_name/ + pyproject.toml)</w:t>
+      </w:r>
+    </w:p>
+    <w:p>
+      <w:pPr>
+        <w:spacing w:line="360" w:lineRule="auto"/>
+        <w:jc w:val="both"/>
+        <w:rPr>
+          <w:rFonts w:cstheme="majorBidi"/>
+        </w:rPr>
+      </w:pPr>
     </w:p>
     <w:sectPr>
       <w:pgSz w:w="11906" w:h="16838"/>

</xml_diff>

<commit_message>
Day 1: Data versioning, Notebook for preprocessing, Script for preprocessing, DVC for preprocess, Teste 1 for preprocess
</commit_message>
<xml_diff>
--- a/src/ressources/Cahier de charges.docx
+++ b/src/ressources/Cahier de charges.docx
@@ -4362,7 +4362,27 @@
           <w:szCs w:val="32"/>
         </w:rPr>
         <w:lastRenderedPageBreak/>
-        <w:t>Détection de fraude sur transactions bancaires</w:t>
+        <w:t xml:space="preserve">Détection de fraude sur </w:t>
+      </w:r>
+      <w:r>
+        <w:rPr>
+          <w:b/>
+          <w:bCs/>
+          <w:color w:val="002060"/>
+          <w:sz w:val="32"/>
+          <w:szCs w:val="32"/>
+        </w:rPr>
+        <w:t xml:space="preserve">les </w:t>
+      </w:r>
+      <w:r>
+        <w:rPr>
+          <w:b/>
+          <w:bCs/>
+          <w:color w:val="002060"/>
+          <w:sz w:val="32"/>
+          <w:szCs w:val="32"/>
+        </w:rPr>
+        <w:t>transactions bancaires</w:t>
       </w:r>
     </w:p>
     <w:p>
@@ -4387,7 +4407,23 @@
           <w:b/>
           <w:bCs/>
         </w:rPr>
-        <w:t>Dataset principaux disponibles :</w:t>
+        <w:t xml:space="preserve">Dataset </w:t>
+      </w:r>
+      <w:r>
+        <w:rPr>
+          <w:rFonts w:cstheme="majorBidi"/>
+          <w:b/>
+          <w:bCs/>
+        </w:rPr>
+        <w:t>utilisée</w:t>
+      </w:r>
+      <w:r>
+        <w:rPr>
+          <w:rFonts w:cstheme="majorBidi"/>
+          <w:b/>
+          <w:bCs/>
+        </w:rPr>
+        <w:t xml:space="preserve"> :</w:t>
       </w:r>
     </w:p>
     <w:p>
@@ -4397,6 +4433,7 @@
           <w:ilvl w:val="0"/>
           <w:numId w:val="39"/>
         </w:numPr>
+        <w:spacing w:after="0"/>
         <w:rPr>
           <w:lang w:val="en-US"/>
         </w:rPr>
@@ -4410,70 +4447,376 @@
         <w:t xml:space="preserve">Credit card fraud detection </w:t>
       </w:r>
       <w:r>
+        <w:rPr>
+          <w:b/>
+          <w:bCs/>
+          <w:lang w:val="en-US"/>
+        </w:rPr>
+        <w:t>de Kaggle</w:t>
+      </w:r>
+    </w:p>
+    <w:p>
+      <w:pPr>
+        <w:pStyle w:val="Paragraphedeliste"/>
+        <w:spacing w:after="0"/>
+        <w:rPr>
+          <w:lang w:val="en-US"/>
+        </w:rPr>
+      </w:pPr>
+      <w:hyperlink r:id="rId8" w:history="1">
+        <w:r>
+          <w:rPr>
+            <w:rStyle w:val="Lienhypertexte"/>
+            <w:b/>
+            <w:bCs/>
+            <w:i/>
+            <w:iCs/>
+            <w:lang w:val="en-US"/>
+          </w:rPr>
+          <w:t>https://www.kaggle.com/datasets/dhanushnarayananr/credit-card-fraud</w:t>
+        </w:r>
+      </w:hyperlink>
+    </w:p>
+    <w:p>
+      <w:pPr>
+        <w:rPr>
+          <w:b/>
+          <w:bCs/>
+          <w:lang w:val="en-US"/>
+        </w:rPr>
+      </w:pPr>
+      <w:r>
+        <w:rPr>
+          <w:b/>
+          <w:bCs/>
+          <w:lang w:val="en-US"/>
+        </w:rPr>
+        <w:t>Feature Explanation:</w:t>
+      </w:r>
+    </w:p>
+    <w:p>
+      <w:pPr>
+        <w:pStyle w:val="Paragraphedeliste"/>
+        <w:numPr>
+          <w:ilvl w:val="0"/>
+          <w:numId w:val="41"/>
+        </w:numPr>
+        <w:spacing w:after="0" w:line="276" w:lineRule="auto"/>
+        <w:rPr>
+          <w:lang w:val="en-US"/>
+        </w:rPr>
+      </w:pPr>
+      <w:r>
+        <w:rPr>
+          <w:b/>
+          <w:bCs/>
+          <w:lang w:val="en-US"/>
+        </w:rPr>
+        <w:t>distance_from_home</w:t>
+      </w:r>
+      <w:r>
+        <w:rPr>
+          <w:lang w:val="en-US"/>
+        </w:rPr>
+        <w:t xml:space="preserve"> - the distance from home </w:t>
+      </w:r>
+      <w:r>
+        <w:rPr>
+          <w:lang w:val="en-US"/>
+        </w:rPr>
+        <w:t xml:space="preserve">to </w:t>
+      </w:r>
+      <w:r>
+        <w:rPr>
+          <w:lang w:val="en-US"/>
+        </w:rPr>
+        <w:t>where the transaction happened.</w:t>
+      </w:r>
+    </w:p>
+    <w:p>
+      <w:pPr>
+        <w:pStyle w:val="Paragraphedeliste"/>
+        <w:numPr>
+          <w:ilvl w:val="0"/>
+          <w:numId w:val="41"/>
+        </w:numPr>
+        <w:spacing w:after="0" w:line="276" w:lineRule="auto"/>
+        <w:rPr>
+          <w:lang w:val="en-US"/>
+        </w:rPr>
+      </w:pPr>
+      <w:r>
+        <w:rPr>
+          <w:b/>
+          <w:bCs/>
+          <w:lang w:val="en-US"/>
+        </w:rPr>
+        <w:t>distance_from_last_transaction</w:t>
+      </w:r>
+      <w:r>
+        <w:rPr>
+          <w:lang w:val="en-US"/>
+        </w:rPr>
+        <w:t xml:space="preserve"> - the distance </w:t>
+      </w:r>
+      <w:r>
+        <w:rPr>
+          <w:lang w:val="en-US"/>
+        </w:rPr>
+        <w:t>between transaction and the</w:t>
+      </w:r>
+      <w:r>
+        <w:rPr>
+          <w:lang w:val="en-US"/>
+        </w:rPr>
+        <w:t xml:space="preserve"> last transaction happened.</w:t>
+      </w:r>
+    </w:p>
+    <w:p>
+      <w:pPr>
+        <w:pStyle w:val="Paragraphedeliste"/>
+        <w:numPr>
+          <w:ilvl w:val="0"/>
+          <w:numId w:val="41"/>
+        </w:numPr>
+        <w:spacing w:after="0" w:line="276" w:lineRule="auto"/>
+        <w:rPr>
+          <w:lang w:val="en-US"/>
+        </w:rPr>
+      </w:pPr>
+      <w:r>
+        <w:rPr>
+          <w:b/>
+          <w:bCs/>
+          <w:lang w:val="en-US"/>
+        </w:rPr>
+        <w:t>ratio_to_median_</w:t>
+      </w:r>
+      <w:r>
+        <w:rPr>
+          <w:b/>
+          <w:bCs/>
+          <w:lang w:val="en-US"/>
+        </w:rPr>
+        <w:t>purchase_price</w:t>
+      </w:r>
+      <w:r>
+        <w:rPr>
+          <w:lang w:val="en-US"/>
+        </w:rPr>
+        <w:t xml:space="preserve"> - Ratio of purchased price transaction to median purchase price</w:t>
+      </w:r>
+      <w:r>
+        <w:rPr>
+          <w:lang w:val="en-US"/>
+        </w:rPr>
+        <w:t xml:space="preserve"> which is = </w:t>
+      </w:r>
+    </w:p>
+    <w:p>
+      <w:pPr>
+        <w:pStyle w:val="Paragraphedeliste"/>
+        <w:spacing w:after="0" w:line="276" w:lineRule="auto"/>
+        <w:ind w:firstLine="696"/>
         <w:rPr>
           <w:b/>
           <w:bCs/>
           <w:i/>
           <w:iCs/>
-          <w:color w:val="4472C4" w:themeColor="accent1"/>
+          <w:color w:val="1F4E79" w:themeColor="accent5" w:themeShade="80"/>
           <w:lang w:val="en-US"/>
         </w:rPr>
-        <w:t>https://www.kaggle.com/datasets/dhanushnarayananr/credit-card-fraud</w:t>
-      </w:r>
-    </w:p>
-    <w:p>
-      <w:pPr>
-        <w:spacing w:line="360" w:lineRule="auto"/>
-        <w:jc w:val="both"/>
-        <w:rPr>
-          <w:rFonts w:cstheme="majorBidi"/>
-        </w:rPr>
-      </w:pPr>
-      <w:r>
-        <w:rPr>
-          <w:rFonts w:cstheme="majorBidi"/>
+      </w:pPr>
+      <w:r>
+        <w:rPr>
           <w:b/>
           <w:bCs/>
-        </w:rPr>
-        <w:t>API et sources complémentaires :</w:t>
-      </w:r>
-    </w:p>
-    <w:p>
-      <w:pPr>
+          <w:i/>
+          <w:iCs/>
+          <w:color w:val="1F4E79" w:themeColor="accent5" w:themeShade="80"/>
+          <w:lang w:val="en-US"/>
+        </w:rPr>
+        <w:t>transaction price / median</w:t>
+      </w:r>
+      <w:r>
+        <w:rPr>
+          <w:b/>
+          <w:bCs/>
+          <w:i/>
+          <w:iCs/>
+          <w:color w:val="1F4E79" w:themeColor="accent5" w:themeShade="80"/>
+          <w:lang w:val="en-US"/>
+        </w:rPr>
+        <w:t xml:space="preserve"> </w:t>
+      </w:r>
+      <w:r>
+        <w:rPr>
+          <w:b/>
+          <w:bCs/>
+          <w:i/>
+          <w:iCs/>
+          <w:color w:val="1F4E79" w:themeColor="accent5" w:themeShade="80"/>
+          <w:lang w:val="en-US"/>
+        </w:rPr>
+        <w:t>(</w:t>
+      </w:r>
+      <w:r>
+        <w:rPr>
+          <w:b/>
+          <w:bCs/>
+          <w:i/>
+          <w:iCs/>
+          <w:color w:val="1F4E79" w:themeColor="accent5" w:themeShade="80"/>
+          <w:lang w:val="en-US"/>
+        </w:rPr>
+        <w:t>Sum</w:t>
+      </w:r>
+      <w:r>
+        <w:rPr>
+          <w:b/>
+          <w:bCs/>
+          <w:i/>
+          <w:iCs/>
+          <w:color w:val="1F4E79" w:themeColor="accent5" w:themeShade="80"/>
+          <w:lang w:val="en-US"/>
+        </w:rPr>
+        <w:t xml:space="preserve"> (price of all transactions))</w:t>
+      </w:r>
+    </w:p>
+    <w:p>
+      <w:pPr>
+        <w:pStyle w:val="Paragraphedeliste"/>
         <w:numPr>
           <w:ilvl w:val="0"/>
-          <w:numId w:val="38"/>
+          <w:numId w:val="41"/>
         </w:numPr>
-        <w:spacing w:line="360" w:lineRule="auto"/>
-        <w:jc w:val="both"/>
-        <w:rPr>
-          <w:rFonts w:cstheme="majorBidi"/>
-        </w:rPr>
-      </w:pPr>
-      <w:r>
-        <w:rPr>
-          <w:rFonts w:cstheme="majorBidi"/>
-        </w:rPr>
-        <w:t>Open Banking APIs pour récupérer des transactions simulées.</w:t>
-      </w:r>
-    </w:p>
-    <w:p>
-      <w:pPr>
+        <w:spacing w:after="0" w:line="276" w:lineRule="auto"/>
+        <w:rPr>
+          <w:lang w:val="en-US"/>
+        </w:rPr>
+      </w:pPr>
+      <w:r>
+        <w:rPr>
+          <w:b/>
+          <w:bCs/>
+          <w:lang w:val="en-US"/>
+        </w:rPr>
+        <w:t>repeat_retailer</w:t>
+      </w:r>
+      <w:r>
+        <w:rPr>
+          <w:lang w:val="en-US"/>
+        </w:rPr>
+        <w:t xml:space="preserve"> - Is the transaction happened from same retailer.</w:t>
+      </w:r>
+    </w:p>
+    <w:p>
+      <w:pPr>
+        <w:pStyle w:val="Paragraphedeliste"/>
         <w:numPr>
           <w:ilvl w:val="0"/>
-          <w:numId w:val="38"/>
+          <w:numId w:val="41"/>
         </w:numPr>
-        <w:spacing w:line="360" w:lineRule="auto"/>
-        <w:jc w:val="both"/>
-        <w:rPr>
-          <w:rFonts w:cstheme="majorBidi"/>
-        </w:rPr>
-      </w:pPr>
-      <w:r>
-        <w:rPr>
-          <w:rFonts w:cstheme="majorBidi"/>
-        </w:rPr>
-        <w:t>Faker + Python pour générer des transactions synthétiques si nécessaire.</w:t>
+        <w:spacing w:after="0" w:line="276" w:lineRule="auto"/>
+        <w:rPr>
+          <w:lang w:val="en-US"/>
+        </w:rPr>
+      </w:pPr>
+      <w:r>
+        <w:rPr>
+          <w:b/>
+          <w:bCs/>
+          <w:lang w:val="en-US"/>
+        </w:rPr>
+        <w:t>used_chip</w:t>
+      </w:r>
+      <w:r>
+        <w:rPr>
+          <w:lang w:val="en-US"/>
+        </w:rPr>
+        <w:t xml:space="preserve"> - Is the transaction through chip (credit card).</w:t>
+      </w:r>
+    </w:p>
+    <w:p>
+      <w:pPr>
+        <w:pStyle w:val="Paragraphedeliste"/>
+        <w:numPr>
+          <w:ilvl w:val="0"/>
+          <w:numId w:val="41"/>
+        </w:numPr>
+        <w:spacing w:after="0" w:line="276" w:lineRule="auto"/>
+        <w:rPr>
+          <w:lang w:val="en-US"/>
+        </w:rPr>
+      </w:pPr>
+      <w:r>
+        <w:rPr>
+          <w:b/>
+          <w:bCs/>
+          <w:lang w:val="en-US"/>
+        </w:rPr>
+        <w:t>used_pin_number</w:t>
+      </w:r>
+      <w:r>
+        <w:rPr>
+          <w:lang w:val="en-US"/>
+        </w:rPr>
+        <w:t xml:space="preserve"> - Is the transaction happened by using PIN number.</w:t>
+      </w:r>
+    </w:p>
+    <w:p>
+      <w:pPr>
+        <w:pStyle w:val="Paragraphedeliste"/>
+        <w:numPr>
+          <w:ilvl w:val="0"/>
+          <w:numId w:val="41"/>
+        </w:numPr>
+        <w:spacing w:after="0" w:line="276" w:lineRule="auto"/>
+        <w:rPr>
+          <w:lang w:val="en-US"/>
+        </w:rPr>
+      </w:pPr>
+      <w:r>
+        <w:rPr>
+          <w:b/>
+          <w:bCs/>
+          <w:lang w:val="en-US"/>
+        </w:rPr>
+        <w:t>online_order</w:t>
+      </w:r>
+      <w:r>
+        <w:rPr>
+          <w:lang w:val="en-US"/>
+        </w:rPr>
+        <w:t xml:space="preserve"> - Is the transaction an online order.</w:t>
+      </w:r>
+    </w:p>
+    <w:p>
+      <w:pPr>
+        <w:pStyle w:val="Paragraphedeliste"/>
+        <w:numPr>
+          <w:ilvl w:val="0"/>
+          <w:numId w:val="41"/>
+        </w:numPr>
+        <w:spacing w:after="0" w:line="276" w:lineRule="auto"/>
+        <w:rPr>
+          <w:lang w:val="en-US"/>
+        </w:rPr>
+      </w:pPr>
+      <w:r>
+        <w:rPr>
+          <w:b/>
+          <w:bCs/>
+          <w:highlight w:val="yellow"/>
+          <w:lang w:val="en-US"/>
+        </w:rPr>
+        <w:t>fraud</w:t>
+      </w:r>
+      <w:r>
+        <w:rPr>
+          <w:lang w:val="en-US"/>
+        </w:rPr>
+        <w:t xml:space="preserve"> - Is the transaction fraudulent.</w:t>
       </w:r>
     </w:p>
     <w:p>
@@ -4517,7 +4860,22 @@
         <w:rPr>
           <w:rFonts w:cstheme="majorBidi"/>
         </w:rPr>
-        <w:t>Comprendre l’objectif (classification, régression, forecasting…).</w:t>
+        <w:t xml:space="preserve">Le probléme en cours est un probléme de </w:t>
+      </w:r>
+      <w:r>
+        <w:rPr>
+          <w:rFonts w:cstheme="majorBidi"/>
+          <w:b/>
+          <w:bCs/>
+          <w:u w:val="single"/>
+        </w:rPr>
+        <w:t>classification</w:t>
+      </w:r>
+      <w:r>
+        <w:rPr>
+          <w:rFonts w:cstheme="majorBidi"/>
+        </w:rPr>
+        <w:t xml:space="preserve"> des transactions fraude ou non</w:t>
       </w:r>
     </w:p>
     <w:p>
@@ -4560,120 +4918,6 @@
     </w:p>
     <w:p>
       <w:pPr>
-        <w:numPr>
-          <w:ilvl w:val="1"/>
-          <w:numId w:val="6"/>
-        </w:numPr>
-        <w:spacing w:line="360" w:lineRule="auto"/>
-        <w:jc w:val="both"/>
-        <w:rPr>
-          <w:rFonts w:cstheme="majorBidi"/>
-        </w:rPr>
-      </w:pPr>
-      <w:r>
-        <w:rPr>
-          <w:rFonts w:cstheme="majorBidi"/>
-        </w:rPr>
-        <w:t>Régression → RMSE / MAE</w:t>
-      </w:r>
-    </w:p>
-    <w:p>
-      <w:pPr>
-        <w:numPr>
-          <w:ilvl w:val="1"/>
-          <w:numId w:val="6"/>
-        </w:numPr>
-        <w:spacing w:line="360" w:lineRule="auto"/>
-        <w:jc w:val="both"/>
-        <w:rPr>
-          <w:rFonts w:cstheme="majorBidi"/>
-        </w:rPr>
-      </w:pPr>
-      <w:r>
-        <w:rPr>
-          <w:rFonts w:cstheme="majorBidi"/>
-        </w:rPr>
-        <w:t>Forecast → MAPE / SMAPE</w:t>
-      </w:r>
-    </w:p>
-    <w:p>
-      <w:pPr>
-        <w:numPr>
-          <w:ilvl w:val="0"/>
-          <w:numId w:val="6"/>
-        </w:numPr>
-        <w:spacing w:line="360" w:lineRule="auto"/>
-        <w:jc w:val="both"/>
-        <w:rPr>
-          <w:rFonts w:cstheme="majorBidi"/>
-        </w:rPr>
-      </w:pPr>
-      <w:r>
-        <w:rPr>
-          <w:rFonts w:cstheme="majorBidi"/>
-        </w:rPr>
-        <w:t>Définir les contraintes :</w:t>
-      </w:r>
-    </w:p>
-    <w:p>
-      <w:pPr>
-        <w:numPr>
-          <w:ilvl w:val="1"/>
-          <w:numId w:val="6"/>
-        </w:numPr>
-        <w:spacing w:line="360" w:lineRule="auto"/>
-        <w:jc w:val="both"/>
-        <w:rPr>
-          <w:rFonts w:cstheme="majorBidi"/>
-        </w:rPr>
-      </w:pPr>
-      <w:r>
-        <w:rPr>
-          <w:rFonts w:cstheme="majorBidi"/>
-        </w:rPr>
-        <w:t>vitesse d’inférence</w:t>
-      </w:r>
-    </w:p>
-    <w:p>
-      <w:pPr>
-        <w:numPr>
-          <w:ilvl w:val="1"/>
-          <w:numId w:val="6"/>
-        </w:numPr>
-        <w:spacing w:line="360" w:lineRule="auto"/>
-        <w:jc w:val="both"/>
-        <w:rPr>
-          <w:rFonts w:cstheme="majorBidi"/>
-        </w:rPr>
-      </w:pPr>
-      <w:r>
-        <w:rPr>
-          <w:rFonts w:cstheme="majorBidi"/>
-        </w:rPr>
-        <w:t>explicabilité</w:t>
-      </w:r>
-    </w:p>
-    <w:p>
-      <w:pPr>
-        <w:numPr>
-          <w:ilvl w:val="1"/>
-          <w:numId w:val="6"/>
-        </w:numPr>
-        <w:spacing w:line="360" w:lineRule="auto"/>
-        <w:jc w:val="both"/>
-        <w:rPr>
-          <w:rFonts w:cstheme="majorBidi"/>
-        </w:rPr>
-      </w:pPr>
-      <w:r>
-        <w:rPr>
-          <w:rFonts w:cstheme="majorBidi"/>
-        </w:rPr>
-        <w:t>fréquence d’actualisation du modèle</w:t>
-      </w:r>
-    </w:p>
-    <w:p>
-      <w:pPr>
         <w:pStyle w:val="Titre2"/>
       </w:pPr>
       <w:r>
@@ -4696,7 +4940,62 @@
         <w:rPr>
           <w:rFonts w:cstheme="majorBidi"/>
         </w:rPr>
-        <w:t>Récupération des données (fichiers, API, base SQL…).</w:t>
+        <w:t xml:space="preserve">Récupération des données </w:t>
+      </w:r>
+      <w:r>
+        <w:rPr>
+          <w:rFonts w:cstheme="majorBidi"/>
+          <w:b/>
+          <w:bCs/>
+          <w:i/>
+          <w:iCs/>
+        </w:rPr>
+        <w:t>card_transdata.csv</w:t>
+      </w:r>
+    </w:p>
+    <w:p>
+      <w:pPr>
+        <w:pStyle w:val="Paragraphedeliste"/>
+        <w:numPr>
+          <w:ilvl w:val="0"/>
+          <w:numId w:val="39"/>
+        </w:numPr>
+      </w:pPr>
+      <w:r>
+        <w:t>Versioning des données via D</w:t>
+      </w:r>
+      <w:r>
+        <w:t>VC</w:t>
+      </w:r>
+    </w:p>
+    <w:p>
+      <w:pPr>
+        <w:spacing w:line="360" w:lineRule="auto"/>
+        <w:ind w:left="360"/>
+        <w:jc w:val="both"/>
+        <w:rPr>
+          <w:rFonts w:cstheme="majorBidi"/>
+        </w:rPr>
+      </w:pPr>
+      <w:r>
+        <w:rPr>
+          <w:rFonts w:cstheme="majorBidi"/>
+        </w:rPr>
+        <w:t>«</w:t>
+      </w:r>
+      <w:r>
+        <w:rPr>
+          <w:rFonts w:cstheme="majorBidi"/>
+          <w:i/>
+          <w:iCs/>
+        </w:rPr>
+        <w:t xml:space="preserve"> Un versioning complet des données, des modèles et des métriques sera réalisé avec DVC. Les pipelines de data processing et de training seront décrits dans un fichier dvc.yaml pour assurer la reproductibilité. </w:t>
+      </w:r>
+      <w:r>
+        <w:rPr>
+          <w:rFonts w:cstheme="majorBidi"/>
+        </w:rPr>
+        <w:t>»</w:t>
       </w:r>
     </w:p>
     <w:p>
@@ -4709,111 +5008,159 @@
         <w:jc w:val="both"/>
         <w:rPr>
           <w:rFonts w:cstheme="majorBidi"/>
-        </w:rPr>
-      </w:pPr>
-      <w:r>
-        <w:rPr>
-          <w:rFonts w:cstheme="majorBidi"/>
-        </w:rPr>
-        <w:t>Mise en forme dans un répertoire structuré :</w:t>
-      </w:r>
-    </w:p>
-    <w:p>
-      <w:pPr>
-        <w:spacing w:line="360" w:lineRule="auto"/>
+          <w:lang w:val="en-US"/>
+        </w:rPr>
+      </w:pPr>
+      <w:r>
+        <w:rPr>
+          <w:rFonts w:cstheme="majorBidi"/>
+          <w:lang w:val="en-US"/>
+        </w:rPr>
+        <w:t xml:space="preserve">EDA (Exploratory Data Analysis) </w:t>
+      </w:r>
+      <w:r>
+        <w:rPr>
+          <w:rFonts w:cstheme="majorBidi"/>
+          <w:lang w:val="en-US"/>
+        </w:rPr>
+        <w:t>structuré:</w:t>
+      </w:r>
+    </w:p>
+    <w:p>
+      <w:pPr>
+        <w:numPr>
+          <w:ilvl w:val="1"/>
+          <w:numId w:val="7"/>
+        </w:numPr>
+        <w:spacing w:after="0" w:line="240" w:lineRule="auto"/>
         <w:jc w:val="both"/>
         <w:rPr>
           <w:rFonts w:cstheme="majorBidi"/>
-          <w:lang w:val="en-US"/>
-        </w:rPr>
-      </w:pPr>
-      <w:r>
-        <w:rPr>
-          <w:rFonts w:cstheme="majorBidi"/>
-          <w:lang w:val="en-US"/>
-        </w:rPr>
-        <w:t>data/</w:t>
-      </w:r>
-    </w:p>
-    <w:p>
-      <w:pPr>
-        <w:spacing w:line="360" w:lineRule="auto"/>
+        </w:rPr>
+      </w:pPr>
+      <w:r>
+        <w:rPr>
+          <w:rFonts w:cstheme="majorBidi"/>
+          <w:highlight w:val="yellow"/>
+        </w:rPr>
+        <w:t>Valeurs</w:t>
+      </w:r>
+      <w:r>
+        <w:rPr>
+          <w:rFonts w:cstheme="majorBidi"/>
+          <w:highlight w:val="yellow"/>
+        </w:rPr>
+        <w:t xml:space="preserve"> manquantes</w:t>
+      </w:r>
+    </w:p>
+    <w:p>
+      <w:pPr>
+        <w:numPr>
+          <w:ilvl w:val="1"/>
+          <w:numId w:val="7"/>
+        </w:numPr>
+        <w:spacing w:after="0" w:line="240" w:lineRule="auto"/>
         <w:jc w:val="both"/>
         <w:rPr>
           <w:rFonts w:cstheme="majorBidi"/>
-          <w:lang w:val="en-US"/>
-        </w:rPr>
-      </w:pPr>
-      <w:r>
-        <w:rPr>
-          <w:rFonts w:cstheme="majorBidi"/>
-          <w:lang w:val="en-US"/>
-        </w:rPr>
-        <w:t xml:space="preserve">   raw/</w:t>
-      </w:r>
-    </w:p>
-    <w:p>
-      <w:pPr>
-        <w:spacing w:line="360" w:lineRule="auto"/>
+        </w:rPr>
+      </w:pPr>
+      <w:r>
+        <w:rPr>
+          <w:rFonts w:cstheme="majorBidi"/>
+          <w:highlight w:val="yellow"/>
+        </w:rPr>
+        <w:t>Valeurs dupliquées</w:t>
+      </w:r>
+      <w:r>
+        <w:rPr>
+          <w:rFonts w:cstheme="majorBidi"/>
+        </w:rPr>
+        <w:t xml:space="preserve"> </w:t>
+      </w:r>
+    </w:p>
+    <w:p>
+      <w:pPr>
+        <w:numPr>
+          <w:ilvl w:val="1"/>
+          <w:numId w:val="7"/>
+        </w:numPr>
+        <w:spacing w:after="0" w:line="240" w:lineRule="auto"/>
         <w:jc w:val="both"/>
         <w:rPr>
           <w:rFonts w:cstheme="majorBidi"/>
-          <w:lang w:val="en-US"/>
-        </w:rPr>
-      </w:pPr>
-      <w:r>
-        <w:rPr>
-          <w:rFonts w:cstheme="majorBidi"/>
-          <w:lang w:val="en-US"/>
-        </w:rPr>
-        <w:t xml:space="preserve">   interim/</w:t>
-      </w:r>
-    </w:p>
-    <w:p>
-      <w:pPr>
-        <w:spacing w:line="360" w:lineRule="auto"/>
+        </w:rPr>
+      </w:pPr>
+      <w:r>
+        <w:rPr>
+          <w:rFonts w:cstheme="majorBidi"/>
+        </w:rPr>
+        <w:t>Exploration de chaque columne</w:t>
+      </w:r>
+      <w:r>
+        <w:rPr>
+          <w:rFonts w:cstheme="majorBidi"/>
+        </w:rPr>
+        <w:t xml:space="preserve">  </w:t>
+      </w:r>
+    </w:p>
+    <w:p>
+      <w:pPr>
+        <w:numPr>
+          <w:ilvl w:val="1"/>
+          <w:numId w:val="7"/>
+        </w:numPr>
+        <w:spacing w:after="0" w:line="240" w:lineRule="auto"/>
         <w:jc w:val="both"/>
         <w:rPr>
           <w:rFonts w:cstheme="majorBidi"/>
-          <w:lang w:val="en-US"/>
-        </w:rPr>
-      </w:pPr>
-      <w:r>
-        <w:rPr>
-          <w:rFonts w:cstheme="majorBidi"/>
-          <w:lang w:val="en-US"/>
-        </w:rPr>
-        <w:t xml:space="preserve">   processed/</w:t>
-      </w:r>
-    </w:p>
-    <w:p>
-      <w:pPr>
-        <w:spacing w:line="360" w:lineRule="auto"/>
-        <w:ind w:left="360"/>
+        </w:rPr>
+      </w:pPr>
+      <w:r>
+        <w:rPr>
+          <w:rFonts w:cstheme="majorBidi"/>
+        </w:rPr>
+        <w:t>distributions</w:t>
+      </w:r>
+    </w:p>
+    <w:p>
+      <w:pPr>
+        <w:numPr>
+          <w:ilvl w:val="1"/>
+          <w:numId w:val="7"/>
+        </w:numPr>
+        <w:spacing w:after="0" w:line="240" w:lineRule="auto"/>
         <w:jc w:val="both"/>
         <w:rPr>
-          <w:rStyle w:val="lev"/>
-          <w:i/>
-          <w:iCs/>
-          <w:color w:val="002060"/>
-          <w:lang w:val="en-US"/>
-        </w:rPr>
-      </w:pPr>
-      <w:r>
-        <w:rPr>
-          <w:rStyle w:val="lev"/>
-          <w:i/>
-          <w:iCs/>
-          <w:color w:val="002060"/>
-          <w:lang w:val="en-US"/>
-        </w:rPr>
-        <w:t>Inclusion d’un script pour automatiser l’ingestion.</w:t>
-      </w:r>
-    </w:p>
-    <w:p>
-      <w:pPr>
-        <w:spacing w:line="360" w:lineRule="auto"/>
-        <w:ind w:left="360"/>
+          <w:rFonts w:cstheme="majorBidi"/>
+        </w:rPr>
+      </w:pPr>
+      <w:r>
+        <w:rPr>
+          <w:rFonts w:cstheme="majorBidi"/>
+        </w:rPr>
+        <w:t>Normalisation</w:t>
+      </w:r>
+      <w:r>
+        <w:rPr>
+          <w:rFonts w:cstheme="majorBidi"/>
+        </w:rPr>
+        <w:t xml:space="preserve"> standarisation</w:t>
+      </w:r>
+      <w:r>
+        <w:rPr>
+          <w:rFonts w:cstheme="majorBidi"/>
+        </w:rPr>
+        <w:t>, gestion des outliers.</w:t>
+      </w:r>
+    </w:p>
+    <w:p>
+      <w:pPr>
+        <w:numPr>
+          <w:ilvl w:val="1"/>
+          <w:numId w:val="7"/>
+        </w:numPr>
+        <w:spacing w:after="0" w:line="240" w:lineRule="auto"/>
         <w:jc w:val="both"/>
         <w:rPr>
           <w:rFonts w:cstheme="majorBidi"/>
@@ -4823,14 +5170,132 @@
         <w:rPr>
           <w:rFonts w:cstheme="majorBidi"/>
         </w:rPr>
-        <w:t>Versioning des données via D</w:t>
-      </w:r>
-      <w:r>
-        <w:rPr>
-          <w:rFonts w:cstheme="majorBidi"/>
-        </w:rPr>
-        <w:t>VC</w:t>
-      </w:r>
+        <w:t>Logging automatique MLflow pour garder la trace.</w:t>
+      </w:r>
+    </w:p>
+    <w:p>
+      <w:pPr>
+        <w:numPr>
+          <w:ilvl w:val="1"/>
+          <w:numId w:val="7"/>
+        </w:numPr>
+        <w:spacing w:after="0" w:line="240" w:lineRule="auto"/>
+        <w:jc w:val="both"/>
+        <w:rPr>
+          <w:rFonts w:cstheme="majorBidi"/>
+        </w:rPr>
+      </w:pPr>
+      <w:r>
+        <w:rPr>
+          <w:rFonts w:cstheme="majorBidi"/>
+        </w:rPr>
+        <w:t>Corrélations</w:t>
+      </w:r>
+    </w:p>
+    <w:p>
+      <w:pPr>
+        <w:numPr>
+          <w:ilvl w:val="1"/>
+          <w:numId w:val="7"/>
+        </w:numPr>
+        <w:spacing w:after="0" w:line="240" w:lineRule="auto"/>
+        <w:jc w:val="both"/>
+        <w:rPr>
+          <w:rFonts w:cstheme="majorBidi"/>
+        </w:rPr>
+      </w:pPr>
+      <w:r>
+        <w:rPr>
+          <w:rFonts w:cstheme="majorBidi"/>
+        </w:rPr>
+        <w:t>encodage (OneHot, TargetEncoding…)</w:t>
+      </w:r>
+    </w:p>
+    <w:p>
+      <w:pPr>
+        <w:numPr>
+          <w:ilvl w:val="1"/>
+          <w:numId w:val="7"/>
+        </w:numPr>
+        <w:spacing w:after="0" w:line="240" w:lineRule="auto"/>
+        <w:jc w:val="both"/>
+        <w:rPr>
+          <w:rFonts w:cstheme="majorBidi"/>
+        </w:rPr>
+      </w:pPr>
+      <w:r>
+        <w:rPr>
+          <w:rFonts w:cstheme="majorBidi"/>
+        </w:rPr>
+        <w:t>traitement du déséquilibre (SMOTE, weighted loss)</w:t>
+      </w:r>
+    </w:p>
+    <w:p>
+      <w:pPr>
+        <w:numPr>
+          <w:ilvl w:val="1"/>
+          <w:numId w:val="7"/>
+        </w:numPr>
+        <w:spacing w:after="0" w:line="240" w:lineRule="auto"/>
+        <w:jc w:val="both"/>
+        <w:rPr>
+          <w:rFonts w:cstheme="majorBidi"/>
+        </w:rPr>
+      </w:pPr>
+      <w:r>
+        <w:rPr>
+          <w:rFonts w:cstheme="majorBidi"/>
+        </w:rPr>
+        <w:t>feature engineering</w:t>
+      </w:r>
+    </w:p>
+    <w:p>
+      <w:pPr>
+        <w:numPr>
+          <w:ilvl w:val="1"/>
+          <w:numId w:val="7"/>
+        </w:numPr>
+        <w:spacing w:after="0" w:line="240" w:lineRule="auto"/>
+        <w:jc w:val="both"/>
+        <w:rPr>
+          <w:rFonts w:cstheme="majorBidi"/>
+        </w:rPr>
+      </w:pPr>
+      <w:r>
+        <w:rPr>
+          <w:rFonts w:cstheme="majorBidi"/>
+        </w:rPr>
+        <w:t>feature selection éventuelle</w:t>
+      </w:r>
+    </w:p>
+    <w:p>
+      <w:pPr>
+        <w:numPr>
+          <w:ilvl w:val="1"/>
+          <w:numId w:val="7"/>
+        </w:numPr>
+        <w:spacing w:after="0" w:line="240" w:lineRule="auto"/>
+        <w:jc w:val="both"/>
+        <w:rPr>
+          <w:rFonts w:cstheme="majorBidi"/>
+        </w:rPr>
+      </w:pPr>
+      <w:r>
+        <w:rPr>
+          <w:rFonts w:cstheme="majorBidi"/>
+        </w:rPr>
+        <w:t>pipeline sklearn</w:t>
+      </w:r>
+    </w:p>
+    <w:p>
+      <w:pPr>
+        <w:spacing w:after="0"/>
+        <w:ind w:left="1440"/>
+        <w:jc w:val="both"/>
+        <w:rPr>
+          <w:rFonts w:cstheme="majorBidi"/>
+        </w:rPr>
+      </w:pPr>
     </w:p>
     <w:p>
       <w:pPr>
@@ -4838,183 +5303,22 @@
           <w:ilvl w:val="0"/>
           <w:numId w:val="7"/>
         </w:numPr>
-        <w:spacing w:line="360" w:lineRule="auto"/>
         <w:jc w:val="both"/>
         <w:rPr>
           <w:rFonts w:cstheme="majorBidi"/>
-          <w:lang w:val="en-US"/>
-        </w:rPr>
-      </w:pPr>
-      <w:r>
-        <w:rPr>
-          <w:rFonts w:cstheme="majorBidi"/>
-          <w:lang w:val="en-US"/>
-        </w:rPr>
-        <w:t>EDA (Exploratory Data Analysis) structuré :</w:t>
-      </w:r>
-    </w:p>
-    <w:p>
-      <w:pPr>
-        <w:numPr>
-          <w:ilvl w:val="1"/>
-          <w:numId w:val="7"/>
-        </w:numPr>
-        <w:spacing w:line="360" w:lineRule="auto"/>
-        <w:jc w:val="both"/>
-        <w:rPr>
-          <w:rFonts w:cstheme="majorBidi"/>
-        </w:rPr>
-      </w:pPr>
-      <w:r>
-        <w:rPr>
-          <w:rFonts w:cstheme="majorBidi"/>
-        </w:rPr>
-        <w:t>Valeurs</w:t>
-      </w:r>
-      <w:r>
-        <w:rPr>
-          <w:rFonts w:cstheme="majorBidi"/>
-        </w:rPr>
-        <w:t xml:space="preserve"> manquantes</w:t>
-      </w:r>
-    </w:p>
-    <w:p>
-      <w:pPr>
-        <w:numPr>
-          <w:ilvl w:val="1"/>
-          <w:numId w:val="7"/>
-        </w:numPr>
-        <w:spacing w:line="360" w:lineRule="auto"/>
-        <w:jc w:val="both"/>
-        <w:rPr>
-          <w:rFonts w:cstheme="majorBidi"/>
-        </w:rPr>
-      </w:pPr>
-      <w:r>
-        <w:rPr>
-          <w:rFonts w:cstheme="majorBidi"/>
-        </w:rPr>
-        <w:t>outliers</w:t>
-      </w:r>
-    </w:p>
-    <w:p>
-      <w:pPr>
-        <w:numPr>
-          <w:ilvl w:val="1"/>
-          <w:numId w:val="7"/>
-        </w:numPr>
-        <w:spacing w:line="360" w:lineRule="auto"/>
-        <w:jc w:val="both"/>
-        <w:rPr>
-          <w:rFonts w:cstheme="majorBidi"/>
-        </w:rPr>
-      </w:pPr>
-      <w:r>
-        <w:rPr>
-          <w:rFonts w:cstheme="majorBidi"/>
-        </w:rPr>
-        <w:t>distributions</w:t>
-      </w:r>
-    </w:p>
-    <w:p>
-      <w:pPr>
-        <w:numPr>
-          <w:ilvl w:val="1"/>
-          <w:numId w:val="7"/>
-        </w:numPr>
-        <w:spacing w:line="360" w:lineRule="auto"/>
-        <w:jc w:val="both"/>
-        <w:rPr>
-          <w:rFonts w:cstheme="majorBidi"/>
-        </w:rPr>
-      </w:pPr>
-      <w:r>
-        <w:rPr>
-          <w:rFonts w:cstheme="majorBidi"/>
-        </w:rPr>
-        <w:t>Correction des types (dates, floats, catégorielles).</w:t>
-      </w:r>
-    </w:p>
-    <w:p>
-      <w:pPr>
-        <w:numPr>
-          <w:ilvl w:val="1"/>
-          <w:numId w:val="7"/>
-        </w:numPr>
-        <w:spacing w:line="360" w:lineRule="auto"/>
-        <w:jc w:val="both"/>
-        <w:rPr>
-          <w:rFonts w:cstheme="majorBidi"/>
-        </w:rPr>
-      </w:pPr>
-      <w:r>
-        <w:rPr>
-          <w:rFonts w:cstheme="majorBidi"/>
-        </w:rPr>
-        <w:t>Normalisation, gestion des outliers.</w:t>
-      </w:r>
-    </w:p>
-    <w:p>
-      <w:pPr>
-        <w:numPr>
-          <w:ilvl w:val="1"/>
-          <w:numId w:val="7"/>
-        </w:numPr>
-        <w:spacing w:line="360" w:lineRule="auto"/>
-        <w:jc w:val="both"/>
-        <w:rPr>
-          <w:rFonts w:cstheme="majorBidi"/>
-        </w:rPr>
-      </w:pPr>
-      <w:r>
-        <w:rPr>
-          <w:rFonts w:cstheme="majorBidi"/>
-        </w:rPr>
-        <w:t>Logging automatique MLflow pour garder la trace.</w:t>
-      </w:r>
-    </w:p>
-    <w:p>
-      <w:pPr>
-        <w:numPr>
-          <w:ilvl w:val="1"/>
-          <w:numId w:val="7"/>
-        </w:numPr>
-        <w:spacing w:line="360" w:lineRule="auto"/>
-        <w:jc w:val="both"/>
-        <w:rPr>
-          <w:rFonts w:cstheme="majorBidi"/>
-        </w:rPr>
-      </w:pPr>
-      <w:r>
-        <w:rPr>
-          <w:rFonts w:cstheme="majorBidi"/>
-        </w:rPr>
-        <w:t>Corrélations</w:t>
-      </w:r>
-    </w:p>
-    <w:p>
-      <w:pPr>
-        <w:numPr>
-          <w:ilvl w:val="1"/>
-          <w:numId w:val="7"/>
-        </w:numPr>
-        <w:spacing w:line="360" w:lineRule="auto"/>
-        <w:jc w:val="both"/>
-        <w:rPr>
-          <w:rFonts w:cstheme="majorBidi"/>
-        </w:rPr>
-      </w:pPr>
-      <w:r>
-        <w:rPr>
-          <w:rFonts w:cstheme="majorBidi"/>
-        </w:rPr>
-        <w:t>Détection</w:t>
-      </w:r>
-      <w:r>
-        <w:rPr>
-          <w:rFonts w:cstheme="majorBidi"/>
-        </w:rPr>
-        <w:t xml:space="preserve"> de fuites de données</w:t>
+        </w:rPr>
+      </w:pPr>
+      <w:r>
+        <w:rPr>
+          <w:rFonts w:cstheme="majorBidi"/>
+        </w:rPr>
+        <w:t>Les données nettoyées finales s</w:t>
+      </w:r>
+      <w:r>
+        <w:rPr>
+          <w:rFonts w:cstheme="majorBidi"/>
+        </w:rPr>
+        <w:t>eront ensuite stockées dans src/data/preprocessing</w:t>
       </w:r>
     </w:p>
     <w:p>
@@ -5023,249 +5327,16 @@
           <w:ilvl w:val="0"/>
           <w:numId w:val="7"/>
         </w:numPr>
-        <w:spacing w:line="360" w:lineRule="auto"/>
         <w:jc w:val="both"/>
         <w:rPr>
           <w:rFonts w:cstheme="majorBidi"/>
-          <w:lang w:val="en-US"/>
-        </w:rPr>
-      </w:pPr>
-      <w:r>
-        <w:rPr>
-          <w:rFonts w:cstheme="majorBidi"/>
-          <w:lang w:val="en-US"/>
-        </w:rPr>
-        <w:t>Stockage contrôlé (dossiers data/raw, data/processed).</w:t>
-      </w:r>
-    </w:p>
-    <w:p>
-      <w:pPr>
-        <w:numPr>
-          <w:ilvl w:val="0"/>
-          <w:numId w:val="7"/>
-        </w:numPr>
-        <w:spacing w:line="360" w:lineRule="auto"/>
-        <w:jc w:val="both"/>
-        <w:rPr>
-          <w:rFonts w:cstheme="majorBidi"/>
-          <w:lang w:val="en-US"/>
-        </w:rPr>
-      </w:pPr>
-      <w:r>
-        <w:rPr>
-          <w:rFonts w:cstheme="majorBidi"/>
-          <w:lang w:val="en-US"/>
-        </w:rPr>
-        <w:t>Notebook EDA + script clean_data.py.</w:t>
-      </w:r>
-    </w:p>
-    <w:p>
-      <w:pPr>
-        <w:spacing w:line="360" w:lineRule="auto"/>
-        <w:jc w:val="both"/>
-        <w:rPr>
-          <w:rFonts w:cstheme="majorBidi"/>
-          <w:lang w:val="en-US"/>
-        </w:rPr>
-      </w:pPr>
-    </w:p>
-    <w:p>
-      <w:pPr>
-        <w:pStyle w:val="Titre2"/>
-      </w:pPr>
-      <w:r>
-        <w:t>Nettoyage et préparation</w:t>
-      </w:r>
-    </w:p>
-    <w:p>
-      <w:pPr>
-        <w:spacing w:line="360" w:lineRule="auto"/>
-        <w:jc w:val="both"/>
-        <w:rPr>
-          <w:rFonts w:cstheme="majorBidi"/>
-        </w:rPr>
-      </w:pPr>
-      <w:r>
-        <w:rPr>
-          <w:rFonts w:cstheme="majorBidi"/>
-        </w:rPr>
-        <w:t>Inclut :</w:t>
-      </w:r>
-    </w:p>
-    <w:p>
-      <w:pPr>
-        <w:numPr>
-          <w:ilvl w:val="0"/>
-          <w:numId w:val="8"/>
-        </w:numPr>
-        <w:spacing w:line="360" w:lineRule="auto"/>
-        <w:jc w:val="both"/>
-        <w:rPr>
-          <w:rFonts w:cstheme="majorBidi"/>
-        </w:rPr>
-      </w:pPr>
-      <w:r>
-        <w:rPr>
-          <w:rFonts w:cstheme="majorBidi"/>
-        </w:rPr>
-        <w:t>imputation + justification des choix</w:t>
-      </w:r>
-    </w:p>
-    <w:p>
-      <w:pPr>
-        <w:numPr>
-          <w:ilvl w:val="0"/>
-          <w:numId w:val="8"/>
-        </w:numPr>
-        <w:spacing w:line="360" w:lineRule="auto"/>
-        <w:jc w:val="both"/>
-        <w:rPr>
-          <w:rFonts w:cstheme="majorBidi"/>
-        </w:rPr>
-      </w:pPr>
-      <w:r>
-        <w:rPr>
-          <w:rFonts w:cstheme="majorBidi"/>
-        </w:rPr>
-        <w:t>normalisation / standardisation</w:t>
-      </w:r>
-    </w:p>
-    <w:p>
-      <w:pPr>
-        <w:numPr>
-          <w:ilvl w:val="0"/>
-          <w:numId w:val="8"/>
-        </w:numPr>
-        <w:spacing w:line="360" w:lineRule="auto"/>
-        <w:jc w:val="both"/>
-        <w:rPr>
-          <w:rFonts w:cstheme="majorBidi"/>
-        </w:rPr>
-      </w:pPr>
-      <w:r>
-        <w:rPr>
-          <w:rFonts w:cstheme="majorBidi"/>
-        </w:rPr>
-        <w:t>encodage (OneHot, TargetEncoding…)</w:t>
-      </w:r>
-    </w:p>
-    <w:p>
-      <w:pPr>
-        <w:numPr>
-          <w:ilvl w:val="0"/>
-          <w:numId w:val="8"/>
-        </w:numPr>
-        <w:spacing w:line="360" w:lineRule="auto"/>
-        <w:jc w:val="both"/>
-        <w:rPr>
-          <w:rFonts w:cstheme="majorBidi"/>
-        </w:rPr>
-      </w:pPr>
-      <w:r>
-        <w:rPr>
-          <w:rFonts w:cstheme="majorBidi"/>
-        </w:rPr>
-        <w:t>traitement du déséquilibre (SMOTE, weighted loss)</w:t>
-      </w:r>
-    </w:p>
-    <w:p>
-      <w:pPr>
-        <w:numPr>
-          <w:ilvl w:val="0"/>
-          <w:numId w:val="8"/>
-        </w:numPr>
-        <w:spacing w:line="360" w:lineRule="auto"/>
-        <w:jc w:val="both"/>
-        <w:rPr>
-          <w:rFonts w:cstheme="majorBidi"/>
-        </w:rPr>
-      </w:pPr>
-      <w:r>
-        <w:rPr>
-          <w:rFonts w:cstheme="majorBidi"/>
-        </w:rPr>
-        <w:t>feature engineering</w:t>
-      </w:r>
-    </w:p>
-    <w:p>
-      <w:pPr>
-        <w:numPr>
-          <w:ilvl w:val="0"/>
-          <w:numId w:val="8"/>
-        </w:numPr>
-        <w:spacing w:line="360" w:lineRule="auto"/>
-        <w:jc w:val="both"/>
-        <w:rPr>
-          <w:rFonts w:cstheme="majorBidi"/>
-        </w:rPr>
-      </w:pPr>
-      <w:r>
-        <w:rPr>
-          <w:rFonts w:cstheme="majorBidi"/>
-        </w:rPr>
-        <w:t>feature selection éventuelle</w:t>
-      </w:r>
-    </w:p>
-    <w:p>
-      <w:pPr>
-        <w:numPr>
-          <w:ilvl w:val="0"/>
-          <w:numId w:val="8"/>
-        </w:numPr>
-        <w:spacing w:line="360" w:lineRule="auto"/>
-        <w:jc w:val="both"/>
-        <w:rPr>
-          <w:rFonts w:cstheme="majorBidi"/>
-        </w:rPr>
-      </w:pPr>
-      <w:r>
-        <w:rPr>
-          <w:rFonts w:cstheme="majorBidi"/>
-        </w:rPr>
-        <w:t>pipeline sklearn</w:t>
-      </w:r>
-    </w:p>
-    <w:p>
-      <w:pPr>
-        <w:spacing w:line="360" w:lineRule="auto"/>
-        <w:jc w:val="both"/>
-        <w:rPr>
-          <w:rFonts w:cstheme="majorBidi"/>
-        </w:rPr>
-      </w:pPr>
-      <w:r>
-        <w:rPr>
-          <w:rFonts w:cstheme="majorBidi"/>
-        </w:rPr>
-        <w:t xml:space="preserve">Créer un </w:t>
-      </w:r>
-      <w:r>
-        <w:rPr>
-          <w:rFonts w:cstheme="majorBidi"/>
-          <w:b/>
-          <w:bCs/>
-        </w:rPr>
-        <w:t>notebook EDA</w:t>
-      </w:r>
-      <w:r>
-        <w:rPr>
-          <w:rFonts w:cstheme="majorBidi"/>
-        </w:rPr>
-        <w:t xml:space="preserve"> et un </w:t>
-      </w:r>
-      <w:r>
-        <w:rPr>
-          <w:rFonts w:cstheme="majorBidi"/>
-          <w:b/>
-          <w:bCs/>
-        </w:rPr>
-        <w:t>script Python final</w:t>
-      </w:r>
-      <w:r>
-        <w:rPr>
-          <w:rFonts w:cstheme="majorBidi"/>
-        </w:rPr>
-        <w:t xml:space="preserve"> pour automatiser via pipelines.</w:t>
+        </w:rPr>
+      </w:pPr>
+      <w:r>
+        <w:rPr>
+          <w:rFonts w:cstheme="majorBidi"/>
+        </w:rPr>
+        <w:t>Pipeline automatisée de prétraitement des données.</w:t>
       </w:r>
     </w:p>
     <w:p>
@@ -7361,7 +7432,7 @@
           <w:rFonts w:cstheme="majorBidi"/>
         </w:rPr>
         <w:pict w14:anchorId="699B7A8E">
-          <v:rect id="_x0000_i1031" style="width:0;height:1.5pt" o:hralign="center" o:hrstd="t" o:hr="t" fillcolor="#a0a0a0" stroked="f"/>
+          <v:rect id="_x0000_i1030" style="width:0;height:1.5pt" o:hralign="center" o:hrstd="t" o:hr="t" fillcolor="#a0a0a0" stroked="f"/>
         </w:pict>
       </w:r>
     </w:p>
@@ -7404,9 +7475,9 @@
     <w:p>
       <w:pPr>
         <w:spacing w:line="360" w:lineRule="auto"/>
-        <w:jc w:val="both"/>
-        <w:rPr>
-          <w:rFonts w:cstheme="majorBidi"/>
+        <w:rPr>
+          <w:rFonts w:cstheme="majorBidi"/>
+          <w:lang w:val="en-US"/>
         </w:rPr>
       </w:pPr>
     </w:p>
@@ -10520,7 +10591,7 @@
   <w:abstractNum w:abstractNumId="21" w15:restartNumberingAfterBreak="0">
     <w:nsid w:val="431834C5"/>
     <w:multiLevelType w:val="hybridMultilevel"/>
-    <w:tmpl w:val="4648B820"/>
+    <w:tmpl w:val="7E82B382"/>
     <w:lvl w:ilvl="0" w:tplc="040C0001">
       <w:start w:val="1"/>
       <w:numFmt w:val="bullet"/>
@@ -12448,6 +12519,122 @@
     </w:lvl>
   </w:abstractNum>
   <w:abstractNum w:abstractNumId="35" w15:restartNumberingAfterBreak="0">
+    <w:nsid w:val="703C7CC3"/>
+    <w:multiLevelType w:val="hybridMultilevel"/>
+    <w:tmpl w:val="4FD06C86"/>
+    <w:lvl w:ilvl="0" w:tplc="47AA914E">
+      <w:start w:val="2"/>
+      <w:numFmt w:val="bullet"/>
+      <w:lvlText w:val=""/>
+      <w:lvlJc w:val="left"/>
+      <w:pPr>
+        <w:ind w:left="720" w:hanging="360"/>
+      </w:pPr>
+      <w:rPr>
+        <w:rFonts w:ascii="Symbol" w:hAnsi="Symbol" w:cs="Symbol" w:hint="default"/>
+        <w:color w:val="auto"/>
+        <w:sz w:val="32"/>
+        <w:u w:color="1F3864" w:themeColor="accent1" w:themeShade="80"/>
+      </w:rPr>
+    </w:lvl>
+    <w:lvl w:ilvl="1" w:tplc="040C0003" w:tentative="1">
+      <w:start w:val="1"/>
+      <w:numFmt w:val="bullet"/>
+      <w:lvlText w:val="o"/>
+      <w:lvlJc w:val="left"/>
+      <w:pPr>
+        <w:ind w:left="1440" w:hanging="360"/>
+      </w:pPr>
+      <w:rPr>
+        <w:rFonts w:ascii="Courier New" w:hAnsi="Courier New" w:cs="Courier New" w:hint="default"/>
+      </w:rPr>
+    </w:lvl>
+    <w:lvl w:ilvl="2" w:tplc="040C0005" w:tentative="1">
+      <w:start w:val="1"/>
+      <w:numFmt w:val="bullet"/>
+      <w:lvlText w:val=""/>
+      <w:lvlJc w:val="left"/>
+      <w:pPr>
+        <w:ind w:left="2160" w:hanging="360"/>
+      </w:pPr>
+      <w:rPr>
+        <w:rFonts w:ascii="Wingdings" w:hAnsi="Wingdings" w:hint="default"/>
+      </w:rPr>
+    </w:lvl>
+    <w:lvl w:ilvl="3" w:tplc="040C0001" w:tentative="1">
+      <w:start w:val="1"/>
+      <w:numFmt w:val="bullet"/>
+      <w:lvlText w:val=""/>
+      <w:lvlJc w:val="left"/>
+      <w:pPr>
+        <w:ind w:left="2880" w:hanging="360"/>
+      </w:pPr>
+      <w:rPr>
+        <w:rFonts w:ascii="Symbol" w:hAnsi="Symbol" w:hint="default"/>
+      </w:rPr>
+    </w:lvl>
+    <w:lvl w:ilvl="4" w:tplc="040C0003" w:tentative="1">
+      <w:start w:val="1"/>
+      <w:numFmt w:val="bullet"/>
+      <w:lvlText w:val="o"/>
+      <w:lvlJc w:val="left"/>
+      <w:pPr>
+        <w:ind w:left="3600" w:hanging="360"/>
+      </w:pPr>
+      <w:rPr>
+        <w:rFonts w:ascii="Courier New" w:hAnsi="Courier New" w:cs="Courier New" w:hint="default"/>
+      </w:rPr>
+    </w:lvl>
+    <w:lvl w:ilvl="5" w:tplc="040C0005" w:tentative="1">
+      <w:start w:val="1"/>
+      <w:numFmt w:val="bullet"/>
+      <w:lvlText w:val=""/>
+      <w:lvlJc w:val="left"/>
+      <w:pPr>
+        <w:ind w:left="4320" w:hanging="360"/>
+      </w:pPr>
+      <w:rPr>
+        <w:rFonts w:ascii="Wingdings" w:hAnsi="Wingdings" w:hint="default"/>
+      </w:rPr>
+    </w:lvl>
+    <w:lvl w:ilvl="6" w:tplc="040C0001" w:tentative="1">
+      <w:start w:val="1"/>
+      <w:numFmt w:val="bullet"/>
+      <w:lvlText w:val=""/>
+      <w:lvlJc w:val="left"/>
+      <w:pPr>
+        <w:ind w:left="5040" w:hanging="360"/>
+      </w:pPr>
+      <w:rPr>
+        <w:rFonts w:ascii="Symbol" w:hAnsi="Symbol" w:hint="default"/>
+      </w:rPr>
+    </w:lvl>
+    <w:lvl w:ilvl="7" w:tplc="040C0003" w:tentative="1">
+      <w:start w:val="1"/>
+      <w:numFmt w:val="bullet"/>
+      <w:lvlText w:val="o"/>
+      <w:lvlJc w:val="left"/>
+      <w:pPr>
+        <w:ind w:left="5760" w:hanging="360"/>
+      </w:pPr>
+      <w:rPr>
+        <w:rFonts w:ascii="Courier New" w:hAnsi="Courier New" w:cs="Courier New" w:hint="default"/>
+      </w:rPr>
+    </w:lvl>
+    <w:lvl w:ilvl="8" w:tplc="040C0005" w:tentative="1">
+      <w:start w:val="1"/>
+      <w:numFmt w:val="bullet"/>
+      <w:lvlText w:val=""/>
+      <w:lvlJc w:val="left"/>
+      <w:pPr>
+        <w:ind w:left="6480" w:hanging="360"/>
+      </w:pPr>
+      <w:rPr>
+        <w:rFonts w:ascii="Wingdings" w:hAnsi="Wingdings" w:hint="default"/>
+      </w:rPr>
+    </w:lvl>
+  </w:abstractNum>
+  <w:abstractNum w:abstractNumId="36" w15:restartNumberingAfterBreak="0">
     <w:nsid w:val="711C062E"/>
     <w:multiLevelType w:val="multilevel"/>
     <w:tmpl w:val="73B42BBA"/>
@@ -12596,7 +12783,7 @@
       </w:rPr>
     </w:lvl>
   </w:abstractNum>
-  <w:abstractNum w:abstractNumId="36" w15:restartNumberingAfterBreak="0">
+  <w:abstractNum w:abstractNumId="37" w15:restartNumberingAfterBreak="0">
     <w:nsid w:val="74216685"/>
     <w:multiLevelType w:val="multilevel"/>
     <w:tmpl w:val="99ACF002"/>
@@ -12745,7 +12932,7 @@
       </w:rPr>
     </w:lvl>
   </w:abstractNum>
-  <w:abstractNum w:abstractNumId="37" w15:restartNumberingAfterBreak="0">
+  <w:abstractNum w:abstractNumId="38" w15:restartNumberingAfterBreak="0">
     <w:nsid w:val="7C4C4B20"/>
     <w:multiLevelType w:val="multilevel"/>
     <w:tmpl w:val="986CCF74"/>
@@ -12894,7 +13081,7 @@
       </w:rPr>
     </w:lvl>
   </w:abstractNum>
-  <w:abstractNum w:abstractNumId="38" w15:restartNumberingAfterBreak="0">
+  <w:abstractNum w:abstractNumId="39" w15:restartNumberingAfterBreak="0">
     <w:nsid w:val="7CBE524C"/>
     <w:multiLevelType w:val="multilevel"/>
     <w:tmpl w:val="EFAC4BC6"/>
@@ -13043,7 +13230,7 @@
       </w:rPr>
     </w:lvl>
   </w:abstractNum>
-  <w:abstractNum w:abstractNumId="39" w15:restartNumberingAfterBreak="0">
+  <w:abstractNum w:abstractNumId="40" w15:restartNumberingAfterBreak="0">
     <w:nsid w:val="7DDE7524"/>
     <w:multiLevelType w:val="multilevel"/>
     <w:tmpl w:val="510A7E30"/>
@@ -13205,16 +13392,16 @@
     <w:abstractNumId w:val="33"/>
   </w:num>
   <w:num w:numId="5" w16cid:durableId="742803203">
-    <w:abstractNumId w:val="38"/>
+    <w:abstractNumId w:val="39"/>
   </w:num>
   <w:num w:numId="6" w16cid:durableId="549532503">
-    <w:abstractNumId w:val="37"/>
+    <w:abstractNumId w:val="38"/>
   </w:num>
   <w:num w:numId="7" w16cid:durableId="1338533103">
     <w:abstractNumId w:val="22"/>
   </w:num>
   <w:num w:numId="8" w16cid:durableId="1650556738">
-    <w:abstractNumId w:val="35"/>
+    <w:abstractNumId w:val="36"/>
   </w:num>
   <w:num w:numId="9" w16cid:durableId="671220724">
     <w:abstractNumId w:val="28"/>
@@ -13229,7 +13416,7 @@
     <w:abstractNumId w:val="20"/>
   </w:num>
   <w:num w:numId="13" w16cid:durableId="1102146466">
-    <w:abstractNumId w:val="39"/>
+    <w:abstractNumId w:val="40"/>
   </w:num>
   <w:num w:numId="14" w16cid:durableId="1534079367">
     <w:abstractNumId w:val="32"/>
@@ -13250,7 +13437,7 @@
     <w:abstractNumId w:val="9"/>
   </w:num>
   <w:num w:numId="20" w16cid:durableId="359669241">
-    <w:abstractNumId w:val="36"/>
+    <w:abstractNumId w:val="37"/>
   </w:num>
   <w:num w:numId="21" w16cid:durableId="394013875">
     <w:abstractNumId w:val="7"/>
@@ -13311,6 +13498,9 @@
   </w:num>
   <w:num w:numId="40" w16cid:durableId="791095019">
     <w:abstractNumId w:val="23"/>
+  </w:num>
+  <w:num w:numId="41" w16cid:durableId="757559709">
+    <w:abstractNumId w:val="35"/>
   </w:num>
 </w:numbering>
 </file>

</xml_diff>

<commit_message>
Day 2 added other unit tests to test_preprocessing.py
</commit_message>
<xml_diff>
--- a/src/ressources/Cahier de charges.docx
+++ b/src/ressources/Cahier de charges.docx
@@ -32,9 +32,6 @@
             <w:pStyle w:val="Sansinterligne"/>
           </w:pPr>
           <w:r>
-            <w:rPr>
-              <w:noProof/>
-            </w:rPr>
             <mc:AlternateContent>
               <mc:Choice Requires="wpg">
                 <w:drawing>
@@ -3607,9 +3604,6 @@
             </mc:AlternateContent>
           </w:r>
           <w:r>
-            <w:rPr>
-              <w:noProof/>
-            </w:rPr>
             <mc:AlternateContent>
               <mc:Choice Requires="wps">
                 <w:drawing>
@@ -3883,9 +3877,6 @@
             </w:rPr>
           </w:pPr>
           <w:r>
-            <w:rPr>
-              <w:noProof/>
-            </w:rPr>
             <mc:AlternateContent>
               <mc:Choice Requires="wps">
                 <w:drawing>
@@ -3961,7 +3952,6 @@
                                     <w:rFonts w:asciiTheme="majorHAnsi" w:eastAsiaTheme="majorEastAsia" w:hAnsiTheme="majorHAnsi" w:cstheme="majorBidi"/>
                                     <w:color w:val="002060"/>
                                     <w:sz w:val="72"/>
-                                    <w:lang w:val="en-US"/>
                                     <w14:shadow w14:blurRad="38100" w14:dist="25400" w14:dir="5400000" w14:sx="100000" w14:sy="100000" w14:kx="0" w14:ky="0" w14:algn="ctr">
                                       <w14:srgbClr w14:val="6E747A">
                                         <w14:alpha w14:val="57000"/>
@@ -3981,7 +3971,6 @@
                                       <w:color w:val="002060"/>
                                       <w:sz w:val="72"/>
                                       <w:szCs w:val="72"/>
-                                      <w:lang w:val="en-US"/>
                                       <w14:shadow w14:blurRad="38100" w14:dist="25400" w14:dir="5400000" w14:sx="100000" w14:sy="100000" w14:kx="0" w14:ky="0" w14:algn="ctr">
                                         <w14:srgbClr w14:val="6E747A">
                                           <w14:alpha w14:val="57000"/>
@@ -4006,7 +3995,6 @@
                                         <w:color w:val="002060"/>
                                         <w:sz w:val="72"/>
                                         <w:szCs w:val="72"/>
-                                        <w:lang w:val="en-US"/>
                                         <w14:shadow w14:blurRad="38100" w14:dist="25400" w14:dir="5400000" w14:sx="100000" w14:sy="100000" w14:kx="0" w14:ky="0" w14:algn="ctr">
                                           <w14:srgbClr w14:val="6E747A">
                                             <w14:alpha w14:val="57000"/>
@@ -4055,7 +4043,6 @@
                               <w:rFonts w:asciiTheme="majorHAnsi" w:eastAsiaTheme="majorEastAsia" w:hAnsiTheme="majorHAnsi" w:cstheme="majorBidi"/>
                               <w:color w:val="002060"/>
                               <w:sz w:val="72"/>
-                              <w:lang w:val="en-US"/>
                               <w14:shadow w14:blurRad="38100" w14:dist="25400" w14:dir="5400000" w14:sx="100000" w14:sy="100000" w14:kx="0" w14:ky="0" w14:algn="ctr">
                                 <w14:srgbClr w14:val="6E747A">
                                   <w14:alpha w14:val="57000"/>
@@ -4075,7 +4062,6 @@
                                 <w:color w:val="002060"/>
                                 <w:sz w:val="72"/>
                                 <w:szCs w:val="72"/>
-                                <w:lang w:val="en-US"/>
                                 <w14:shadow w14:blurRad="38100" w14:dist="25400" w14:dir="5400000" w14:sx="100000" w14:sy="100000" w14:kx="0" w14:ky="0" w14:algn="ctr">
                                   <w14:srgbClr w14:val="6E747A">
                                     <w14:alpha w14:val="57000"/>
@@ -4100,7 +4086,6 @@
                                   <w:color w:val="002060"/>
                                   <w:sz w:val="72"/>
                                   <w:szCs w:val="72"/>
-                                  <w:lang w:val="en-US"/>
                                   <w14:shadow w14:blurRad="38100" w14:dist="25400" w14:dir="5400000" w14:sx="100000" w14:sy="100000" w14:kx="0" w14:ky="0" w14:algn="ctr">
                                     <w14:srgbClr w14:val="6E747A">
                                       <w14:alpha w14:val="57000"/>
@@ -4129,7 +4114,6 @@
             <w:rPr>
               <w:b/>
               <w:bCs/>
-              <w:noProof/>
               <w:color w:val="002060"/>
               <w:sz w:val="32"/>
               <w:szCs w:val="32"/>
@@ -4189,9 +4173,6 @@
                                   <w:jc w:val="center"/>
                                 </w:pPr>
                                 <w:r>
-                                  <w:rPr>
-                                    <w:noProof/>
-                                  </w:rPr>
                                   <w:drawing>
                                     <wp:inline distT="0" distB="0" distL="0" distR="0" wp14:anchorId="1CC18C0E" wp14:editId="2471999A">
                                       <wp:extent cx="3286125" cy="3162029"/>
@@ -4269,9 +4250,6 @@
                             <w:jc w:val="center"/>
                           </w:pPr>
                           <w:r>
-                            <w:rPr>
-                              <w:noProof/>
-                            </w:rPr>
                             <w:drawing>
                               <wp:inline distT="0" distB="0" distL="0" distR="0" wp14:anchorId="1CC18C0E" wp14:editId="2471999A">
                                 <wp:extent cx="3286125" cy="3162029"/>
@@ -4434,15 +4412,11 @@
           <w:numId w:val="39"/>
         </w:numPr>
         <w:spacing w:after="0"/>
-        <w:rPr>
-          <w:lang w:val="en-US"/>
-        </w:rPr>
       </w:pPr>
       <w:r>
         <w:rPr>
           <w:b/>
           <w:bCs/>
-          <w:lang w:val="en-US"/>
         </w:rPr>
         <w:t xml:space="preserve">Credit card fraud detection </w:t>
       </w:r>
@@ -4450,7 +4424,6 @@
         <w:rPr>
           <w:b/>
           <w:bCs/>
-          <w:lang w:val="en-US"/>
         </w:rPr>
         <w:t>de Kaggle</w:t>
       </w:r>
@@ -4459,9 +4432,6 @@
       <w:pPr>
         <w:pStyle w:val="Paragraphedeliste"/>
         <w:spacing w:after="0"/>
-        <w:rPr>
-          <w:lang w:val="en-US"/>
-        </w:rPr>
       </w:pPr>
       <w:hyperlink r:id="rId8" w:history="1">
         <w:r>
@@ -4471,7 +4441,6 @@
             <w:bCs/>
             <w:i/>
             <w:iCs/>
-            <w:lang w:val="en-US"/>
           </w:rPr>
           <w:t>https://www.kaggle.com/datasets/dhanushnarayananr/credit-card-fraud</w:t>
         </w:r>
@@ -4482,14 +4451,12 @@
         <w:rPr>
           <w:b/>
           <w:bCs/>
-          <w:lang w:val="en-US"/>
         </w:rPr>
       </w:pPr>
       <w:r>
         <w:rPr>
           <w:b/>
           <w:bCs/>
-          <w:lang w:val="en-US"/>
         </w:rPr>
         <w:t>Feature Explanation:</w:t>
       </w:r>
@@ -4502,34 +4469,21 @@
           <w:numId w:val="41"/>
         </w:numPr>
         <w:spacing w:after="0" w:line="276" w:lineRule="auto"/>
-        <w:rPr>
-          <w:lang w:val="en-US"/>
-        </w:rPr>
       </w:pPr>
       <w:r>
         <w:rPr>
           <w:b/>
           <w:bCs/>
-          <w:lang w:val="en-US"/>
         </w:rPr>
         <w:t>distance_from_home</w:t>
       </w:r>
       <w:r>
-        <w:rPr>
-          <w:lang w:val="en-US"/>
-        </w:rPr>
         <w:t xml:space="preserve"> - the distance from home </w:t>
       </w:r>
       <w:r>
-        <w:rPr>
-          <w:lang w:val="en-US"/>
-        </w:rPr>
         <w:t xml:space="preserve">to </w:t>
       </w:r>
       <w:r>
-        <w:rPr>
-          <w:lang w:val="en-US"/>
-        </w:rPr>
         <w:t>where the transaction happened.</w:t>
       </w:r>
     </w:p>
@@ -4541,34 +4495,21 @@
           <w:numId w:val="41"/>
         </w:numPr>
         <w:spacing w:after="0" w:line="276" w:lineRule="auto"/>
-        <w:rPr>
-          <w:lang w:val="en-US"/>
-        </w:rPr>
       </w:pPr>
       <w:r>
         <w:rPr>
           <w:b/>
           <w:bCs/>
-          <w:lang w:val="en-US"/>
         </w:rPr>
         <w:t>distance_from_last_transaction</w:t>
       </w:r>
       <w:r>
-        <w:rPr>
-          <w:lang w:val="en-US"/>
-        </w:rPr>
         <w:t xml:space="preserve"> - the distance </w:t>
       </w:r>
       <w:r>
-        <w:rPr>
-          <w:lang w:val="en-US"/>
-        </w:rPr>
         <w:t>between transaction and the</w:t>
       </w:r>
       <w:r>
-        <w:rPr>
-          <w:lang w:val="en-US"/>
-        </w:rPr>
         <w:t xml:space="preserve"> last transaction happened.</w:t>
       </w:r>
     </w:p>
@@ -4580,36 +4521,18 @@
           <w:numId w:val="41"/>
         </w:numPr>
         <w:spacing w:after="0" w:line="276" w:lineRule="auto"/>
-        <w:rPr>
-          <w:lang w:val="en-US"/>
-        </w:rPr>
       </w:pPr>
       <w:r>
         <w:rPr>
           <w:b/>
           <w:bCs/>
-          <w:lang w:val="en-US"/>
-        </w:rPr>
-        <w:t>ratio_to_median_</w:t>
-      </w:r>
-      <w:r>
-        <w:rPr>
-          <w:b/>
-          <w:bCs/>
-          <w:lang w:val="en-US"/>
-        </w:rPr>
-        <w:t>purchase_price</w:t>
-      </w:r>
-      <w:r>
-        <w:rPr>
-          <w:lang w:val="en-US"/>
-        </w:rPr>
+        </w:rPr>
+        <w:t>ratio_to_median_purchase_price</w:t>
+      </w:r>
+      <w:r>
         <w:t xml:space="preserve"> - Ratio of purchased price transaction to median purchase price</w:t>
       </w:r>
       <w:r>
-        <w:rPr>
-          <w:lang w:val="en-US"/>
-        </w:rPr>
         <w:t xml:space="preserve"> which is = </w:t>
       </w:r>
     </w:p>
@@ -4624,7 +4547,6 @@
           <w:i/>
           <w:iCs/>
           <w:color w:val="1F4E79" w:themeColor="accent5" w:themeShade="80"/>
-          <w:lang w:val="en-US"/>
         </w:rPr>
       </w:pPr>
       <w:r>
@@ -4634,53 +4556,8 @@
           <w:i/>
           <w:iCs/>
           <w:color w:val="1F4E79" w:themeColor="accent5" w:themeShade="80"/>
-          <w:lang w:val="en-US"/>
-        </w:rPr>
-        <w:t>transaction price / median</w:t>
-      </w:r>
-      <w:r>
-        <w:rPr>
-          <w:b/>
-          <w:bCs/>
-          <w:i/>
-          <w:iCs/>
-          <w:color w:val="1F4E79" w:themeColor="accent5" w:themeShade="80"/>
-          <w:lang w:val="en-US"/>
-        </w:rPr>
-        <w:t xml:space="preserve"> </w:t>
-      </w:r>
-      <w:r>
-        <w:rPr>
-          <w:b/>
-          <w:bCs/>
-          <w:i/>
-          <w:iCs/>
-          <w:color w:val="1F4E79" w:themeColor="accent5" w:themeShade="80"/>
-          <w:lang w:val="en-US"/>
-        </w:rPr>
-        <w:t>(</w:t>
-      </w:r>
-      <w:r>
-        <w:rPr>
-          <w:b/>
-          <w:bCs/>
-          <w:i/>
-          <w:iCs/>
-          <w:color w:val="1F4E79" w:themeColor="accent5" w:themeShade="80"/>
-          <w:lang w:val="en-US"/>
-        </w:rPr>
-        <w:t>Sum</w:t>
-      </w:r>
-      <w:r>
-        <w:rPr>
-          <w:b/>
-          <w:bCs/>
-          <w:i/>
-          <w:iCs/>
-          <w:color w:val="1F4E79" w:themeColor="accent5" w:themeShade="80"/>
-          <w:lang w:val="en-US"/>
-        </w:rPr>
-        <w:t xml:space="preserve"> (price of all transactions))</w:t>
+        </w:rPr>
+        <w:t>transaction price / median (Sum (price of all transactions))</w:t>
       </w:r>
     </w:p>
     <w:p>
@@ -4691,22 +4568,15 @@
           <w:numId w:val="41"/>
         </w:numPr>
         <w:spacing w:after="0" w:line="276" w:lineRule="auto"/>
-        <w:rPr>
-          <w:lang w:val="en-US"/>
-        </w:rPr>
       </w:pPr>
       <w:r>
         <w:rPr>
           <w:b/>
           <w:bCs/>
-          <w:lang w:val="en-US"/>
         </w:rPr>
         <w:t>repeat_retailer</w:t>
       </w:r>
       <w:r>
-        <w:rPr>
-          <w:lang w:val="en-US"/>
-        </w:rPr>
         <w:t xml:space="preserve"> - Is the transaction happened from same retailer.</w:t>
       </w:r>
     </w:p>
@@ -4718,22 +4588,15 @@
           <w:numId w:val="41"/>
         </w:numPr>
         <w:spacing w:after="0" w:line="276" w:lineRule="auto"/>
-        <w:rPr>
-          <w:lang w:val="en-US"/>
-        </w:rPr>
       </w:pPr>
       <w:r>
         <w:rPr>
           <w:b/>
           <w:bCs/>
-          <w:lang w:val="en-US"/>
         </w:rPr>
         <w:t>used_chip</w:t>
       </w:r>
       <w:r>
-        <w:rPr>
-          <w:lang w:val="en-US"/>
-        </w:rPr>
         <w:t xml:space="preserve"> - Is the transaction through chip (credit card).</w:t>
       </w:r>
     </w:p>
@@ -4745,22 +4608,15 @@
           <w:numId w:val="41"/>
         </w:numPr>
         <w:spacing w:after="0" w:line="276" w:lineRule="auto"/>
-        <w:rPr>
-          <w:lang w:val="en-US"/>
-        </w:rPr>
       </w:pPr>
       <w:r>
         <w:rPr>
           <w:b/>
           <w:bCs/>
-          <w:lang w:val="en-US"/>
         </w:rPr>
         <w:t>used_pin_number</w:t>
       </w:r>
       <w:r>
-        <w:rPr>
-          <w:lang w:val="en-US"/>
-        </w:rPr>
         <w:t xml:space="preserve"> - Is the transaction happened by using PIN number.</w:t>
       </w:r>
     </w:p>
@@ -4772,22 +4628,15 @@
           <w:numId w:val="41"/>
         </w:numPr>
         <w:spacing w:after="0" w:line="276" w:lineRule="auto"/>
-        <w:rPr>
-          <w:lang w:val="en-US"/>
-        </w:rPr>
       </w:pPr>
       <w:r>
         <w:rPr>
           <w:b/>
           <w:bCs/>
-          <w:lang w:val="en-US"/>
         </w:rPr>
         <w:t>online_order</w:t>
       </w:r>
       <w:r>
-        <w:rPr>
-          <w:lang w:val="en-US"/>
-        </w:rPr>
         <w:t xml:space="preserve"> - Is the transaction an online order.</w:t>
       </w:r>
     </w:p>
@@ -4799,23 +4648,16 @@
           <w:numId w:val="41"/>
         </w:numPr>
         <w:spacing w:after="0" w:line="276" w:lineRule="auto"/>
-        <w:rPr>
-          <w:lang w:val="en-US"/>
-        </w:rPr>
       </w:pPr>
       <w:r>
         <w:rPr>
           <w:b/>
           <w:bCs/>
           <w:highlight w:val="yellow"/>
-          <w:lang w:val="en-US"/>
         </w:rPr>
         <w:t>fraud</w:t>
       </w:r>
       <w:r>
-        <w:rPr>
-          <w:lang w:val="en-US"/>
-        </w:rPr>
         <w:t xml:space="preserve"> - Is the transaction fraudulent.</w:t>
       </w:r>
     </w:p>
@@ -4921,7 +4763,19 @@
         <w:pStyle w:val="Titre2"/>
       </w:pPr>
       <w:r>
-        <w:t>Ingestion et exploration des données</w:t>
+        <w:t>Ingestion</w:t>
+      </w:r>
+      <w:r>
+        <w:t xml:space="preserve">, </w:t>
+      </w:r>
+      <w:r>
+        <w:t>exploration</w:t>
+      </w:r>
+      <w:r>
+        <w:t xml:space="preserve"> et nettoyage</w:t>
+      </w:r>
+      <w:r>
+        <w:t xml:space="preserve"> des données</w:t>
       </w:r>
     </w:p>
     <w:p>
@@ -4962,10 +4816,7 @@
         </w:numPr>
       </w:pPr>
       <w:r>
-        <w:t>Versioning des données via D</w:t>
-      </w:r>
-      <w:r>
-        <w:t>VC</w:t>
+        <w:t>Versioning des données via DVC</w:t>
       </w:r>
     </w:p>
     <w:p>
@@ -5008,22 +4859,19 @@
         <w:jc w:val="both"/>
         <w:rPr>
           <w:rFonts w:cstheme="majorBidi"/>
-          <w:lang w:val="en-US"/>
-        </w:rPr>
-      </w:pPr>
-      <w:r>
-        <w:rPr>
-          <w:rFonts w:cstheme="majorBidi"/>
-          <w:lang w:val="en-US"/>
+        </w:rPr>
+      </w:pPr>
+      <w:r>
+        <w:rPr>
+          <w:rFonts w:cstheme="majorBidi"/>
         </w:rPr>
         <w:t xml:space="preserve">EDA (Exploratory Data Analysis) </w:t>
       </w:r>
       <w:r>
         <w:rPr>
           <w:rFonts w:cstheme="majorBidi"/>
-          <w:lang w:val="en-US"/>
-        </w:rPr>
-        <w:t>structuré:</w:t>
+        </w:rPr>
+        <w:t>détaillé :</w:t>
       </w:r>
     </w:p>
     <w:p>
@@ -5036,6 +4884,7 @@
         <w:jc w:val="both"/>
         <w:rPr>
           <w:rFonts w:cstheme="majorBidi"/>
+          <w:highlight w:val="yellow"/>
         </w:rPr>
       </w:pPr>
       <w:r>
@@ -5063,20 +4912,15 @@
         <w:jc w:val="both"/>
         <w:rPr>
           <w:rFonts w:cstheme="majorBidi"/>
-        </w:rPr>
-      </w:pPr>
-      <w:r>
-        <w:rPr>
-          <w:rFonts w:cstheme="majorBidi"/>
           <w:highlight w:val="yellow"/>
         </w:rPr>
-        <w:t>Valeurs dupliquées</w:t>
-      </w:r>
-      <w:r>
-        <w:rPr>
-          <w:rFonts w:cstheme="majorBidi"/>
-        </w:rPr>
-        <w:t xml:space="preserve"> </w:t>
+      </w:pPr>
+      <w:r>
+        <w:rPr>
+          <w:rFonts w:cstheme="majorBidi"/>
+          <w:highlight w:val="yellow"/>
+        </w:rPr>
+        <w:t xml:space="preserve">Valeurs dupliquées </w:t>
       </w:r>
     </w:p>
     <w:p>
@@ -5089,17 +4933,34 @@
         <w:jc w:val="both"/>
         <w:rPr>
           <w:rFonts w:cstheme="majorBidi"/>
-        </w:rPr>
-      </w:pPr>
-      <w:r>
-        <w:rPr>
-          <w:rFonts w:cstheme="majorBidi"/>
-        </w:rPr>
-        <w:t>Exploration de chaque columne</w:t>
-      </w:r>
-      <w:r>
-        <w:rPr>
-          <w:rFonts w:cstheme="majorBidi"/>
+          <w:highlight w:val="yellow"/>
+        </w:rPr>
+      </w:pPr>
+      <w:r>
+        <w:rPr>
+          <w:rFonts w:cstheme="majorBidi"/>
+          <w:highlight w:val="yellow"/>
+        </w:rPr>
+        <w:t>Exploration de chaque col</w:t>
+      </w:r>
+      <w:r>
+        <w:rPr>
+          <w:rFonts w:cstheme="majorBidi"/>
+          <w:highlight w:val="yellow"/>
+        </w:rPr>
+        <w:t>on</w:t>
+      </w:r>
+      <w:r>
+        <w:rPr>
+          <w:rFonts w:cstheme="majorBidi"/>
+          <w:highlight w:val="yellow"/>
+        </w:rPr>
+        <w:t>ne</w:t>
+      </w:r>
+      <w:r>
+        <w:rPr>
+          <w:rFonts w:cstheme="majorBidi"/>
+          <w:highlight w:val="yellow"/>
         </w:rPr>
         <w:t xml:space="preserve">  </w:t>
       </w:r>
@@ -5114,13 +4975,15 @@
         <w:jc w:val="both"/>
         <w:rPr>
           <w:rFonts w:cstheme="majorBidi"/>
-        </w:rPr>
-      </w:pPr>
-      <w:r>
-        <w:rPr>
-          <w:rFonts w:cstheme="majorBidi"/>
-        </w:rPr>
-        <w:t>distributions</w:t>
+          <w:highlight w:val="yellow"/>
+        </w:rPr>
+      </w:pPr>
+      <w:r>
+        <w:rPr>
+          <w:rFonts w:cstheme="majorBidi"/>
+          <w:highlight w:val="yellow"/>
+        </w:rPr>
+        <w:t>Majoration des valeurs de colonnes en deux décimales</w:t>
       </w:r>
     </w:p>
     <w:p>
@@ -5133,26 +4996,266 @@
         <w:jc w:val="both"/>
         <w:rPr>
           <w:rFonts w:cstheme="majorBidi"/>
-        </w:rPr>
-      </w:pPr>
-      <w:r>
-        <w:rPr>
-          <w:rFonts w:cstheme="majorBidi"/>
-        </w:rPr>
-        <w:t>Normalisation</w:t>
-      </w:r>
-      <w:r>
-        <w:rPr>
-          <w:rFonts w:cstheme="majorBidi"/>
-        </w:rPr>
-        <w:t xml:space="preserve"> standarisation</w:t>
-      </w:r>
-      <w:r>
-        <w:rPr>
-          <w:rFonts w:cstheme="majorBidi"/>
-        </w:rPr>
-        <w:t>, gestion des outliers.</w:t>
-      </w:r>
+          <w:highlight w:val="yellow"/>
+        </w:rPr>
+      </w:pPr>
+      <w:r>
+        <w:rPr>
+          <w:rFonts w:cstheme="majorBidi"/>
+          <w:highlight w:val="yellow"/>
+        </w:rPr>
+        <w:t>Vérification de la d</w:t>
+      </w:r>
+      <w:r>
+        <w:rPr>
+          <w:rFonts w:cstheme="majorBidi"/>
+          <w:highlight w:val="yellow"/>
+        </w:rPr>
+        <w:t>istribution</w:t>
+      </w:r>
+      <w:r>
+        <w:rPr>
+          <w:rFonts w:cstheme="majorBidi"/>
+          <w:highlight w:val="yellow"/>
+        </w:rPr>
+        <w:t xml:space="preserve"> des classes</w:t>
+      </w:r>
+    </w:p>
+    <w:p>
+      <w:pPr>
+        <w:spacing w:after="0"/>
+        <w:ind w:left="1440"/>
+        <w:jc w:val="both"/>
+        <w:rPr>
+          <w:rFonts w:cstheme="majorBidi"/>
+        </w:rPr>
+      </w:pPr>
+    </w:p>
+    <w:p>
+      <w:pPr>
+        <w:numPr>
+          <w:ilvl w:val="0"/>
+          <w:numId w:val="7"/>
+        </w:numPr>
+        <w:jc w:val="both"/>
+        <w:rPr>
+          <w:rFonts w:cstheme="majorBidi"/>
+        </w:rPr>
+      </w:pPr>
+      <w:r>
+        <w:rPr>
+          <w:rFonts w:cstheme="majorBidi"/>
+        </w:rPr>
+        <w:t>Une fois terminée, on rédige un pipeline automatisé</w:t>
+      </w:r>
+      <w:r>
+        <w:rPr>
+          <w:rFonts w:cstheme="majorBidi"/>
+        </w:rPr>
+        <w:t xml:space="preserve"> non détaillé</w:t>
+      </w:r>
+      <w:r>
+        <w:rPr>
+          <w:rFonts w:cstheme="majorBidi"/>
+        </w:rPr>
+        <w:t xml:space="preserve"> de </w:t>
+      </w:r>
+      <w:r>
+        <w:rPr>
+          <w:rFonts w:cstheme="majorBidi"/>
+        </w:rPr>
+        <w:t xml:space="preserve">la phase de </w:t>
+      </w:r>
+      <w:r>
+        <w:rPr>
+          <w:rFonts w:cstheme="majorBidi"/>
+        </w:rPr>
+        <w:t>prétraitement des données.</w:t>
+      </w:r>
+      <w:r>
+        <w:rPr>
+          <w:rFonts w:cstheme="majorBidi"/>
+        </w:rPr>
+        <w:t xml:space="preserve"> </w:t>
+      </w:r>
+      <w:r>
+        <w:rPr>
+          <w:rFonts w:cstheme="majorBidi"/>
+        </w:rPr>
+        <w:t>Les données nettoyées finales seront ensuite stockées dans src/data/preprocessing</w:t>
+      </w:r>
+      <w:r>
+        <w:rPr>
+          <w:rFonts w:cstheme="majorBidi"/>
+        </w:rPr>
+        <w:t>.</w:t>
+      </w:r>
+    </w:p>
+    <w:p>
+      <w:pPr>
+        <w:numPr>
+          <w:ilvl w:val="0"/>
+          <w:numId w:val="7"/>
+        </w:numPr>
+        <w:jc w:val="both"/>
+        <w:rPr>
+          <w:rFonts w:cstheme="majorBidi"/>
+        </w:rPr>
+      </w:pPr>
+      <w:r>
+        <w:rPr>
+          <w:rFonts w:cstheme="majorBidi"/>
+        </w:rPr>
+        <w:t>Ensuite on crée dans dvc.yaml le stage correspondant au script preprocessing, les résultats sont montrés dans la figure en-dessous :</w:t>
+      </w:r>
+    </w:p>
+    <w:p>
+      <w:pPr>
+        <w:ind w:left="360"/>
+        <w:jc w:val="center"/>
+        <w:rPr>
+          <w:rFonts w:cstheme="majorBidi"/>
+        </w:rPr>
+      </w:pPr>
+      <w:r>
+        <w:rPr>
+          <w:rFonts w:cstheme="majorBidi"/>
+        </w:rPr>
+        <w:drawing>
+          <wp:inline distT="0" distB="0" distL="0" distR="0" wp14:anchorId="2745299D" wp14:editId="493B7E90">
+            <wp:extent cx="4997450" cy="2385392"/>
+            <wp:effectExtent l="0" t="0" r="0" b="0"/>
+            <wp:docPr id="130098627" name="Image 1"/>
+            <wp:cNvGraphicFramePr>
+              <a:graphicFrameLocks xmlns:a="http://schemas.openxmlformats.org/drawingml/2006/main" noChangeAspect="1"/>
+            </wp:cNvGraphicFramePr>
+            <a:graphic xmlns:a="http://schemas.openxmlformats.org/drawingml/2006/main">
+              <a:graphicData uri="http://schemas.openxmlformats.org/drawingml/2006/picture">
+                <pic:pic xmlns:pic="http://schemas.openxmlformats.org/drawingml/2006/picture">
+                  <pic:nvPicPr>
+                    <pic:cNvPr id="130098627" name=""/>
+                    <pic:cNvPicPr/>
+                  </pic:nvPicPr>
+                  <pic:blipFill>
+                    <a:blip r:embed="rId9"/>
+                    <a:stretch>
+                      <a:fillRect/>
+                    </a:stretch>
+                  </pic:blipFill>
+                  <pic:spPr>
+                    <a:xfrm>
+                      <a:off x="0" y="0"/>
+                      <a:ext cx="4997450" cy="2385392"/>
+                    </a:xfrm>
+                    <a:prstGeom prst="rect">
+                      <a:avLst/>
+                    </a:prstGeom>
+                  </pic:spPr>
+                </pic:pic>
+              </a:graphicData>
+            </a:graphic>
+          </wp:inline>
+        </w:drawing>
+      </w:r>
+    </w:p>
+    <w:p>
+      <w:pPr>
+        <w:ind w:left="360"/>
+        <w:jc w:val="center"/>
+        <w:rPr>
+          <w:rFonts w:cstheme="majorBidi"/>
+        </w:rPr>
+      </w:pPr>
+    </w:p>
+    <w:p>
+      <w:pPr>
+        <w:ind w:left="360"/>
+        <w:rPr>
+          <w:rFonts w:cstheme="majorBidi"/>
+        </w:rPr>
+      </w:pPr>
+      <w:r>
+        <w:rPr>
+          <w:rFonts w:cstheme="majorBidi"/>
+        </w:rPr>
+        <w:t xml:space="preserve">Puis, on ajoute des tests unitaires pour vérifier le bon fonctionnement du script preprocessing, les résultats du test sont montrés ci-dessous : </w:t>
+      </w:r>
+    </w:p>
+    <w:p>
+      <w:pPr>
+        <w:ind w:left="360"/>
+        <w:jc w:val="center"/>
+        <w:rPr>
+          <w:rFonts w:cstheme="majorBidi"/>
+        </w:rPr>
+      </w:pPr>
+      <w:r>
+        <w:rPr>
+          <w:rFonts w:cstheme="majorBidi"/>
+        </w:rPr>
+        <w:drawing>
+          <wp:inline distT="0" distB="0" distL="0" distR="0" wp14:anchorId="5E72B345" wp14:editId="1BBAADAE">
+            <wp:extent cx="2878650" cy="771359"/>
+            <wp:effectExtent l="0" t="0" r="0" b="0"/>
+            <wp:docPr id="1238150009" name="Image 1"/>
+            <wp:cNvGraphicFramePr>
+              <a:graphicFrameLocks xmlns:a="http://schemas.openxmlformats.org/drawingml/2006/main" noChangeAspect="1"/>
+            </wp:cNvGraphicFramePr>
+            <a:graphic xmlns:a="http://schemas.openxmlformats.org/drawingml/2006/main">
+              <a:graphicData uri="http://schemas.openxmlformats.org/drawingml/2006/picture">
+                <pic:pic xmlns:pic="http://schemas.openxmlformats.org/drawingml/2006/picture">
+                  <pic:nvPicPr>
+                    <pic:cNvPr id="1238150009" name=""/>
+                    <pic:cNvPicPr/>
+                  </pic:nvPicPr>
+                  <pic:blipFill rotWithShape="1">
+                    <a:blip r:embed="rId10"/>
+                    <a:srcRect t="46623"/>
+                    <a:stretch>
+                      <a:fillRect/>
+                    </a:stretch>
+                  </pic:blipFill>
+                  <pic:spPr bwMode="auto">
+                    <a:xfrm>
+                      <a:off x="0" y="0"/>
+                      <a:ext cx="2878650" cy="771359"/>
+                    </a:xfrm>
+                    <a:prstGeom prst="rect">
+                      <a:avLst/>
+                    </a:prstGeom>
+                    <a:ln>
+                      <a:noFill/>
+                    </a:ln>
+                    <a:extLst>
+                      <a:ext uri="{53640926-AAD7-44D8-BBD7-CCE9431645EC}">
+                        <a14:shadowObscured xmlns:a14="http://schemas.microsoft.com/office/drawing/2010/main"/>
+                      </a:ext>
+                    </a:extLst>
+                  </pic:spPr>
+                </pic:pic>
+              </a:graphicData>
+            </a:graphic>
+          </wp:inline>
+        </w:drawing>
+      </w:r>
+    </w:p>
+    <w:p>
+      <w:pPr>
+        <w:ind w:left="720"/>
+        <w:jc w:val="both"/>
+        <w:rPr>
+          <w:rFonts w:cstheme="majorBidi"/>
+        </w:rPr>
+      </w:pPr>
+    </w:p>
+    <w:p>
+      <w:pPr>
+        <w:ind w:left="720"/>
+        <w:jc w:val="both"/>
+        <w:rPr>
+          <w:rFonts w:cstheme="majorBidi"/>
+        </w:rPr>
+      </w:pPr>
     </w:p>
     <w:p>
       <w:pPr>
@@ -5170,7 +5273,7 @@
         <w:rPr>
           <w:rFonts w:cstheme="majorBidi"/>
         </w:rPr>
-        <w:t>Logging automatique MLflow pour garder la trace.</w:t>
+        <w:t>Normalisation standarisation, gestion des outliers.</w:t>
       </w:r>
     </w:p>
     <w:p>
@@ -5189,7 +5292,7 @@
         <w:rPr>
           <w:rFonts w:cstheme="majorBidi"/>
         </w:rPr>
-        <w:t>Corrélations</w:t>
+        <w:t>Logging automatique MLflow pour garder la trace.</w:t>
       </w:r>
     </w:p>
     <w:p>
@@ -5208,7 +5311,7 @@
         <w:rPr>
           <w:rFonts w:cstheme="majorBidi"/>
         </w:rPr>
-        <w:t>encodage (OneHot, TargetEncoding…)</w:t>
+        <w:t>Corrélations</w:t>
       </w:r>
     </w:p>
     <w:p>
@@ -5227,7 +5330,7 @@
         <w:rPr>
           <w:rFonts w:cstheme="majorBidi"/>
         </w:rPr>
-        <w:t>traitement du déséquilibre (SMOTE, weighted loss)</w:t>
+        <w:t>encodage (OneHot, TargetEncoding…)</w:t>
       </w:r>
     </w:p>
     <w:p>
@@ -5246,7 +5349,7 @@
         <w:rPr>
           <w:rFonts w:cstheme="majorBidi"/>
         </w:rPr>
-        <w:t>feature engineering</w:t>
+        <w:t>traitement du déséquilibre (SMOTE, weighted loss)</w:t>
       </w:r>
     </w:p>
     <w:p>
@@ -5265,7 +5368,7 @@
         <w:rPr>
           <w:rFonts w:cstheme="majorBidi"/>
         </w:rPr>
-        <w:t>feature selection éventuelle</w:t>
+        <w:t>feature engineering</w:t>
       </w:r>
     </w:p>
     <w:p>
@@ -5284,25 +5387,16 @@
         <w:rPr>
           <w:rFonts w:cstheme="majorBidi"/>
         </w:rPr>
-        <w:t>pipeline sklearn</w:t>
-      </w:r>
-    </w:p>
-    <w:p>
-      <w:pPr>
-        <w:spacing w:after="0"/>
-        <w:ind w:left="1440"/>
-        <w:jc w:val="both"/>
-        <w:rPr>
-          <w:rFonts w:cstheme="majorBidi"/>
-        </w:rPr>
-      </w:pPr>
+        <w:t>feature selection éventuelle</w:t>
+      </w:r>
     </w:p>
     <w:p>
       <w:pPr>
         <w:numPr>
-          <w:ilvl w:val="0"/>
+          <w:ilvl w:val="1"/>
           <w:numId w:val="7"/>
         </w:numPr>
+        <w:spacing w:after="0" w:line="240" w:lineRule="auto"/>
         <w:jc w:val="both"/>
         <w:rPr>
           <w:rFonts w:cstheme="majorBidi"/>
@@ -5312,32 +5406,17 @@
         <w:rPr>
           <w:rFonts w:cstheme="majorBidi"/>
         </w:rPr>
-        <w:t>Les données nettoyées finales s</w:t>
-      </w:r>
-      <w:r>
-        <w:rPr>
-          <w:rFonts w:cstheme="majorBidi"/>
-        </w:rPr>
-        <w:t>eront ensuite stockées dans src/data/preprocessing</w:t>
-      </w:r>
-    </w:p>
-    <w:p>
-      <w:pPr>
-        <w:numPr>
-          <w:ilvl w:val="0"/>
-          <w:numId w:val="7"/>
-        </w:numPr>
+        <w:t>pipeline sklearn</w:t>
+      </w:r>
+    </w:p>
+    <w:p>
+      <w:pPr>
+        <w:ind w:left="720"/>
         <w:jc w:val="both"/>
         <w:rPr>
           <w:rFonts w:cstheme="majorBidi"/>
         </w:rPr>
       </w:pPr>
-      <w:r>
-        <w:rPr>
-          <w:rFonts w:cstheme="majorBidi"/>
-        </w:rPr>
-        <w:t>Pipeline automatisée de prétraitement des données.</w:t>
-      </w:r>
     </w:p>
     <w:p>
       <w:pPr>
@@ -5459,265 +5538,6 @@
           <w:rFonts w:cstheme="majorBidi"/>
         </w:rPr>
         <w:t>importance des variables</w:t>
-      </w:r>
-    </w:p>
-    <w:p>
-      <w:pPr>
-        <w:pStyle w:val="Paragraphedeliste"/>
-        <w:numPr>
-          <w:ilvl w:val="0"/>
-          <w:numId w:val="9"/>
-        </w:numPr>
-        <w:spacing w:line="360" w:lineRule="auto"/>
-        <w:jc w:val="both"/>
-        <w:rPr>
-          <w:rFonts w:cstheme="majorBidi"/>
-        </w:rPr>
-      </w:pPr>
-      <w:r>
-        <w:rPr>
-          <w:rFonts w:cstheme="majorBidi"/>
-          <w:b/>
-          <w:bCs/>
-        </w:rPr>
-        <w:t>Bonus :</w:t>
-      </w:r>
-      <w:r>
-        <w:rPr>
-          <w:rFonts w:cstheme="majorBidi"/>
-        </w:rPr>
-        <w:t xml:space="preserve"> générer un </w:t>
-      </w:r>
-      <w:r>
-        <w:rPr>
-          <w:rFonts w:cstheme="majorBidi"/>
-          <w:i/>
-          <w:iCs/>
-        </w:rPr>
-        <w:t>profiling report</w:t>
-      </w:r>
-      <w:r>
-        <w:rPr>
-          <w:rFonts w:cstheme="majorBidi"/>
-        </w:rPr>
-        <w:t xml:space="preserve"> ou un </w:t>
-      </w:r>
-      <w:r>
-        <w:rPr>
-          <w:rFonts w:cstheme="majorBidi"/>
-          <w:i/>
-          <w:iCs/>
-        </w:rPr>
-        <w:t>datasheet</w:t>
-      </w:r>
-      <w:r>
-        <w:rPr>
-          <w:rFonts w:cstheme="majorBidi"/>
-        </w:rPr>
-        <w:t>.</w:t>
-      </w:r>
-    </w:p>
-    <w:p>
-      <w:pPr>
-        <w:spacing w:line="360" w:lineRule="auto"/>
-        <w:ind w:left="1440"/>
-        <w:jc w:val="both"/>
-        <w:rPr>
-          <w:rFonts w:cstheme="majorBidi"/>
-        </w:rPr>
-      </w:pPr>
-    </w:p>
-    <w:p>
-      <w:pPr>
-        <w:pStyle w:val="Titre2"/>
-      </w:pPr>
-      <w:r>
-        <w:t>Environnement reproductible</w:t>
-      </w:r>
-    </w:p>
-    <w:p>
-      <w:pPr>
-        <w:numPr>
-          <w:ilvl w:val="0"/>
-          <w:numId w:val="10"/>
-        </w:numPr>
-        <w:spacing w:line="360" w:lineRule="auto"/>
-        <w:jc w:val="both"/>
-        <w:rPr>
-          <w:rFonts w:cstheme="majorBidi"/>
-        </w:rPr>
-      </w:pPr>
-      <w:r>
-        <w:rPr>
-          <w:rFonts w:cstheme="majorBidi"/>
-        </w:rPr>
-        <w:t>requirements.txt ou pyproject.toml</w:t>
-      </w:r>
-    </w:p>
-    <w:p>
-      <w:pPr>
-        <w:numPr>
-          <w:ilvl w:val="0"/>
-          <w:numId w:val="10"/>
-        </w:numPr>
-        <w:spacing w:line="360" w:lineRule="auto"/>
-        <w:jc w:val="both"/>
-        <w:rPr>
-          <w:rFonts w:cstheme="majorBidi"/>
-        </w:rPr>
-      </w:pPr>
-      <w:r>
-        <w:rPr>
-          <w:rFonts w:cstheme="majorBidi"/>
-        </w:rPr>
-        <w:t>.env pour les variables sensibles</w:t>
-      </w:r>
-    </w:p>
-    <w:p>
-      <w:pPr>
-        <w:numPr>
-          <w:ilvl w:val="0"/>
-          <w:numId w:val="10"/>
-        </w:numPr>
-        <w:spacing w:line="360" w:lineRule="auto"/>
-        <w:jc w:val="both"/>
-        <w:rPr>
-          <w:rFonts w:cstheme="majorBidi"/>
-        </w:rPr>
-      </w:pPr>
-      <w:r>
-        <w:rPr>
-          <w:rFonts w:cstheme="majorBidi"/>
-        </w:rPr>
-        <w:t>organisation du repo :</w:t>
-      </w:r>
-    </w:p>
-    <w:p>
-      <w:pPr>
-        <w:spacing w:line="360" w:lineRule="auto"/>
-        <w:ind w:left="360"/>
-        <w:jc w:val="both"/>
-        <w:rPr>
-          <w:rFonts w:cstheme="majorBidi"/>
-        </w:rPr>
-      </w:pPr>
-      <w:r>
-        <w:rPr>
-          <w:rFonts w:cstheme="majorBidi"/>
-        </w:rPr>
-        <w:t>project/</w:t>
-      </w:r>
-    </w:p>
-    <w:p>
-      <w:pPr>
-        <w:spacing w:line="360" w:lineRule="auto"/>
-        <w:ind w:left="360"/>
-        <w:jc w:val="both"/>
-        <w:rPr>
-          <w:rFonts w:cstheme="majorBidi"/>
-        </w:rPr>
-      </w:pPr>
-      <w:r>
-        <w:rPr>
-          <w:rFonts w:cstheme="majorBidi"/>
-        </w:rPr>
-        <w:t xml:space="preserve">  data/</w:t>
-      </w:r>
-    </w:p>
-    <w:p>
-      <w:pPr>
-        <w:spacing w:line="360" w:lineRule="auto"/>
-        <w:ind w:left="360"/>
-        <w:jc w:val="both"/>
-        <w:rPr>
-          <w:rFonts w:cstheme="majorBidi"/>
-        </w:rPr>
-      </w:pPr>
-      <w:r>
-        <w:rPr>
-          <w:rFonts w:cstheme="majorBidi"/>
-        </w:rPr>
-        <w:t xml:space="preserve">  src/</w:t>
-      </w:r>
-    </w:p>
-    <w:p>
-      <w:pPr>
-        <w:spacing w:line="360" w:lineRule="auto"/>
-        <w:ind w:left="360"/>
-        <w:jc w:val="both"/>
-        <w:rPr>
-          <w:rFonts w:cstheme="majorBidi"/>
-        </w:rPr>
-      </w:pPr>
-      <w:r>
-        <w:rPr>
-          <w:rFonts w:cstheme="majorBidi"/>
-        </w:rPr>
-        <w:t xml:space="preserve">  notebooks/</w:t>
-      </w:r>
-    </w:p>
-    <w:p>
-      <w:pPr>
-        <w:spacing w:line="360" w:lineRule="auto"/>
-        <w:ind w:left="360"/>
-        <w:jc w:val="both"/>
-        <w:rPr>
-          <w:rFonts w:cstheme="majorBidi"/>
-        </w:rPr>
-      </w:pPr>
-      <w:r>
-        <w:rPr>
-          <w:rFonts w:cstheme="majorBidi"/>
-        </w:rPr>
-        <w:t xml:space="preserve">  tests/</w:t>
-      </w:r>
-    </w:p>
-    <w:p>
-      <w:pPr>
-        <w:spacing w:line="360" w:lineRule="auto"/>
-        <w:ind w:left="360"/>
-        <w:jc w:val="both"/>
-        <w:rPr>
-          <w:rFonts w:cstheme="majorBidi"/>
-        </w:rPr>
-      </w:pPr>
-      <w:r>
-        <w:rPr>
-          <w:rFonts w:cstheme="majorBidi"/>
-        </w:rPr>
-        <w:t xml:space="preserve">  models/</w:t>
-      </w:r>
-    </w:p>
-    <w:p>
-      <w:pPr>
-        <w:spacing w:line="360" w:lineRule="auto"/>
-        <w:ind w:left="360"/>
-        <w:jc w:val="both"/>
-        <w:rPr>
-          <w:rFonts w:cstheme="majorBidi"/>
-        </w:rPr>
-      </w:pPr>
-      <w:r>
-        <w:rPr>
-          <w:rFonts w:cstheme="majorBidi"/>
-        </w:rPr>
-        <w:t xml:space="preserve">  mlruns/</w:t>
-      </w:r>
-    </w:p>
-    <w:p>
-      <w:pPr>
-        <w:spacing w:line="360" w:lineRule="auto"/>
-        <w:ind w:left="360"/>
-        <w:jc w:val="both"/>
-        <w:rPr>
-          <w:rFonts w:cstheme="majorBidi"/>
-        </w:rPr>
-      </w:pPr>
-      <w:r>
-        <w:rPr>
-          <w:rFonts w:cstheme="majorBidi"/>
-        </w:rPr>
-        <w:t xml:space="preserve">  .github/workflows/</w:t>
       </w:r>
     </w:p>
     <w:p>
@@ -6601,13 +6421,11 @@
         <w:jc w:val="both"/>
         <w:rPr>
           <w:rFonts w:cstheme="majorBidi"/>
-          <w:lang w:val="en-US"/>
-        </w:rPr>
-      </w:pPr>
-      <w:r>
-        <w:rPr>
-          <w:rFonts w:cstheme="majorBidi"/>
-          <w:lang w:val="en-US"/>
+        </w:rPr>
+      </w:pPr>
+      <w:r>
+        <w:rPr>
+          <w:rFonts w:cstheme="majorBidi"/>
         </w:rPr>
         <w:t>Architecture conseillée :</w:t>
       </w:r>
@@ -6619,13 +6437,11 @@
         <w:jc w:val="both"/>
         <w:rPr>
           <w:rFonts w:cstheme="majorBidi"/>
-          <w:lang w:val="en-US"/>
-        </w:rPr>
-      </w:pPr>
-      <w:r>
-        <w:rPr>
-          <w:rFonts w:cstheme="majorBidi"/>
-          <w:lang w:val="en-US"/>
+        </w:rPr>
+      </w:pPr>
+      <w:r>
+        <w:rPr>
+          <w:rFonts w:cstheme="majorBidi"/>
         </w:rPr>
         <w:t>project/</w:t>
       </w:r>
@@ -6637,20 +6453,17 @@
         <w:jc w:val="both"/>
         <w:rPr>
           <w:rFonts w:cstheme="majorBidi"/>
-          <w:lang w:val="en-US"/>
         </w:rPr>
       </w:pPr>
       <w:r>
         <w:rPr>
           <w:rFonts w:eastAsia="MS Gothic" w:cstheme="majorBidi"/>
-          <w:lang w:val="en-US"/>
         </w:rPr>
         <w:t>├</w:t>
       </w:r>
       <w:r>
         <w:rPr>
           <w:rFonts w:cstheme="majorBidi"/>
-          <w:lang w:val="en-US"/>
         </w:rPr>
         <w:t>── data/</w:t>
       </w:r>
@@ -6662,20 +6475,17 @@
         <w:jc w:val="both"/>
         <w:rPr>
           <w:rFonts w:cstheme="majorBidi"/>
-          <w:lang w:val="en-US"/>
         </w:rPr>
       </w:pPr>
       <w:r>
         <w:rPr>
           <w:rFonts w:eastAsia="MS Gothic" w:cstheme="majorBidi"/>
-          <w:lang w:val="en-US"/>
         </w:rPr>
         <w:t>├</w:t>
       </w:r>
       <w:r>
         <w:rPr>
           <w:rFonts w:cstheme="majorBidi"/>
-          <w:lang w:val="en-US"/>
         </w:rPr>
         <w:t>── src/</w:t>
       </w:r>
@@ -6687,27 +6497,23 @@
         <w:jc w:val="both"/>
         <w:rPr>
           <w:rFonts w:cstheme="majorBidi"/>
-          <w:lang w:val="en-US"/>
-        </w:rPr>
-      </w:pPr>
-      <w:r>
-        <w:rPr>
-          <w:rFonts w:cstheme="majorBidi"/>
-          <w:lang w:val="en-US"/>
+        </w:rPr>
+      </w:pPr>
+      <w:r>
+        <w:rPr>
+          <w:rFonts w:cstheme="majorBidi"/>
         </w:rPr>
         <w:t xml:space="preserve">│   </w:t>
       </w:r>
       <w:r>
         <w:rPr>
           <w:rFonts w:eastAsia="MS Gothic" w:cstheme="majorBidi"/>
-          <w:lang w:val="en-US"/>
         </w:rPr>
         <w:t>├</w:t>
       </w:r>
       <w:r>
         <w:rPr>
           <w:rFonts w:cstheme="majorBidi"/>
-          <w:lang w:val="en-US"/>
         </w:rPr>
         <w:t>── data/</w:t>
       </w:r>
@@ -6719,27 +6525,23 @@
         <w:jc w:val="both"/>
         <w:rPr>
           <w:rFonts w:cstheme="majorBidi"/>
-          <w:lang w:val="en-US"/>
-        </w:rPr>
-      </w:pPr>
-      <w:r>
-        <w:rPr>
-          <w:rFonts w:cstheme="majorBidi"/>
-          <w:lang w:val="en-US"/>
+        </w:rPr>
+      </w:pPr>
+      <w:r>
+        <w:rPr>
+          <w:rFonts w:cstheme="majorBidi"/>
         </w:rPr>
         <w:t xml:space="preserve">│   </w:t>
       </w:r>
       <w:r>
         <w:rPr>
           <w:rFonts w:eastAsia="MS Gothic" w:cstheme="majorBidi"/>
-          <w:lang w:val="en-US"/>
         </w:rPr>
         <w:t>├</w:t>
       </w:r>
       <w:r>
         <w:rPr>
           <w:rFonts w:cstheme="majorBidi"/>
-          <w:lang w:val="en-US"/>
         </w:rPr>
         <w:t>── features/</w:t>
       </w:r>
@@ -6751,27 +6553,23 @@
         <w:jc w:val="both"/>
         <w:rPr>
           <w:rFonts w:cstheme="majorBidi"/>
-          <w:lang w:val="en-US"/>
-        </w:rPr>
-      </w:pPr>
-      <w:r>
-        <w:rPr>
-          <w:rFonts w:cstheme="majorBidi"/>
-          <w:lang w:val="en-US"/>
+        </w:rPr>
+      </w:pPr>
+      <w:r>
+        <w:rPr>
+          <w:rFonts w:cstheme="majorBidi"/>
         </w:rPr>
         <w:t xml:space="preserve">│   </w:t>
       </w:r>
       <w:r>
         <w:rPr>
           <w:rFonts w:eastAsia="MS Gothic" w:cstheme="majorBidi"/>
-          <w:lang w:val="en-US"/>
         </w:rPr>
         <w:t>├</w:t>
       </w:r>
       <w:r>
         <w:rPr>
           <w:rFonts w:cstheme="majorBidi"/>
-          <w:lang w:val="en-US"/>
         </w:rPr>
         <w:t>── models/</w:t>
       </w:r>
@@ -6783,13 +6581,11 @@
         <w:jc w:val="both"/>
         <w:rPr>
           <w:rFonts w:cstheme="majorBidi"/>
-          <w:lang w:val="en-US"/>
-        </w:rPr>
-      </w:pPr>
-      <w:r>
-        <w:rPr>
-          <w:rFonts w:cstheme="majorBidi"/>
-          <w:lang w:val="en-US"/>
+        </w:rPr>
+      </w:pPr>
+      <w:r>
+        <w:rPr>
+          <w:rFonts w:cstheme="majorBidi"/>
         </w:rPr>
         <w:t>│   └── utils/</w:t>
       </w:r>
@@ -6801,20 +6597,17 @@
         <w:jc w:val="both"/>
         <w:rPr>
           <w:rFonts w:cstheme="majorBidi"/>
-          <w:lang w:val="en-US"/>
         </w:rPr>
       </w:pPr>
       <w:r>
         <w:rPr>
           <w:rFonts w:eastAsia="MS Gothic" w:cstheme="majorBidi"/>
-          <w:lang w:val="en-US"/>
         </w:rPr>
         <w:t>├</w:t>
       </w:r>
       <w:r>
         <w:rPr>
           <w:rFonts w:cstheme="majorBidi"/>
-          <w:lang w:val="en-US"/>
         </w:rPr>
         <w:t>── tests/</w:t>
       </w:r>
@@ -6826,20 +6619,17 @@
         <w:jc w:val="both"/>
         <w:rPr>
           <w:rFonts w:cstheme="majorBidi"/>
-          <w:lang w:val="en-US"/>
         </w:rPr>
       </w:pPr>
       <w:r>
         <w:rPr>
           <w:rFonts w:eastAsia="MS Gothic" w:cstheme="majorBidi"/>
-          <w:lang w:val="en-US"/>
         </w:rPr>
         <w:t>├</w:t>
       </w:r>
       <w:r>
         <w:rPr>
           <w:rFonts w:cstheme="majorBidi"/>
-          <w:lang w:val="en-US"/>
         </w:rPr>
         <w:t>── notebooks/</w:t>
       </w:r>
@@ -6851,20 +6641,17 @@
         <w:jc w:val="both"/>
         <w:rPr>
           <w:rFonts w:cstheme="majorBidi"/>
-          <w:lang w:val="en-US"/>
         </w:rPr>
       </w:pPr>
       <w:r>
         <w:rPr>
           <w:rFonts w:eastAsia="MS Gothic" w:cstheme="majorBidi"/>
-          <w:lang w:val="en-US"/>
         </w:rPr>
         <w:t>├</w:t>
       </w:r>
       <w:r>
         <w:rPr>
           <w:rFonts w:cstheme="majorBidi"/>
-          <w:lang w:val="en-US"/>
         </w:rPr>
         <w:t>── mlruns/</w:t>
       </w:r>
@@ -6876,20 +6663,17 @@
         <w:jc w:val="both"/>
         <w:rPr>
           <w:rFonts w:cstheme="majorBidi"/>
-          <w:lang w:val="en-US"/>
         </w:rPr>
       </w:pPr>
       <w:r>
         <w:rPr>
           <w:rFonts w:eastAsia="MS Gothic" w:cstheme="majorBidi"/>
-          <w:lang w:val="en-US"/>
         </w:rPr>
         <w:t>├</w:t>
       </w:r>
       <w:r>
         <w:rPr>
           <w:rFonts w:cstheme="majorBidi"/>
-          <w:lang w:val="en-US"/>
         </w:rPr>
         <w:t>── requirements.txt</w:t>
       </w:r>
@@ -6901,20 +6685,17 @@
         <w:jc w:val="both"/>
         <w:rPr>
           <w:rFonts w:cstheme="majorBidi"/>
-          <w:lang w:val="en-US"/>
         </w:rPr>
       </w:pPr>
       <w:r>
         <w:rPr>
           <w:rFonts w:eastAsia="MS Gothic" w:cstheme="majorBidi"/>
-          <w:lang w:val="en-US"/>
         </w:rPr>
         <w:t>├</w:t>
       </w:r>
       <w:r>
         <w:rPr>
           <w:rFonts w:cstheme="majorBidi"/>
-          <w:lang w:val="en-US"/>
         </w:rPr>
         <w:t>── pyproject.toml</w:t>
       </w:r>
@@ -6926,13 +6707,11 @@
         <w:jc w:val="both"/>
         <w:rPr>
           <w:rFonts w:cstheme="majorBidi"/>
-          <w:lang w:val="en-US"/>
-        </w:rPr>
-      </w:pPr>
-      <w:r>
-        <w:rPr>
-          <w:rFonts w:cstheme="majorBidi"/>
-          <w:lang w:val="en-US"/>
+        </w:rPr>
+      </w:pPr>
+      <w:r>
+        <w:rPr>
+          <w:rFonts w:cstheme="majorBidi"/>
         </w:rPr>
         <w:t>└── README.md</w:t>
       </w:r>
@@ -7370,13 +7149,11 @@
         <w:jc w:val="both"/>
         <w:rPr>
           <w:rFonts w:cstheme="majorBidi"/>
-          <w:lang w:val="en-US"/>
-        </w:rPr>
-      </w:pPr>
-      <w:r>
-        <w:rPr>
-          <w:rFonts w:cstheme="majorBidi"/>
-          <w:lang w:val="en-US"/>
+        </w:rPr>
+      </w:pPr>
+      <w:r>
+        <w:rPr>
+          <w:rFonts w:cstheme="majorBidi"/>
         </w:rPr>
         <w:t>Détection de data drift (EvidentlyAI)</w:t>
       </w:r>
@@ -7461,13 +7238,11 @@
         <w:jc w:val="both"/>
         <w:rPr>
           <w:rFonts w:cstheme="majorBidi"/>
-          <w:lang w:val="en-US"/>
-        </w:rPr>
-      </w:pPr>
-      <w:r>
-        <w:rPr>
-          <w:rFonts w:cstheme="majorBidi"/>
-          <w:lang w:val="en-US"/>
+        </w:rPr>
+      </w:pPr>
+      <w:r>
+        <w:rPr>
+          <w:rFonts w:cstheme="majorBidi"/>
         </w:rPr>
         <w:t>(pip installable → project_name/ + pyproject.toml)</w:t>
       </w:r>

</xml_diff>

<commit_message>
added a first baseline model random forest
</commit_message>
<xml_diff>
--- a/src/ressources/Cahier de charges.docx
+++ b/src/ressources/Cahier de charges.docx
@@ -32,6 +32,9 @@
             <w:pStyle w:val="Sansinterligne"/>
           </w:pPr>
           <w:r>
+            <w:rPr>
+              <w:noProof/>
+            </w:rPr>
             <mc:AlternateContent>
               <mc:Choice Requires="wpg">
                 <w:drawing>
@@ -3604,6 +3607,9 @@
             </mc:AlternateContent>
           </w:r>
           <w:r>
+            <w:rPr>
+              <w:noProof/>
+            </w:rPr>
             <mc:AlternateContent>
               <mc:Choice Requires="wps">
                 <w:drawing>
@@ -3877,6 +3883,9 @@
             </w:rPr>
           </w:pPr>
           <w:r>
+            <w:rPr>
+              <w:noProof/>
+            </w:rPr>
             <mc:AlternateContent>
               <mc:Choice Requires="wps">
                 <w:drawing>
@@ -4114,6 +4123,7 @@
             <w:rPr>
               <w:b/>
               <w:bCs/>
+              <w:noProof/>
               <w:color w:val="002060"/>
               <w:sz w:val="32"/>
               <w:szCs w:val="32"/>
@@ -4173,6 +4183,9 @@
                                   <w:jc w:val="center"/>
                                 </w:pPr>
                                 <w:r>
+                                  <w:rPr>
+                                    <w:noProof/>
+                                  </w:rPr>
                                   <w:drawing>
                                     <wp:inline distT="0" distB="0" distL="0" distR="0" wp14:anchorId="1CC18C0E" wp14:editId="2471999A">
                                       <wp:extent cx="3286125" cy="3162029"/>
@@ -4250,6 +4263,9 @@
                             <w:jc w:val="center"/>
                           </w:pPr>
                           <w:r>
+                            <w:rPr>
+                              <w:noProof/>
+                            </w:rPr>
                             <w:drawing>
                               <wp:inline distT="0" distB="0" distL="0" distR="0" wp14:anchorId="1CC18C0E" wp14:editId="2471999A">
                                 <wp:extent cx="3286125" cy="3162029"/>
@@ -4412,11 +4428,15 @@
           <w:numId w:val="39"/>
         </w:numPr>
         <w:spacing w:after="0"/>
+        <w:rPr>
+          <w:lang w:val="en-US"/>
+        </w:rPr>
       </w:pPr>
       <w:r>
         <w:rPr>
           <w:b/>
           <w:bCs/>
+          <w:lang w:val="en-US"/>
         </w:rPr>
         <w:t xml:space="preserve">Credit card fraud detection </w:t>
       </w:r>
@@ -4424,6 +4444,7 @@
         <w:rPr>
           <w:b/>
           <w:bCs/>
+          <w:lang w:val="en-US"/>
         </w:rPr>
         <w:t>de Kaggle</w:t>
       </w:r>
@@ -4432,6 +4453,9 @@
       <w:pPr>
         <w:pStyle w:val="Paragraphedeliste"/>
         <w:spacing w:after="0"/>
+        <w:rPr>
+          <w:lang w:val="en-US"/>
+        </w:rPr>
       </w:pPr>
       <w:hyperlink r:id="rId8" w:history="1">
         <w:r>
@@ -4441,6 +4465,7 @@
             <w:bCs/>
             <w:i/>
             <w:iCs/>
+            <w:lang w:val="en-US"/>
           </w:rPr>
           <w:t>https://www.kaggle.com/datasets/dhanushnarayananr/credit-card-fraud</w:t>
         </w:r>
@@ -4458,8 +4483,17 @@
           <w:b/>
           <w:bCs/>
         </w:rPr>
-        <w:t>Feature Explanation:</w:t>
-      </w:r>
+        <w:t xml:space="preserve">Feature </w:t>
+      </w:r>
+      <w:proofErr w:type="gramStart"/>
+      <w:r>
+        <w:rPr>
+          <w:b/>
+          <w:bCs/>
+        </w:rPr>
+        <w:t>Explanation:</w:t>
+      </w:r>
+      <w:proofErr w:type="gramEnd"/>
     </w:p>
     <w:p>
       <w:pPr>
@@ -4469,21 +4503,34 @@
           <w:numId w:val="41"/>
         </w:numPr>
         <w:spacing w:after="0" w:line="276" w:lineRule="auto"/>
+        <w:rPr>
+          <w:lang w:val="en-US"/>
+        </w:rPr>
       </w:pPr>
       <w:r>
         <w:rPr>
           <w:b/>
           <w:bCs/>
+          <w:lang w:val="en-US"/>
         </w:rPr>
         <w:t>distance_from_home</w:t>
       </w:r>
       <w:r>
+        <w:rPr>
+          <w:lang w:val="en-US"/>
+        </w:rPr>
         <w:t xml:space="preserve"> - the distance from home </w:t>
       </w:r>
       <w:r>
+        <w:rPr>
+          <w:lang w:val="en-US"/>
+        </w:rPr>
         <w:t xml:space="preserve">to </w:t>
       </w:r>
       <w:r>
+        <w:rPr>
+          <w:lang w:val="en-US"/>
+        </w:rPr>
         <w:t>where the transaction happened.</w:t>
       </w:r>
     </w:p>
@@ -4495,21 +4542,34 @@
           <w:numId w:val="41"/>
         </w:numPr>
         <w:spacing w:after="0" w:line="276" w:lineRule="auto"/>
+        <w:rPr>
+          <w:lang w:val="en-US"/>
+        </w:rPr>
       </w:pPr>
       <w:r>
         <w:rPr>
           <w:b/>
           <w:bCs/>
+          <w:lang w:val="en-US"/>
         </w:rPr>
         <w:t>distance_from_last_transaction</w:t>
       </w:r>
       <w:r>
+        <w:rPr>
+          <w:lang w:val="en-US"/>
+        </w:rPr>
         <w:t xml:space="preserve"> - the distance </w:t>
       </w:r>
       <w:r>
+        <w:rPr>
+          <w:lang w:val="en-US"/>
+        </w:rPr>
         <w:t>between transaction and the</w:t>
       </w:r>
       <w:r>
+        <w:rPr>
+          <w:lang w:val="en-US"/>
+        </w:rPr>
         <w:t xml:space="preserve"> last transaction happened.</w:t>
       </w:r>
     </w:p>
@@ -4521,18 +4581,28 @@
           <w:numId w:val="41"/>
         </w:numPr>
         <w:spacing w:after="0" w:line="276" w:lineRule="auto"/>
+        <w:rPr>
+          <w:lang w:val="en-US"/>
+        </w:rPr>
       </w:pPr>
       <w:r>
         <w:rPr>
           <w:b/>
           <w:bCs/>
+          <w:lang w:val="en-US"/>
         </w:rPr>
         <w:t>ratio_to_median_purchase_price</w:t>
       </w:r>
       <w:r>
+        <w:rPr>
+          <w:lang w:val="en-US"/>
+        </w:rPr>
         <w:t xml:space="preserve"> - Ratio of purchased price transaction to median purchase price</w:t>
       </w:r>
       <w:r>
+        <w:rPr>
+          <w:lang w:val="en-US"/>
+        </w:rPr>
         <w:t xml:space="preserve"> which is = </w:t>
       </w:r>
     </w:p>
@@ -4547,6 +4617,7 @@
           <w:i/>
           <w:iCs/>
           <w:color w:val="1F4E79" w:themeColor="accent5" w:themeShade="80"/>
+          <w:lang w:val="en-US"/>
         </w:rPr>
       </w:pPr>
       <w:r>
@@ -4556,6 +4627,7 @@
           <w:i/>
           <w:iCs/>
           <w:color w:val="1F4E79" w:themeColor="accent5" w:themeShade="80"/>
+          <w:lang w:val="en-US"/>
         </w:rPr>
         <w:t>transaction price / median (Sum (price of all transactions))</w:t>
       </w:r>
@@ -4568,15 +4640,22 @@
           <w:numId w:val="41"/>
         </w:numPr>
         <w:spacing w:after="0" w:line="276" w:lineRule="auto"/>
+        <w:rPr>
+          <w:lang w:val="en-US"/>
+        </w:rPr>
       </w:pPr>
       <w:r>
         <w:rPr>
           <w:b/>
           <w:bCs/>
+          <w:lang w:val="en-US"/>
         </w:rPr>
         <w:t>repeat_retailer</w:t>
       </w:r>
       <w:r>
+        <w:rPr>
+          <w:lang w:val="en-US"/>
+        </w:rPr>
         <w:t xml:space="preserve"> - Is the transaction happened from same retailer.</w:t>
       </w:r>
     </w:p>
@@ -4588,15 +4667,22 @@
           <w:numId w:val="41"/>
         </w:numPr>
         <w:spacing w:after="0" w:line="276" w:lineRule="auto"/>
+        <w:rPr>
+          <w:lang w:val="en-US"/>
+        </w:rPr>
       </w:pPr>
       <w:r>
         <w:rPr>
           <w:b/>
           <w:bCs/>
+          <w:lang w:val="en-US"/>
         </w:rPr>
         <w:t>used_chip</w:t>
       </w:r>
       <w:r>
+        <w:rPr>
+          <w:lang w:val="en-US"/>
+        </w:rPr>
         <w:t xml:space="preserve"> - Is the transaction through chip (credit card).</w:t>
       </w:r>
     </w:p>
@@ -4608,15 +4694,22 @@
           <w:numId w:val="41"/>
         </w:numPr>
         <w:spacing w:after="0" w:line="276" w:lineRule="auto"/>
+        <w:rPr>
+          <w:lang w:val="en-US"/>
+        </w:rPr>
       </w:pPr>
       <w:r>
         <w:rPr>
           <w:b/>
           <w:bCs/>
+          <w:lang w:val="en-US"/>
         </w:rPr>
         <w:t>used_pin_number</w:t>
       </w:r>
       <w:r>
+        <w:rPr>
+          <w:lang w:val="en-US"/>
+        </w:rPr>
         <w:t xml:space="preserve"> - Is the transaction happened by using PIN number.</w:t>
       </w:r>
     </w:p>
@@ -4628,15 +4721,22 @@
           <w:numId w:val="41"/>
         </w:numPr>
         <w:spacing w:after="0" w:line="276" w:lineRule="auto"/>
+        <w:rPr>
+          <w:lang w:val="en-US"/>
+        </w:rPr>
       </w:pPr>
       <w:r>
         <w:rPr>
           <w:b/>
           <w:bCs/>
+          <w:lang w:val="en-US"/>
         </w:rPr>
         <w:t>online_order</w:t>
       </w:r>
       <w:r>
+        <w:rPr>
+          <w:lang w:val="en-US"/>
+        </w:rPr>
         <w:t xml:space="preserve"> - Is the transaction an online order.</w:t>
       </w:r>
     </w:p>
@@ -4648,16 +4748,23 @@
           <w:numId w:val="41"/>
         </w:numPr>
         <w:spacing w:after="0" w:line="276" w:lineRule="auto"/>
+        <w:rPr>
+          <w:lang w:val="en-US"/>
+        </w:rPr>
       </w:pPr>
       <w:r>
         <w:rPr>
           <w:b/>
           <w:bCs/>
           <w:highlight w:val="yellow"/>
+          <w:lang w:val="en-US"/>
         </w:rPr>
         <w:t>fraud</w:t>
       </w:r>
       <w:r>
+        <w:rPr>
+          <w:lang w:val="en-US"/>
+        </w:rPr>
         <w:t xml:space="preserve"> - Is the transaction fraudulent.</w:t>
       </w:r>
     </w:p>
@@ -4667,6 +4774,7 @@
         <w:jc w:val="both"/>
         <w:rPr>
           <w:rFonts w:cstheme="majorBidi"/>
+          <w:lang w:val="en-US"/>
         </w:rPr>
       </w:pPr>
     </w:p>
@@ -4675,7 +4783,13 @@
         <w:pStyle w:val="Titre1"/>
       </w:pPr>
       <w:r>
-        <w:t xml:space="preserve"> Processus détaillé A → Z </w:t>
+        <w:rPr>
+          <w:lang w:val="en-US"/>
+        </w:rPr>
+        <w:t xml:space="preserve"> </w:t>
+      </w:r>
+      <w:r>
+        <w:t xml:space="preserve">Processus détaillé A → Z </w:t>
       </w:r>
     </w:p>
     <w:p>
@@ -4719,6 +4833,12 @@
         </w:rPr>
         <w:t xml:space="preserve"> des transactions fraude ou non</w:t>
       </w:r>
+      <w:r>
+        <w:rPr>
+          <w:rFonts w:cstheme="majorBidi"/>
+        </w:rPr>
+        <w:t>, avec des données qui sont déséquilibrées.</w:t>
+      </w:r>
     </w:p>
     <w:p>
       <w:pPr>
@@ -4736,7 +4856,49 @@
         <w:rPr>
           <w:rFonts w:cstheme="majorBidi"/>
         </w:rPr>
-        <w:t>Fixer une métrique principale adaptée :</w:t>
+        <w:t>Les</w:t>
+      </w:r>
+      <w:r>
+        <w:rPr>
+          <w:rFonts w:cstheme="majorBidi"/>
+        </w:rPr>
+        <w:t xml:space="preserve"> métrique</w:t>
+      </w:r>
+      <w:r>
+        <w:rPr>
+          <w:rFonts w:cstheme="majorBidi"/>
+        </w:rPr>
+        <w:t>s</w:t>
+      </w:r>
+      <w:r>
+        <w:rPr>
+          <w:rFonts w:cstheme="majorBidi"/>
+        </w:rPr>
+        <w:t xml:space="preserve"> principale</w:t>
+      </w:r>
+      <w:r>
+        <w:rPr>
+          <w:rFonts w:cstheme="majorBidi"/>
+        </w:rPr>
+        <w:t>s</w:t>
+      </w:r>
+      <w:r>
+        <w:rPr>
+          <w:rFonts w:cstheme="majorBidi"/>
+        </w:rPr>
+        <w:t xml:space="preserve"> adaptée</w:t>
+      </w:r>
+      <w:r>
+        <w:rPr>
+          <w:rFonts w:cstheme="majorBidi"/>
+        </w:rPr>
+        <w:t>s</w:t>
+      </w:r>
+      <w:r>
+        <w:rPr>
+          <w:rFonts w:cstheme="majorBidi"/>
+        </w:rPr>
+        <w:t xml:space="preserve"> :</w:t>
       </w:r>
     </w:p>
     <w:p>
@@ -4755,7 +4917,119 @@
         <w:rPr>
           <w:rFonts w:cstheme="majorBidi"/>
         </w:rPr>
-        <w:t>Classification déséquilibrée → AUC / F1</w:t>
+        <w:t>Precision</w:t>
+      </w:r>
+      <w:r>
+        <w:rPr>
+          <w:rFonts w:cstheme="majorBidi"/>
+        </w:rPr>
+        <w:t> : Parmi les prédictions positives, lesquelles sont vraiment positives ?</w:t>
+      </w:r>
+    </w:p>
+    <w:p>
+      <w:pPr>
+        <w:numPr>
+          <w:ilvl w:val="1"/>
+          <w:numId w:val="6"/>
+        </w:numPr>
+        <w:spacing w:line="360" w:lineRule="auto"/>
+        <w:jc w:val="both"/>
+        <w:rPr>
+          <w:rFonts w:cstheme="majorBidi"/>
+        </w:rPr>
+      </w:pPr>
+      <w:r>
+        <w:rPr>
+          <w:rFonts w:cstheme="majorBidi"/>
+        </w:rPr>
+        <w:t>Recall</w:t>
+      </w:r>
+      <w:r>
+        <w:rPr>
+          <w:rFonts w:cstheme="majorBidi"/>
+        </w:rPr>
+        <w:t xml:space="preserve"> : </w:t>
+      </w:r>
+      <w:r>
+        <w:rPr>
+          <w:rFonts w:cstheme="majorBidi"/>
+        </w:rPr>
+        <w:t xml:space="preserve"> </w:t>
+      </w:r>
+      <w:r>
+        <w:rPr>
+          <w:rFonts w:cstheme="majorBidi"/>
+        </w:rPr>
+        <w:t xml:space="preserve">Parmi les vrais positifs, lesquels le modèle a-t-il trouvé ? </w:t>
+      </w:r>
+    </w:p>
+    <w:p>
+      <w:pPr>
+        <w:numPr>
+          <w:ilvl w:val="1"/>
+          <w:numId w:val="6"/>
+        </w:numPr>
+        <w:spacing w:line="360" w:lineRule="auto"/>
+        <w:jc w:val="both"/>
+        <w:rPr>
+          <w:rFonts w:cstheme="majorBidi"/>
+        </w:rPr>
+      </w:pPr>
+      <w:r>
+        <w:rPr>
+          <w:rFonts w:cstheme="majorBidi"/>
+        </w:rPr>
+        <w:t>F1_score</w:t>
+      </w:r>
+      <w:r>
+        <w:rPr>
+          <w:rFonts w:cstheme="majorBidi"/>
+        </w:rPr>
+        <w:t> : Moyenne harmonique entre précision et recall. Utiles lorsqu’on a des classes déséquilibrées.</w:t>
+      </w:r>
+    </w:p>
+    <w:p>
+      <w:pPr>
+        <w:numPr>
+          <w:ilvl w:val="1"/>
+          <w:numId w:val="6"/>
+        </w:numPr>
+        <w:spacing w:line="360" w:lineRule="auto"/>
+        <w:jc w:val="both"/>
+        <w:rPr>
+          <w:rFonts w:cstheme="majorBidi"/>
+        </w:rPr>
+      </w:pPr>
+      <w:r>
+        <w:rPr>
+          <w:rFonts w:cstheme="majorBidi"/>
+        </w:rPr>
+        <w:t>Confusion Matrix</w:t>
+      </w:r>
+    </w:p>
+    <w:p>
+      <w:pPr>
+        <w:numPr>
+          <w:ilvl w:val="1"/>
+          <w:numId w:val="6"/>
+        </w:numPr>
+        <w:spacing w:line="360" w:lineRule="auto"/>
+        <w:jc w:val="both"/>
+        <w:rPr>
+          <w:rFonts w:cstheme="majorBidi"/>
+        </w:rPr>
+      </w:pPr>
+      <w:r>
+        <w:rPr>
+          <w:rFonts w:cstheme="majorBidi"/>
+        </w:rPr>
+        <w:t>AUC</w:t>
+      </w:r>
+      <w:r>
+        <w:rPr>
+          <w:rFonts w:cstheme="majorBidi"/>
+        </w:rPr>
+        <w:t>.</w:t>
       </w:r>
     </w:p>
     <w:p>
@@ -4840,7 +5114,25 @@
           <w:i/>
           <w:iCs/>
         </w:rPr>
-        <w:t xml:space="preserve"> Un versioning complet des données, des modèles et des métriques sera réalisé avec DVC. Les pipelines de data processing et de training seront décrits dans un fichier dvc.yaml pour assurer la reproductibilité. </w:t>
+        <w:t xml:space="preserve"> Un versioning complet des données, des modèles et des métriques sera réalisé avec DVC. Les pipelines de data processing et de training seront décrits dans un fichier </w:t>
+      </w:r>
+      <w:proofErr w:type="gramStart"/>
+      <w:r>
+        <w:rPr>
+          <w:rFonts w:cstheme="majorBidi"/>
+          <w:i/>
+          <w:iCs/>
+        </w:rPr>
+        <w:t>dvc.yaml</w:t>
+      </w:r>
+      <w:proofErr w:type="gramEnd"/>
+      <w:r>
+        <w:rPr>
+          <w:rFonts w:cstheme="majorBidi"/>
+          <w:i/>
+          <w:iCs/>
+        </w:rPr>
+        <w:t xml:space="preserve"> pour assurer la reproductibilité. </w:t>
       </w:r>
       <w:r>
         <w:rPr>
@@ -5106,7 +5398,21 @@
         <w:rPr>
           <w:rFonts w:cstheme="majorBidi"/>
         </w:rPr>
-        <w:t>Ensuite on crée dans dvc.yaml le stage correspondant au script preprocessing, les résultats sont montrés dans la figure en-dessous :</w:t>
+        <w:t xml:space="preserve">Ensuite on crée dans </w:t>
+      </w:r>
+      <w:proofErr w:type="gramStart"/>
+      <w:r>
+        <w:rPr>
+          <w:rFonts w:cstheme="majorBidi"/>
+        </w:rPr>
+        <w:t>dvc.yaml</w:t>
+      </w:r>
+      <w:proofErr w:type="gramEnd"/>
+      <w:r>
+        <w:rPr>
+          <w:rFonts w:cstheme="majorBidi"/>
+        </w:rPr>
+        <w:t xml:space="preserve"> le stage correspondant au script preprocessing, les résultats sont montrés dans la figure en-dessous :</w:t>
       </w:r>
     </w:p>
     <w:p>
@@ -5120,6 +5426,7 @@
       <w:r>
         <w:rPr>
           <w:rFonts w:cstheme="majorBidi"/>
+          <w:noProof/>
         </w:rPr>
         <w:drawing>
           <wp:inline distT="0" distB="0" distL="0" distR="0" wp14:anchorId="2745299D" wp14:editId="493B7E90">
@@ -5192,6 +5499,7 @@
       <w:r>
         <w:rPr>
           <w:rFonts w:cstheme="majorBidi"/>
+          <w:noProof/>
         </w:rPr>
         <w:drawing>
           <wp:inline distT="0" distB="0" distL="0" distR="0" wp14:anchorId="5E72B345" wp14:editId="1BBAADAE">
@@ -5259,6 +5567,41 @@
     </w:p>
     <w:p>
       <w:pPr>
+        <w:pStyle w:val="Titre2"/>
+      </w:pPr>
+      <w:r>
+        <w:t>Visualisations</w:t>
+      </w:r>
+    </w:p>
+    <w:p>
+      <w:pPr>
+        <w:numPr>
+          <w:ilvl w:val="0"/>
+          <w:numId w:val="9"/>
+        </w:numPr>
+        <w:spacing w:line="360" w:lineRule="auto"/>
+        <w:jc w:val="both"/>
+        <w:rPr>
+          <w:rFonts w:cstheme="majorBidi"/>
+        </w:rPr>
+      </w:pPr>
+      <w:r>
+        <w:rPr>
+          <w:rFonts w:cstheme="majorBidi"/>
+        </w:rPr>
+        <w:t>Visualisations exploratoires (distribution, heatmap, scatterplot…)</w:t>
+      </w:r>
+    </w:p>
+    <w:p>
+      <w:pPr>
+        <w:pStyle w:val="Titre2"/>
+      </w:pPr>
+      <w:r>
+        <w:t>Modélisation</w:t>
+      </w:r>
+    </w:p>
+    <w:p>
+      <w:pPr>
         <w:numPr>
           <w:ilvl w:val="1"/>
           <w:numId w:val="7"/>
@@ -5273,7 +5616,7 @@
         <w:rPr>
           <w:rFonts w:cstheme="majorBidi"/>
         </w:rPr>
-        <w:t>Normalisation standarisation, gestion des outliers.</w:t>
+        <w:t>Normalisation standarisation.</w:t>
       </w:r>
     </w:p>
     <w:p>
@@ -5288,11 +5631,19 @@
           <w:rFonts w:cstheme="majorBidi"/>
         </w:rPr>
       </w:pPr>
-      <w:r>
-        <w:rPr>
-          <w:rFonts w:cstheme="majorBidi"/>
-        </w:rPr>
-        <w:t>Logging automatique MLflow pour garder la trace.</w:t>
+      <w:proofErr w:type="gramStart"/>
+      <w:r>
+        <w:rPr>
+          <w:rFonts w:cstheme="majorBidi"/>
+        </w:rPr>
+        <w:t>traitement</w:t>
+      </w:r>
+      <w:proofErr w:type="gramEnd"/>
+      <w:r>
+        <w:rPr>
+          <w:rFonts w:cstheme="majorBidi"/>
+        </w:rPr>
+        <w:t xml:space="preserve"> du déséquilibre (SMOTE, weighted loss)</w:t>
       </w:r>
     </w:p>
     <w:p>
@@ -5307,11 +5658,19 @@
           <w:rFonts w:cstheme="majorBidi"/>
         </w:rPr>
       </w:pPr>
-      <w:r>
-        <w:rPr>
-          <w:rFonts w:cstheme="majorBidi"/>
-        </w:rPr>
-        <w:t>Corrélations</w:t>
+      <w:proofErr w:type="gramStart"/>
+      <w:r>
+        <w:rPr>
+          <w:rFonts w:cstheme="majorBidi"/>
+        </w:rPr>
+        <w:t>pipeline</w:t>
+      </w:r>
+      <w:proofErr w:type="gramEnd"/>
+      <w:r>
+        <w:rPr>
+          <w:rFonts w:cstheme="majorBidi"/>
+        </w:rPr>
+        <w:t xml:space="preserve"> sklearn</w:t>
       </w:r>
     </w:p>
     <w:p>
@@ -5330,87 +5689,21 @@
         <w:rPr>
           <w:rFonts w:cstheme="majorBidi"/>
         </w:rPr>
-        <w:t>encodage (OneHot, TargetEncoding…)</w:t>
+        <w:t>Logging automatique MLflow pour garder la trace.</w:t>
       </w:r>
     </w:p>
     <w:p>
       <w:pPr>
-        <w:numPr>
-          <w:ilvl w:val="1"/>
-          <w:numId w:val="7"/>
-        </w:numPr>
         <w:spacing w:after="0" w:line="240" w:lineRule="auto"/>
+        <w:ind w:left="1440"/>
         <w:jc w:val="both"/>
         <w:rPr>
           <w:rFonts w:cstheme="majorBidi"/>
         </w:rPr>
       </w:pPr>
-      <w:r>
-        <w:rPr>
-          <w:rFonts w:cstheme="majorBidi"/>
-        </w:rPr>
-        <w:t>traitement du déséquilibre (SMOTE, weighted loss)</w:t>
-      </w:r>
     </w:p>
     <w:p>
       <w:pPr>
-        <w:numPr>
-          <w:ilvl w:val="1"/>
-          <w:numId w:val="7"/>
-        </w:numPr>
-        <w:spacing w:after="0" w:line="240" w:lineRule="auto"/>
-        <w:jc w:val="both"/>
-        <w:rPr>
-          <w:rFonts w:cstheme="majorBidi"/>
-        </w:rPr>
-      </w:pPr>
-      <w:r>
-        <w:rPr>
-          <w:rFonts w:cstheme="majorBidi"/>
-        </w:rPr>
-        <w:t>feature engineering</w:t>
-      </w:r>
-    </w:p>
-    <w:p>
-      <w:pPr>
-        <w:numPr>
-          <w:ilvl w:val="1"/>
-          <w:numId w:val="7"/>
-        </w:numPr>
-        <w:spacing w:after="0" w:line="240" w:lineRule="auto"/>
-        <w:jc w:val="both"/>
-        <w:rPr>
-          <w:rFonts w:cstheme="majorBidi"/>
-        </w:rPr>
-      </w:pPr>
-      <w:r>
-        <w:rPr>
-          <w:rFonts w:cstheme="majorBidi"/>
-        </w:rPr>
-        <w:t>feature selection éventuelle</w:t>
-      </w:r>
-    </w:p>
-    <w:p>
-      <w:pPr>
-        <w:numPr>
-          <w:ilvl w:val="1"/>
-          <w:numId w:val="7"/>
-        </w:numPr>
-        <w:spacing w:after="0" w:line="240" w:lineRule="auto"/>
-        <w:jc w:val="both"/>
-        <w:rPr>
-          <w:rFonts w:cstheme="majorBidi"/>
-        </w:rPr>
-      </w:pPr>
-      <w:r>
-        <w:rPr>
-          <w:rFonts w:cstheme="majorBidi"/>
-        </w:rPr>
-        <w:t>pipeline sklearn</w:t>
-      </w:r>
-    </w:p>
-    <w:p>
-      <w:pPr>
         <w:ind w:left="720"/>
         <w:jc w:val="both"/>
         <w:rPr>
@@ -5418,136 +5711,7 @@
         </w:rPr>
       </w:pPr>
     </w:p>
-    <w:p>
-      <w:pPr>
-        <w:pStyle w:val="Titre2"/>
-      </w:pPr>
-      <w:r>
-        <w:t>Visualisations</w:t>
-      </w:r>
-    </w:p>
-    <w:p>
-      <w:pPr>
-        <w:numPr>
-          <w:ilvl w:val="0"/>
-          <w:numId w:val="9"/>
-        </w:numPr>
-        <w:spacing w:line="360" w:lineRule="auto"/>
-        <w:jc w:val="both"/>
-        <w:rPr>
-          <w:rFonts w:cstheme="majorBidi"/>
-        </w:rPr>
-      </w:pPr>
-      <w:r>
-        <w:rPr>
-          <w:rFonts w:cstheme="majorBidi"/>
-        </w:rPr>
-        <w:t>Visualisations exploratoires (distribution, heatmap, scatterplot…)</w:t>
-      </w:r>
-    </w:p>
-    <w:p>
-      <w:pPr>
-        <w:numPr>
-          <w:ilvl w:val="0"/>
-          <w:numId w:val="9"/>
-        </w:numPr>
-        <w:spacing w:line="360" w:lineRule="auto"/>
-        <w:jc w:val="both"/>
-        <w:rPr>
-          <w:rFonts w:cstheme="majorBidi"/>
-        </w:rPr>
-      </w:pPr>
-      <w:r>
-        <w:rPr>
-          <w:rFonts w:cstheme="majorBidi"/>
-        </w:rPr>
-        <w:t>Visualisations métier :</w:t>
-      </w:r>
-    </w:p>
-    <w:p>
-      <w:pPr>
-        <w:numPr>
-          <w:ilvl w:val="1"/>
-          <w:numId w:val="9"/>
-        </w:numPr>
-        <w:spacing w:line="360" w:lineRule="auto"/>
-        <w:jc w:val="both"/>
-        <w:rPr>
-          <w:rFonts w:cstheme="majorBidi"/>
-        </w:rPr>
-      </w:pPr>
-      <w:r>
-        <w:rPr>
-          <w:rFonts w:cstheme="majorBidi"/>
-        </w:rPr>
-        <w:t>anomalies dans le temps</w:t>
-      </w:r>
-    </w:p>
-    <w:p>
-      <w:pPr>
-        <w:numPr>
-          <w:ilvl w:val="1"/>
-          <w:numId w:val="9"/>
-        </w:numPr>
-        <w:spacing w:line="360" w:lineRule="auto"/>
-        <w:jc w:val="both"/>
-        <w:rPr>
-          <w:rFonts w:cstheme="majorBidi"/>
-        </w:rPr>
-      </w:pPr>
-      <w:r>
-        <w:rPr>
-          <w:rFonts w:cstheme="majorBidi"/>
-        </w:rPr>
-        <w:t>correlation</w:t>
-      </w:r>
-    </w:p>
-    <w:p>
-      <w:pPr>
-        <w:numPr>
-          <w:ilvl w:val="1"/>
-          <w:numId w:val="9"/>
-        </w:numPr>
-        <w:spacing w:line="360" w:lineRule="auto"/>
-        <w:jc w:val="both"/>
-        <w:rPr>
-          <w:rFonts w:cstheme="majorBidi"/>
-        </w:rPr>
-      </w:pPr>
-      <w:r>
-        <w:rPr>
-          <w:rFonts w:cstheme="majorBidi"/>
-        </w:rPr>
-        <w:t>saisonnalité (forecast)</w:t>
-      </w:r>
-    </w:p>
-    <w:p>
-      <w:pPr>
-        <w:numPr>
-          <w:ilvl w:val="1"/>
-          <w:numId w:val="9"/>
-        </w:numPr>
-        <w:spacing w:line="360" w:lineRule="auto"/>
-        <w:jc w:val="both"/>
-        <w:rPr>
-          <w:rFonts w:cstheme="majorBidi"/>
-        </w:rPr>
-      </w:pPr>
-      <w:r>
-        <w:rPr>
-          <w:rFonts w:cstheme="majorBidi"/>
-        </w:rPr>
-        <w:t>importance des variables</w:t>
-      </w:r>
-    </w:p>
-    <w:p>
-      <w:pPr>
-        <w:pStyle w:val="Titre2"/>
-      </w:pPr>
-      <w:r>
-        <w:t>Modélisation</w:t>
-      </w:r>
-    </w:p>
+    <w:p/>
     <w:p>
       <w:pPr>
         <w:spacing w:line="360" w:lineRule="auto"/>
@@ -5621,7 +5785,35 @@
         <w:rPr>
           <w:rFonts w:cstheme="majorBidi"/>
         </w:rPr>
-        <w:t>Utilisation de sklearn.pipeline ou mlflow.sklearn.</w:t>
+        <w:t xml:space="preserve">Utilisation de </w:t>
+      </w:r>
+      <w:proofErr w:type="gramStart"/>
+      <w:r>
+        <w:rPr>
+          <w:rFonts w:cstheme="majorBidi"/>
+        </w:rPr>
+        <w:t>sklearn.pipeline</w:t>
+      </w:r>
+      <w:proofErr w:type="gramEnd"/>
+      <w:r>
+        <w:rPr>
+          <w:rFonts w:cstheme="majorBidi"/>
+        </w:rPr>
+        <w:t xml:space="preserve"> ou </w:t>
+      </w:r>
+      <w:proofErr w:type="gramStart"/>
+      <w:r>
+        <w:rPr>
+          <w:rFonts w:cstheme="majorBidi"/>
+        </w:rPr>
+        <w:t>mlflow.sklearn</w:t>
+      </w:r>
+      <w:proofErr w:type="gramEnd"/>
+      <w:r>
+        <w:rPr>
+          <w:rFonts w:cstheme="majorBidi"/>
+        </w:rPr>
+        <w:t>.</w:t>
       </w:r>
     </w:p>
     <w:p>
@@ -5640,7 +5832,7 @@
         <w:rPr>
           <w:rFonts w:cstheme="majorBidi"/>
         </w:rPr>
-        <w:t>Validation croisée stratifiée ou time-series split.</w:t>
+        <w:t>Validation croisée stratifiée.</w:t>
       </w:r>
     </w:p>
     <w:p>
@@ -5693,12 +5885,28 @@
           <w:rFonts w:cstheme="majorBidi"/>
         </w:rPr>
       </w:pPr>
-      <w:r>
-        <w:rPr>
-          <w:rFonts w:cstheme="majorBidi"/>
-        </w:rPr>
-        <w:t>réseaux de neurones si pertinent</w:t>
-      </w:r>
+      <w:proofErr w:type="gramStart"/>
+      <w:r>
+        <w:rPr>
+          <w:rFonts w:cstheme="majorBidi"/>
+        </w:rPr>
+        <w:t>réseaux</w:t>
+      </w:r>
+      <w:proofErr w:type="gramEnd"/>
+      <w:r>
+        <w:rPr>
+          <w:rFonts w:cstheme="majorBidi"/>
+        </w:rPr>
+        <w:t xml:space="preserve"> de </w:t>
+      </w:r>
+      <w:proofErr w:type="gramStart"/>
+      <w:r>
+        <w:rPr>
+          <w:rFonts w:cstheme="majorBidi"/>
+        </w:rPr>
+        <w:t>neurones si pertinent</w:t>
+      </w:r>
+      <w:proofErr w:type="gramEnd"/>
     </w:p>
     <w:p>
       <w:pPr>
@@ -5712,11 +5920,19 @@
           <w:rFonts w:cstheme="majorBidi"/>
         </w:rPr>
       </w:pPr>
-      <w:r>
-        <w:rPr>
-          <w:rFonts w:cstheme="majorBidi"/>
-        </w:rPr>
-        <w:t>modèles linéaires régularisés</w:t>
+      <w:proofErr w:type="gramStart"/>
+      <w:r>
+        <w:rPr>
+          <w:rFonts w:cstheme="majorBidi"/>
+        </w:rPr>
+        <w:t>modèles</w:t>
+      </w:r>
+      <w:proofErr w:type="gramEnd"/>
+      <w:r>
+        <w:rPr>
+          <w:rFonts w:cstheme="majorBidi"/>
+        </w:rPr>
+        <w:t xml:space="preserve"> linéaires régularisés</w:t>
       </w:r>
     </w:p>
     <w:p>
@@ -5754,6 +5970,59 @@
         <w:rPr>
           <w:rFonts w:cstheme="majorBidi"/>
         </w:rPr>
+        <w:drawing>
+          <wp:inline distT="0" distB="0" distL="0" distR="0" wp14:anchorId="2E16FFEC" wp14:editId="75B6D97E">
+            <wp:extent cx="5760720" cy="3223895"/>
+            <wp:effectExtent l="0" t="0" r="0" b="0"/>
+            <wp:docPr id="2128926243" name="Image 1"/>
+            <wp:cNvGraphicFramePr>
+              <a:graphicFrameLocks xmlns:a="http://schemas.openxmlformats.org/drawingml/2006/main" noChangeAspect="1"/>
+            </wp:cNvGraphicFramePr>
+            <a:graphic xmlns:a="http://schemas.openxmlformats.org/drawingml/2006/main">
+              <a:graphicData uri="http://schemas.openxmlformats.org/drawingml/2006/picture">
+                <pic:pic xmlns:pic="http://schemas.openxmlformats.org/drawingml/2006/picture">
+                  <pic:nvPicPr>
+                    <pic:cNvPr id="2128926243" name=""/>
+                    <pic:cNvPicPr/>
+                  </pic:nvPicPr>
+                  <pic:blipFill>
+                    <a:blip r:embed="rId11"/>
+                    <a:stretch>
+                      <a:fillRect/>
+                    </a:stretch>
+                  </pic:blipFill>
+                  <pic:spPr>
+                    <a:xfrm>
+                      <a:off x="0" y="0"/>
+                      <a:ext cx="5760720" cy="3223895"/>
+                    </a:xfrm>
+                    <a:prstGeom prst="rect">
+                      <a:avLst/>
+                    </a:prstGeom>
+                  </pic:spPr>
+                </pic:pic>
+              </a:graphicData>
+            </a:graphic>
+          </wp:inline>
+        </w:drawing>
+      </w:r>
+    </w:p>
+    <w:p>
+      <w:pPr>
+        <w:numPr>
+          <w:ilvl w:val="0"/>
+          <w:numId w:val="12"/>
+        </w:numPr>
+        <w:spacing w:line="360" w:lineRule="auto"/>
+        <w:jc w:val="both"/>
+        <w:rPr>
+          <w:rFonts w:cstheme="majorBidi"/>
+        </w:rPr>
+      </w:pPr>
+      <w:r>
+        <w:rPr>
+          <w:rFonts w:cstheme="majorBidi"/>
+        </w:rPr>
         <w:t>Logging systématique :</w:t>
       </w:r>
     </w:p>
@@ -5769,11 +6038,19 @@
           <w:rFonts w:cstheme="majorBidi"/>
         </w:rPr>
       </w:pPr>
-      <w:r>
-        <w:rPr>
-          <w:rFonts w:cstheme="majorBidi"/>
-        </w:rPr>
-        <w:t>paramètres,</w:t>
+      <w:proofErr w:type="gramStart"/>
+      <w:r>
+        <w:rPr>
+          <w:rFonts w:cstheme="majorBidi"/>
+        </w:rPr>
+        <w:t>paramètres</w:t>
+      </w:r>
+      <w:proofErr w:type="gramEnd"/>
+      <w:r>
+        <w:rPr>
+          <w:rFonts w:cstheme="majorBidi"/>
+        </w:rPr>
+        <w:t>,</w:t>
       </w:r>
     </w:p>
     <w:p>
@@ -5788,11 +6065,19 @@
           <w:rFonts w:cstheme="majorBidi"/>
         </w:rPr>
       </w:pPr>
-      <w:r>
-        <w:rPr>
-          <w:rFonts w:cstheme="majorBidi"/>
-        </w:rPr>
-        <w:t>métriques,</w:t>
+      <w:proofErr w:type="gramStart"/>
+      <w:r>
+        <w:rPr>
+          <w:rFonts w:cstheme="majorBidi"/>
+        </w:rPr>
+        <w:t>métriques</w:t>
+      </w:r>
+      <w:proofErr w:type="gramEnd"/>
+      <w:r>
+        <w:rPr>
+          <w:rFonts w:cstheme="majorBidi"/>
+        </w:rPr>
+        <w:t>,</w:t>
       </w:r>
     </w:p>
     <w:p>
@@ -5807,11 +6092,19 @@
           <w:rFonts w:cstheme="majorBidi"/>
         </w:rPr>
       </w:pPr>
-      <w:r>
-        <w:rPr>
-          <w:rFonts w:cstheme="majorBidi"/>
-        </w:rPr>
-        <w:t>artefacts,</w:t>
+      <w:proofErr w:type="gramStart"/>
+      <w:r>
+        <w:rPr>
+          <w:rFonts w:cstheme="majorBidi"/>
+        </w:rPr>
+        <w:t>artefacts</w:t>
+      </w:r>
+      <w:proofErr w:type="gramEnd"/>
+      <w:r>
+        <w:rPr>
+          <w:rFonts w:cstheme="majorBidi"/>
+        </w:rPr>
+        <w:t>,</w:t>
       </w:r>
     </w:p>
     <w:p>
@@ -5826,41 +6119,14 @@
           <w:rFonts w:cstheme="majorBidi"/>
         </w:rPr>
       </w:pPr>
-      <w:r>
-        <w:rPr>
-          <w:rFonts w:cstheme="majorBidi"/>
-        </w:rPr>
-        <w:t>visualisations.</w:t>
-      </w:r>
-    </w:p>
-    <w:p>
-      <w:pPr>
-        <w:spacing w:line="360" w:lineRule="auto"/>
-        <w:jc w:val="both"/>
-        <w:rPr>
-          <w:rFonts w:cstheme="majorBidi"/>
-        </w:rPr>
-      </w:pPr>
-      <w:r>
-        <w:rPr>
-          <w:rFonts w:ascii="Segoe UI Emoji" w:hAnsi="Segoe UI Emoji" w:cs="Segoe UI Emoji"/>
-        </w:rPr>
-        <w:t>➡️</w:t>
-      </w:r>
-      <w:r>
-        <w:rPr>
-          <w:rFonts w:cstheme="majorBidi"/>
-        </w:rPr>
-        <w:t xml:space="preserve"> </w:t>
-      </w:r>
-      <w:r>
-        <w:rPr>
-          <w:rFonts w:cstheme="majorBidi"/>
-          <w:b/>
-          <w:bCs/>
-        </w:rPr>
-        <w:t>Tracking via MLflow obligatoire</w:t>
-      </w:r>
+      <w:proofErr w:type="gramStart"/>
+      <w:r>
+        <w:rPr>
+          <w:rFonts w:cstheme="majorBidi"/>
+        </w:rPr>
+        <w:t>visualisations</w:t>
+      </w:r>
+      <w:proofErr w:type="gramEnd"/>
       <w:r>
         <w:rPr>
           <w:rFonts w:cstheme="majorBidi"/>
@@ -5907,12 +6173,14 @@
           <w:rFonts w:cstheme="majorBidi"/>
         </w:rPr>
       </w:pPr>
+      <w:proofErr w:type="gramStart"/>
       <w:r>
         <w:rPr>
           <w:rFonts w:cstheme="majorBidi"/>
         </w:rPr>
         <w:t>paramètres</w:t>
       </w:r>
+      <w:proofErr w:type="gramEnd"/>
     </w:p>
     <w:p>
       <w:pPr>
@@ -5926,12 +6194,14 @@
           <w:rFonts w:cstheme="majorBidi"/>
         </w:rPr>
       </w:pPr>
+      <w:proofErr w:type="gramStart"/>
       <w:r>
         <w:rPr>
           <w:rFonts w:cstheme="majorBidi"/>
         </w:rPr>
         <w:t>métriques</w:t>
       </w:r>
+      <w:proofErr w:type="gramEnd"/>
     </w:p>
     <w:p>
       <w:pPr>
@@ -5945,11 +6215,19 @@
           <w:rFonts w:cstheme="majorBidi"/>
         </w:rPr>
       </w:pPr>
-      <w:r>
-        <w:rPr>
-          <w:rFonts w:cstheme="majorBidi"/>
-        </w:rPr>
-        <w:t>artefacts (plots)</w:t>
+      <w:proofErr w:type="gramStart"/>
+      <w:r>
+        <w:rPr>
+          <w:rFonts w:cstheme="majorBidi"/>
+        </w:rPr>
+        <w:t>artefacts</w:t>
+      </w:r>
+      <w:proofErr w:type="gramEnd"/>
+      <w:r>
+        <w:rPr>
+          <w:rFonts w:cstheme="majorBidi"/>
+        </w:rPr>
+        <w:t xml:space="preserve"> (plots)</w:t>
       </w:r>
     </w:p>
     <w:p>
@@ -5964,11 +6242,19 @@
           <w:rFonts w:cstheme="majorBidi"/>
         </w:rPr>
       </w:pPr>
-      <w:r>
-        <w:rPr>
-          <w:rFonts w:cstheme="majorBidi"/>
-        </w:rPr>
-        <w:t>modèle final</w:t>
+      <w:proofErr w:type="gramStart"/>
+      <w:r>
+        <w:rPr>
+          <w:rFonts w:cstheme="majorBidi"/>
+        </w:rPr>
+        <w:t>modèle</w:t>
+      </w:r>
+      <w:proofErr w:type="gramEnd"/>
+      <w:r>
+        <w:rPr>
+          <w:rFonts w:cstheme="majorBidi"/>
+        </w:rPr>
+        <w:t xml:space="preserve"> final</w:t>
       </w:r>
     </w:p>
     <w:p>
@@ -6103,11 +6389,19 @@
           <w:rFonts w:cstheme="majorBidi"/>
         </w:rPr>
       </w:pPr>
-      <w:r>
-        <w:rPr>
-          <w:rFonts w:cstheme="majorBidi"/>
-        </w:rPr>
-        <w:t>où le modèle échoue ?</w:t>
+      <w:proofErr w:type="gramStart"/>
+      <w:r>
+        <w:rPr>
+          <w:rFonts w:cstheme="majorBidi"/>
+        </w:rPr>
+        <w:t>où</w:t>
+      </w:r>
+      <w:proofErr w:type="gramEnd"/>
+      <w:r>
+        <w:rPr>
+          <w:rFonts w:cstheme="majorBidi"/>
+        </w:rPr>
+        <w:t xml:space="preserve"> le modèle échoue ?</w:t>
       </w:r>
     </w:p>
     <w:p>
@@ -6122,11 +6416,19 @@
           <w:rFonts w:cstheme="majorBidi"/>
         </w:rPr>
       </w:pPr>
-      <w:r>
-        <w:rPr>
-          <w:rFonts w:cstheme="majorBidi"/>
-        </w:rPr>
-        <w:t>quelles catégories posent problème ?</w:t>
+      <w:proofErr w:type="gramStart"/>
+      <w:r>
+        <w:rPr>
+          <w:rFonts w:cstheme="majorBidi"/>
+        </w:rPr>
+        <w:t>quelles</w:t>
+      </w:r>
+      <w:proofErr w:type="gramEnd"/>
+      <w:r>
+        <w:rPr>
+          <w:rFonts w:cstheme="majorBidi"/>
+        </w:rPr>
+        <w:t xml:space="preserve"> catégories posent problème ?</w:t>
       </w:r>
     </w:p>
     <w:p>
@@ -6213,11 +6515,19 @@
           <w:rFonts w:cstheme="majorBidi"/>
         </w:rPr>
       </w:pPr>
-      <w:r>
-        <w:rPr>
-          <w:rFonts w:cstheme="majorBidi"/>
-        </w:rPr>
-        <w:t>test sur fonctions de nettoyage</w:t>
+      <w:proofErr w:type="gramStart"/>
+      <w:r>
+        <w:rPr>
+          <w:rFonts w:cstheme="majorBidi"/>
+        </w:rPr>
+        <w:t>test</w:t>
+      </w:r>
+      <w:proofErr w:type="gramEnd"/>
+      <w:r>
+        <w:rPr>
+          <w:rFonts w:cstheme="majorBidi"/>
+        </w:rPr>
+        <w:t xml:space="preserve"> sur fonctions de nettoyage</w:t>
       </w:r>
     </w:p>
     <w:p>
@@ -6232,11 +6542,19 @@
           <w:rFonts w:cstheme="majorBidi"/>
         </w:rPr>
       </w:pPr>
-      <w:r>
-        <w:rPr>
-          <w:rFonts w:cstheme="majorBidi"/>
-        </w:rPr>
-        <w:t>test sur encodage</w:t>
+      <w:proofErr w:type="gramStart"/>
+      <w:r>
+        <w:rPr>
+          <w:rFonts w:cstheme="majorBidi"/>
+        </w:rPr>
+        <w:t>test</w:t>
+      </w:r>
+      <w:proofErr w:type="gramEnd"/>
+      <w:r>
+        <w:rPr>
+          <w:rFonts w:cstheme="majorBidi"/>
+        </w:rPr>
+        <w:t xml:space="preserve"> sur encodage</w:t>
       </w:r>
     </w:p>
     <w:p>
@@ -6251,11 +6569,19 @@
           <w:rFonts w:cstheme="majorBidi"/>
         </w:rPr>
       </w:pPr>
-      <w:r>
-        <w:rPr>
-          <w:rFonts w:cstheme="majorBidi"/>
-        </w:rPr>
-        <w:t>test sur pipeline</w:t>
+      <w:proofErr w:type="gramStart"/>
+      <w:r>
+        <w:rPr>
+          <w:rFonts w:cstheme="majorBidi"/>
+        </w:rPr>
+        <w:t>test</w:t>
+      </w:r>
+      <w:proofErr w:type="gramEnd"/>
+      <w:r>
+        <w:rPr>
+          <w:rFonts w:cstheme="majorBidi"/>
+        </w:rPr>
+        <w:t xml:space="preserve"> sur pipeline</w:t>
       </w:r>
     </w:p>
     <w:p>
@@ -6291,11 +6617,19 @@
           <w:rFonts w:cstheme="majorBidi"/>
         </w:rPr>
       </w:pPr>
-      <w:r>
-        <w:rPr>
-          <w:rFonts w:cstheme="majorBidi"/>
-        </w:rPr>
-        <w:t>tests/</w:t>
+      <w:proofErr w:type="gramStart"/>
+      <w:r>
+        <w:rPr>
+          <w:rFonts w:cstheme="majorBidi"/>
+        </w:rPr>
+        <w:t>tests</w:t>
+      </w:r>
+      <w:proofErr w:type="gramEnd"/>
+      <w:r>
+        <w:rPr>
+          <w:rFonts w:cstheme="majorBidi"/>
+        </w:rPr>
+        <w:t>/</w:t>
       </w:r>
     </w:p>
     <w:p>
@@ -6315,7 +6649,21 @@
         <w:rPr>
           <w:rFonts w:cstheme="majorBidi"/>
         </w:rPr>
-        <w:t xml:space="preserve">   unit/</w:t>
+        <w:t xml:space="preserve">   </w:t>
+      </w:r>
+      <w:proofErr w:type="gramStart"/>
+      <w:r>
+        <w:rPr>
+          <w:rFonts w:cstheme="majorBidi"/>
+        </w:rPr>
+        <w:t>unit</w:t>
+      </w:r>
+      <w:proofErr w:type="gramEnd"/>
+      <w:r>
+        <w:rPr>
+          <w:rFonts w:cstheme="majorBidi"/>
+        </w:rPr>
+        <w:t>/</w:t>
       </w:r>
     </w:p>
     <w:p>
@@ -6335,8 +6683,16 @@
         <w:rPr>
           <w:rFonts w:cstheme="majorBidi"/>
         </w:rPr>
-        <w:t xml:space="preserve">   system</w:t>
-      </w:r>
+        <w:t xml:space="preserve">   </w:t>
+      </w:r>
+      <w:proofErr w:type="gramStart"/>
+      <w:r>
+        <w:rPr>
+          <w:rFonts w:cstheme="majorBidi"/>
+        </w:rPr>
+        <w:t>system</w:t>
+      </w:r>
+      <w:proofErr w:type="gramEnd"/>
     </w:p>
     <w:p>
       <w:pPr>
@@ -6369,11 +6725,19 @@
           <w:rFonts w:cstheme="majorBidi"/>
         </w:rPr>
       </w:pPr>
-      <w:r>
-        <w:rPr>
-          <w:rFonts w:cstheme="majorBidi"/>
-        </w:rPr>
-        <w:t>charger un vrai batch de données</w:t>
+      <w:proofErr w:type="gramStart"/>
+      <w:r>
+        <w:rPr>
+          <w:rFonts w:cstheme="majorBidi"/>
+        </w:rPr>
+        <w:t>charger</w:t>
+      </w:r>
+      <w:proofErr w:type="gramEnd"/>
+      <w:r>
+        <w:rPr>
+          <w:rFonts w:cstheme="majorBidi"/>
+        </w:rPr>
+        <w:t xml:space="preserve"> un vrai batch de données</w:t>
       </w:r>
     </w:p>
     <w:p>
@@ -6388,11 +6752,19 @@
           <w:rFonts w:cstheme="majorBidi"/>
         </w:rPr>
       </w:pPr>
-      <w:r>
-        <w:rPr>
-          <w:rFonts w:cstheme="majorBidi"/>
-        </w:rPr>
-        <w:t>produire des prédictions</w:t>
+      <w:proofErr w:type="gramStart"/>
+      <w:r>
+        <w:rPr>
+          <w:rFonts w:cstheme="majorBidi"/>
+        </w:rPr>
+        <w:t>produire</w:t>
+      </w:r>
+      <w:proofErr w:type="gramEnd"/>
+      <w:r>
+        <w:rPr>
+          <w:rFonts w:cstheme="majorBidi"/>
+        </w:rPr>
+        <w:t xml:space="preserve"> des prédictions</w:t>
       </w:r>
     </w:p>
     <w:p>
@@ -6407,11 +6779,19 @@
           <w:rFonts w:cstheme="majorBidi"/>
         </w:rPr>
       </w:pPr>
-      <w:r>
-        <w:rPr>
-          <w:rFonts w:cstheme="majorBidi"/>
-        </w:rPr>
-        <w:t>vérifier que le pipeline tourne de bout en bout</w:t>
+      <w:proofErr w:type="gramStart"/>
+      <w:r>
+        <w:rPr>
+          <w:rFonts w:cstheme="majorBidi"/>
+        </w:rPr>
+        <w:t>vérifier</w:t>
+      </w:r>
+      <w:proofErr w:type="gramEnd"/>
+      <w:r>
+        <w:rPr>
+          <w:rFonts w:cstheme="majorBidi"/>
+        </w:rPr>
+        <w:t xml:space="preserve"> que le pipeline tourne de bout en bout</w:t>
       </w:r>
     </w:p>
     <w:p>
@@ -6421,14 +6801,25 @@
         <w:jc w:val="both"/>
         <w:rPr>
           <w:rFonts w:cstheme="majorBidi"/>
-        </w:rPr>
-      </w:pPr>
-      <w:r>
-        <w:rPr>
-          <w:rFonts w:cstheme="majorBidi"/>
-        </w:rPr>
-        <w:t>Architecture conseillée :</w:t>
-      </w:r>
+          <w:lang w:val="en-US"/>
+        </w:rPr>
+      </w:pPr>
+      <w:r>
+        <w:rPr>
+          <w:rFonts w:cstheme="majorBidi"/>
+          <w:lang w:val="en-US"/>
+        </w:rPr>
+        <w:t xml:space="preserve">Architecture </w:t>
+      </w:r>
+      <w:proofErr w:type="gramStart"/>
+      <w:r>
+        <w:rPr>
+          <w:rFonts w:cstheme="majorBidi"/>
+          <w:lang w:val="en-US"/>
+        </w:rPr>
+        <w:t>conseillée :</w:t>
+      </w:r>
+      <w:proofErr w:type="gramEnd"/>
     </w:p>
     <w:p>
       <w:pPr>
@@ -6437,11 +6828,13 @@
         <w:jc w:val="both"/>
         <w:rPr>
           <w:rFonts w:cstheme="majorBidi"/>
-        </w:rPr>
-      </w:pPr>
-      <w:r>
-        <w:rPr>
-          <w:rFonts w:cstheme="majorBidi"/>
+          <w:lang w:val="en-US"/>
+        </w:rPr>
+      </w:pPr>
+      <w:r>
+        <w:rPr>
+          <w:rFonts w:cstheme="majorBidi"/>
+          <w:lang w:val="en-US"/>
         </w:rPr>
         <w:t>project/</w:t>
       </w:r>
@@ -6453,17 +6846,20 @@
         <w:jc w:val="both"/>
         <w:rPr>
           <w:rFonts w:cstheme="majorBidi"/>
+          <w:lang w:val="en-US"/>
         </w:rPr>
       </w:pPr>
       <w:r>
         <w:rPr>
           <w:rFonts w:eastAsia="MS Gothic" w:cstheme="majorBidi"/>
+          <w:lang w:val="en-US"/>
         </w:rPr>
         <w:t>├</w:t>
       </w:r>
       <w:r>
         <w:rPr>
           <w:rFonts w:cstheme="majorBidi"/>
+          <w:lang w:val="en-US"/>
         </w:rPr>
         <w:t>── data/</w:t>
       </w:r>
@@ -6475,17 +6871,20 @@
         <w:jc w:val="both"/>
         <w:rPr>
           <w:rFonts w:cstheme="majorBidi"/>
+          <w:lang w:val="en-US"/>
         </w:rPr>
       </w:pPr>
       <w:r>
         <w:rPr>
           <w:rFonts w:eastAsia="MS Gothic" w:cstheme="majorBidi"/>
+          <w:lang w:val="en-US"/>
         </w:rPr>
         <w:t>├</w:t>
       </w:r>
       <w:r>
         <w:rPr>
           <w:rFonts w:cstheme="majorBidi"/>
+          <w:lang w:val="en-US"/>
         </w:rPr>
         <w:t>── src/</w:t>
       </w:r>
@@ -6497,23 +6896,27 @@
         <w:jc w:val="both"/>
         <w:rPr>
           <w:rFonts w:cstheme="majorBidi"/>
-        </w:rPr>
-      </w:pPr>
-      <w:r>
-        <w:rPr>
-          <w:rFonts w:cstheme="majorBidi"/>
+          <w:lang w:val="en-US"/>
+        </w:rPr>
+      </w:pPr>
+      <w:r>
+        <w:rPr>
+          <w:rFonts w:cstheme="majorBidi"/>
+          <w:lang w:val="en-US"/>
         </w:rPr>
         <w:t xml:space="preserve">│   </w:t>
       </w:r>
       <w:r>
         <w:rPr>
           <w:rFonts w:eastAsia="MS Gothic" w:cstheme="majorBidi"/>
+          <w:lang w:val="en-US"/>
         </w:rPr>
         <w:t>├</w:t>
       </w:r>
       <w:r>
         <w:rPr>
           <w:rFonts w:cstheme="majorBidi"/>
+          <w:lang w:val="en-US"/>
         </w:rPr>
         <w:t>── data/</w:t>
       </w:r>
@@ -6525,23 +6928,27 @@
         <w:jc w:val="both"/>
         <w:rPr>
           <w:rFonts w:cstheme="majorBidi"/>
-        </w:rPr>
-      </w:pPr>
-      <w:r>
-        <w:rPr>
-          <w:rFonts w:cstheme="majorBidi"/>
+          <w:lang w:val="en-US"/>
+        </w:rPr>
+      </w:pPr>
+      <w:r>
+        <w:rPr>
+          <w:rFonts w:cstheme="majorBidi"/>
+          <w:lang w:val="en-US"/>
         </w:rPr>
         <w:t xml:space="preserve">│   </w:t>
       </w:r>
       <w:r>
         <w:rPr>
           <w:rFonts w:eastAsia="MS Gothic" w:cstheme="majorBidi"/>
+          <w:lang w:val="en-US"/>
         </w:rPr>
         <w:t>├</w:t>
       </w:r>
       <w:r>
         <w:rPr>
           <w:rFonts w:cstheme="majorBidi"/>
+          <w:lang w:val="en-US"/>
         </w:rPr>
         <w:t>── features/</w:t>
       </w:r>
@@ -6553,23 +6960,27 @@
         <w:jc w:val="both"/>
         <w:rPr>
           <w:rFonts w:cstheme="majorBidi"/>
-        </w:rPr>
-      </w:pPr>
-      <w:r>
-        <w:rPr>
-          <w:rFonts w:cstheme="majorBidi"/>
+          <w:lang w:val="en-US"/>
+        </w:rPr>
+      </w:pPr>
+      <w:r>
+        <w:rPr>
+          <w:rFonts w:cstheme="majorBidi"/>
+          <w:lang w:val="en-US"/>
         </w:rPr>
         <w:t xml:space="preserve">│   </w:t>
       </w:r>
       <w:r>
         <w:rPr>
           <w:rFonts w:eastAsia="MS Gothic" w:cstheme="majorBidi"/>
+          <w:lang w:val="en-US"/>
         </w:rPr>
         <w:t>├</w:t>
       </w:r>
       <w:r>
         <w:rPr>
           <w:rFonts w:cstheme="majorBidi"/>
+          <w:lang w:val="en-US"/>
         </w:rPr>
         <w:t>── models/</w:t>
       </w:r>
@@ -6581,11 +6992,13 @@
         <w:jc w:val="both"/>
         <w:rPr>
           <w:rFonts w:cstheme="majorBidi"/>
-        </w:rPr>
-      </w:pPr>
-      <w:r>
-        <w:rPr>
-          <w:rFonts w:cstheme="majorBidi"/>
+          <w:lang w:val="en-US"/>
+        </w:rPr>
+      </w:pPr>
+      <w:r>
+        <w:rPr>
+          <w:rFonts w:cstheme="majorBidi"/>
+          <w:lang w:val="en-US"/>
         </w:rPr>
         <w:t>│   └── utils/</w:t>
       </w:r>
@@ -6597,17 +7010,20 @@
         <w:jc w:val="both"/>
         <w:rPr>
           <w:rFonts w:cstheme="majorBidi"/>
+          <w:lang w:val="en-US"/>
         </w:rPr>
       </w:pPr>
       <w:r>
         <w:rPr>
           <w:rFonts w:eastAsia="MS Gothic" w:cstheme="majorBidi"/>
+          <w:lang w:val="en-US"/>
         </w:rPr>
         <w:t>├</w:t>
       </w:r>
       <w:r>
         <w:rPr>
           <w:rFonts w:cstheme="majorBidi"/>
+          <w:lang w:val="en-US"/>
         </w:rPr>
         <w:t>── tests/</w:t>
       </w:r>
@@ -6619,17 +7035,20 @@
         <w:jc w:val="both"/>
         <w:rPr>
           <w:rFonts w:cstheme="majorBidi"/>
+          <w:lang w:val="en-US"/>
         </w:rPr>
       </w:pPr>
       <w:r>
         <w:rPr>
           <w:rFonts w:eastAsia="MS Gothic" w:cstheme="majorBidi"/>
+          <w:lang w:val="en-US"/>
         </w:rPr>
         <w:t>├</w:t>
       </w:r>
       <w:r>
         <w:rPr>
           <w:rFonts w:cstheme="majorBidi"/>
+          <w:lang w:val="en-US"/>
         </w:rPr>
         <w:t>── notebooks/</w:t>
       </w:r>
@@ -6641,17 +7060,20 @@
         <w:jc w:val="both"/>
         <w:rPr>
           <w:rFonts w:cstheme="majorBidi"/>
+          <w:lang w:val="en-US"/>
         </w:rPr>
       </w:pPr>
       <w:r>
         <w:rPr>
           <w:rFonts w:eastAsia="MS Gothic" w:cstheme="majorBidi"/>
+          <w:lang w:val="en-US"/>
         </w:rPr>
         <w:t>├</w:t>
       </w:r>
       <w:r>
         <w:rPr>
           <w:rFonts w:cstheme="majorBidi"/>
+          <w:lang w:val="en-US"/>
         </w:rPr>
         <w:t>── mlruns/</w:t>
       </w:r>
@@ -6663,17 +7085,20 @@
         <w:jc w:val="both"/>
         <w:rPr>
           <w:rFonts w:cstheme="majorBidi"/>
+          <w:lang w:val="en-US"/>
         </w:rPr>
       </w:pPr>
       <w:r>
         <w:rPr>
           <w:rFonts w:eastAsia="MS Gothic" w:cstheme="majorBidi"/>
+          <w:lang w:val="en-US"/>
         </w:rPr>
         <w:t>├</w:t>
       </w:r>
       <w:r>
         <w:rPr>
           <w:rFonts w:cstheme="majorBidi"/>
+          <w:lang w:val="en-US"/>
         </w:rPr>
         <w:t>── requirements.txt</w:t>
       </w:r>
@@ -6685,20 +7110,32 @@
         <w:jc w:val="both"/>
         <w:rPr>
           <w:rFonts w:cstheme="majorBidi"/>
+          <w:lang w:val="en-US"/>
         </w:rPr>
       </w:pPr>
       <w:r>
         <w:rPr>
           <w:rFonts w:eastAsia="MS Gothic" w:cstheme="majorBidi"/>
+          <w:lang w:val="en-US"/>
         </w:rPr>
         <w:t>├</w:t>
       </w:r>
       <w:r>
         <w:rPr>
           <w:rFonts w:cstheme="majorBidi"/>
-        </w:rPr>
-        <w:t>── pyproject.toml</w:t>
-      </w:r>
+          <w:lang w:val="en-US"/>
+        </w:rPr>
+        <w:t xml:space="preserve">── </w:t>
+      </w:r>
+      <w:proofErr w:type="gramStart"/>
+      <w:r>
+        <w:rPr>
+          <w:rFonts w:cstheme="majorBidi"/>
+          <w:lang w:val="en-US"/>
+        </w:rPr>
+        <w:t>pyproject.toml</w:t>
+      </w:r>
+      <w:proofErr w:type="gramEnd"/>
     </w:p>
     <w:p>
       <w:pPr>
@@ -6707,11 +7144,13 @@
         <w:jc w:val="both"/>
         <w:rPr>
           <w:rFonts w:cstheme="majorBidi"/>
-        </w:rPr>
-      </w:pPr>
-      <w:r>
-        <w:rPr>
-          <w:rFonts w:cstheme="majorBidi"/>
+          <w:lang w:val="en-US"/>
+        </w:rPr>
+      </w:pPr>
+      <w:r>
+        <w:rPr>
+          <w:rFonts w:cstheme="majorBidi"/>
+          <w:lang w:val="en-US"/>
         </w:rPr>
         <w:t>└── README.md</w:t>
       </w:r>
@@ -6783,11 +7222,19 @@
           <w:rFonts w:cstheme="majorBidi"/>
         </w:rPr>
       </w:pPr>
-      <w:r>
-        <w:rPr>
-          <w:rFonts w:cstheme="majorBidi"/>
-        </w:rPr>
-        <w:t>installer dépendances</w:t>
+      <w:proofErr w:type="gramStart"/>
+      <w:r>
+        <w:rPr>
+          <w:rFonts w:cstheme="majorBidi"/>
+        </w:rPr>
+        <w:t>installer</w:t>
+      </w:r>
+      <w:proofErr w:type="gramEnd"/>
+      <w:r>
+        <w:rPr>
+          <w:rFonts w:cstheme="majorBidi"/>
+        </w:rPr>
+        <w:t xml:space="preserve"> dépendances</w:t>
       </w:r>
     </w:p>
     <w:p>
@@ -6802,11 +7249,19 @@
           <w:rFonts w:cstheme="majorBidi"/>
         </w:rPr>
       </w:pPr>
-      <w:r>
-        <w:rPr>
-          <w:rFonts w:cstheme="majorBidi"/>
-        </w:rPr>
-        <w:t>lancer les tests</w:t>
+      <w:proofErr w:type="gramStart"/>
+      <w:r>
+        <w:rPr>
+          <w:rFonts w:cstheme="majorBidi"/>
+        </w:rPr>
+        <w:t>lancer</w:t>
+      </w:r>
+      <w:proofErr w:type="gramEnd"/>
+      <w:r>
+        <w:rPr>
+          <w:rFonts w:cstheme="majorBidi"/>
+        </w:rPr>
+        <w:t xml:space="preserve"> les tests</w:t>
       </w:r>
     </w:p>
     <w:p>
@@ -6821,11 +7276,19 @@
           <w:rFonts w:cstheme="majorBidi"/>
         </w:rPr>
       </w:pPr>
-      <w:r>
-        <w:rPr>
-          <w:rFonts w:cstheme="majorBidi"/>
-        </w:rPr>
-        <w:t>vérifier le linting (ruff/black)</w:t>
+      <w:proofErr w:type="gramStart"/>
+      <w:r>
+        <w:rPr>
+          <w:rFonts w:cstheme="majorBidi"/>
+        </w:rPr>
+        <w:t>vérifier</w:t>
+      </w:r>
+      <w:proofErr w:type="gramEnd"/>
+      <w:r>
+        <w:rPr>
+          <w:rFonts w:cstheme="majorBidi"/>
+        </w:rPr>
+        <w:t xml:space="preserve"> le linting (ruff/black)</w:t>
       </w:r>
     </w:p>
     <w:p>
@@ -6840,11 +7303,19 @@
           <w:rFonts w:cstheme="majorBidi"/>
         </w:rPr>
       </w:pPr>
-      <w:r>
-        <w:rPr>
-          <w:rFonts w:cstheme="majorBidi"/>
-        </w:rPr>
-        <w:t>créer artefact du modèle (MLflow)</w:t>
+      <w:proofErr w:type="gramStart"/>
+      <w:r>
+        <w:rPr>
+          <w:rFonts w:cstheme="majorBidi"/>
+        </w:rPr>
+        <w:t>créer</w:t>
+      </w:r>
+      <w:proofErr w:type="gramEnd"/>
+      <w:r>
+        <w:rPr>
+          <w:rFonts w:cstheme="majorBidi"/>
+        </w:rPr>
+        <w:t xml:space="preserve"> artefact du modèle (MLflow)</w:t>
       </w:r>
     </w:p>
     <w:p>
@@ -6878,11 +7349,19 @@
           <w:rFonts w:cstheme="majorBidi"/>
         </w:rPr>
       </w:pPr>
-      <w:r>
-        <w:rPr>
-          <w:rFonts w:cstheme="majorBidi"/>
-        </w:rPr>
-        <w:t>pousser automatiquement le modèle ou l’app sur HuggingFace Spaces.</w:t>
+      <w:proofErr w:type="gramStart"/>
+      <w:r>
+        <w:rPr>
+          <w:rFonts w:cstheme="majorBidi"/>
+        </w:rPr>
+        <w:t>pousser</w:t>
+      </w:r>
+      <w:proofErr w:type="gramEnd"/>
+      <w:r>
+        <w:rPr>
+          <w:rFonts w:cstheme="majorBidi"/>
+        </w:rPr>
+        <w:t xml:space="preserve"> automatiquement le modèle ou l’app sur HuggingFace Spaces.</w:t>
       </w:r>
     </w:p>
     <w:p>
@@ -7024,11 +7503,19 @@
           <w:rFonts w:cstheme="majorBidi"/>
         </w:rPr>
       </w:pPr>
-      <w:r>
-        <w:rPr>
-          <w:rFonts w:cstheme="majorBidi"/>
-        </w:rPr>
-        <w:t>modèle (pickle / joblib)</w:t>
+      <w:proofErr w:type="gramStart"/>
+      <w:r>
+        <w:rPr>
+          <w:rFonts w:cstheme="majorBidi"/>
+        </w:rPr>
+        <w:t>modèle</w:t>
+      </w:r>
+      <w:proofErr w:type="gramEnd"/>
+      <w:r>
+        <w:rPr>
+          <w:rFonts w:cstheme="majorBidi"/>
+        </w:rPr>
+        <w:t xml:space="preserve"> (pickle / joblib)</w:t>
       </w:r>
     </w:p>
     <w:p>
@@ -7043,11 +7530,19 @@
           <w:rFonts w:cstheme="majorBidi"/>
         </w:rPr>
       </w:pPr>
-      <w:r>
-        <w:rPr>
-          <w:rFonts w:cstheme="majorBidi"/>
-        </w:rPr>
-        <w:t>script d’inférence (app.py)</w:t>
+      <w:proofErr w:type="gramStart"/>
+      <w:r>
+        <w:rPr>
+          <w:rFonts w:cstheme="majorBidi"/>
+        </w:rPr>
+        <w:t>script</w:t>
+      </w:r>
+      <w:proofErr w:type="gramEnd"/>
+      <w:r>
+        <w:rPr>
+          <w:rFonts w:cstheme="majorBidi"/>
+        </w:rPr>
+        <w:t xml:space="preserve"> d’inférence (app.py)</w:t>
       </w:r>
     </w:p>
     <w:p>
@@ -7081,11 +7576,19 @@
           <w:rFonts w:cstheme="majorBidi"/>
         </w:rPr>
       </w:pPr>
-      <w:r>
-        <w:rPr>
-          <w:rFonts w:cstheme="majorBidi"/>
-        </w:rPr>
-        <w:t>éventuellement une demo Gradio (app.py)</w:t>
+      <w:proofErr w:type="gramStart"/>
+      <w:r>
+        <w:rPr>
+          <w:rFonts w:cstheme="majorBidi"/>
+        </w:rPr>
+        <w:t>éventuellement</w:t>
+      </w:r>
+      <w:proofErr w:type="gramEnd"/>
+      <w:r>
+        <w:rPr>
+          <w:rFonts w:cstheme="majorBidi"/>
+        </w:rPr>
+        <w:t xml:space="preserve"> une demo Gradio (app.py)</w:t>
       </w:r>
     </w:p>
     <w:p>
@@ -7149,11 +7652,13 @@
         <w:jc w:val="both"/>
         <w:rPr>
           <w:rFonts w:cstheme="majorBidi"/>
-        </w:rPr>
-      </w:pPr>
-      <w:r>
-        <w:rPr>
-          <w:rFonts w:cstheme="majorBidi"/>
+          <w:lang w:val="en-US"/>
+        </w:rPr>
+      </w:pPr>
+      <w:r>
+        <w:rPr>
+          <w:rFonts w:cstheme="majorBidi"/>
+          <w:lang w:val="en-US"/>
         </w:rPr>
         <w:t>Détection de data drift (EvidentlyAI)</w:t>
       </w:r>
@@ -7238,13 +7743,31 @@
         <w:jc w:val="both"/>
         <w:rPr>
           <w:rFonts w:cstheme="majorBidi"/>
-        </w:rPr>
-      </w:pPr>
-      <w:r>
-        <w:rPr>
-          <w:rFonts w:cstheme="majorBidi"/>
-        </w:rPr>
-        <w:t>(pip installable → project_name/ + pyproject.toml)</w:t>
+          <w:lang w:val="en-US"/>
+        </w:rPr>
+      </w:pPr>
+      <w:r>
+        <w:rPr>
+          <w:rFonts w:cstheme="majorBidi"/>
+          <w:lang w:val="en-US"/>
+        </w:rPr>
+        <w:t xml:space="preserve">(pip installable → project_name/ + </w:t>
+      </w:r>
+      <w:proofErr w:type="gramStart"/>
+      <w:r>
+        <w:rPr>
+          <w:rFonts w:cstheme="majorBidi"/>
+          <w:lang w:val="en-US"/>
+        </w:rPr>
+        <w:t>pyproject.toml</w:t>
+      </w:r>
+      <w:proofErr w:type="gramEnd"/>
+      <w:r>
+        <w:rPr>
+          <w:rFonts w:cstheme="majorBidi"/>
+          <w:lang w:val="en-US"/>
+        </w:rPr>
+        <w:t>)</w:t>
       </w:r>
     </w:p>
     <w:p>

</xml_diff>

<commit_message>
changes on the report
</commit_message>
<xml_diff>
--- a/src/ressources/Cahier de charges.docx
+++ b/src/ressources/Cahier de charges.docx
@@ -4015,26 +4015,7 @@
                                           <w14:round/>
                                         </w14:textOutline>
                                       </w:rPr>
-                                      <w:t xml:space="preserve">Fraud </w:t>
-                                    </w:r>
-                                    <w:r>
-                                      <w:rPr>
-                                        <w:rFonts w:asciiTheme="majorHAnsi" w:eastAsiaTheme="majorEastAsia" w:hAnsiTheme="majorHAnsi" w:cstheme="majorBidi"/>
-                                        <w:color w:val="002060"/>
-                                        <w:sz w:val="72"/>
-                                        <w:szCs w:val="72"/>
-                                        <w14:shadow w14:blurRad="38100" w14:dist="25400" w14:dir="5400000" w14:sx="100000" w14:sy="100000" w14:kx="0" w14:ky="0" w14:algn="ctr">
-                                          <w14:srgbClr w14:val="6E747A">
-                                            <w14:alpha w14:val="57000"/>
-                                          </w14:srgbClr>
-                                        </w14:shadow>
-                                        <w14:textOutline w14:w="0" w14:cap="flat" w14:cmpd="sng" w14:algn="ctr">
-                                          <w14:noFill/>
-                                          <w14:prstDash w14:val="solid"/>
-                                          <w14:round/>
-                                        </w14:textOutline>
-                                      </w:rPr>
-                                      <w:t>Detection using Machine Learning</w:t>
+                                      <w:t>Fraud Detection using Machine Learning</w:t>
                                     </w:r>
                                   </w:sdtContent>
                                 </w:sdt>
@@ -4125,26 +4106,7 @@
                                     <w14:round/>
                                   </w14:textOutline>
                                 </w:rPr>
-                                <w:t xml:space="preserve">Fraud </w:t>
-                              </w:r>
-                              <w:r>
-                                <w:rPr>
-                                  <w:rFonts w:asciiTheme="majorHAnsi" w:eastAsiaTheme="majorEastAsia" w:hAnsiTheme="majorHAnsi" w:cstheme="majorBidi"/>
-                                  <w:color w:val="002060"/>
-                                  <w:sz w:val="72"/>
-                                  <w:szCs w:val="72"/>
-                                  <w14:shadow w14:blurRad="38100" w14:dist="25400" w14:dir="5400000" w14:sx="100000" w14:sy="100000" w14:kx="0" w14:ky="0" w14:algn="ctr">
-                                    <w14:srgbClr w14:val="6E747A">
-                                      <w14:alpha w14:val="57000"/>
-                                    </w14:srgbClr>
-                                  </w14:shadow>
-                                  <w14:textOutline w14:w="0" w14:cap="flat" w14:cmpd="sng" w14:algn="ctr">
-                                    <w14:noFill/>
-                                    <w14:prstDash w14:val="solid"/>
-                                    <w14:round/>
-                                  </w14:textOutline>
-                                </w:rPr>
-                                <w:t>Detection using Machine Learning</w:t>
+                                <w:t>Fraud Detection using Machine Learning</w:t>
                               </w:r>
                             </w:sdtContent>
                           </w:sdt>
@@ -4421,66 +4383,17 @@
       <w:pPr>
         <w:pStyle w:val="Titre1"/>
       </w:pPr>
-      <w:proofErr w:type="spellStart"/>
-      <w:r>
-        <w:t>Dataset</w:t>
-      </w:r>
-      <w:proofErr w:type="spellEnd"/>
-      <w:r>
-        <w:t xml:space="preserve"> et API utilisées</w:t>
+      <w:r>
+        <w:t xml:space="preserve">Base de données </w:t>
+      </w:r>
+      <w:r>
+        <w:t>utilisées</w:t>
       </w:r>
     </w:p>
     <w:p>
       <w:pPr>
-        <w:spacing w:line="360" w:lineRule="auto"/>
-        <w:jc w:val="both"/>
-        <w:rPr>
-          <w:rFonts w:cstheme="majorBidi"/>
-        </w:rPr>
-      </w:pPr>
-      <w:proofErr w:type="spellStart"/>
-      <w:r>
-        <w:rPr>
-          <w:rFonts w:cstheme="majorBidi"/>
-          <w:b/>
-          <w:bCs/>
-        </w:rPr>
-        <w:t>Dataset</w:t>
-      </w:r>
-      <w:proofErr w:type="spellEnd"/>
-      <w:r>
-        <w:rPr>
-          <w:rFonts w:cstheme="majorBidi"/>
-          <w:b/>
-          <w:bCs/>
-        </w:rPr>
-        <w:t xml:space="preserve"> </w:t>
-      </w:r>
-      <w:r>
-        <w:rPr>
-          <w:rFonts w:cstheme="majorBidi"/>
-          <w:b/>
-          <w:bCs/>
-        </w:rPr>
-        <w:t>utilisée</w:t>
-      </w:r>
-      <w:r>
-        <w:rPr>
-          <w:rFonts w:cstheme="majorBidi"/>
-          <w:b/>
-          <w:bCs/>
-        </w:rPr>
-        <w:t xml:space="preserve"> :</w:t>
-      </w:r>
-    </w:p>
-    <w:p>
-      <w:pPr>
-        <w:pStyle w:val="Paragraphedeliste"/>
-        <w:numPr>
-          <w:ilvl w:val="0"/>
-          <w:numId w:val="39"/>
-        </w:numPr>
         <w:spacing w:after="0"/>
+        <w:ind w:left="360"/>
         <w:rPr>
           <w:lang w:val="en-US"/>
         </w:rPr>
@@ -4500,6 +4413,14 @@
           <w:lang w:val="en-US"/>
         </w:rPr>
         <w:t>de Kaggle</w:t>
+      </w:r>
+      <w:r>
+        <w:rPr>
+          <w:b/>
+          <w:bCs/>
+          <w:lang w:val="en-US"/>
+        </w:rPr>
+        <w:t>:</w:t>
       </w:r>
     </w:p>
     <w:p>
@@ -4538,29 +4459,20 @@
         </w:rPr>
         <w:t xml:space="preserve">Explications des </w:t>
       </w:r>
-      <w:proofErr w:type="gramStart"/>
       <w:r>
         <w:rPr>
           <w:b/>
           <w:bCs/>
         </w:rPr>
-        <w:t>caractéristiques</w:t>
-      </w:r>
-      <w:r>
-        <w:rPr>
-          <w:b/>
-          <w:bCs/>
-        </w:rPr>
-        <w:t>:</w:t>
-      </w:r>
-      <w:proofErr w:type="gramEnd"/>
+        <w:t>caractéristiques :</w:t>
+      </w:r>
     </w:p>
     <w:p>
       <w:pPr>
         <w:pStyle w:val="Paragraphedeliste"/>
         <w:numPr>
           <w:ilvl w:val="0"/>
-          <w:numId w:val="41"/>
+          <w:numId w:val="44"/>
         </w:numPr>
         <w:spacing w:after="0" w:line="276" w:lineRule="auto"/>
         <w:rPr>
@@ -4601,7 +4513,7 @@
         <w:pStyle w:val="Paragraphedeliste"/>
         <w:numPr>
           <w:ilvl w:val="0"/>
-          <w:numId w:val="41"/>
+          <w:numId w:val="44"/>
         </w:numPr>
         <w:spacing w:after="0" w:line="276" w:lineRule="auto"/>
         <w:rPr>
@@ -4642,7 +4554,7 @@
         <w:pStyle w:val="Paragraphedeliste"/>
         <w:numPr>
           <w:ilvl w:val="0"/>
-          <w:numId w:val="41"/>
+          <w:numId w:val="44"/>
         </w:numPr>
         <w:spacing w:after="0" w:line="276" w:lineRule="auto"/>
         <w:rPr>
@@ -4675,8 +4587,11 @@
     <w:p>
       <w:pPr>
         <w:pStyle w:val="Paragraphedeliste"/>
+        <w:numPr>
+          <w:ilvl w:val="2"/>
+          <w:numId w:val="44"/>
+        </w:numPr>
         <w:spacing w:after="0" w:line="276" w:lineRule="auto"/>
-        <w:ind w:firstLine="696"/>
         <w:rPr>
           <w:b/>
           <w:bCs/>
@@ -4703,7 +4618,7 @@
         <w:pStyle w:val="Paragraphedeliste"/>
         <w:numPr>
           <w:ilvl w:val="0"/>
-          <w:numId w:val="41"/>
+          <w:numId w:val="44"/>
         </w:numPr>
         <w:spacing w:after="0" w:line="276" w:lineRule="auto"/>
         <w:rPr>
@@ -4732,7 +4647,7 @@
         <w:pStyle w:val="Paragraphedeliste"/>
         <w:numPr>
           <w:ilvl w:val="0"/>
-          <w:numId w:val="41"/>
+          <w:numId w:val="44"/>
         </w:numPr>
         <w:spacing w:after="0" w:line="276" w:lineRule="auto"/>
         <w:rPr>
@@ -4761,7 +4676,7 @@
         <w:pStyle w:val="Paragraphedeliste"/>
         <w:numPr>
           <w:ilvl w:val="0"/>
-          <w:numId w:val="41"/>
+          <w:numId w:val="44"/>
         </w:numPr>
         <w:spacing w:after="0" w:line="276" w:lineRule="auto"/>
         <w:rPr>
@@ -4790,7 +4705,7 @@
         <w:pStyle w:val="Paragraphedeliste"/>
         <w:numPr>
           <w:ilvl w:val="0"/>
-          <w:numId w:val="41"/>
+          <w:numId w:val="44"/>
         </w:numPr>
         <w:spacing w:after="0" w:line="276" w:lineRule="auto"/>
         <w:rPr>
@@ -4819,7 +4734,7 @@
         <w:pStyle w:val="Paragraphedeliste"/>
         <w:numPr>
           <w:ilvl w:val="0"/>
-          <w:numId w:val="41"/>
+          <w:numId w:val="44"/>
         </w:numPr>
         <w:spacing w:after="0" w:line="276" w:lineRule="auto"/>
         <w:rPr>
@@ -4904,6 +4819,15 @@
       <w:r>
         <w:rPr>
           <w:rFonts w:cstheme="majorBidi"/>
+          <w:b/>
+          <w:bCs/>
+          <w:u w:val="single"/>
+        </w:rPr>
+        <w:t xml:space="preserve"> binaire</w:t>
+      </w:r>
+      <w:r>
+        <w:rPr>
+          <w:rFonts w:cstheme="majorBidi"/>
         </w:rPr>
         <w:t xml:space="preserve"> des transactions fraude ou non</w:t>
       </w:r>
@@ -4972,6 +4896,12 @@
         <w:rPr>
           <w:rFonts w:cstheme="majorBidi"/>
         </w:rPr>
+        <w:t xml:space="preserve"> à ce type de problème</w:t>
+      </w:r>
+      <w:r>
+        <w:rPr>
+          <w:rFonts w:cstheme="majorBidi"/>
+        </w:rPr>
         <w:t xml:space="preserve"> :</w:t>
       </w:r>
     </w:p>
@@ -5180,7 +5110,13 @@
         <w:rPr>
           <w:rFonts w:cstheme="majorBidi"/>
         </w:rPr>
-        <w:t xml:space="preserve">Récupération des données </w:t>
+        <w:t>On commence par la r</w:t>
+      </w:r>
+      <w:r>
+        <w:rPr>
+          <w:rFonts w:cstheme="majorBidi"/>
+        </w:rPr>
+        <w:t xml:space="preserve">écupération des données </w:t>
       </w:r>
       <w:r>
         <w:rPr>
@@ -5202,8 +5138,30 @@
         </w:numPr>
       </w:pPr>
       <w:r>
-        <w:t>Versioning des données via DVC</w:t>
-      </w:r>
+        <w:t>Puis on passe au v</w:t>
+      </w:r>
+      <w:r>
+        <w:t>isionn</w:t>
+      </w:r>
+      <w:r>
+        <w:t>ement</w:t>
+      </w:r>
+      <w:r>
+        <w:t xml:space="preserve"> des données via DVC</w:t>
+      </w:r>
+      <w:r>
+        <w:t xml:space="preserve">, cela permet de suivre les différentes versions à chaque fois qu’on modifie le </w:t>
+      </w:r>
+      <w:proofErr w:type="spellStart"/>
+      <w:proofErr w:type="gramStart"/>
+      <w:r>
+        <w:t>dataset</w:t>
+      </w:r>
+      <w:proofErr w:type="spellEnd"/>
+      <w:r>
+        <w:t> .</w:t>
+      </w:r>
+      <w:proofErr w:type="gramEnd"/>
     </w:p>
     <w:p>
       <w:pPr>
@@ -5212,21 +5170,15 @@
         <w:jc w:val="both"/>
         <w:rPr>
           <w:rFonts w:cstheme="majorBidi"/>
-        </w:rPr>
-      </w:pPr>
-      <w:r>
-        <w:rPr>
-          <w:rFonts w:cstheme="majorBidi"/>
-        </w:rPr>
-        <w:t>«</w:t>
-      </w:r>
-      <w:r>
-        <w:rPr>
-          <w:rFonts w:cstheme="majorBidi"/>
           <w:i/>
           <w:iCs/>
         </w:rPr>
-        <w:t xml:space="preserve"> Un versioning complet des données, des modèles et des métriques </w:t>
+      </w:pPr>
+      <w:r>
+        <w:rPr>
+          <w:rFonts w:cstheme="majorBidi"/>
+        </w:rPr>
+        <w:t>«</w:t>
       </w:r>
       <w:r>
         <w:rPr>
@@ -5234,7 +5186,7 @@
           <w:i/>
           <w:iCs/>
         </w:rPr>
-        <w:t>est</w:t>
+        <w:t xml:space="preserve"> Un versioning complet des données, des modèles et des métriques </w:t>
       </w:r>
       <w:r>
         <w:rPr>
@@ -5242,45 +5194,41 @@
           <w:i/>
           <w:iCs/>
         </w:rPr>
-        <w:t xml:space="preserve"> réalisé avec DVC. Les pipelines de data </w:t>
-      </w:r>
-      <w:proofErr w:type="spellStart"/>
+        <w:t>est</w:t>
+      </w:r>
       <w:r>
         <w:rPr>
           <w:rFonts w:cstheme="majorBidi"/>
           <w:i/>
           <w:iCs/>
         </w:rPr>
-        <w:t>processing</w:t>
-      </w:r>
-      <w:proofErr w:type="spellEnd"/>
+        <w:t xml:space="preserve"> réalisé avec DVC</w:t>
+      </w:r>
       <w:r>
         <w:rPr>
           <w:rFonts w:cstheme="majorBidi"/>
           <w:i/>
           <w:iCs/>
         </w:rPr>
-        <w:t xml:space="preserve"> et de training seront décrits dans un fichier </w:t>
+        <w:t xml:space="preserve">   et </w:t>
       </w:r>
       <w:proofErr w:type="spellStart"/>
-      <w:proofErr w:type="gramStart"/>
       <w:r>
         <w:rPr>
           <w:rFonts w:cstheme="majorBidi"/>
           <w:i/>
           <w:iCs/>
         </w:rPr>
-        <w:t>dvc.yaml</w:t>
+        <w:t>MLFlow</w:t>
       </w:r>
       <w:proofErr w:type="spellEnd"/>
-      <w:proofErr w:type="gramEnd"/>
       <w:r>
         <w:rPr>
           <w:rFonts w:cstheme="majorBidi"/>
           <w:i/>
           <w:iCs/>
         </w:rPr>
-        <w:t xml:space="preserve"> pour assurer la reproductibilité. </w:t>
+        <w:t xml:space="preserve">. </w:t>
       </w:r>
       <w:r>
         <w:rPr>
@@ -5305,41 +5253,13 @@
         <w:rPr>
           <w:rFonts w:cstheme="majorBidi"/>
         </w:rPr>
-        <w:t>EDA (</w:t>
-      </w:r>
-      <w:proofErr w:type="spellStart"/>
-      <w:r>
-        <w:rPr>
-          <w:rFonts w:cstheme="majorBidi"/>
-        </w:rPr>
-        <w:t>Exploratory</w:t>
-      </w:r>
-      <w:proofErr w:type="spellEnd"/>
-      <w:r>
-        <w:rPr>
-          <w:rFonts w:cstheme="majorBidi"/>
-        </w:rPr>
-        <w:t xml:space="preserve"> Data </w:t>
-      </w:r>
-      <w:proofErr w:type="spellStart"/>
-      <w:r>
-        <w:rPr>
-          <w:rFonts w:cstheme="majorBidi"/>
-        </w:rPr>
-        <w:t>Analysis</w:t>
-      </w:r>
-      <w:proofErr w:type="spellEnd"/>
-      <w:r>
-        <w:rPr>
-          <w:rFonts w:cstheme="majorBidi"/>
-        </w:rPr>
-        <w:t xml:space="preserve">) </w:t>
-      </w:r>
-      <w:r>
-        <w:rPr>
-          <w:rFonts w:cstheme="majorBidi"/>
-        </w:rPr>
-        <w:t>détaillé :</w:t>
+        <w:t>Pour la partie de nettoyage et préparation des données, nous avons suivis les étapes suivantes</w:t>
+      </w:r>
+      <w:r>
+        <w:rPr>
+          <w:rFonts w:cstheme="majorBidi"/>
+        </w:rPr>
+        <w:t xml:space="preserve"> :</w:t>
       </w:r>
     </w:p>
     <w:p>
@@ -5803,16 +5723,6 @@
     </w:p>
     <w:p>
       <w:pPr>
-        <w:ind w:left="720"/>
-        <w:jc w:val="both"/>
-        <w:rPr>
-          <w:rFonts w:cstheme="majorBidi"/>
-        </w:rPr>
-      </w:pPr>
-    </w:p>
-    <w:p>
-      <w:pPr>
-        <w:ind w:left="720"/>
         <w:jc w:val="both"/>
         <w:rPr>
           <w:rFonts w:cstheme="majorBidi"/>
@@ -5843,7 +5753,13 @@
         <w:rPr>
           <w:rFonts w:cstheme="majorBidi"/>
         </w:rPr>
-        <w:t xml:space="preserve">Visualisations exploratoires (distribution, </w:t>
+        <w:t>On a réalisé ainsi des v</w:t>
+      </w:r>
+      <w:r>
+        <w:rPr>
+          <w:rFonts w:cstheme="majorBidi"/>
+        </w:rPr>
+        <w:t xml:space="preserve">isualisations exploratoires (distribution, </w:t>
       </w:r>
       <w:proofErr w:type="spellStart"/>
       <w:r>
@@ -5872,6 +5788,12 @@
           <w:rFonts w:cstheme="majorBidi"/>
         </w:rPr>
         <w:t>…)</w:t>
+      </w:r>
+      <w:r>
+        <w:rPr>
+          <w:rFonts w:cstheme="majorBidi"/>
+        </w:rPr>
+        <w:t xml:space="preserve"> pour avoir une idée sur les données, leurs distributions, corrélations etc.</w:t>
       </w:r>
     </w:p>
     <w:p>
@@ -5915,6 +5837,14 @@
           <w:bCs/>
         </w:rPr>
         <w:t xml:space="preserve"> Model</w:t>
+      </w:r>
+      <w:r>
+        <w:rPr>
+          <w:rFonts w:cstheme="majorBidi"/>
+          <w:b/>
+          <w:bCs/>
+        </w:rPr>
+        <w:t xml:space="preserve"> et d’autres modèles améliorés</w:t>
       </w:r>
     </w:p>
     <w:p>
@@ -5933,7 +5863,13 @@
         <w:rPr>
           <w:rFonts w:cstheme="majorBidi"/>
         </w:rPr>
-        <w:t xml:space="preserve">Un modèle simple pour référence :  </w:t>
+        <w:t>On a commencé par u</w:t>
+      </w:r>
+      <w:r>
+        <w:rPr>
+          <w:rFonts w:cstheme="majorBidi"/>
+        </w:rPr>
+        <w:t xml:space="preserve">n modèle simple pour référence :  </w:t>
       </w:r>
       <w:proofErr w:type="spellStart"/>
       <w:r>
@@ -5943,33 +5879,6 @@
         <w:t>RandomForest</w:t>
       </w:r>
       <w:proofErr w:type="spellEnd"/>
-    </w:p>
-    <w:p>
-      <w:pPr>
-        <w:spacing w:line="360" w:lineRule="auto"/>
-        <w:jc w:val="both"/>
-        <w:rPr>
-          <w:rFonts w:cstheme="majorBidi"/>
-          <w:b/>
-          <w:bCs/>
-        </w:rPr>
-      </w:pPr>
-      <w:r>
-        <w:rPr>
-          <w:rFonts w:cstheme="majorBidi"/>
-          <w:b/>
-          <w:bCs/>
-        </w:rPr>
-        <w:t xml:space="preserve">6.2 </w:t>
-      </w:r>
-      <w:r>
-        <w:rPr>
-          <w:rFonts w:cstheme="majorBidi"/>
-          <w:b/>
-          <w:bCs/>
-        </w:rPr>
-        <w:t>Entrainement</w:t>
-      </w:r>
     </w:p>
     <w:p>
       <w:pPr>
@@ -5987,77 +5896,13 @@
         <w:rPr>
           <w:rFonts w:cstheme="majorBidi"/>
         </w:rPr>
-        <w:t xml:space="preserve">Utilisation de </w:t>
-      </w:r>
-      <w:proofErr w:type="spellStart"/>
-      <w:proofErr w:type="gramStart"/>
-      <w:r>
-        <w:rPr>
-          <w:rFonts w:cstheme="majorBidi"/>
-        </w:rPr>
-        <w:t>sklearn.pipeline</w:t>
-      </w:r>
-      <w:proofErr w:type="spellEnd"/>
-      <w:proofErr w:type="gramEnd"/>
-      <w:r>
-        <w:rPr>
-          <w:rFonts w:cstheme="majorBidi"/>
-        </w:rPr>
-        <w:t xml:space="preserve"> ou </w:t>
-      </w:r>
-      <w:proofErr w:type="spellStart"/>
-      <w:proofErr w:type="gramStart"/>
-      <w:r>
-        <w:rPr>
-          <w:rFonts w:cstheme="majorBidi"/>
-        </w:rPr>
-        <w:t>mlflow.sklearn</w:t>
-      </w:r>
-      <w:proofErr w:type="spellEnd"/>
-      <w:proofErr w:type="gramEnd"/>
-      <w:r>
-        <w:rPr>
-          <w:rFonts w:cstheme="majorBidi"/>
-        </w:rPr>
-        <w:t>.</w:t>
-      </w:r>
-    </w:p>
-    <w:p>
-      <w:pPr>
-        <w:numPr>
-          <w:ilvl w:val="0"/>
-          <w:numId w:val="12"/>
-        </w:numPr>
-        <w:spacing w:line="360" w:lineRule="auto"/>
-        <w:jc w:val="both"/>
-        <w:rPr>
-          <w:rFonts w:cstheme="majorBidi"/>
-        </w:rPr>
-      </w:pPr>
-      <w:r>
-        <w:rPr>
-          <w:rFonts w:cstheme="majorBidi"/>
-        </w:rPr>
-        <w:t>Validation croisée stratifiée.</w:t>
-      </w:r>
-    </w:p>
-    <w:p>
-      <w:pPr>
-        <w:numPr>
-          <w:ilvl w:val="0"/>
-          <w:numId w:val="12"/>
-        </w:numPr>
-        <w:spacing w:line="360" w:lineRule="auto"/>
-        <w:jc w:val="both"/>
-        <w:rPr>
-          <w:rFonts w:cstheme="majorBidi"/>
-        </w:rPr>
-      </w:pPr>
-      <w:r>
-        <w:rPr>
-          <w:rFonts w:cstheme="majorBidi"/>
-        </w:rPr>
-        <w:t>Comparaison de plusieurs modèles :</w:t>
+        <w:t>Puis on a fait la c</w:t>
+      </w:r>
+      <w:r>
+        <w:rPr>
+          <w:rFonts w:cstheme="majorBidi"/>
+        </w:rPr>
+        <w:t>omparaison de plusieurs modèles :</w:t>
       </w:r>
     </w:p>
     <w:p>
@@ -6114,13 +5959,13 @@
         <w:tblLook w:val="04A0" w:firstRow="1" w:lastRow="0" w:firstColumn="1" w:lastColumn="0" w:noHBand="0" w:noVBand="1"/>
       </w:tblPr>
       <w:tblGrid>
-        <w:gridCol w:w="1938"/>
-        <w:gridCol w:w="2039"/>
-        <w:gridCol w:w="985"/>
-        <w:gridCol w:w="850"/>
-        <w:gridCol w:w="992"/>
-        <w:gridCol w:w="1843"/>
-        <w:gridCol w:w="2693"/>
+        <w:gridCol w:w="1925"/>
+        <w:gridCol w:w="2169"/>
+        <w:gridCol w:w="903"/>
+        <w:gridCol w:w="848"/>
+        <w:gridCol w:w="990"/>
+        <w:gridCol w:w="2251"/>
+        <w:gridCol w:w="2254"/>
       </w:tblGrid>
       <w:tr>
         <w:trPr>
@@ -6176,7 +6021,7 @@
         </w:tc>
         <w:tc>
           <w:tcPr>
-            <w:tcW w:w="2039" w:type="dxa"/>
+            <w:tcW w:w="2173" w:type="dxa"/>
           </w:tcPr>
           <w:p>
             <w:pPr>
@@ -6226,7 +6071,7 @@
         </w:tc>
         <w:tc>
           <w:tcPr>
-            <w:tcW w:w="985" w:type="dxa"/>
+            <w:tcW w:w="851" w:type="dxa"/>
           </w:tcPr>
           <w:p>
             <w:pPr>
@@ -6374,7 +6219,7 @@
         </w:tc>
         <w:tc>
           <w:tcPr>
-            <w:tcW w:w="1843" w:type="dxa"/>
+            <w:tcW w:w="2268" w:type="dxa"/>
           </w:tcPr>
           <w:p>
             <w:pPr>
@@ -6422,7 +6267,7 @@
         </w:tc>
         <w:tc>
           <w:tcPr>
-            <w:tcW w:w="2693" w:type="dxa"/>
+            <w:tcW w:w="2268" w:type="dxa"/>
           </w:tcPr>
           <w:p>
             <w:pPr>
@@ -6545,7 +6390,7 @@
         </w:tc>
         <w:tc>
           <w:tcPr>
-            <w:tcW w:w="2039" w:type="dxa"/>
+            <w:tcW w:w="2173" w:type="dxa"/>
           </w:tcPr>
           <w:p>
             <w:pPr>
@@ -6706,7 +6551,7 @@
         </w:tc>
         <w:tc>
           <w:tcPr>
-            <w:tcW w:w="985" w:type="dxa"/>
+            <w:tcW w:w="851" w:type="dxa"/>
           </w:tcPr>
           <w:p>
             <w:pPr>
@@ -6778,7 +6623,7 @@
         </w:tc>
         <w:tc>
           <w:tcPr>
-            <w:tcW w:w="1843" w:type="dxa"/>
+            <w:tcW w:w="2268" w:type="dxa"/>
           </w:tcPr>
           <w:p>
             <w:pPr>
@@ -6839,7 +6684,7 @@
         </w:tc>
         <w:tc>
           <w:tcPr>
-            <w:tcW w:w="2693" w:type="dxa"/>
+            <w:tcW w:w="2268" w:type="dxa"/>
           </w:tcPr>
           <w:p>
             <w:pPr>
@@ -7024,7 +6869,7 @@
         </w:tc>
         <w:tc>
           <w:tcPr>
-            <w:tcW w:w="2039" w:type="dxa"/>
+            <w:tcW w:w="2173" w:type="dxa"/>
           </w:tcPr>
           <w:p>
             <w:pPr>
@@ -7185,7 +7030,7 @@
         </w:tc>
         <w:tc>
           <w:tcPr>
-            <w:tcW w:w="985" w:type="dxa"/>
+            <w:tcW w:w="851" w:type="dxa"/>
           </w:tcPr>
           <w:p>
             <w:pPr>
@@ -7263,7 +7108,7 @@
         </w:tc>
         <w:tc>
           <w:tcPr>
-            <w:tcW w:w="1843" w:type="dxa"/>
+            <w:tcW w:w="2268" w:type="dxa"/>
           </w:tcPr>
           <w:p>
             <w:pPr>
@@ -7343,7 +7188,7 @@
         </w:tc>
         <w:tc>
           <w:tcPr>
-            <w:tcW w:w="2693" w:type="dxa"/>
+            <w:tcW w:w="2268" w:type="dxa"/>
           </w:tcPr>
           <w:p>
             <w:pPr>
@@ -7432,7 +7277,7 @@
         </w:tc>
         <w:tc>
           <w:tcPr>
-            <w:tcW w:w="2039" w:type="dxa"/>
+            <w:tcW w:w="2173" w:type="dxa"/>
           </w:tcPr>
           <w:p>
             <w:pPr>
@@ -7478,7 +7323,7 @@
         </w:tc>
         <w:tc>
           <w:tcPr>
-            <w:tcW w:w="985" w:type="dxa"/>
+            <w:tcW w:w="851" w:type="dxa"/>
           </w:tcPr>
           <w:p>
             <w:pPr>
@@ -7556,7 +7401,7 @@
         </w:tc>
         <w:tc>
           <w:tcPr>
-            <w:tcW w:w="1843" w:type="dxa"/>
+            <w:tcW w:w="2268" w:type="dxa"/>
           </w:tcPr>
           <w:p>
             <w:pPr>
@@ -7636,7 +7481,7 @@
         </w:tc>
         <w:tc>
           <w:tcPr>
-            <w:tcW w:w="2693" w:type="dxa"/>
+            <w:tcW w:w="2268" w:type="dxa"/>
           </w:tcPr>
           <w:p>
             <w:pPr>
@@ -7792,7 +7637,7 @@
         </w:tc>
         <w:tc>
           <w:tcPr>
-            <w:tcW w:w="2039" w:type="dxa"/>
+            <w:tcW w:w="2173" w:type="dxa"/>
           </w:tcPr>
           <w:p>
             <w:pPr>
@@ -7866,7 +7711,7 @@
         </w:tc>
         <w:tc>
           <w:tcPr>
-            <w:tcW w:w="985" w:type="dxa"/>
+            <w:tcW w:w="851" w:type="dxa"/>
           </w:tcPr>
           <w:p>
             <w:pPr>
@@ -7944,7 +7789,7 @@
         </w:tc>
         <w:tc>
           <w:tcPr>
-            <w:tcW w:w="1843" w:type="dxa"/>
+            <w:tcW w:w="2268" w:type="dxa"/>
           </w:tcPr>
           <w:p>
             <w:pPr>
@@ -8006,7 +7851,7 @@
         </w:tc>
         <w:tc>
           <w:tcPr>
-            <w:tcW w:w="2693" w:type="dxa"/>
+            <w:tcW w:w="2268" w:type="dxa"/>
           </w:tcPr>
           <w:p>
             <w:pPr>
@@ -8126,7 +7971,7 @@
         </w:tc>
         <w:tc>
           <w:tcPr>
-            <w:tcW w:w="2039" w:type="dxa"/>
+            <w:tcW w:w="2173" w:type="dxa"/>
           </w:tcPr>
           <w:p>
             <w:pPr>
@@ -8183,7 +8028,7 @@
         </w:tc>
         <w:tc>
           <w:tcPr>
-            <w:tcW w:w="985" w:type="dxa"/>
+            <w:tcW w:w="851" w:type="dxa"/>
           </w:tcPr>
           <w:p>
             <w:pPr>
@@ -8261,7 +8106,7 @@
         </w:tc>
         <w:tc>
           <w:tcPr>
-            <w:tcW w:w="1843" w:type="dxa"/>
+            <w:tcW w:w="2268" w:type="dxa"/>
           </w:tcPr>
           <w:p>
             <w:pPr>
@@ -8323,7 +8168,7 @@
         </w:tc>
         <w:tc>
           <w:tcPr>
-            <w:tcW w:w="2693" w:type="dxa"/>
+            <w:tcW w:w="2268" w:type="dxa"/>
           </w:tcPr>
           <w:p>
             <w:pPr>
@@ -8507,7 +8352,7 @@
         </w:tc>
         <w:tc>
           <w:tcPr>
-            <w:tcW w:w="2039" w:type="dxa"/>
+            <w:tcW w:w="2173" w:type="dxa"/>
           </w:tcPr>
           <w:p>
             <w:pPr>
@@ -8749,7 +8594,7 @@
         </w:tc>
         <w:tc>
           <w:tcPr>
-            <w:tcW w:w="985" w:type="dxa"/>
+            <w:tcW w:w="851" w:type="dxa"/>
           </w:tcPr>
           <w:p>
             <w:pPr>
@@ -8827,7 +8672,7 @@
         </w:tc>
         <w:tc>
           <w:tcPr>
-            <w:tcW w:w="1843" w:type="dxa"/>
+            <w:tcW w:w="2268" w:type="dxa"/>
           </w:tcPr>
           <w:p>
             <w:pPr>
@@ -8888,7 +8733,7 @@
         </w:tc>
         <w:tc>
           <w:tcPr>
-            <w:tcW w:w="2693" w:type="dxa"/>
+            <w:tcW w:w="2268" w:type="dxa"/>
           </w:tcPr>
           <w:p>
             <w:pPr>
@@ -8900,6 +8745,24 @@
                 <w:szCs w:val="18"/>
               </w:rPr>
             </w:pPr>
+            <w:r>
+              <w:rPr>
+                <w:rFonts w:cstheme="majorBidi"/>
+                <w:sz w:val="18"/>
+                <w:szCs w:val="18"/>
+              </w:rPr>
+              <w:t xml:space="preserve">De </w:t>
+            </w:r>
+            <w:proofErr w:type="spellStart"/>
+            <w:r>
+              <w:rPr>
+                <w:rFonts w:cstheme="majorBidi"/>
+                <w:sz w:val="18"/>
+                <w:szCs w:val="18"/>
+              </w:rPr>
+              <w:t>meme</w:t>
+            </w:r>
+            <w:proofErr w:type="spellEnd"/>
           </w:p>
         </w:tc>
       </w:tr>
@@ -8915,22 +8778,30 @@
     </w:p>
     <w:p>
       <w:pPr>
-        <w:numPr>
-          <w:ilvl w:val="0"/>
-          <w:numId w:val="12"/>
-        </w:numPr>
         <w:spacing w:line="360" w:lineRule="auto"/>
         <w:jc w:val="both"/>
         <w:rPr>
           <w:rFonts w:cstheme="majorBidi"/>
         </w:rPr>
       </w:pPr>
+      <w:r>
+        <w:rPr>
+          <w:rFonts w:cstheme="majorBidi"/>
+        </w:rPr>
+        <w:t xml:space="preserve">Pour chaque modèle entrainé, on fait le </w:t>
+      </w:r>
       <w:proofErr w:type="spellStart"/>
       <w:r>
         <w:rPr>
           <w:rFonts w:cstheme="majorBidi"/>
         </w:rPr>
-        <w:t>Logging</w:t>
+        <w:t>l</w:t>
+      </w:r>
+      <w:r>
+        <w:rPr>
+          <w:rFonts w:cstheme="majorBidi"/>
+        </w:rPr>
+        <w:t>ogging</w:t>
       </w:r>
       <w:proofErr w:type="spellEnd"/>
       <w:r>
@@ -8943,7 +8814,19 @@
         <w:rPr>
           <w:rFonts w:cstheme="majorBidi"/>
         </w:rPr>
-        <w:t xml:space="preserve"> dans </w:t>
+        <w:t xml:space="preserve"> </w:t>
+      </w:r>
+      <w:r>
+        <w:rPr>
+          <w:rFonts w:cstheme="majorBidi"/>
+        </w:rPr>
+        <w:t xml:space="preserve">des paramètres du modèle, les métriques </w:t>
+      </w:r>
+      <w:r>
+        <w:rPr>
+          <w:rFonts w:cstheme="majorBidi"/>
+        </w:rPr>
+        <w:t xml:space="preserve">dans </w:t>
       </w:r>
       <w:proofErr w:type="spellStart"/>
       <w:r>
@@ -8957,80 +8840,40 @@
         <w:rPr>
           <w:rFonts w:cstheme="majorBidi"/>
         </w:rPr>
-        <w:t xml:space="preserve"> :</w:t>
+        <w:t>.</w:t>
       </w:r>
     </w:p>
     <w:p>
       <w:pPr>
-        <w:numPr>
-          <w:ilvl w:val="1"/>
-          <w:numId w:val="43"/>
-        </w:numPr>
         <w:spacing w:line="360" w:lineRule="auto"/>
         <w:jc w:val="both"/>
         <w:rPr>
           <w:rFonts w:cstheme="majorBidi"/>
         </w:rPr>
       </w:pPr>
-      <w:proofErr w:type="gramStart"/>
-      <w:r>
-        <w:rPr>
-          <w:rFonts w:cstheme="majorBidi"/>
-        </w:rPr>
-        <w:t>paramètres</w:t>
-      </w:r>
-      <w:proofErr w:type="gramEnd"/>
-      <w:r>
-        <w:rPr>
-          <w:rFonts w:cstheme="majorBidi"/>
-        </w:rPr>
-        <w:t>,</w:t>
-      </w:r>
-    </w:p>
-    <w:p>
-      <w:pPr>
-        <w:numPr>
-          <w:ilvl w:val="1"/>
-          <w:numId w:val="43"/>
-        </w:numPr>
-        <w:spacing w:line="360" w:lineRule="auto"/>
-        <w:jc w:val="both"/>
-        <w:rPr>
-          <w:rFonts w:cstheme="majorBidi"/>
-        </w:rPr>
-      </w:pPr>
-      <w:proofErr w:type="gramStart"/>
-      <w:r>
-        <w:rPr>
-          <w:rFonts w:cstheme="majorBidi"/>
-        </w:rPr>
-        <w:t>métriques</w:t>
-      </w:r>
-      <w:proofErr w:type="gramEnd"/>
-      <w:r>
-        <w:rPr>
-          <w:rFonts w:cstheme="majorBidi"/>
-        </w:rPr>
-        <w:t>,</w:t>
-      </w:r>
-    </w:p>
-    <w:p>
-      <w:pPr>
-        <w:numPr>
-          <w:ilvl w:val="1"/>
-          <w:numId w:val="43"/>
-        </w:numPr>
-        <w:spacing w:line="360" w:lineRule="auto"/>
-        <w:jc w:val="both"/>
-        <w:rPr>
-          <w:rFonts w:cstheme="majorBidi"/>
-        </w:rPr>
-      </w:pPr>
-      <w:r>
-        <w:rPr>
-          <w:rFonts w:cstheme="majorBidi"/>
-        </w:rPr>
-        <w:t xml:space="preserve">Comparer les runs dans </w:t>
+      <w:r>
+        <w:rPr>
+          <w:rFonts w:cstheme="majorBidi"/>
+        </w:rPr>
+        <w:t>Cela a permet de faire la comparaison</w:t>
+      </w:r>
+      <w:r>
+        <w:rPr>
+          <w:rFonts w:cstheme="majorBidi"/>
+        </w:rPr>
+        <w:t xml:space="preserve"> </w:t>
+      </w:r>
+      <w:r>
+        <w:rPr>
+          <w:rFonts w:cstheme="majorBidi"/>
+        </w:rPr>
+        <w:t>des modèles dans</w:t>
+      </w:r>
+      <w:r>
+        <w:rPr>
+          <w:rFonts w:cstheme="majorBidi"/>
+        </w:rPr>
+        <w:t xml:space="preserve"> </w:t>
       </w:r>
       <w:proofErr w:type="spellStart"/>
       <w:r>
@@ -9044,221 +8887,14 @@
         <w:rPr>
           <w:rFonts w:cstheme="majorBidi"/>
         </w:rPr>
-        <w:t xml:space="preserve"> UI.</w:t>
-      </w:r>
-    </w:p>
-    <w:p>
-      <w:pPr>
-        <w:numPr>
-          <w:ilvl w:val="1"/>
-          <w:numId w:val="43"/>
-        </w:numPr>
-        <w:spacing w:line="360" w:lineRule="auto"/>
-        <w:jc w:val="both"/>
-        <w:rPr>
-          <w:rFonts w:cstheme="majorBidi"/>
-        </w:rPr>
-      </w:pPr>
-      <w:r>
-        <w:rPr>
-          <w:rFonts w:cstheme="majorBidi"/>
-        </w:rPr>
-        <w:t>Sauvegarder le meilleur modèle.</w:t>
-      </w:r>
-    </w:p>
-    <w:p>
-      <w:pPr>
-        <w:pStyle w:val="Titre2"/>
-      </w:pPr>
-      <w:r>
-        <w:t>Évaluation approfondie</w:t>
-      </w:r>
-    </w:p>
-    <w:p>
-      <w:pPr>
-        <w:numPr>
-          <w:ilvl w:val="0"/>
-          <w:numId w:val="14"/>
-        </w:numPr>
-        <w:spacing w:line="360" w:lineRule="auto"/>
-        <w:jc w:val="both"/>
-        <w:rPr>
-          <w:rFonts w:cstheme="majorBidi"/>
-        </w:rPr>
-      </w:pPr>
-      <w:r>
-        <w:rPr>
-          <w:rFonts w:cstheme="majorBidi"/>
-        </w:rPr>
-        <w:t>Matrices de confusion, ROC</w:t>
-      </w:r>
-    </w:p>
-    <w:p>
-      <w:pPr>
-        <w:numPr>
-          <w:ilvl w:val="0"/>
-          <w:numId w:val="14"/>
-        </w:numPr>
-        <w:spacing w:line="360" w:lineRule="auto"/>
-        <w:jc w:val="both"/>
-        <w:rPr>
-          <w:rFonts w:cstheme="majorBidi"/>
-        </w:rPr>
-      </w:pPr>
-      <w:r>
-        <w:rPr>
-          <w:rFonts w:cstheme="majorBidi"/>
-        </w:rPr>
-        <w:t xml:space="preserve">Importance des </w:t>
-      </w:r>
-      <w:proofErr w:type="spellStart"/>
-      <w:r>
-        <w:rPr>
-          <w:rFonts w:cstheme="majorBidi"/>
-        </w:rPr>
-        <w:t>features</w:t>
-      </w:r>
-      <w:proofErr w:type="spellEnd"/>
-    </w:p>
-    <w:p>
-      <w:pPr>
-        <w:numPr>
-          <w:ilvl w:val="0"/>
-          <w:numId w:val="14"/>
-        </w:numPr>
-        <w:spacing w:line="360" w:lineRule="auto"/>
-        <w:jc w:val="both"/>
-        <w:rPr>
-          <w:rFonts w:cstheme="majorBidi"/>
-        </w:rPr>
-      </w:pPr>
-      <w:r>
-        <w:rPr>
-          <w:rFonts w:cstheme="majorBidi"/>
-        </w:rPr>
-        <w:t xml:space="preserve">Error </w:t>
-      </w:r>
-      <w:proofErr w:type="spellStart"/>
-      <w:r>
-        <w:rPr>
-          <w:rFonts w:cstheme="majorBidi"/>
-        </w:rPr>
-        <w:t>analysis</w:t>
-      </w:r>
-      <w:proofErr w:type="spellEnd"/>
-      <w:r>
-        <w:rPr>
-          <w:rFonts w:cstheme="majorBidi"/>
-        </w:rPr>
-        <w:t xml:space="preserve"> :</w:t>
-      </w:r>
-    </w:p>
-    <w:p>
-      <w:pPr>
-        <w:numPr>
-          <w:ilvl w:val="1"/>
-          <w:numId w:val="14"/>
-        </w:numPr>
-        <w:spacing w:line="360" w:lineRule="auto"/>
-        <w:jc w:val="both"/>
-        <w:rPr>
-          <w:rFonts w:cstheme="majorBidi"/>
-        </w:rPr>
-      </w:pPr>
-      <w:proofErr w:type="gramStart"/>
-      <w:r>
-        <w:rPr>
-          <w:rFonts w:cstheme="majorBidi"/>
-        </w:rPr>
-        <w:t>où</w:t>
-      </w:r>
-      <w:proofErr w:type="gramEnd"/>
-      <w:r>
-        <w:rPr>
-          <w:rFonts w:cstheme="majorBidi"/>
-        </w:rPr>
-        <w:t xml:space="preserve"> le modèle échoue ?</w:t>
-      </w:r>
-    </w:p>
-    <w:p>
-      <w:pPr>
-        <w:numPr>
-          <w:ilvl w:val="1"/>
-          <w:numId w:val="14"/>
-        </w:numPr>
-        <w:spacing w:line="360" w:lineRule="auto"/>
-        <w:jc w:val="both"/>
-        <w:rPr>
-          <w:rFonts w:cstheme="majorBidi"/>
-        </w:rPr>
-      </w:pPr>
-      <w:proofErr w:type="gramStart"/>
-      <w:r>
-        <w:rPr>
-          <w:rFonts w:cstheme="majorBidi"/>
-        </w:rPr>
-        <w:t>quelles</w:t>
-      </w:r>
-      <w:proofErr w:type="gramEnd"/>
-      <w:r>
-        <w:rPr>
-          <w:rFonts w:cstheme="majorBidi"/>
-        </w:rPr>
-        <w:t xml:space="preserve"> catégories posent problème ?</w:t>
-      </w:r>
-    </w:p>
-    <w:p>
-      <w:pPr>
-        <w:numPr>
-          <w:ilvl w:val="0"/>
-          <w:numId w:val="14"/>
-        </w:numPr>
-        <w:spacing w:line="360" w:lineRule="auto"/>
-        <w:jc w:val="both"/>
-        <w:rPr>
-          <w:rFonts w:cstheme="majorBidi"/>
-        </w:rPr>
-      </w:pPr>
-      <w:r>
-        <w:rPr>
-          <w:rFonts w:cstheme="majorBidi"/>
-        </w:rPr>
-        <w:t>Comparaison modèles</w:t>
-      </w:r>
-      <w:r>
-        <w:rPr>
-          <w:rFonts w:cstheme="majorBidi"/>
-        </w:rPr>
-        <w:t xml:space="preserve"> </w:t>
-      </w:r>
-      <w:r>
-        <w:rPr>
-          <w:rFonts w:cstheme="majorBidi"/>
-        </w:rPr>
-        <w:t xml:space="preserve">via </w:t>
-      </w:r>
-      <w:proofErr w:type="spellStart"/>
-      <w:r>
-        <w:rPr>
-          <w:rFonts w:cstheme="majorBidi"/>
-        </w:rPr>
-        <w:t>MLflow</w:t>
-      </w:r>
-      <w:proofErr w:type="spellEnd"/>
-      <w:r>
-        <w:rPr>
-          <w:rFonts w:cstheme="majorBidi"/>
-        </w:rPr>
-        <w:t xml:space="preserve"> </w:t>
-      </w:r>
-      <w:proofErr w:type="spellStart"/>
-      <w:r>
-        <w:rPr>
-          <w:rFonts w:cstheme="majorBidi"/>
-        </w:rPr>
-        <w:t>Models</w:t>
-      </w:r>
-      <w:proofErr w:type="spellEnd"/>
+        <w:t xml:space="preserve"> UI</w:t>
+      </w:r>
+      <w:r>
+        <w:rPr>
+          <w:rFonts w:cstheme="majorBidi"/>
+        </w:rPr>
+        <w:t xml:space="preserve"> pour pouvoir choisir le meilleur modèle</w:t>
+      </w:r>
       <w:r>
         <w:rPr>
           <w:rFonts w:cstheme="majorBidi"/>
@@ -9279,7 +8915,7 @@
           <w:szCs w:val="20"/>
         </w:rPr>
       </w:pPr>
-      <w:hyperlink r:id="rId11" w:history="1">
+      <w:hyperlink r:id="rId11" w:anchor="/experiments/392013458813495425/runs?searchFilter=&amp;orderByKey=attributes.start_time&amp;orderByAsc=false&amp;startTime=ALL&amp;lifecycleFilter=Active&amp;modelVersionFilter=All+Runs&amp;datasetsFilter=W10%3D&amp;compareRunsMode=CHART" w:history="1">
         <w:r>
           <w:rPr>
             <w:rStyle w:val="Lienhypertexte"/>
@@ -9311,6 +8947,7 @@
           <w:rFonts w:cstheme="majorBidi"/>
           <w:i/>
           <w:iCs/>
+          <w:noProof/>
           <w:sz w:val="20"/>
           <w:szCs w:val="20"/>
         </w:rPr>
@@ -9373,97 +9010,37 @@
           <w:rFonts w:cstheme="majorBidi"/>
         </w:rPr>
       </w:pPr>
-      <w:r>
-        <w:rPr>
-          <w:rFonts w:cstheme="majorBidi"/>
-        </w:rPr>
-        <w:pict w14:anchorId="237E8009">
-          <v:rect id="_x0000_i1025" style="width:0;height:1.5pt" o:hralign="center" o:hrstd="t" o:hr="t" fillcolor="#a0a0a0" stroked="f"/>
-        </w:pict>
-      </w:r>
     </w:p>
     <w:p>
       <w:pPr>
         <w:pStyle w:val="Titre2"/>
       </w:pPr>
       <w:r>
-        <w:t>Tests (</w:t>
-      </w:r>
-      <w:proofErr w:type="spellStart"/>
-      <w:r>
-        <w:t>pytest</w:t>
-      </w:r>
-      <w:proofErr w:type="spellEnd"/>
-      <w:r>
-        <w:t>)</w:t>
+        <w:t>Tests (pytest)</w:t>
       </w:r>
     </w:p>
     <w:p>
       <w:pPr>
-        <w:spacing w:line="360" w:lineRule="auto"/>
-        <w:jc w:val="both"/>
-        <w:rPr>
-          <w:rFonts w:cstheme="majorBidi"/>
-          <w:b/>
-          <w:bCs/>
-        </w:rPr>
-      </w:pPr>
-      <w:r>
-        <w:rPr>
-          <w:rFonts w:cstheme="majorBidi"/>
-          <w:b/>
-          <w:bCs/>
-        </w:rPr>
-        <w:t>9.1 Tests unitaires</w:t>
-      </w:r>
-    </w:p>
-    <w:p>
-      <w:pPr>
+        <w:pStyle w:val="Paragraphedeliste"/>
         <w:numPr>
           <w:ilvl w:val="0"/>
-          <w:numId w:val="15"/>
+          <w:numId w:val="46"/>
         </w:numPr>
         <w:spacing w:line="360" w:lineRule="auto"/>
         <w:jc w:val="both"/>
         <w:rPr>
           <w:rFonts w:cstheme="majorBidi"/>
-        </w:rPr>
-      </w:pPr>
-      <w:r>
-        <w:rPr>
-          <w:rFonts w:cstheme="majorBidi"/>
-        </w:rPr>
-        <w:t xml:space="preserve">7 </w:t>
-      </w:r>
-      <w:r>
-        <w:rPr>
-          <w:rFonts w:cstheme="majorBidi"/>
-        </w:rPr>
-        <w:t>test</w:t>
-      </w:r>
-      <w:r>
-        <w:rPr>
-          <w:rFonts w:cstheme="majorBidi"/>
-        </w:rPr>
-        <w:t>s unitaires essentielles</w:t>
-      </w:r>
-      <w:r>
-        <w:rPr>
-          <w:rFonts w:cstheme="majorBidi"/>
-        </w:rPr>
-        <w:t xml:space="preserve"> sur </w:t>
-      </w:r>
-      <w:r>
-        <w:rPr>
-          <w:rFonts w:cstheme="majorBidi"/>
-        </w:rPr>
-        <w:t xml:space="preserve">les </w:t>
-      </w:r>
-      <w:r>
-        <w:rPr>
-          <w:rFonts w:cstheme="majorBidi"/>
-        </w:rPr>
-        <w:t>fonctions de nettoyage</w:t>
+          <w:b/>
+          <w:bCs/>
+        </w:rPr>
+      </w:pPr>
+      <w:r>
+        <w:rPr>
+          <w:rFonts w:cstheme="majorBidi"/>
+          <w:b/>
+          <w:bCs/>
+        </w:rPr>
+        <w:t>Tests unitaires</w:t>
       </w:r>
     </w:p>
     <w:p>
@@ -9472,111 +9049,68 @@
         <w:jc w:val="both"/>
         <w:rPr>
           <w:rFonts w:cstheme="majorBidi"/>
-          <w:b/>
-          <w:bCs/>
-        </w:rPr>
-      </w:pPr>
-      <w:r>
-        <w:rPr>
-          <w:rFonts w:cstheme="majorBidi"/>
-          <w:b/>
-          <w:bCs/>
-        </w:rPr>
-        <w:t>9.2 Tests d’intégration / système</w:t>
+        </w:rPr>
+      </w:pPr>
+      <w:r>
+        <w:rPr>
+          <w:rFonts w:cstheme="majorBidi"/>
+        </w:rPr>
+        <w:t>On a réalisé plusieurs</w:t>
+      </w:r>
+      <w:r>
+        <w:rPr>
+          <w:rFonts w:cstheme="majorBidi"/>
+        </w:rPr>
+        <w:t xml:space="preserve"> </w:t>
+      </w:r>
+      <w:r>
+        <w:rPr>
+          <w:rFonts w:cstheme="majorBidi"/>
+        </w:rPr>
+        <w:t>test</w:t>
+      </w:r>
+      <w:r>
+        <w:rPr>
+          <w:rFonts w:cstheme="majorBidi"/>
+        </w:rPr>
+        <w:t>s unitaires essentielles</w:t>
+      </w:r>
+      <w:r>
+        <w:rPr>
+          <w:rFonts w:cstheme="majorBidi"/>
+        </w:rPr>
+        <w:t xml:space="preserve"> sur </w:t>
+      </w:r>
+      <w:r>
+        <w:rPr>
+          <w:rFonts w:cstheme="majorBidi"/>
+        </w:rPr>
+        <w:t xml:space="preserve">les </w:t>
+      </w:r>
+      <w:r>
+        <w:rPr>
+          <w:rFonts w:cstheme="majorBidi"/>
+        </w:rPr>
+        <w:t>fonctions de nettoyage</w:t>
+      </w:r>
+      <w:r>
+        <w:rPr>
+          <w:rFonts w:cstheme="majorBidi"/>
+        </w:rPr>
+        <w:t>, d’entraînement du modèle.</w:t>
       </w:r>
     </w:p>
     <w:p>
       <w:pPr>
+        <w:pStyle w:val="Paragraphedeliste"/>
         <w:numPr>
           <w:ilvl w:val="0"/>
-          <w:numId w:val="16"/>
+          <w:numId w:val="46"/>
         </w:numPr>
         <w:spacing w:line="360" w:lineRule="auto"/>
         <w:jc w:val="both"/>
         <w:rPr>
           <w:rFonts w:cstheme="majorBidi"/>
-        </w:rPr>
-      </w:pPr>
-      <w:r>
-        <w:rPr>
-          <w:rFonts w:cstheme="majorBidi"/>
-        </w:rPr>
-        <w:t>On charge</w:t>
-      </w:r>
-      <w:r>
-        <w:rPr>
-          <w:rFonts w:cstheme="majorBidi"/>
-        </w:rPr>
-        <w:t xml:space="preserve"> un vrai batch de données</w:t>
-      </w:r>
-    </w:p>
-    <w:p>
-      <w:pPr>
-        <w:numPr>
-          <w:ilvl w:val="0"/>
-          <w:numId w:val="16"/>
-        </w:numPr>
-        <w:spacing w:line="360" w:lineRule="auto"/>
-        <w:jc w:val="both"/>
-        <w:rPr>
-          <w:rFonts w:cstheme="majorBidi"/>
-        </w:rPr>
-      </w:pPr>
-      <w:r>
-        <w:rPr>
-          <w:rFonts w:cstheme="majorBidi"/>
-        </w:rPr>
-        <w:t xml:space="preserve">Puis on </w:t>
-      </w:r>
-      <w:r>
-        <w:rPr>
-          <w:rFonts w:cstheme="majorBidi"/>
-        </w:rPr>
-        <w:t>produi</w:t>
-      </w:r>
-      <w:r>
-        <w:rPr>
-          <w:rFonts w:cstheme="majorBidi"/>
-        </w:rPr>
-        <w:t>t</w:t>
-      </w:r>
-      <w:r>
-        <w:rPr>
-          <w:rFonts w:cstheme="majorBidi"/>
-        </w:rPr>
-        <w:t xml:space="preserve"> des prédictions</w:t>
-      </w:r>
-      <w:r>
-        <w:rPr>
-          <w:rFonts w:cstheme="majorBidi"/>
-        </w:rPr>
-        <w:t>, afin de vérifier</w:t>
-      </w:r>
-      <w:r>
-        <w:rPr>
-          <w:rFonts w:cstheme="majorBidi"/>
-        </w:rPr>
-        <w:t xml:space="preserve"> que le</w:t>
-      </w:r>
-      <w:r>
-        <w:rPr>
-          <w:rFonts w:cstheme="majorBidi"/>
-        </w:rPr>
-        <w:t xml:space="preserve"> système complet</w:t>
-      </w:r>
-      <w:r>
-        <w:rPr>
-          <w:rFonts w:cstheme="majorBidi"/>
-        </w:rPr>
-        <w:t xml:space="preserve"> tourne de bout en bout</w:t>
-      </w:r>
-    </w:p>
-    <w:p>
-      <w:pPr>
-        <w:spacing w:line="360" w:lineRule="auto"/>
-        <w:jc w:val="both"/>
-        <w:rPr>
-          <w:rFonts w:cstheme="majorBidi"/>
           <w:b/>
           <w:bCs/>
         </w:rPr>
@@ -9587,7 +9121,7 @@
           <w:b/>
           <w:bCs/>
         </w:rPr>
-        <w:t>10. CI/CD avec GitHub Actions</w:t>
+        <w:t>CI/CD avec GitHub Actions</w:t>
       </w:r>
     </w:p>
     <w:p>
@@ -9621,14 +9155,12 @@
           <w:rFonts w:cstheme="majorBidi"/>
         </w:rPr>
       </w:pPr>
-      <w:proofErr w:type="gramStart"/>
-      <w:r>
-        <w:rPr>
-          <w:rFonts w:cstheme="majorBidi"/>
-        </w:rPr>
-        <w:t>installer</w:t>
-      </w:r>
-      <w:proofErr w:type="gramEnd"/>
+      <w:r>
+        <w:rPr>
+          <w:rFonts w:cstheme="majorBidi"/>
+        </w:rPr>
+        <w:t>Installer</w:t>
+      </w:r>
       <w:r>
         <w:rPr>
           <w:rFonts w:cstheme="majorBidi"/>
@@ -9648,14 +9180,12 @@
           <w:rFonts w:cstheme="majorBidi"/>
         </w:rPr>
       </w:pPr>
-      <w:proofErr w:type="gramStart"/>
-      <w:r>
-        <w:rPr>
-          <w:rFonts w:cstheme="majorBidi"/>
-        </w:rPr>
-        <w:t>lancer</w:t>
-      </w:r>
-      <w:proofErr w:type="gramEnd"/>
+      <w:r>
+        <w:rPr>
+          <w:rFonts w:cstheme="majorBidi"/>
+        </w:rPr>
+        <w:t>Lancer</w:t>
+      </w:r>
       <w:r>
         <w:rPr>
           <w:rFonts w:cstheme="majorBidi"/>
@@ -9675,14 +9205,12 @@
           <w:rFonts w:cstheme="majorBidi"/>
         </w:rPr>
       </w:pPr>
-      <w:proofErr w:type="gramStart"/>
-      <w:r>
-        <w:rPr>
-          <w:rFonts w:cstheme="majorBidi"/>
-        </w:rPr>
-        <w:t>vérifier</w:t>
-      </w:r>
-      <w:proofErr w:type="gramEnd"/>
+      <w:r>
+        <w:rPr>
+          <w:rFonts w:cstheme="majorBidi"/>
+        </w:rPr>
+        <w:t>Vérifier</w:t>
+      </w:r>
       <w:r>
         <w:rPr>
           <w:rFonts w:cstheme="majorBidi"/>
@@ -9730,14 +9258,12 @@
           <w:rFonts w:cstheme="majorBidi"/>
         </w:rPr>
       </w:pPr>
-      <w:proofErr w:type="gramStart"/>
-      <w:r>
-        <w:rPr>
-          <w:rFonts w:cstheme="majorBidi"/>
-        </w:rPr>
-        <w:t>créer</w:t>
-      </w:r>
-      <w:proofErr w:type="gramEnd"/>
+      <w:r>
+        <w:rPr>
+          <w:rFonts w:cstheme="majorBidi"/>
+        </w:rPr>
+        <w:t>Créer</w:t>
+      </w:r>
       <w:r>
         <w:rPr>
           <w:rFonts w:cstheme="majorBidi"/>
@@ -9776,61 +9302,6 @@
           <w:bCs/>
         </w:rPr>
         <w:t>CD</w:t>
-      </w:r>
-    </w:p>
-    <w:p>
-      <w:pPr>
-        <w:numPr>
-          <w:ilvl w:val="0"/>
-          <w:numId w:val="34"/>
-        </w:numPr>
-        <w:spacing w:line="360" w:lineRule="auto"/>
-        <w:jc w:val="both"/>
-        <w:rPr>
-          <w:rFonts w:cstheme="majorBidi"/>
-        </w:rPr>
-      </w:pPr>
-      <w:proofErr w:type="gramStart"/>
-      <w:r>
-        <w:rPr>
-          <w:rFonts w:cstheme="majorBidi"/>
-        </w:rPr>
-        <w:t>pousser</w:t>
-      </w:r>
-      <w:proofErr w:type="gramEnd"/>
-      <w:r>
-        <w:rPr>
-          <w:rFonts w:cstheme="majorBidi"/>
-        </w:rPr>
-        <w:t xml:space="preserve"> automatiquement le modèle ou l’app sur </w:t>
-      </w:r>
-      <w:proofErr w:type="spellStart"/>
-      <w:r>
-        <w:rPr>
-          <w:rFonts w:cstheme="majorBidi"/>
-        </w:rPr>
-        <w:t>HuggingFace</w:t>
-      </w:r>
-      <w:proofErr w:type="spellEnd"/>
-      <w:r>
-        <w:rPr>
-          <w:rFonts w:cstheme="majorBidi"/>
-        </w:rPr>
-        <w:t xml:space="preserve"> </w:t>
-      </w:r>
-      <w:proofErr w:type="spellStart"/>
-      <w:r>
-        <w:rPr>
-          <w:rFonts w:cstheme="majorBidi"/>
-        </w:rPr>
-        <w:t>Spaces</w:t>
-      </w:r>
-      <w:proofErr w:type="spellEnd"/>
-      <w:r>
-        <w:rPr>
-          <w:rFonts w:cstheme="majorBidi"/>
-        </w:rPr>
-        <w:t>.</w:t>
       </w:r>
     </w:p>
     <w:p>
@@ -9936,23 +9407,6 @@
         <w:jc w:val="both"/>
         <w:rPr>
           <w:rFonts w:cstheme="majorBidi"/>
-        </w:rPr>
-      </w:pPr>
-      <w:r>
-        <w:rPr>
-          <w:rFonts w:cstheme="majorBidi"/>
-        </w:rPr>
-        <w:pict w14:anchorId="4B848307">
-          <v:rect id="_x0000_i1026" style="width:0;height:1.5pt" o:hralign="center" o:hrstd="t" o:hr="t" fillcolor="#a0a0a0" stroked="f"/>
-        </w:pict>
-      </w:r>
-    </w:p>
-    <w:p>
-      <w:pPr>
-        <w:spacing w:line="360" w:lineRule="auto"/>
-        <w:jc w:val="both"/>
-        <w:rPr>
-          <w:rFonts w:cstheme="majorBidi"/>
           <w:b/>
           <w:bCs/>
         </w:rPr>
@@ -9963,18 +9417,8 @@
           <w:b/>
           <w:bCs/>
         </w:rPr>
-        <w:t xml:space="preserve">11. Déploiement sur </w:t>
-      </w:r>
-      <w:proofErr w:type="spellStart"/>
-      <w:r>
-        <w:rPr>
-          <w:rFonts w:cstheme="majorBidi"/>
-          <w:b/>
-          <w:bCs/>
-        </w:rPr>
-        <w:t>HuggingFace</w:t>
-      </w:r>
-      <w:proofErr w:type="spellEnd"/>
+        <w:t>11. Déploiement sur HuggingFace</w:t>
+      </w:r>
     </w:p>
     <w:p>
       <w:pPr>
@@ -9992,7 +9436,13 @@
         <w:rPr>
           <w:rFonts w:cstheme="majorBidi"/>
         </w:rPr>
-        <w:t>Créer un repository HF.</w:t>
+        <w:t>On a déployé le meilleur modèle avec la meilleure performance sur</w:t>
+      </w:r>
+      <w:r>
+        <w:rPr>
+          <w:rFonts w:cstheme="majorBidi"/>
+        </w:rPr>
+        <w:t xml:space="preserve"> HuggingFace.</w:t>
       </w:r>
     </w:p>
     <w:p>
@@ -10011,7 +9461,7 @@
         <w:rPr>
           <w:rFonts w:cstheme="majorBidi"/>
         </w:rPr>
-        <w:t>Pousser :</w:t>
+        <w:t>Pour cela on a créé les fichiers suivants :</w:t>
       </w:r>
     </w:p>
     <w:p>
@@ -10026,28 +9476,40 @@
           <w:rFonts w:cstheme="majorBidi"/>
         </w:rPr>
       </w:pPr>
+      <w:r>
+        <w:rPr>
+          <w:rFonts w:cstheme="majorBidi"/>
+        </w:rPr>
+        <w:t>Modèle</w:t>
+      </w:r>
+      <w:r>
+        <w:rPr>
+          <w:rFonts w:cstheme="majorBidi"/>
+        </w:rPr>
+        <w:t xml:space="preserve"> </w:t>
+      </w:r>
       <w:proofErr w:type="gramStart"/>
       <w:r>
         <w:rPr>
           <w:rFonts w:cstheme="majorBidi"/>
         </w:rPr>
-        <w:t>modèle</w:t>
-      </w:r>
+        <w:t>(</w:t>
+      </w:r>
+      <w:r>
+        <w:rPr>
+          <w:rFonts w:cstheme="majorBidi"/>
+        </w:rPr>
+        <w:t>.</w:t>
+      </w:r>
+      <w:proofErr w:type="spellStart"/>
+      <w:r>
+        <w:rPr>
+          <w:rFonts w:cstheme="majorBidi"/>
+        </w:rPr>
+        <w:t>joblib</w:t>
+      </w:r>
+      <w:proofErr w:type="spellEnd"/>
       <w:proofErr w:type="gramEnd"/>
-      <w:r>
-        <w:rPr>
-          <w:rFonts w:cstheme="majorBidi"/>
-        </w:rPr>
-        <w:t xml:space="preserve"> (pickle / </w:t>
-      </w:r>
-      <w:proofErr w:type="spellStart"/>
-      <w:r>
-        <w:rPr>
-          <w:rFonts w:cstheme="majorBidi"/>
-        </w:rPr>
-        <w:t>joblib</w:t>
-      </w:r>
-      <w:proofErr w:type="spellEnd"/>
       <w:r>
         <w:rPr>
           <w:rFonts w:cstheme="majorBidi"/>
@@ -10067,14 +9529,12 @@
           <w:rFonts w:cstheme="majorBidi"/>
         </w:rPr>
       </w:pPr>
-      <w:proofErr w:type="gramStart"/>
-      <w:r>
-        <w:rPr>
-          <w:rFonts w:cstheme="majorBidi"/>
-        </w:rPr>
-        <w:t>script</w:t>
-      </w:r>
-      <w:proofErr w:type="gramEnd"/>
+      <w:r>
+        <w:rPr>
+          <w:rFonts w:cstheme="majorBidi"/>
+        </w:rPr>
+        <w:t>Script</w:t>
+      </w:r>
       <w:r>
         <w:rPr>
           <w:rFonts w:cstheme="majorBidi"/>
@@ -10103,10 +9563,6 @@
     </w:p>
     <w:p>
       <w:pPr>
-        <w:numPr>
-          <w:ilvl w:val="1"/>
-          <w:numId w:val="18"/>
-        </w:numPr>
         <w:spacing w:line="360" w:lineRule="auto"/>
         <w:jc w:val="both"/>
         <w:rPr>
@@ -10117,41 +9573,7 @@
         <w:rPr>
           <w:rFonts w:cstheme="majorBidi"/>
         </w:rPr>
-        <w:t>Éventuellement</w:t>
-      </w:r>
-      <w:r>
-        <w:rPr>
-          <w:rFonts w:cstheme="majorBidi"/>
-        </w:rPr>
-        <w:t xml:space="preserve"> une </w:t>
-      </w:r>
-      <w:proofErr w:type="spellStart"/>
-      <w:r>
-        <w:rPr>
-          <w:rFonts w:cstheme="majorBidi"/>
-        </w:rPr>
-        <w:t>demo</w:t>
-      </w:r>
-      <w:proofErr w:type="spellEnd"/>
-      <w:r>
-        <w:rPr>
-          <w:rFonts w:cstheme="majorBidi"/>
-        </w:rPr>
-        <w:t xml:space="preserve"> </w:t>
-      </w:r>
-      <w:proofErr w:type="spellStart"/>
-      <w:r>
-        <w:rPr>
-          <w:rFonts w:cstheme="majorBidi"/>
-        </w:rPr>
-        <w:t>Gradio</w:t>
-      </w:r>
-      <w:proofErr w:type="spellEnd"/>
-      <w:r>
-        <w:rPr>
-          <w:rFonts w:cstheme="majorBidi"/>
-        </w:rPr>
-        <w:t xml:space="preserve"> (app.py)</w:t>
+        <w:t>Déploiement automatique via GitHub Actions.</w:t>
       </w:r>
     </w:p>
     <w:p>
@@ -10162,29 +9584,6 @@
           <w:rFonts w:cstheme="majorBidi"/>
         </w:rPr>
       </w:pPr>
-      <w:r>
-        <w:rPr>
-          <w:rFonts w:cstheme="majorBidi"/>
-        </w:rPr>
-        <w:t>Déploiement automatique via GitHub Actions.</w:t>
-      </w:r>
-    </w:p>
-    <w:p>
-      <w:pPr>
-        <w:spacing w:line="360" w:lineRule="auto"/>
-        <w:jc w:val="both"/>
-        <w:rPr>
-          <w:rFonts w:cstheme="majorBidi"/>
-        </w:rPr>
-      </w:pPr>
-      <w:r>
-        <w:rPr>
-          <w:rFonts w:cstheme="majorBidi"/>
-        </w:rPr>
-        <w:pict w14:anchorId="35A3804E">
-          <v:rect id="_x0000_i1027" style="width:0;height:1.5pt" o:hralign="center" o:hrstd="t" o:hr="t" fillcolor="#a0a0a0" stroked="f"/>
-        </w:pict>
-      </w:r>
     </w:p>
     <w:p>
       <w:pPr>
@@ -10218,15 +9617,13 @@
           <w:lang w:val="en-US"/>
         </w:rPr>
       </w:pPr>
-      <w:proofErr w:type="spellStart"/>
       <w:r>
         <w:rPr>
           <w:rFonts w:cstheme="majorBidi"/>
           <w:lang w:val="en-US"/>
         </w:rPr>
-        <w:t>Détection</w:t>
-      </w:r>
-      <w:proofErr w:type="spellEnd"/>
+        <w:t>Detection</w:t>
+      </w:r>
       <w:r>
         <w:rPr>
           <w:rFonts w:cstheme="majorBidi"/>
@@ -12039,6 +11436,122 @@
     </w:lvl>
   </w:abstractNum>
   <w:abstractNum w:abstractNumId="11" w15:restartNumberingAfterBreak="0">
+    <w:nsid w:val="25B5480E"/>
+    <w:multiLevelType w:val="hybridMultilevel"/>
+    <w:tmpl w:val="2E528724"/>
+    <w:lvl w:ilvl="0" w:tplc="BDDC3AF6">
+      <w:start w:val="2"/>
+      <w:numFmt w:val="bullet"/>
+      <w:lvlText w:val="-"/>
+      <w:lvlJc w:val="left"/>
+      <w:pPr>
+        <w:ind w:left="720" w:hanging="360"/>
+      </w:pPr>
+      <w:rPr>
+        <w:rFonts w:ascii="Arial" w:hAnsi="Arial" w:cs="Arial" w:hint="default"/>
+        <w:color w:val="auto"/>
+        <w:sz w:val="32"/>
+        <w:u w:color="1F3864" w:themeColor="accent1" w:themeShade="80"/>
+      </w:rPr>
+    </w:lvl>
+    <w:lvl w:ilvl="1" w:tplc="040C0003" w:tentative="1">
+      <w:start w:val="1"/>
+      <w:numFmt w:val="bullet"/>
+      <w:lvlText w:val="o"/>
+      <w:lvlJc w:val="left"/>
+      <w:pPr>
+        <w:ind w:left="1440" w:hanging="360"/>
+      </w:pPr>
+      <w:rPr>
+        <w:rFonts w:ascii="Courier New" w:hAnsi="Courier New" w:cs="Courier New" w:hint="default"/>
+      </w:rPr>
+    </w:lvl>
+    <w:lvl w:ilvl="2" w:tplc="040C0005" w:tentative="1">
+      <w:start w:val="1"/>
+      <w:numFmt w:val="bullet"/>
+      <w:lvlText w:val=""/>
+      <w:lvlJc w:val="left"/>
+      <w:pPr>
+        <w:ind w:left="2160" w:hanging="360"/>
+      </w:pPr>
+      <w:rPr>
+        <w:rFonts w:ascii="Wingdings" w:hAnsi="Wingdings" w:hint="default"/>
+      </w:rPr>
+    </w:lvl>
+    <w:lvl w:ilvl="3" w:tplc="040C0001" w:tentative="1">
+      <w:start w:val="1"/>
+      <w:numFmt w:val="bullet"/>
+      <w:lvlText w:val=""/>
+      <w:lvlJc w:val="left"/>
+      <w:pPr>
+        <w:ind w:left="2880" w:hanging="360"/>
+      </w:pPr>
+      <w:rPr>
+        <w:rFonts w:ascii="Symbol" w:hAnsi="Symbol" w:hint="default"/>
+      </w:rPr>
+    </w:lvl>
+    <w:lvl w:ilvl="4" w:tplc="040C0003" w:tentative="1">
+      <w:start w:val="1"/>
+      <w:numFmt w:val="bullet"/>
+      <w:lvlText w:val="o"/>
+      <w:lvlJc w:val="left"/>
+      <w:pPr>
+        <w:ind w:left="3600" w:hanging="360"/>
+      </w:pPr>
+      <w:rPr>
+        <w:rFonts w:ascii="Courier New" w:hAnsi="Courier New" w:cs="Courier New" w:hint="default"/>
+      </w:rPr>
+    </w:lvl>
+    <w:lvl w:ilvl="5" w:tplc="040C0005" w:tentative="1">
+      <w:start w:val="1"/>
+      <w:numFmt w:val="bullet"/>
+      <w:lvlText w:val=""/>
+      <w:lvlJc w:val="left"/>
+      <w:pPr>
+        <w:ind w:left="4320" w:hanging="360"/>
+      </w:pPr>
+      <w:rPr>
+        <w:rFonts w:ascii="Wingdings" w:hAnsi="Wingdings" w:hint="default"/>
+      </w:rPr>
+    </w:lvl>
+    <w:lvl w:ilvl="6" w:tplc="040C0001" w:tentative="1">
+      <w:start w:val="1"/>
+      <w:numFmt w:val="bullet"/>
+      <w:lvlText w:val=""/>
+      <w:lvlJc w:val="left"/>
+      <w:pPr>
+        <w:ind w:left="5040" w:hanging="360"/>
+      </w:pPr>
+      <w:rPr>
+        <w:rFonts w:ascii="Symbol" w:hAnsi="Symbol" w:hint="default"/>
+      </w:rPr>
+    </w:lvl>
+    <w:lvl w:ilvl="7" w:tplc="040C0003" w:tentative="1">
+      <w:start w:val="1"/>
+      <w:numFmt w:val="bullet"/>
+      <w:lvlText w:val="o"/>
+      <w:lvlJc w:val="left"/>
+      <w:pPr>
+        <w:ind w:left="5760" w:hanging="360"/>
+      </w:pPr>
+      <w:rPr>
+        <w:rFonts w:ascii="Courier New" w:hAnsi="Courier New" w:cs="Courier New" w:hint="default"/>
+      </w:rPr>
+    </w:lvl>
+    <w:lvl w:ilvl="8" w:tplc="040C0005" w:tentative="1">
+      <w:start w:val="1"/>
+      <w:numFmt w:val="bullet"/>
+      <w:lvlText w:val=""/>
+      <w:lvlJc w:val="left"/>
+      <w:pPr>
+        <w:ind w:left="6480" w:hanging="360"/>
+      </w:pPr>
+      <w:rPr>
+        <w:rFonts w:ascii="Wingdings" w:hAnsi="Wingdings" w:hint="default"/>
+      </w:rPr>
+    </w:lvl>
+  </w:abstractNum>
+  <w:abstractNum w:abstractNumId="12" w15:restartNumberingAfterBreak="0">
     <w:nsid w:val="25D76CF8"/>
     <w:multiLevelType w:val="multilevel"/>
     <w:tmpl w:val="72EEA4AE"/>
@@ -12187,7 +11700,7 @@
       </w:rPr>
     </w:lvl>
   </w:abstractNum>
-  <w:abstractNum w:abstractNumId="12" w15:restartNumberingAfterBreak="0">
+  <w:abstractNum w:abstractNumId="13" w15:restartNumberingAfterBreak="0">
     <w:nsid w:val="265D7CA0"/>
     <w:multiLevelType w:val="multilevel"/>
     <w:tmpl w:val="C254BCBE"/>
@@ -12336,7 +11849,7 @@
       </w:rPr>
     </w:lvl>
   </w:abstractNum>
-  <w:abstractNum w:abstractNumId="13" w15:restartNumberingAfterBreak="0">
+  <w:abstractNum w:abstractNumId="14" w15:restartNumberingAfterBreak="0">
     <w:nsid w:val="28905D3E"/>
     <w:multiLevelType w:val="multilevel"/>
     <w:tmpl w:val="D7209120"/>
@@ -12485,7 +11998,7 @@
       </w:rPr>
     </w:lvl>
   </w:abstractNum>
-  <w:abstractNum w:abstractNumId="14" w15:restartNumberingAfterBreak="0">
+  <w:abstractNum w:abstractNumId="15" w15:restartNumberingAfterBreak="0">
     <w:nsid w:val="28B26C8E"/>
     <w:multiLevelType w:val="multilevel"/>
     <w:tmpl w:val="C36EDB42"/>
@@ -12634,7 +12147,7 @@
       </w:rPr>
     </w:lvl>
   </w:abstractNum>
-  <w:abstractNum w:abstractNumId="15" w15:restartNumberingAfterBreak="0">
+  <w:abstractNum w:abstractNumId="16" w15:restartNumberingAfterBreak="0">
     <w:nsid w:val="28FD2CF7"/>
     <w:multiLevelType w:val="multilevel"/>
     <w:tmpl w:val="542A4FC2"/>
@@ -12783,7 +12296,123 @@
       </w:rPr>
     </w:lvl>
   </w:abstractNum>
-  <w:abstractNum w:abstractNumId="16" w15:restartNumberingAfterBreak="0">
+  <w:abstractNum w:abstractNumId="17" w15:restartNumberingAfterBreak="0">
+    <w:nsid w:val="29293DEA"/>
+    <w:multiLevelType w:val="hybridMultilevel"/>
+    <w:tmpl w:val="FDA0ACAE"/>
+    <w:lvl w:ilvl="0" w:tplc="BDDC3AF6">
+      <w:start w:val="2"/>
+      <w:numFmt w:val="bullet"/>
+      <w:lvlText w:val="-"/>
+      <w:lvlJc w:val="left"/>
+      <w:pPr>
+        <w:ind w:left="720" w:hanging="360"/>
+      </w:pPr>
+      <w:rPr>
+        <w:rFonts w:ascii="Arial" w:hAnsi="Arial" w:cs="Arial" w:hint="default"/>
+        <w:color w:val="auto"/>
+        <w:sz w:val="32"/>
+        <w:u w:color="1F3864" w:themeColor="accent1" w:themeShade="80"/>
+      </w:rPr>
+    </w:lvl>
+    <w:lvl w:ilvl="1" w:tplc="040C0003" w:tentative="1">
+      <w:start w:val="1"/>
+      <w:numFmt w:val="bullet"/>
+      <w:lvlText w:val="o"/>
+      <w:lvlJc w:val="left"/>
+      <w:pPr>
+        <w:ind w:left="1440" w:hanging="360"/>
+      </w:pPr>
+      <w:rPr>
+        <w:rFonts w:ascii="Courier New" w:hAnsi="Courier New" w:cs="Courier New" w:hint="default"/>
+      </w:rPr>
+    </w:lvl>
+    <w:lvl w:ilvl="2" w:tplc="040C0005">
+      <w:start w:val="1"/>
+      <w:numFmt w:val="bullet"/>
+      <w:lvlText w:val=""/>
+      <w:lvlJc w:val="left"/>
+      <w:pPr>
+        <w:ind w:left="2160" w:hanging="360"/>
+      </w:pPr>
+      <w:rPr>
+        <w:rFonts w:ascii="Wingdings" w:hAnsi="Wingdings" w:hint="default"/>
+      </w:rPr>
+    </w:lvl>
+    <w:lvl w:ilvl="3" w:tplc="040C0001" w:tentative="1">
+      <w:start w:val="1"/>
+      <w:numFmt w:val="bullet"/>
+      <w:lvlText w:val=""/>
+      <w:lvlJc w:val="left"/>
+      <w:pPr>
+        <w:ind w:left="2880" w:hanging="360"/>
+      </w:pPr>
+      <w:rPr>
+        <w:rFonts w:ascii="Symbol" w:hAnsi="Symbol" w:hint="default"/>
+      </w:rPr>
+    </w:lvl>
+    <w:lvl w:ilvl="4" w:tplc="040C0003" w:tentative="1">
+      <w:start w:val="1"/>
+      <w:numFmt w:val="bullet"/>
+      <w:lvlText w:val="o"/>
+      <w:lvlJc w:val="left"/>
+      <w:pPr>
+        <w:ind w:left="3600" w:hanging="360"/>
+      </w:pPr>
+      <w:rPr>
+        <w:rFonts w:ascii="Courier New" w:hAnsi="Courier New" w:cs="Courier New" w:hint="default"/>
+      </w:rPr>
+    </w:lvl>
+    <w:lvl w:ilvl="5" w:tplc="040C0005" w:tentative="1">
+      <w:start w:val="1"/>
+      <w:numFmt w:val="bullet"/>
+      <w:lvlText w:val=""/>
+      <w:lvlJc w:val="left"/>
+      <w:pPr>
+        <w:ind w:left="4320" w:hanging="360"/>
+      </w:pPr>
+      <w:rPr>
+        <w:rFonts w:ascii="Wingdings" w:hAnsi="Wingdings" w:hint="default"/>
+      </w:rPr>
+    </w:lvl>
+    <w:lvl w:ilvl="6" w:tplc="040C0001" w:tentative="1">
+      <w:start w:val="1"/>
+      <w:numFmt w:val="bullet"/>
+      <w:lvlText w:val=""/>
+      <w:lvlJc w:val="left"/>
+      <w:pPr>
+        <w:ind w:left="5040" w:hanging="360"/>
+      </w:pPr>
+      <w:rPr>
+        <w:rFonts w:ascii="Symbol" w:hAnsi="Symbol" w:hint="default"/>
+      </w:rPr>
+    </w:lvl>
+    <w:lvl w:ilvl="7" w:tplc="040C0003" w:tentative="1">
+      <w:start w:val="1"/>
+      <w:numFmt w:val="bullet"/>
+      <w:lvlText w:val="o"/>
+      <w:lvlJc w:val="left"/>
+      <w:pPr>
+        <w:ind w:left="5760" w:hanging="360"/>
+      </w:pPr>
+      <w:rPr>
+        <w:rFonts w:ascii="Courier New" w:hAnsi="Courier New" w:cs="Courier New" w:hint="default"/>
+      </w:rPr>
+    </w:lvl>
+    <w:lvl w:ilvl="8" w:tplc="040C0005" w:tentative="1">
+      <w:start w:val="1"/>
+      <w:numFmt w:val="bullet"/>
+      <w:lvlText w:val=""/>
+      <w:lvlJc w:val="left"/>
+      <w:pPr>
+        <w:ind w:left="6480" w:hanging="360"/>
+      </w:pPr>
+      <w:rPr>
+        <w:rFonts w:ascii="Wingdings" w:hAnsi="Wingdings" w:hint="default"/>
+      </w:rPr>
+    </w:lvl>
+  </w:abstractNum>
+  <w:abstractNum w:abstractNumId="18" w15:restartNumberingAfterBreak="0">
     <w:nsid w:val="2CAA2A16"/>
     <w:multiLevelType w:val="multilevel"/>
     <w:tmpl w:val="809658F4"/>
@@ -12896,7 +12525,7 @@
       </w:pPr>
     </w:lvl>
   </w:abstractNum>
-  <w:abstractNum w:abstractNumId="17" w15:restartNumberingAfterBreak="0">
+  <w:abstractNum w:abstractNumId="19" w15:restartNumberingAfterBreak="0">
     <w:nsid w:val="327021D4"/>
     <w:multiLevelType w:val="multilevel"/>
     <w:tmpl w:val="FD344E80"/>
@@ -13045,7 +12674,7 @@
       </w:rPr>
     </w:lvl>
   </w:abstractNum>
-  <w:abstractNum w:abstractNumId="18" w15:restartNumberingAfterBreak="0">
+  <w:abstractNum w:abstractNumId="20" w15:restartNumberingAfterBreak="0">
     <w:nsid w:val="357C1F37"/>
     <w:multiLevelType w:val="multilevel"/>
     <w:tmpl w:val="7AB00F6C"/>
@@ -13194,7 +12823,7 @@
       </w:rPr>
     </w:lvl>
   </w:abstractNum>
-  <w:abstractNum w:abstractNumId="19" w15:restartNumberingAfterBreak="0">
+  <w:abstractNum w:abstractNumId="21" w15:restartNumberingAfterBreak="0">
     <w:nsid w:val="36C31EA4"/>
     <w:multiLevelType w:val="multilevel"/>
     <w:tmpl w:val="6F52057A"/>
@@ -13343,7 +12972,7 @@
       </w:rPr>
     </w:lvl>
   </w:abstractNum>
-  <w:abstractNum w:abstractNumId="20" w15:restartNumberingAfterBreak="0">
+  <w:abstractNum w:abstractNumId="22" w15:restartNumberingAfterBreak="0">
     <w:nsid w:val="38EA1FA5"/>
     <w:multiLevelType w:val="multilevel"/>
     <w:tmpl w:val="8B607444"/>
@@ -13492,7 +13121,7 @@
       </w:rPr>
     </w:lvl>
   </w:abstractNum>
-  <w:abstractNum w:abstractNumId="21" w15:restartNumberingAfterBreak="0">
+  <w:abstractNum w:abstractNumId="23" w15:restartNumberingAfterBreak="0">
     <w:nsid w:val="39A77569"/>
     <w:multiLevelType w:val="multilevel"/>
     <w:tmpl w:val="28524C88"/>
@@ -13641,7 +13270,123 @@
       </w:rPr>
     </w:lvl>
   </w:abstractNum>
-  <w:abstractNum w:abstractNumId="22" w15:restartNumberingAfterBreak="0">
+  <w:abstractNum w:abstractNumId="24" w15:restartNumberingAfterBreak="0">
+    <w:nsid w:val="3B04513E"/>
+    <w:multiLevelType w:val="hybridMultilevel"/>
+    <w:tmpl w:val="9AB21B8E"/>
+    <w:lvl w:ilvl="0" w:tplc="040C0001">
+      <w:start w:val="1"/>
+      <w:numFmt w:val="bullet"/>
+      <w:lvlText w:val=""/>
+      <w:lvlJc w:val="left"/>
+      <w:pPr>
+        <w:ind w:left="720" w:hanging="360"/>
+      </w:pPr>
+      <w:rPr>
+        <w:rFonts w:ascii="Symbol" w:hAnsi="Symbol" w:hint="default"/>
+        <w:color w:val="auto"/>
+        <w:sz w:val="32"/>
+        <w:u w:color="1F3864" w:themeColor="accent1" w:themeShade="80"/>
+      </w:rPr>
+    </w:lvl>
+    <w:lvl w:ilvl="1" w:tplc="FFFFFFFF" w:tentative="1">
+      <w:start w:val="1"/>
+      <w:numFmt w:val="bullet"/>
+      <w:lvlText w:val="o"/>
+      <w:lvlJc w:val="left"/>
+      <w:pPr>
+        <w:ind w:left="1440" w:hanging="360"/>
+      </w:pPr>
+      <w:rPr>
+        <w:rFonts w:ascii="Courier New" w:hAnsi="Courier New" w:cs="Courier New" w:hint="default"/>
+      </w:rPr>
+    </w:lvl>
+    <w:lvl w:ilvl="2" w:tplc="FFFFFFFF" w:tentative="1">
+      <w:start w:val="1"/>
+      <w:numFmt w:val="bullet"/>
+      <w:lvlText w:val=""/>
+      <w:lvlJc w:val="left"/>
+      <w:pPr>
+        <w:ind w:left="2160" w:hanging="360"/>
+      </w:pPr>
+      <w:rPr>
+        <w:rFonts w:ascii="Wingdings" w:hAnsi="Wingdings" w:hint="default"/>
+      </w:rPr>
+    </w:lvl>
+    <w:lvl w:ilvl="3" w:tplc="FFFFFFFF" w:tentative="1">
+      <w:start w:val="1"/>
+      <w:numFmt w:val="bullet"/>
+      <w:lvlText w:val=""/>
+      <w:lvlJc w:val="left"/>
+      <w:pPr>
+        <w:ind w:left="2880" w:hanging="360"/>
+      </w:pPr>
+      <w:rPr>
+        <w:rFonts w:ascii="Symbol" w:hAnsi="Symbol" w:hint="default"/>
+      </w:rPr>
+    </w:lvl>
+    <w:lvl w:ilvl="4" w:tplc="FFFFFFFF" w:tentative="1">
+      <w:start w:val="1"/>
+      <w:numFmt w:val="bullet"/>
+      <w:lvlText w:val="o"/>
+      <w:lvlJc w:val="left"/>
+      <w:pPr>
+        <w:ind w:left="3600" w:hanging="360"/>
+      </w:pPr>
+      <w:rPr>
+        <w:rFonts w:ascii="Courier New" w:hAnsi="Courier New" w:cs="Courier New" w:hint="default"/>
+      </w:rPr>
+    </w:lvl>
+    <w:lvl w:ilvl="5" w:tplc="FFFFFFFF" w:tentative="1">
+      <w:start w:val="1"/>
+      <w:numFmt w:val="bullet"/>
+      <w:lvlText w:val=""/>
+      <w:lvlJc w:val="left"/>
+      <w:pPr>
+        <w:ind w:left="4320" w:hanging="360"/>
+      </w:pPr>
+      <w:rPr>
+        <w:rFonts w:ascii="Wingdings" w:hAnsi="Wingdings" w:hint="default"/>
+      </w:rPr>
+    </w:lvl>
+    <w:lvl w:ilvl="6" w:tplc="FFFFFFFF" w:tentative="1">
+      <w:start w:val="1"/>
+      <w:numFmt w:val="bullet"/>
+      <w:lvlText w:val=""/>
+      <w:lvlJc w:val="left"/>
+      <w:pPr>
+        <w:ind w:left="5040" w:hanging="360"/>
+      </w:pPr>
+      <w:rPr>
+        <w:rFonts w:ascii="Symbol" w:hAnsi="Symbol" w:hint="default"/>
+      </w:rPr>
+    </w:lvl>
+    <w:lvl w:ilvl="7" w:tplc="FFFFFFFF" w:tentative="1">
+      <w:start w:val="1"/>
+      <w:numFmt w:val="bullet"/>
+      <w:lvlText w:val="o"/>
+      <w:lvlJc w:val="left"/>
+      <w:pPr>
+        <w:ind w:left="5760" w:hanging="360"/>
+      </w:pPr>
+      <w:rPr>
+        <w:rFonts w:ascii="Courier New" w:hAnsi="Courier New" w:cs="Courier New" w:hint="default"/>
+      </w:rPr>
+    </w:lvl>
+    <w:lvl w:ilvl="8" w:tplc="FFFFFFFF" w:tentative="1">
+      <w:start w:val="1"/>
+      <w:numFmt w:val="bullet"/>
+      <w:lvlText w:val=""/>
+      <w:lvlJc w:val="left"/>
+      <w:pPr>
+        <w:ind w:left="6480" w:hanging="360"/>
+      </w:pPr>
+      <w:rPr>
+        <w:rFonts w:ascii="Wingdings" w:hAnsi="Wingdings" w:hint="default"/>
+      </w:rPr>
+    </w:lvl>
+  </w:abstractNum>
+  <w:abstractNum w:abstractNumId="25" w15:restartNumberingAfterBreak="0">
     <w:nsid w:val="431834C5"/>
     <w:multiLevelType w:val="hybridMultilevel"/>
     <w:tmpl w:val="7E82B382"/>
@@ -13754,7 +13499,7 @@
       </w:rPr>
     </w:lvl>
   </w:abstractNum>
-  <w:abstractNum w:abstractNumId="23" w15:restartNumberingAfterBreak="0">
+  <w:abstractNum w:abstractNumId="26" w15:restartNumberingAfterBreak="0">
     <w:nsid w:val="466D7F7B"/>
     <w:multiLevelType w:val="multilevel"/>
     <w:tmpl w:val="C414D0D8"/>
@@ -13903,7 +13648,7 @@
       </w:rPr>
     </w:lvl>
   </w:abstractNum>
-  <w:abstractNum w:abstractNumId="24" w15:restartNumberingAfterBreak="0">
+  <w:abstractNum w:abstractNumId="27" w15:restartNumberingAfterBreak="0">
     <w:nsid w:val="4CD712EE"/>
     <w:multiLevelType w:val="hybridMultilevel"/>
     <w:tmpl w:val="C25AA202"/>
@@ -13990,7 +13735,7 @@
       </w:pPr>
     </w:lvl>
   </w:abstractNum>
-  <w:abstractNum w:abstractNumId="25" w15:restartNumberingAfterBreak="0">
+  <w:abstractNum w:abstractNumId="28" w15:restartNumberingAfterBreak="0">
     <w:nsid w:val="4D074738"/>
     <w:multiLevelType w:val="multilevel"/>
     <w:tmpl w:val="C5FE3672"/>
@@ -14139,7 +13884,7 @@
       </w:rPr>
     </w:lvl>
   </w:abstractNum>
-  <w:abstractNum w:abstractNumId="26" w15:restartNumberingAfterBreak="0">
+  <w:abstractNum w:abstractNumId="29" w15:restartNumberingAfterBreak="0">
     <w:nsid w:val="4D143187"/>
     <w:multiLevelType w:val="multilevel"/>
     <w:tmpl w:val="75385B46"/>
@@ -14288,7 +14033,7 @@
       </w:rPr>
     </w:lvl>
   </w:abstractNum>
-  <w:abstractNum w:abstractNumId="27" w15:restartNumberingAfterBreak="0">
+  <w:abstractNum w:abstractNumId="30" w15:restartNumberingAfterBreak="0">
     <w:nsid w:val="4E6413D4"/>
     <w:multiLevelType w:val="multilevel"/>
     <w:tmpl w:val="AE00C62A"/>
@@ -14437,7 +14182,7 @@
       </w:rPr>
     </w:lvl>
   </w:abstractNum>
-  <w:abstractNum w:abstractNumId="28" w15:restartNumberingAfterBreak="0">
+  <w:abstractNum w:abstractNumId="31" w15:restartNumberingAfterBreak="0">
     <w:nsid w:val="51D34CBB"/>
     <w:multiLevelType w:val="multilevel"/>
     <w:tmpl w:val="C3FC2798"/>
@@ -14586,7 +14331,7 @@
       </w:rPr>
     </w:lvl>
   </w:abstractNum>
-  <w:abstractNum w:abstractNumId="29" w15:restartNumberingAfterBreak="0">
+  <w:abstractNum w:abstractNumId="32" w15:restartNumberingAfterBreak="0">
     <w:nsid w:val="56666087"/>
     <w:multiLevelType w:val="multilevel"/>
     <w:tmpl w:val="E9A61282"/>
@@ -14735,7 +14480,7 @@
       </w:rPr>
     </w:lvl>
   </w:abstractNum>
-  <w:abstractNum w:abstractNumId="30" w15:restartNumberingAfterBreak="0">
+  <w:abstractNum w:abstractNumId="33" w15:restartNumberingAfterBreak="0">
     <w:nsid w:val="58307C5B"/>
     <w:multiLevelType w:val="multilevel"/>
     <w:tmpl w:val="FAC86050"/>
@@ -14884,7 +14629,7 @@
       </w:rPr>
     </w:lvl>
   </w:abstractNum>
-  <w:abstractNum w:abstractNumId="31" w15:restartNumberingAfterBreak="0">
+  <w:abstractNum w:abstractNumId="34" w15:restartNumberingAfterBreak="0">
     <w:nsid w:val="5BAE767E"/>
     <w:multiLevelType w:val="hybridMultilevel"/>
     <w:tmpl w:val="189C8E64"/>
@@ -14975,7 +14720,7 @@
       </w:pPr>
     </w:lvl>
   </w:abstractNum>
-  <w:abstractNum w:abstractNumId="32" w15:restartNumberingAfterBreak="0">
+  <w:abstractNum w:abstractNumId="35" w15:restartNumberingAfterBreak="0">
     <w:nsid w:val="618B6A9C"/>
     <w:multiLevelType w:val="multilevel"/>
     <w:tmpl w:val="5E70600A"/>
@@ -15124,7 +14869,7 @@
       </w:rPr>
     </w:lvl>
   </w:abstractNum>
-  <w:abstractNum w:abstractNumId="33" w15:restartNumberingAfterBreak="0">
+  <w:abstractNum w:abstractNumId="36" w15:restartNumberingAfterBreak="0">
     <w:nsid w:val="65E128AB"/>
     <w:multiLevelType w:val="multilevel"/>
     <w:tmpl w:val="D76CD9DE"/>
@@ -15273,7 +15018,7 @@
       </w:rPr>
     </w:lvl>
   </w:abstractNum>
-  <w:abstractNum w:abstractNumId="34" w15:restartNumberingAfterBreak="0">
+  <w:abstractNum w:abstractNumId="37" w15:restartNumberingAfterBreak="0">
     <w:nsid w:val="66F50C17"/>
     <w:multiLevelType w:val="multilevel"/>
     <w:tmpl w:val="14FC88C0"/>
@@ -15422,7 +15167,7 @@
       </w:rPr>
     </w:lvl>
   </w:abstractNum>
-  <w:abstractNum w:abstractNumId="35" w15:restartNumberingAfterBreak="0">
+  <w:abstractNum w:abstractNumId="38" w15:restartNumberingAfterBreak="0">
     <w:nsid w:val="69DD0D0E"/>
     <w:multiLevelType w:val="hybridMultilevel"/>
     <w:tmpl w:val="051665F2"/>
@@ -15535,7 +15280,7 @@
       </w:rPr>
     </w:lvl>
   </w:abstractNum>
-  <w:abstractNum w:abstractNumId="36" w15:restartNumberingAfterBreak="0">
+  <w:abstractNum w:abstractNumId="39" w15:restartNumberingAfterBreak="0">
     <w:nsid w:val="70012641"/>
     <w:multiLevelType w:val="multilevel"/>
     <w:tmpl w:val="7B3E62C8"/>
@@ -15684,7 +15429,7 @@
       </w:rPr>
     </w:lvl>
   </w:abstractNum>
-  <w:abstractNum w:abstractNumId="37" w15:restartNumberingAfterBreak="0">
+  <w:abstractNum w:abstractNumId="40" w15:restartNumberingAfterBreak="0">
     <w:nsid w:val="703C7CC3"/>
     <w:multiLevelType w:val="hybridMultilevel"/>
     <w:tmpl w:val="4FD06C86"/>
@@ -15800,7 +15545,7 @@
       </w:rPr>
     </w:lvl>
   </w:abstractNum>
-  <w:abstractNum w:abstractNumId="38" w15:restartNumberingAfterBreak="0">
+  <w:abstractNum w:abstractNumId="41" w15:restartNumberingAfterBreak="0">
     <w:nsid w:val="711C062E"/>
     <w:multiLevelType w:val="multilevel"/>
     <w:tmpl w:val="73B42BBA"/>
@@ -15949,7 +15694,7 @@
       </w:rPr>
     </w:lvl>
   </w:abstractNum>
-  <w:abstractNum w:abstractNumId="39" w15:restartNumberingAfterBreak="0">
+  <w:abstractNum w:abstractNumId="42" w15:restartNumberingAfterBreak="0">
     <w:nsid w:val="74216685"/>
     <w:multiLevelType w:val="multilevel"/>
     <w:tmpl w:val="99ACF002"/>
@@ -16098,7 +15843,7 @@
       </w:rPr>
     </w:lvl>
   </w:abstractNum>
-  <w:abstractNum w:abstractNumId="40" w15:restartNumberingAfterBreak="0">
+  <w:abstractNum w:abstractNumId="43" w15:restartNumberingAfterBreak="0">
     <w:nsid w:val="7C4C4B20"/>
     <w:multiLevelType w:val="multilevel"/>
     <w:tmpl w:val="986CCF74"/>
@@ -16247,7 +15992,7 @@
       </w:rPr>
     </w:lvl>
   </w:abstractNum>
-  <w:abstractNum w:abstractNumId="41" w15:restartNumberingAfterBreak="0">
+  <w:abstractNum w:abstractNumId="44" w15:restartNumberingAfterBreak="0">
     <w:nsid w:val="7CBE524C"/>
     <w:multiLevelType w:val="multilevel"/>
     <w:tmpl w:val="EFAC4BC6"/>
@@ -16396,7 +16141,7 @@
       </w:rPr>
     </w:lvl>
   </w:abstractNum>
-  <w:abstractNum w:abstractNumId="42" w15:restartNumberingAfterBreak="0">
+  <w:abstractNum w:abstractNumId="45" w15:restartNumberingAfterBreak="0">
     <w:nsid w:val="7DDE7524"/>
     <w:multiLevelType w:val="multilevel"/>
     <w:tmpl w:val="510A7E30"/>
@@ -16546,64 +16291,64 @@
     </w:lvl>
   </w:abstractNum>
   <w:num w:numId="1" w16cid:durableId="987250090">
-    <w:abstractNumId w:val="19"/>
+    <w:abstractNumId w:val="21"/>
   </w:num>
   <w:num w:numId="2" w16cid:durableId="1782645019">
+    <w:abstractNumId w:val="35"/>
+  </w:num>
+  <w:num w:numId="3" w16cid:durableId="592469500">
+    <w:abstractNumId w:val="12"/>
+  </w:num>
+  <w:num w:numId="4" w16cid:durableId="1717967055">
+    <w:abstractNumId w:val="37"/>
+  </w:num>
+  <w:num w:numId="5" w16cid:durableId="742803203">
+    <w:abstractNumId w:val="44"/>
+  </w:num>
+  <w:num w:numId="6" w16cid:durableId="549532503">
+    <w:abstractNumId w:val="43"/>
+  </w:num>
+  <w:num w:numId="7" w16cid:durableId="1338533103">
+    <w:abstractNumId w:val="26"/>
+  </w:num>
+  <w:num w:numId="8" w16cid:durableId="1650556738">
+    <w:abstractNumId w:val="41"/>
+  </w:num>
+  <w:num w:numId="9" w16cid:durableId="671220724">
     <w:abstractNumId w:val="32"/>
   </w:num>
-  <w:num w:numId="3" w16cid:durableId="592469500">
-    <w:abstractNumId w:val="11"/>
-  </w:num>
-  <w:num w:numId="4" w16cid:durableId="1717967055">
-    <w:abstractNumId w:val="34"/>
-  </w:num>
-  <w:num w:numId="5" w16cid:durableId="742803203">
-    <w:abstractNumId w:val="41"/>
-  </w:num>
-  <w:num w:numId="6" w16cid:durableId="549532503">
-    <w:abstractNumId w:val="40"/>
-  </w:num>
-  <w:num w:numId="7" w16cid:durableId="1338533103">
-    <w:abstractNumId w:val="23"/>
-  </w:num>
-  <w:num w:numId="8" w16cid:durableId="1650556738">
-    <w:abstractNumId w:val="38"/>
-  </w:num>
-  <w:num w:numId="9" w16cid:durableId="671220724">
-    <w:abstractNumId w:val="29"/>
-  </w:num>
   <w:num w:numId="10" w16cid:durableId="233323907">
-    <w:abstractNumId w:val="25"/>
+    <w:abstractNumId w:val="28"/>
   </w:num>
   <w:num w:numId="11" w16cid:durableId="1960062389">
     <w:abstractNumId w:val="6"/>
   </w:num>
   <w:num w:numId="12" w16cid:durableId="795638708">
-    <w:abstractNumId w:val="21"/>
+    <w:abstractNumId w:val="23"/>
   </w:num>
   <w:num w:numId="13" w16cid:durableId="1102146466">
-    <w:abstractNumId w:val="42"/>
+    <w:abstractNumId w:val="45"/>
   </w:num>
   <w:num w:numId="14" w16cid:durableId="1534079367">
-    <w:abstractNumId w:val="33"/>
+    <w:abstractNumId w:val="36"/>
   </w:num>
   <w:num w:numId="15" w16cid:durableId="1762943480">
-    <w:abstractNumId w:val="17"/>
+    <w:abstractNumId w:val="19"/>
   </w:num>
   <w:num w:numId="16" w16cid:durableId="1546327712">
-    <w:abstractNumId w:val="20"/>
+    <w:abstractNumId w:val="22"/>
   </w:num>
   <w:num w:numId="17" w16cid:durableId="1973754082">
-    <w:abstractNumId w:val="16"/>
+    <w:abstractNumId w:val="18"/>
   </w:num>
   <w:num w:numId="18" w16cid:durableId="86195621">
-    <w:abstractNumId w:val="26"/>
+    <w:abstractNumId w:val="29"/>
   </w:num>
   <w:num w:numId="19" w16cid:durableId="1583832139">
     <w:abstractNumId w:val="10"/>
   </w:num>
   <w:num w:numId="20" w16cid:durableId="359669241">
-    <w:abstractNumId w:val="39"/>
+    <w:abstractNumId w:val="42"/>
   </w:num>
   <w:num w:numId="21" w16cid:durableId="394013875">
     <w:abstractNumId w:val="8"/>
@@ -16612,16 +16357,16 @@
     <w:abstractNumId w:val="2"/>
   </w:num>
   <w:num w:numId="23" w16cid:durableId="951088195">
-    <w:abstractNumId w:val="28"/>
+    <w:abstractNumId w:val="31"/>
   </w:num>
   <w:num w:numId="24" w16cid:durableId="1262639490">
     <w:abstractNumId w:val="0"/>
   </w:num>
   <w:num w:numId="25" w16cid:durableId="262500234">
-    <w:abstractNumId w:val="15"/>
+    <w:abstractNumId w:val="16"/>
   </w:num>
   <w:num w:numId="26" w16cid:durableId="1659308146">
-    <w:abstractNumId w:val="27"/>
+    <w:abstractNumId w:val="30"/>
   </w:num>
   <w:num w:numId="27" w16cid:durableId="514925203">
     <w:abstractNumId w:val="9"/>
@@ -16630,16 +16375,16 @@
     <w:abstractNumId w:val="7"/>
   </w:num>
   <w:num w:numId="29" w16cid:durableId="2124764508">
-    <w:abstractNumId w:val="14"/>
+    <w:abstractNumId w:val="15"/>
   </w:num>
   <w:num w:numId="30" w16cid:durableId="365180428">
-    <w:abstractNumId w:val="36"/>
+    <w:abstractNumId w:val="39"/>
   </w:num>
   <w:num w:numId="31" w16cid:durableId="555360896">
-    <w:abstractNumId w:val="12"/>
+    <w:abstractNumId w:val="13"/>
   </w:num>
   <w:num w:numId="32" w16cid:durableId="30150608">
-    <w:abstractNumId w:val="18"/>
+    <w:abstractNumId w:val="20"/>
   </w:num>
   <w:num w:numId="33" w16cid:durableId="602688813">
     <w:abstractNumId w:val="5"/>
@@ -16651,28 +16396,37 @@
     <w:abstractNumId w:val="4"/>
   </w:num>
   <w:num w:numId="36" w16cid:durableId="768964147">
-    <w:abstractNumId w:val="31"/>
+    <w:abstractNumId w:val="34"/>
   </w:num>
   <w:num w:numId="37" w16cid:durableId="705839012">
-    <w:abstractNumId w:val="30"/>
+    <w:abstractNumId w:val="33"/>
   </w:num>
   <w:num w:numId="38" w16cid:durableId="1967345208">
-    <w:abstractNumId w:val="13"/>
+    <w:abstractNumId w:val="14"/>
   </w:num>
   <w:num w:numId="39" w16cid:durableId="1193029649">
-    <w:abstractNumId w:val="22"/>
+    <w:abstractNumId w:val="25"/>
   </w:num>
   <w:num w:numId="40" w16cid:durableId="791095019">
-    <w:abstractNumId w:val="24"/>
+    <w:abstractNumId w:val="27"/>
   </w:num>
   <w:num w:numId="41" w16cid:durableId="757559709">
-    <w:abstractNumId w:val="37"/>
+    <w:abstractNumId w:val="40"/>
   </w:num>
   <w:num w:numId="42" w16cid:durableId="1580597403">
     <w:abstractNumId w:val="1"/>
   </w:num>
   <w:num w:numId="43" w16cid:durableId="886768685">
-    <w:abstractNumId w:val="35"/>
+    <w:abstractNumId w:val="38"/>
+  </w:num>
+  <w:num w:numId="44" w16cid:durableId="516889585">
+    <w:abstractNumId w:val="17"/>
+  </w:num>
+  <w:num w:numId="45" w16cid:durableId="978680824">
+    <w:abstractNumId w:val="11"/>
+  </w:num>
+  <w:num w:numId="46" w16cid:durableId="1911688801">
+    <w:abstractNumId w:val="24"/>
   </w:num>
 </w:numbering>
 </file>

</xml_diff>

<commit_message>
genrate script for synthetic data, evidently ai for data drift and data quality
</commit_message>
<xml_diff>
--- a/src/ressources/Cahier de charges.docx
+++ b/src/ressources/Cahier de charges.docx
@@ -9127,21 +9127,62 @@
     <w:p>
       <w:pPr>
         <w:spacing w:line="360" w:lineRule="auto"/>
+        <w:ind w:left="360"/>
         <w:jc w:val="both"/>
+        <w:rPr>
+          <w:rFonts w:cstheme="majorBidi"/>
+        </w:rPr>
+      </w:pPr>
+      <w:r>
         <w:rPr>
           <w:rFonts w:cstheme="majorBidi"/>
           <w:b/>
           <w:bCs/>
-        </w:rPr>
-      </w:pPr>
+          <w:highlight w:val="yellow"/>
+        </w:rPr>
+        <w:t>CI</w:t>
+      </w:r>
       <w:r>
         <w:rPr>
           <w:rFonts w:cstheme="majorBidi"/>
           <w:b/>
           <w:bCs/>
-        </w:rPr>
-        <w:t>CI</w:t>
-      </w:r>
+          <w:highlight w:val="yellow"/>
+        </w:rPr>
+        <w:t xml:space="preserve"> </w:t>
+      </w:r>
+      <w:r>
+        <w:rPr>
+          <w:rFonts w:cstheme="majorBidi"/>
+          <w:highlight w:val="yellow"/>
+        </w:rPr>
+        <w:t>.</w:t>
+      </w:r>
+      <w:proofErr w:type="spellStart"/>
+      <w:r>
+        <w:rPr>
+          <w:rFonts w:cstheme="majorBidi"/>
+          <w:highlight w:val="yellow"/>
+        </w:rPr>
+        <w:t>github</w:t>
+      </w:r>
+      <w:proofErr w:type="spellEnd"/>
+      <w:r>
+        <w:rPr>
+          <w:rFonts w:cstheme="majorBidi"/>
+          <w:highlight w:val="yellow"/>
+        </w:rPr>
+        <w:t>/workflows/</w:t>
+      </w:r>
+      <w:proofErr w:type="spellStart"/>
+      <w:r>
+        <w:rPr>
+          <w:rFonts w:cstheme="majorBidi"/>
+          <w:highlight w:val="yellow"/>
+        </w:rPr>
+        <w:t>ci.yml</w:t>
+      </w:r>
+      <w:proofErr w:type="spellEnd"/>
     </w:p>
     <w:p>
       <w:pPr>
@@ -9184,13 +9225,7 @@
         <w:rPr>
           <w:rFonts w:cstheme="majorBidi"/>
         </w:rPr>
-        <w:t>Lancer</w:t>
-      </w:r>
-      <w:r>
-        <w:rPr>
-          <w:rFonts w:cstheme="majorBidi"/>
-        </w:rPr>
-        <w:t xml:space="preserve"> les tests</w:t>
+        <w:t>Installer python</w:t>
       </w:r>
     </w:p>
     <w:p>
@@ -9209,131 +9244,63 @@
         <w:rPr>
           <w:rFonts w:cstheme="majorBidi"/>
         </w:rPr>
-        <w:t>Vérifier</w:t>
-      </w:r>
-      <w:r>
-        <w:rPr>
-          <w:rFonts w:cstheme="majorBidi"/>
-        </w:rPr>
-        <w:t xml:space="preserve"> le </w:t>
-      </w:r>
-      <w:proofErr w:type="spellStart"/>
-      <w:r>
-        <w:rPr>
-          <w:rFonts w:cstheme="majorBidi"/>
-        </w:rPr>
-        <w:t>linting</w:t>
-      </w:r>
-      <w:proofErr w:type="spellEnd"/>
-      <w:r>
-        <w:rPr>
-          <w:rFonts w:cstheme="majorBidi"/>
-        </w:rPr>
-        <w:t xml:space="preserve"> (</w:t>
-      </w:r>
-      <w:proofErr w:type="spellStart"/>
-      <w:r>
-        <w:rPr>
-          <w:rFonts w:cstheme="majorBidi"/>
-        </w:rPr>
-        <w:t>ruff</w:t>
-      </w:r>
-      <w:proofErr w:type="spellEnd"/>
-      <w:r>
-        <w:rPr>
-          <w:rFonts w:cstheme="majorBidi"/>
-        </w:rPr>
-        <w:t>/black)</w:t>
+        <w:t>Lancer</w:t>
+      </w:r>
+      <w:r>
+        <w:rPr>
+          <w:rFonts w:cstheme="majorBidi"/>
+        </w:rPr>
+        <w:t xml:space="preserve"> les tests</w:t>
       </w:r>
     </w:p>
     <w:p>
       <w:pPr>
-        <w:numPr>
-          <w:ilvl w:val="0"/>
-          <w:numId w:val="33"/>
-        </w:numPr>
+        <w:spacing w:line="360" w:lineRule="auto"/>
+        <w:ind w:left="720"/>
+        <w:jc w:val="both"/>
+        <w:rPr>
+          <w:rFonts w:cstheme="majorBidi"/>
+        </w:rPr>
+      </w:pPr>
+      <w:r>
+        <w:rPr>
+          <w:rFonts w:cstheme="majorBidi"/>
+        </w:rPr>
+        <w:t>Cela a permet que chaque fois on fait un push du code, ou bien un pull_request, le pipeline ci vérifie que rien n’est cassé en lançant les tests unitaires.</w:t>
+      </w:r>
+    </w:p>
+    <w:p>
+      <w:pPr>
         <w:spacing w:line="360" w:lineRule="auto"/>
         <w:jc w:val="both"/>
         <w:rPr>
           <w:rFonts w:cstheme="majorBidi"/>
-        </w:rPr>
-      </w:pPr>
-      <w:r>
-        <w:rPr>
-          <w:rFonts w:cstheme="majorBidi"/>
-        </w:rPr>
-        <w:t>Créer</w:t>
-      </w:r>
-      <w:r>
-        <w:rPr>
-          <w:rFonts w:cstheme="majorBidi"/>
-        </w:rPr>
-        <w:t xml:space="preserve"> artefact du modèle (</w:t>
-      </w:r>
-      <w:proofErr w:type="spellStart"/>
-      <w:r>
-        <w:rPr>
-          <w:rFonts w:cstheme="majorBidi"/>
-        </w:rPr>
-        <w:t>MLflow</w:t>
-      </w:r>
-      <w:proofErr w:type="spellEnd"/>
-      <w:r>
-        <w:rPr>
-          <w:rFonts w:cstheme="majorBidi"/>
-        </w:rPr>
-        <w:t>)</w:t>
+          <w:b/>
+          <w:bCs/>
+        </w:rPr>
+      </w:pPr>
+      <w:r>
+        <w:rPr>
+          <w:rFonts w:cstheme="majorBidi"/>
+          <w:b/>
+          <w:bCs/>
+        </w:rPr>
+        <w:t>CD</w:t>
       </w:r>
     </w:p>
     <w:p>
       <w:pPr>
         <w:spacing w:line="360" w:lineRule="auto"/>
+        <w:ind w:left="360"/>
         <w:jc w:val="both"/>
         <w:rPr>
           <w:rFonts w:cstheme="majorBidi"/>
-          <w:b/>
-          <w:bCs/>
-        </w:rPr>
-      </w:pPr>
-      <w:r>
-        <w:rPr>
-          <w:rFonts w:cstheme="majorBidi"/>
-          <w:b/>
-          <w:bCs/>
-        </w:rPr>
-        <w:t>CD</w:t>
-      </w:r>
-    </w:p>
-    <w:p>
-      <w:pPr>
-        <w:spacing w:line="360" w:lineRule="auto"/>
-        <w:jc w:val="both"/>
-        <w:rPr>
-          <w:rFonts w:cstheme="majorBidi"/>
-        </w:rPr>
-      </w:pPr>
-      <w:r>
-        <w:rPr>
-          <w:rFonts w:cstheme="majorBidi"/>
-        </w:rPr>
-        <w:t>Fichiers à préparer :</w:t>
-      </w:r>
-    </w:p>
-    <w:p>
-      <w:pPr>
-        <w:numPr>
-          <w:ilvl w:val="0"/>
-          <w:numId w:val="35"/>
-        </w:numPr>
-        <w:spacing w:line="360" w:lineRule="auto"/>
-        <w:jc w:val="both"/>
-        <w:rPr>
-          <w:rFonts w:cstheme="majorBidi"/>
-        </w:rPr>
-      </w:pPr>
-      <w:r>
-        <w:rPr>
-          <w:rFonts w:cstheme="majorBidi"/>
+        </w:rPr>
+      </w:pPr>
+      <w:r>
+        <w:rPr>
+          <w:rFonts w:cstheme="majorBidi"/>
+          <w:highlight w:val="yellow"/>
         </w:rPr>
         <w:t>.</w:t>
       </w:r>
@@ -9341,6 +9308,7 @@
       <w:r>
         <w:rPr>
           <w:rFonts w:cstheme="majorBidi"/>
+          <w:highlight w:val="yellow"/>
         </w:rPr>
         <w:t>github</w:t>
       </w:r>
@@ -9348,6 +9316,7 @@
       <w:r>
         <w:rPr>
           <w:rFonts w:cstheme="majorBidi"/>
+          <w:highlight w:val="yellow"/>
         </w:rPr>
         <w:t>/workflows/</w:t>
       </w:r>
@@ -9355,47 +9324,7 @@
       <w:r>
         <w:rPr>
           <w:rFonts w:cstheme="majorBidi"/>
-        </w:rPr>
-        <w:t>ci.yml</w:t>
-      </w:r>
-      <w:proofErr w:type="spellEnd"/>
-    </w:p>
-    <w:p>
-      <w:pPr>
-        <w:numPr>
-          <w:ilvl w:val="0"/>
-          <w:numId w:val="35"/>
-        </w:numPr>
-        <w:spacing w:line="360" w:lineRule="auto"/>
-        <w:jc w:val="both"/>
-        <w:rPr>
-          <w:rFonts w:cstheme="majorBidi"/>
-        </w:rPr>
-      </w:pPr>
-      <w:r>
-        <w:rPr>
-          <w:rFonts w:cstheme="majorBidi"/>
-        </w:rPr>
-        <w:t>.</w:t>
-      </w:r>
-      <w:proofErr w:type="spellStart"/>
-      <w:r>
-        <w:rPr>
-          <w:rFonts w:cstheme="majorBidi"/>
-        </w:rPr>
-        <w:t>github</w:t>
-      </w:r>
-      <w:proofErr w:type="spellEnd"/>
-      <w:r>
-        <w:rPr>
-          <w:rFonts w:cstheme="majorBidi"/>
-        </w:rPr>
-        <w:t>/workflows/</w:t>
-      </w:r>
-      <w:proofErr w:type="spellStart"/>
-      <w:r>
-        <w:rPr>
-          <w:rFonts w:cstheme="majorBidi"/>
+          <w:highlight w:val="yellow"/>
         </w:rPr>
         <w:t>cd.yml</w:t>
       </w:r>
@@ -9699,7 +9628,7 @@
           <w:rFonts w:cstheme="majorBidi"/>
         </w:rPr>
         <w:pict w14:anchorId="699B7A8E">
-          <v:rect id="_x0000_i1028" style="width:0;height:1.5pt" o:hralign="center" o:hrstd="t" o:hr="t" fillcolor="#a0a0a0" stroked="f"/>
+          <v:rect id="_x0000_i1025" style="width:0;height:1.5pt" o:hralign="center" o:hrstd="t" o:hr="t" fillcolor="#a0a0a0" stroked="f"/>
         </w:pict>
       </w:r>
     </w:p>

</xml_diff>

<commit_message>
updates on the report
</commit_message>
<xml_diff>
--- a/src/ressources/Cahier de charges.docx
+++ b/src/ressources/Cahier de charges.docx
@@ -4204,7 +4204,7 @@
                                               </pic:cNvPicPr>
                                             </pic:nvPicPr>
                                             <pic:blipFill>
-                                              <a:blip r:embed="rId7">
+                                              <a:blip r:embed="rId9">
                                                 <a:extLst>
                                                   <a:ext uri="{28A0092B-C50C-407E-A947-70E740481C1C}">
                                                     <a14:useLocalDpi xmlns:a14="http://schemas.microsoft.com/office/drawing/2010/main" val="0"/>
@@ -4284,7 +4284,7 @@
                                         </pic:cNvPicPr>
                                       </pic:nvPicPr>
                                       <pic:blipFill>
-                                        <a:blip r:embed="rId7">
+                                        <a:blip r:embed="rId9">
                                           <a:extLst>
                                             <a:ext uri="{28A0092B-C50C-407E-A947-70E740481C1C}">
                                               <a14:useLocalDpi xmlns:a14="http://schemas.microsoft.com/office/drawing/2010/main" val="0"/>
@@ -4427,11 +4427,8 @@
       <w:pPr>
         <w:pStyle w:val="Paragraphedeliste"/>
         <w:spacing w:after="0"/>
-        <w:rPr>
-          <w:lang w:val="en-US"/>
-        </w:rPr>
-      </w:pPr>
-      <w:hyperlink r:id="rId8" w:history="1">
+      </w:pPr>
+      <w:hyperlink r:id="rId10" w:history="1">
         <w:r>
           <w:rPr>
             <w:rStyle w:val="Lienhypertexte"/>
@@ -4447,6 +4444,15 @@
     </w:p>
     <w:p>
       <w:pPr>
+        <w:pStyle w:val="Paragraphedeliste"/>
+        <w:spacing w:after="0"/>
+        <w:rPr>
+          <w:lang w:val="en-US"/>
+        </w:rPr>
+      </w:pPr>
+    </w:p>
+    <w:p>
+      <w:pPr>
         <w:rPr>
           <w:b/>
           <w:bCs/>
@@ -4757,6 +4763,356 @@
         <w:t xml:space="preserve"> - Is the transaction fraudulent.</w:t>
       </w:r>
     </w:p>
+    <w:p>
+      <w:pPr>
+        <w:spacing w:after="0" w:line="276" w:lineRule="auto"/>
+        <w:rPr>
+          <w:lang w:val="en-US"/>
+        </w:rPr>
+      </w:pPr>
+    </w:p>
+    <w:p>
+      <w:pPr>
+        <w:spacing w:after="0" w:line="276" w:lineRule="auto"/>
+        <w:rPr>
+          <w:lang w:val="en-US"/>
+        </w:rPr>
+      </w:pPr>
+    </w:p>
+    <w:p>
+      <w:pPr>
+        <w:spacing w:after="0" w:line="276" w:lineRule="auto"/>
+        <w:rPr>
+          <w:lang w:val="en-US"/>
+        </w:rPr>
+      </w:pPr>
+    </w:p>
+    <w:p>
+      <w:pPr>
+        <w:spacing w:after="0" w:line="276" w:lineRule="auto"/>
+        <w:rPr>
+          <w:lang w:val="en-US"/>
+        </w:rPr>
+      </w:pPr>
+    </w:p>
+    <w:p>
+      <w:pPr>
+        <w:spacing w:after="0" w:line="276" w:lineRule="auto"/>
+        <w:rPr>
+          <w:lang w:val="en-US"/>
+        </w:rPr>
+      </w:pPr>
+    </w:p>
+    <w:p>
+      <w:pPr>
+        <w:spacing w:after="0" w:line="276" w:lineRule="auto"/>
+        <w:rPr>
+          <w:lang w:val="en-US"/>
+        </w:rPr>
+      </w:pPr>
+    </w:p>
+    <w:p>
+      <w:pPr>
+        <w:spacing w:after="0" w:line="276" w:lineRule="auto"/>
+        <w:rPr>
+          <w:lang w:val="en-US"/>
+        </w:rPr>
+      </w:pPr>
+    </w:p>
+    <w:p>
+      <w:pPr>
+        <w:spacing w:after="0" w:line="276" w:lineRule="auto"/>
+        <w:rPr>
+          <w:lang w:val="en-US"/>
+        </w:rPr>
+      </w:pPr>
+    </w:p>
+    <w:p>
+      <w:pPr>
+        <w:spacing w:after="0" w:line="276" w:lineRule="auto"/>
+        <w:rPr>
+          <w:lang w:val="en-US"/>
+        </w:rPr>
+      </w:pPr>
+    </w:p>
+    <w:p>
+      <w:pPr>
+        <w:spacing w:after="0" w:line="276" w:lineRule="auto"/>
+        <w:rPr>
+          <w:lang w:val="en-US"/>
+        </w:rPr>
+      </w:pPr>
+    </w:p>
+    <w:p>
+      <w:pPr>
+        <w:spacing w:after="0" w:line="276" w:lineRule="auto"/>
+        <w:rPr>
+          <w:lang w:val="en-US"/>
+        </w:rPr>
+      </w:pPr>
+    </w:p>
+    <w:p>
+      <w:pPr>
+        <w:pStyle w:val="Titre1"/>
+        <w:rPr>
+          <w:lang w:val="en-US"/>
+        </w:rPr>
+      </w:pPr>
+      <w:r>
+        <w:rPr>
+          <w:lang w:val="en-US"/>
+        </w:rPr>
+        <w:t>Les technologies utilisées:</w:t>
+      </w:r>
+    </w:p>
+    <w:tbl>
+      <w:tblPr>
+        <w:tblStyle w:val="Grilledutableau"/>
+        <w:tblW w:w="0" w:type="auto"/>
+        <w:tblBorders>
+          <w:top w:val="none" w:sz="0" w:space="0" w:color="auto"/>
+          <w:left w:val="none" w:sz="0" w:space="0" w:color="auto"/>
+          <w:bottom w:val="none" w:sz="0" w:space="0" w:color="auto"/>
+          <w:right w:val="none" w:sz="0" w:space="0" w:color="auto"/>
+          <w:insideH w:val="none" w:sz="0" w:space="0" w:color="auto"/>
+          <w:insideV w:val="none" w:sz="0" w:space="0" w:color="auto"/>
+        </w:tblBorders>
+        <w:tblLook w:val="04A0" w:firstRow="1" w:lastRow="0" w:firstColumn="1" w:lastColumn="0" w:noHBand="0" w:noVBand="1"/>
+      </w:tblPr>
+      <w:tblGrid>
+        <w:gridCol w:w="8374"/>
+      </w:tblGrid>
+      <w:tr>
+        <w:trPr>
+          <w:trHeight w:val="658"/>
+        </w:trPr>
+        <w:tc>
+          <w:tcPr>
+            <w:tcW w:w="8374" w:type="dxa"/>
+          </w:tcPr>
+          <w:p>
+            <w:pPr>
+              <w:spacing w:line="240" w:lineRule="auto"/>
+              <w:rPr>
+                <w:sz w:val="22"/>
+                <w:szCs w:val="20"/>
+                <w:lang w:val="en-US"/>
+              </w:rPr>
+            </w:pPr>
+            <w:r>
+              <w:rPr>
+                <w:sz w:val="22"/>
+                <w:szCs w:val="20"/>
+                <w:lang w:val="en-US"/>
+              </w:rPr>
+              <w:t>Python (</w:t>
+            </w:r>
+            <w:proofErr w:type="spellStart"/>
+            <w:r>
+              <w:rPr>
+                <w:sz w:val="22"/>
+                <w:szCs w:val="20"/>
+                <w:lang w:val="en-US"/>
+              </w:rPr>
+              <w:t>numpy</w:t>
+            </w:r>
+            <w:proofErr w:type="spellEnd"/>
+            <w:r>
+              <w:rPr>
+                <w:sz w:val="22"/>
+                <w:szCs w:val="20"/>
+                <w:lang w:val="en-US"/>
+              </w:rPr>
+              <w:t>, pandas, scikit-learn, matplotlib, seaborn, …)</w:t>
+            </w:r>
+          </w:p>
+        </w:tc>
+      </w:tr>
+      <w:tr>
+        <w:trPr>
+          <w:trHeight w:val="658"/>
+        </w:trPr>
+        <w:tc>
+          <w:tcPr>
+            <w:tcW w:w="8374" w:type="dxa"/>
+          </w:tcPr>
+          <w:p>
+            <w:pPr>
+              <w:spacing w:line="240" w:lineRule="auto"/>
+              <w:rPr>
+                <w:sz w:val="22"/>
+                <w:szCs w:val="20"/>
+                <w:lang w:val="en-US"/>
+              </w:rPr>
+            </w:pPr>
+            <w:proofErr w:type="spellStart"/>
+            <w:r>
+              <w:rPr>
+                <w:sz w:val="22"/>
+                <w:szCs w:val="20"/>
+                <w:lang w:val="en-US"/>
+              </w:rPr>
+              <w:t>Pytest</w:t>
+            </w:r>
+            <w:proofErr w:type="spellEnd"/>
+          </w:p>
+        </w:tc>
+      </w:tr>
+      <w:tr>
+        <w:trPr>
+          <w:trHeight w:val="650"/>
+        </w:trPr>
+        <w:tc>
+          <w:tcPr>
+            <w:tcW w:w="8374" w:type="dxa"/>
+          </w:tcPr>
+          <w:p>
+            <w:pPr>
+              <w:spacing w:line="240" w:lineRule="auto"/>
+              <w:rPr>
+                <w:sz w:val="22"/>
+                <w:szCs w:val="20"/>
+                <w:lang w:val="en-US"/>
+              </w:rPr>
+            </w:pPr>
+            <w:proofErr w:type="spellStart"/>
+            <w:r>
+              <w:rPr>
+                <w:sz w:val="22"/>
+                <w:szCs w:val="20"/>
+                <w:lang w:val="en-US"/>
+              </w:rPr>
+              <w:t>Mlflow</w:t>
+            </w:r>
+            <w:proofErr w:type="spellEnd"/>
+          </w:p>
+        </w:tc>
+      </w:tr>
+      <w:tr>
+        <w:trPr>
+          <w:trHeight w:val="658"/>
+        </w:trPr>
+        <w:tc>
+          <w:tcPr>
+            <w:tcW w:w="8374" w:type="dxa"/>
+          </w:tcPr>
+          <w:p>
+            <w:pPr>
+              <w:spacing w:line="240" w:lineRule="auto"/>
+              <w:rPr>
+                <w:sz w:val="22"/>
+                <w:szCs w:val="20"/>
+                <w:lang w:val="en-US"/>
+              </w:rPr>
+            </w:pPr>
+            <w:r>
+              <w:rPr>
+                <w:sz w:val="22"/>
+                <w:szCs w:val="20"/>
+                <w:lang w:val="en-US"/>
+              </w:rPr>
+              <w:t>Evidently AI</w:t>
+            </w:r>
+          </w:p>
+        </w:tc>
+      </w:tr>
+      <w:tr>
+        <w:trPr>
+          <w:trHeight w:val="658"/>
+        </w:trPr>
+        <w:tc>
+          <w:tcPr>
+            <w:tcW w:w="8374" w:type="dxa"/>
+          </w:tcPr>
+          <w:p>
+            <w:pPr>
+              <w:spacing w:line="240" w:lineRule="auto"/>
+              <w:rPr>
+                <w:sz w:val="22"/>
+                <w:szCs w:val="20"/>
+                <w:lang w:val="en-US"/>
+              </w:rPr>
+            </w:pPr>
+            <w:r>
+              <w:rPr>
+                <w:sz w:val="22"/>
+                <w:szCs w:val="20"/>
+                <w:lang w:val="en-US"/>
+              </w:rPr>
+              <w:t xml:space="preserve">GitHub/ </w:t>
+            </w:r>
+            <w:proofErr w:type="spellStart"/>
+            <w:r>
+              <w:rPr>
+                <w:sz w:val="22"/>
+                <w:szCs w:val="20"/>
+                <w:lang w:val="en-US"/>
+              </w:rPr>
+              <w:t>GithubActions</w:t>
+            </w:r>
+            <w:proofErr w:type="spellEnd"/>
+          </w:p>
+        </w:tc>
+      </w:tr>
+      <w:tr>
+        <w:trPr>
+          <w:trHeight w:val="658"/>
+        </w:trPr>
+        <w:tc>
+          <w:tcPr>
+            <w:tcW w:w="8374" w:type="dxa"/>
+          </w:tcPr>
+          <w:p>
+            <w:pPr>
+              <w:spacing w:line="240" w:lineRule="auto"/>
+              <w:rPr>
+                <w:sz w:val="22"/>
+                <w:szCs w:val="20"/>
+                <w:lang w:val="en-US"/>
+              </w:rPr>
+            </w:pPr>
+            <w:r>
+              <w:rPr>
+                <w:sz w:val="22"/>
+                <w:szCs w:val="20"/>
+                <w:lang w:val="en-US"/>
+              </w:rPr>
+              <w:t>DVC</w:t>
+            </w:r>
+          </w:p>
+        </w:tc>
+      </w:tr>
+      <w:tr>
+        <w:trPr>
+          <w:trHeight w:val="658"/>
+        </w:trPr>
+        <w:tc>
+          <w:tcPr>
+            <w:tcW w:w="8374" w:type="dxa"/>
+          </w:tcPr>
+          <w:p>
+            <w:pPr>
+              <w:spacing w:line="240" w:lineRule="auto"/>
+              <w:rPr>
+                <w:sz w:val="22"/>
+                <w:szCs w:val="20"/>
+                <w:lang w:val="en-US"/>
+              </w:rPr>
+            </w:pPr>
+            <w:proofErr w:type="spellStart"/>
+            <w:r>
+              <w:rPr>
+                <w:sz w:val="22"/>
+                <w:szCs w:val="20"/>
+                <w:lang w:val="en-US"/>
+              </w:rPr>
+              <w:t>HuggingFace</w:t>
+            </w:r>
+            <w:proofErr w:type="spellEnd"/>
+          </w:p>
+        </w:tc>
+      </w:tr>
+    </w:tbl>
     <w:p>
       <w:pPr>
         <w:spacing w:line="360" w:lineRule="auto"/>
@@ -5604,7 +5960,7 @@
                     <pic:cNvPicPr/>
                   </pic:nvPicPr>
                   <pic:blipFill>
-                    <a:blip r:embed="rId9"/>
+                    <a:blip r:embed="rId11"/>
                     <a:stretch>
                       <a:fillRect/>
                     </a:stretch>
@@ -5691,7 +6047,7 @@
                     <pic:cNvPicPr/>
                   </pic:nvPicPr>
                   <pic:blipFill rotWithShape="1">
-                    <a:blip r:embed="rId10"/>
+                    <a:blip r:embed="rId12"/>
                     <a:srcRect t="46623"/>
                     <a:stretch>
                       <a:fillRect/>
@@ -5723,14 +6079,6 @@
     </w:p>
     <w:p>
       <w:pPr>
-        <w:jc w:val="both"/>
-        <w:rPr>
-          <w:rFonts w:cstheme="majorBidi"/>
-        </w:rPr>
-      </w:pPr>
-    </w:p>
-    <w:p>
-      <w:pPr>
         <w:pStyle w:val="Titre2"/>
       </w:pPr>
       <w:r>
@@ -5806,11 +6154,9 @@
       <w:r>
         <w:t xml:space="preserve">èle de Machine </w:t>
       </w:r>
-      <w:proofErr w:type="spellStart"/>
-      <w:r>
-        <w:t>learning</w:t>
-      </w:r>
-      <w:proofErr w:type="spellEnd"/>
+      <w:r>
+        <w:t>Learning</w:t>
+      </w:r>
     </w:p>
     <w:p>
       <w:pPr>
@@ -8915,33 +9261,6 @@
           <w:szCs w:val="20"/>
         </w:rPr>
       </w:pPr>
-      <w:hyperlink r:id="rId11" w:anchor="/experiments/392013458813495425/runs?searchFilter=&amp;orderByKey=attributes.start_time&amp;orderByAsc=false&amp;startTime=ALL&amp;lifecycleFilter=Active&amp;modelVersionFilter=All+Runs&amp;datasetsFilter=W10%3D&amp;compareRunsMode=CHART" w:history="1">
-        <w:r>
-          <w:rPr>
-            <w:rStyle w:val="Lienhypertexte"/>
-            <w:rFonts w:cstheme="majorBidi"/>
-            <w:i/>
-            <w:iCs/>
-            <w:sz w:val="20"/>
-            <w:szCs w:val="20"/>
-          </w:rPr>
-          <w:t>http://127.0.0.1:5000/#/experiments/392013458813495425/runs?searchFilter=&amp;orderByKey=attributes.start_time&amp;orderByAsc=false&amp;startTime=ALL&amp;lifecycleFilter=Active&amp;modelVersionFilter=All+Runs&amp;datasetsFilter=W10%3D&amp;compareRunsMode=CHART</w:t>
-        </w:r>
-      </w:hyperlink>
-    </w:p>
-    <w:p>
-      <w:pPr>
-        <w:spacing w:after="0" w:line="360" w:lineRule="auto"/>
-        <w:ind w:left="720"/>
-        <w:jc w:val="both"/>
-        <w:rPr>
-          <w:rFonts w:cstheme="majorBidi"/>
-          <w:i/>
-          <w:iCs/>
-          <w:sz w:val="20"/>
-          <w:szCs w:val="20"/>
-        </w:rPr>
-      </w:pPr>
       <w:r>
         <w:rPr>
           <w:rFonts w:cstheme="majorBidi"/>
@@ -8967,7 +9286,7 @@
                     <pic:cNvPicPr/>
                   </pic:nvPicPr>
                   <pic:blipFill>
-                    <a:blip r:embed="rId12"/>
+                    <a:blip r:embed="rId13"/>
                     <a:stretch>
                       <a:fillRect/>
                     </a:stretch>
@@ -9016,7 +9335,7 @@
         <w:pStyle w:val="Titre2"/>
       </w:pPr>
       <w:r>
-        <w:t>Tests (pytest)</w:t>
+        <w:t xml:space="preserve">Tests </w:t>
       </w:r>
     </w:p>
     <w:p>
@@ -9271,81 +9590,9 @@
     </w:p>
     <w:p>
       <w:pPr>
-        <w:spacing w:line="360" w:lineRule="auto"/>
-        <w:jc w:val="both"/>
-        <w:rPr>
-          <w:rFonts w:cstheme="majorBidi"/>
-          <w:b/>
-          <w:bCs/>
-        </w:rPr>
-      </w:pPr>
-      <w:r>
-        <w:rPr>
-          <w:rFonts w:cstheme="majorBidi"/>
-          <w:b/>
-          <w:bCs/>
-        </w:rPr>
-        <w:t>CD</w:t>
-      </w:r>
-    </w:p>
-    <w:p>
-      <w:pPr>
-        <w:spacing w:line="360" w:lineRule="auto"/>
-        <w:ind w:left="360"/>
-        <w:jc w:val="both"/>
-        <w:rPr>
-          <w:rFonts w:cstheme="majorBidi"/>
-        </w:rPr>
-      </w:pPr>
-      <w:r>
-        <w:rPr>
-          <w:rFonts w:cstheme="majorBidi"/>
-          <w:highlight w:val="yellow"/>
-        </w:rPr>
-        <w:t>.</w:t>
-      </w:r>
-      <w:proofErr w:type="spellStart"/>
-      <w:r>
-        <w:rPr>
-          <w:rFonts w:cstheme="majorBidi"/>
-          <w:highlight w:val="yellow"/>
-        </w:rPr>
-        <w:t>github</w:t>
-      </w:r>
-      <w:proofErr w:type="spellEnd"/>
-      <w:r>
-        <w:rPr>
-          <w:rFonts w:cstheme="majorBidi"/>
-          <w:highlight w:val="yellow"/>
-        </w:rPr>
-        <w:t>/workflows/</w:t>
-      </w:r>
-      <w:proofErr w:type="spellStart"/>
-      <w:r>
-        <w:rPr>
-          <w:rFonts w:cstheme="majorBidi"/>
-          <w:highlight w:val="yellow"/>
-        </w:rPr>
-        <w:t>cd.yml</w:t>
-      </w:r>
-      <w:proofErr w:type="spellEnd"/>
-    </w:p>
-    <w:p>
-      <w:pPr>
-        <w:spacing w:line="360" w:lineRule="auto"/>
-        <w:jc w:val="both"/>
-        <w:rPr>
-          <w:rFonts w:cstheme="majorBidi"/>
-          <w:b/>
-          <w:bCs/>
-        </w:rPr>
-      </w:pPr>
-      <w:r>
-        <w:rPr>
-          <w:rFonts w:cstheme="majorBidi"/>
-          <w:b/>
-          <w:bCs/>
-        </w:rPr>
+        <w:pStyle w:val="Titre2"/>
+      </w:pPr>
+      <w:r>
         <w:t>11. Déploiement sur HuggingFace</w:t>
       </w:r>
     </w:p>
@@ -9498,220 +9745,164 @@
           <w:rFonts w:cstheme="majorBidi"/>
         </w:rPr>
       </w:pPr>
-      <w:r>
-        <w:rPr>
-          <w:rFonts w:cstheme="majorBidi"/>
-        </w:rPr>
-        <w:t>Déploiement automatique via GitHub Actions.</w:t>
-      </w:r>
     </w:p>
     <w:p>
       <w:pPr>
-        <w:spacing w:line="360" w:lineRule="auto"/>
-        <w:jc w:val="both"/>
-        <w:rPr>
-          <w:rFonts w:cstheme="majorBidi"/>
-        </w:rPr>
-      </w:pPr>
+        <w:pStyle w:val="Titre2"/>
+      </w:pPr>
+      <w:r>
+        <w:t xml:space="preserve">12. Surveillance (monitoring) </w:t>
+      </w:r>
     </w:p>
     <w:p>
       <w:pPr>
         <w:spacing w:line="360" w:lineRule="auto"/>
+        <w:ind w:left="720"/>
         <w:jc w:val="both"/>
         <w:rPr>
           <w:rFonts w:cstheme="majorBidi"/>
+        </w:rPr>
+      </w:pPr>
+      <w:r>
+        <w:rPr>
+          <w:rFonts w:cstheme="majorBidi"/>
+        </w:rPr>
+        <w:t xml:space="preserve">On a utilisé </w:t>
+      </w:r>
+      <w:proofErr w:type="spellStart"/>
+      <w:r>
+        <w:rPr>
+          <w:rFonts w:cstheme="majorBidi"/>
+        </w:rPr>
+        <w:t>EvidentlyAI</w:t>
+      </w:r>
+      <w:proofErr w:type="spellEnd"/>
+      <w:r>
+        <w:rPr>
+          <w:rFonts w:cstheme="majorBidi"/>
+        </w:rPr>
+        <w:t xml:space="preserve"> pour la </w:t>
+      </w:r>
+      <w:r>
+        <w:rPr>
+          <w:rFonts w:cstheme="majorBidi"/>
+        </w:rPr>
+        <w:t>dé</w:t>
+      </w:r>
+      <w:r>
+        <w:rPr>
+          <w:rFonts w:cstheme="majorBidi"/>
+        </w:rPr>
+        <w:t>tection</w:t>
+      </w:r>
+      <w:r>
+        <w:rPr>
+          <w:rFonts w:cstheme="majorBidi"/>
+        </w:rPr>
+        <w:t xml:space="preserve"> de data drift</w:t>
+      </w:r>
+      <w:r>
+        <w:rPr>
+          <w:rFonts w:cstheme="majorBidi"/>
+        </w:rPr>
+        <w:t xml:space="preserve">, data </w:t>
+      </w:r>
+      <w:proofErr w:type="spellStart"/>
+      <w:r>
+        <w:rPr>
+          <w:rFonts w:cstheme="majorBidi"/>
+        </w:rPr>
+        <w:t>quality</w:t>
+      </w:r>
+      <w:proofErr w:type="spellEnd"/>
+      <w:r>
+        <w:rPr>
+          <w:rFonts w:cstheme="majorBidi"/>
+        </w:rPr>
+        <w:t>, &amp; model monitoring.</w:t>
+      </w:r>
+      <w:r>
+        <w:rPr>
+          <w:rFonts w:cstheme="majorBidi"/>
+        </w:rPr>
+        <w:t xml:space="preserve"> Pour cela on a généré des données synthétiques de testes en ajoutant du bruit gaussien sur les données initiales.</w:t>
+      </w:r>
+    </w:p>
+    <w:p>
+      <w:pPr>
+        <w:spacing w:line="360" w:lineRule="auto"/>
+        <w:ind w:left="720"/>
+        <w:jc w:val="both"/>
+        <w:rPr>
+          <w:rFonts w:cstheme="majorBidi"/>
+        </w:rPr>
+      </w:pPr>
+      <w:r>
+        <w:rPr>
+          <w:rFonts w:cstheme="majorBidi"/>
+        </w:rPr>
+        <w:drawing>
+          <wp:inline distT="0" distB="0" distL="0" distR="0" wp14:anchorId="7D5FDC93" wp14:editId="31FA7879">
+            <wp:extent cx="5760720" cy="3177766"/>
+            <wp:effectExtent l="0" t="0" r="0" b="3810"/>
+            <wp:docPr id="1672867762" name="Image 1"/>
+            <wp:cNvGraphicFramePr>
+              <a:graphicFrameLocks xmlns:a="http://schemas.openxmlformats.org/drawingml/2006/main" noChangeAspect="1"/>
+            </wp:cNvGraphicFramePr>
+            <a:graphic xmlns:a="http://schemas.openxmlformats.org/drawingml/2006/main">
+              <a:graphicData uri="http://schemas.openxmlformats.org/drawingml/2006/picture">
+                <pic:pic xmlns:pic="http://schemas.openxmlformats.org/drawingml/2006/picture">
+                  <pic:nvPicPr>
+                    <pic:cNvPr id="1672867762" name=""/>
+                    <pic:cNvPicPr/>
+                  </pic:nvPicPr>
+                  <pic:blipFill>
+                    <a:blip r:embed="rId14"/>
+                    <a:stretch>
+                      <a:fillRect/>
+                    </a:stretch>
+                  </pic:blipFill>
+                  <pic:spPr>
+                    <a:xfrm>
+                      <a:off x="0" y="0"/>
+                      <a:ext cx="5767403" cy="3181452"/>
+                    </a:xfrm>
+                    <a:prstGeom prst="rect">
+                      <a:avLst/>
+                    </a:prstGeom>
+                  </pic:spPr>
+                </pic:pic>
+              </a:graphicData>
+            </a:graphic>
+          </wp:inline>
+        </w:drawing>
+      </w:r>
+    </w:p>
+    <w:p>
+      <w:pPr>
+        <w:pStyle w:val="Citationintense"/>
+        <w:spacing w:line="240" w:lineRule="auto"/>
+        <w:rPr>
           <w:b/>
           <w:bCs/>
-        </w:rPr>
-      </w:pPr>
-      <w:r>
-        <w:rPr>
-          <w:rFonts w:cstheme="majorBidi"/>
+          <w:sz w:val="48"/>
+          <w:szCs w:val="44"/>
+          <w:lang w:val="en-US"/>
+        </w:rPr>
+      </w:pPr>
+      <w:r>
+        <w:rPr>
           <w:b/>
           <w:bCs/>
-        </w:rPr>
-        <w:t xml:space="preserve">12. Surveillance (monitoring) </w:t>
-      </w:r>
-    </w:p>
-    <w:p>
-      <w:pPr>
-        <w:numPr>
-          <w:ilvl w:val="0"/>
-          <w:numId w:val="19"/>
-        </w:numPr>
-        <w:spacing w:line="360" w:lineRule="auto"/>
-        <w:jc w:val="both"/>
-        <w:rPr>
-          <w:rFonts w:cstheme="majorBidi"/>
+          <w:sz w:val="48"/>
+          <w:szCs w:val="44"/>
           <w:lang w:val="en-US"/>
         </w:rPr>
-      </w:pPr>
-      <w:r>
-        <w:rPr>
-          <w:rFonts w:cstheme="majorBidi"/>
-          <w:lang w:val="en-US"/>
-        </w:rPr>
-        <w:t>Detection</w:t>
-      </w:r>
-      <w:r>
-        <w:rPr>
-          <w:rFonts w:cstheme="majorBidi"/>
-          <w:lang w:val="en-US"/>
-        </w:rPr>
-        <w:t xml:space="preserve"> de data drift (</w:t>
-      </w:r>
-      <w:proofErr w:type="spellStart"/>
-      <w:r>
-        <w:rPr>
-          <w:rFonts w:cstheme="majorBidi"/>
-          <w:lang w:val="en-US"/>
-        </w:rPr>
-        <w:t>EvidentlyAI</w:t>
-      </w:r>
-      <w:proofErr w:type="spellEnd"/>
-      <w:r>
-        <w:rPr>
-          <w:rFonts w:cstheme="majorBidi"/>
-          <w:lang w:val="en-US"/>
-        </w:rPr>
-        <w:t>)</w:t>
-      </w:r>
-    </w:p>
-    <w:p>
-      <w:pPr>
-        <w:numPr>
-          <w:ilvl w:val="0"/>
-          <w:numId w:val="19"/>
-        </w:numPr>
-        <w:spacing w:line="360" w:lineRule="auto"/>
-        <w:jc w:val="both"/>
-        <w:rPr>
-          <w:rFonts w:cstheme="majorBidi"/>
-        </w:rPr>
-      </w:pPr>
-      <w:r>
-        <w:rPr>
-          <w:rFonts w:cstheme="majorBidi"/>
-        </w:rPr>
-        <w:t>Suivi des performances dans le temps</w:t>
-      </w:r>
-    </w:p>
-    <w:p>
-      <w:pPr>
-        <w:numPr>
-          <w:ilvl w:val="0"/>
-          <w:numId w:val="19"/>
-        </w:numPr>
-        <w:spacing w:line="360" w:lineRule="auto"/>
-        <w:jc w:val="both"/>
-        <w:rPr>
-          <w:rFonts w:cstheme="majorBidi"/>
-        </w:rPr>
-      </w:pPr>
-      <w:r>
-        <w:rPr>
-          <w:rFonts w:cstheme="majorBidi"/>
-        </w:rPr>
-        <w:t>Alerte si les prédictions changent trop</w:t>
-      </w:r>
-    </w:p>
-    <w:p>
-      <w:pPr>
-        <w:spacing w:line="360" w:lineRule="auto"/>
-        <w:jc w:val="both"/>
-        <w:rPr>
-          <w:rFonts w:cstheme="majorBidi"/>
-        </w:rPr>
-      </w:pPr>
-      <w:r>
-        <w:rPr>
-          <w:rFonts w:cstheme="majorBidi"/>
-        </w:rPr>
-        <w:pict w14:anchorId="699B7A8E">
-          <v:rect id="_x0000_i1025" style="width:0;height:1.5pt" o:hralign="center" o:hrstd="t" o:hr="t" fillcolor="#a0a0a0" stroked="f"/>
-        </w:pict>
-      </w:r>
-    </w:p>
-    <w:p>
-      <w:pPr>
-        <w:spacing w:line="360" w:lineRule="auto"/>
-        <w:jc w:val="both"/>
-        <w:rPr>
-          <w:rFonts w:cstheme="majorBidi"/>
-          <w:b/>
-          <w:bCs/>
-        </w:rPr>
-      </w:pPr>
-      <w:r>
-        <w:rPr>
-          <w:rFonts w:cstheme="majorBidi"/>
-          <w:b/>
-          <w:bCs/>
-        </w:rPr>
-        <w:t>Packaging du projet</w:t>
-      </w:r>
-    </w:p>
-    <w:p>
-      <w:pPr>
-        <w:spacing w:line="360" w:lineRule="auto"/>
-        <w:jc w:val="both"/>
-        <w:rPr>
-          <w:rFonts w:cstheme="majorBidi"/>
-          <w:lang w:val="en-US"/>
-        </w:rPr>
-      </w:pPr>
-      <w:r>
-        <w:rPr>
-          <w:rFonts w:cstheme="majorBidi"/>
-          <w:lang w:val="en-US"/>
-        </w:rPr>
-        <w:t xml:space="preserve">(pip installable → </w:t>
-      </w:r>
-      <w:proofErr w:type="spellStart"/>
-      <w:r>
-        <w:rPr>
-          <w:rFonts w:cstheme="majorBidi"/>
-          <w:lang w:val="en-US"/>
-        </w:rPr>
-        <w:t>project_name</w:t>
-      </w:r>
-      <w:proofErr w:type="spellEnd"/>
-      <w:r>
-        <w:rPr>
-          <w:rFonts w:cstheme="majorBidi"/>
-          <w:lang w:val="en-US"/>
-        </w:rPr>
-        <w:t xml:space="preserve">/ + </w:t>
-      </w:r>
-      <w:proofErr w:type="spellStart"/>
-      <w:proofErr w:type="gramStart"/>
-      <w:r>
-        <w:rPr>
-          <w:rFonts w:cstheme="majorBidi"/>
-          <w:lang w:val="en-US"/>
-        </w:rPr>
-        <w:t>pyproject.toml</w:t>
-      </w:r>
-      <w:proofErr w:type="spellEnd"/>
-      <w:proofErr w:type="gramEnd"/>
-      <w:r>
-        <w:rPr>
-          <w:rFonts w:cstheme="majorBidi"/>
-          <w:lang w:val="en-US"/>
-        </w:rPr>
-        <w:t>)</w:t>
-      </w:r>
-    </w:p>
-    <w:p>
-      <w:pPr>
-        <w:spacing w:line="360" w:lineRule="auto"/>
-        <w:rPr>
-          <w:rFonts w:cstheme="majorBidi"/>
-          <w:lang w:val="en-US"/>
-        </w:rPr>
-      </w:pPr>
+        <w:t>FIN</w:t>
+      </w:r>
     </w:p>
     <w:sectPr>
+      <w:footerReference w:type="default" r:id="rId15"/>
       <w:pgSz w:w="11906" w:h="16838"/>
       <w:pgMar w:top="1417" w:right="1417" w:bottom="1417" w:left="1417" w:header="708" w:footer="708" w:gutter="0"/>
       <w:pgNumType w:start="0"/>
@@ -9721,6 +9912,98 @@
     </w:sectPr>
   </w:body>
 </w:document>
+</file>
+
+<file path=word/endnotes.xml><?xml version="1.0" encoding="utf-8"?>
+<w:endnotes xmlns:wpc="http://schemas.microsoft.com/office/word/2010/wordprocessingCanvas" xmlns:cx="http://schemas.microsoft.com/office/drawing/2014/chartex" xmlns:cx1="http://schemas.microsoft.com/office/drawing/2015/9/8/chartex" xmlns:cx2="http://schemas.microsoft.com/office/drawing/2015/10/21/chartex" xmlns:cx3="http://schemas.microsoft.com/office/drawing/2016/5/9/chartex" xmlns:cx4="http://schemas.microsoft.com/office/drawing/2016/5/10/chartex" xmlns:cx5="http://schemas.microsoft.com/office/drawing/2016/5/11/chartex" xmlns:cx6="http://schemas.microsoft.com/office/drawing/2016/5/12/chartex" xmlns:cx7="http://schemas.microsoft.com/office/drawing/2016/5/13/chartex" xmlns:cx8="http://schemas.microsoft.com/office/drawing/2016/5/14/chartex" xmlns:mc="http://schemas.openxmlformats.org/markup-compatibility/2006" xmlns:aink="http://schemas.microsoft.com/office/drawing/2016/ink" xmlns:am3d="http://schemas.microsoft.com/office/drawing/2017/model3d" xmlns:o="urn:schemas-microsoft-com:office:office" xmlns:oel="http://schemas.microsoft.com/office/2019/extlst" xmlns:r="http://schemas.openxmlformats.org/officeDocument/2006/relationships" xmlns:m="http://schemas.openxmlformats.org/officeDocument/2006/math" xmlns:v="urn:schemas-microsoft-com:vml" xmlns:wp14="http://schemas.microsoft.com/office/word/2010/wordprocessingDrawing" xmlns:wp="http://schemas.openxmlformats.org/drawingml/2006/wordprocessingDrawing" xmlns:w10="urn:schemas-microsoft-com:office:word" xmlns:w="http://schemas.openxmlformats.org/wordprocessingml/2006/main" xmlns:w14="http://schemas.microsoft.com/office/word/2010/wordml" xmlns:w15="http://schemas.microsoft.com/office/word/2012/wordml" xmlns:w16cex="http://schemas.microsoft.com/office/word/2018/wordml/cex" xmlns:w16cid="http://schemas.microsoft.com/office/word/2016/wordml/cid" xmlns:w16="http://schemas.microsoft.com/office/word/2018/wordml" xmlns:w16du="http://schemas.microsoft.com/office/word/2023/wordml/word16du" xmlns:w16sdtdh="http://schemas.microsoft.com/office/word/2020/wordml/sdtdatahash" xmlns:w16sdtfl="http://schemas.microsoft.com/office/word/2024/wordml/sdtformatlock" xmlns:w16se="http://schemas.microsoft.com/office/word/2015/wordml/symex" xmlns:wpg="http://schemas.microsoft.com/office/word/2010/wordprocessingGroup" xmlns:wpi="http://schemas.microsoft.com/office/word/2010/wordprocessingInk" xmlns:wne="http://schemas.microsoft.com/office/word/2006/wordml" xmlns:wps="http://schemas.microsoft.com/office/word/2010/wordprocessingShape" mc:Ignorable="w14 w15 w16se w16cid w16 w16cex w16sdtdh w16sdtfl w16du wp14">
+  <w:endnote w:type="separator" w:id="-1">
+    <w:p>
+      <w:pPr>
+        <w:spacing w:after="0" w:line="240" w:lineRule="auto"/>
+      </w:pPr>
+      <w:r>
+        <w:separator/>
+      </w:r>
+    </w:p>
+  </w:endnote>
+  <w:endnote w:type="continuationSeparator" w:id="0">
+    <w:p>
+      <w:pPr>
+        <w:spacing w:after="0" w:line="240" w:lineRule="auto"/>
+      </w:pPr>
+      <w:r>
+        <w:continuationSeparator/>
+      </w:r>
+    </w:p>
+  </w:endnote>
+</w:endnotes>
+</file>
+
+<file path=word/footer1.xml><?xml version="1.0" encoding="utf-8"?>
+<w:ftr xmlns:wpc="http://schemas.microsoft.com/office/word/2010/wordprocessingCanvas" xmlns:cx="http://schemas.microsoft.com/office/drawing/2014/chartex" xmlns:cx1="http://schemas.microsoft.com/office/drawing/2015/9/8/chartex" xmlns:cx2="http://schemas.microsoft.com/office/drawing/2015/10/21/chartex" xmlns:cx3="http://schemas.microsoft.com/office/drawing/2016/5/9/chartex" xmlns:cx4="http://schemas.microsoft.com/office/drawing/2016/5/10/chartex" xmlns:cx5="http://schemas.microsoft.com/office/drawing/2016/5/11/chartex" xmlns:cx6="http://schemas.microsoft.com/office/drawing/2016/5/12/chartex" xmlns:cx7="http://schemas.microsoft.com/office/drawing/2016/5/13/chartex" xmlns:cx8="http://schemas.microsoft.com/office/drawing/2016/5/14/chartex" xmlns:mc="http://schemas.openxmlformats.org/markup-compatibility/2006" xmlns:aink="http://schemas.microsoft.com/office/drawing/2016/ink" xmlns:am3d="http://schemas.microsoft.com/office/drawing/2017/model3d" xmlns:o="urn:schemas-microsoft-com:office:office" xmlns:oel="http://schemas.microsoft.com/office/2019/extlst" xmlns:r="http://schemas.openxmlformats.org/officeDocument/2006/relationships" xmlns:m="http://schemas.openxmlformats.org/officeDocument/2006/math" xmlns:v="urn:schemas-microsoft-com:vml" xmlns:wp14="http://schemas.microsoft.com/office/word/2010/wordprocessingDrawing" xmlns:wp="http://schemas.openxmlformats.org/drawingml/2006/wordprocessingDrawing" xmlns:w10="urn:schemas-microsoft-com:office:word" xmlns:w="http://schemas.openxmlformats.org/wordprocessingml/2006/main" xmlns:w14="http://schemas.microsoft.com/office/word/2010/wordml" xmlns:w15="http://schemas.microsoft.com/office/word/2012/wordml" xmlns:w16cex="http://schemas.microsoft.com/office/word/2018/wordml/cex" xmlns:w16cid="http://schemas.microsoft.com/office/word/2016/wordml/cid" xmlns:w16="http://schemas.microsoft.com/office/word/2018/wordml" xmlns:w16du="http://schemas.microsoft.com/office/word/2023/wordml/word16du" xmlns:w16sdtdh="http://schemas.microsoft.com/office/word/2020/wordml/sdtdatahash" xmlns:w16sdtfl="http://schemas.microsoft.com/office/word/2024/wordml/sdtformatlock" xmlns:w16se="http://schemas.microsoft.com/office/word/2015/wordml/symex" xmlns:wpg="http://schemas.microsoft.com/office/word/2010/wordprocessingGroup" xmlns:wpi="http://schemas.microsoft.com/office/word/2010/wordprocessingInk" xmlns:wne="http://schemas.microsoft.com/office/word/2006/wordml" xmlns:wps="http://schemas.microsoft.com/office/word/2010/wordprocessingShape" mc:Ignorable="w14 w15 w16se w16cid w16 w16cex w16sdtdh w16sdtfl w16du wp14">
+  <w:sdt>
+    <w:sdtPr>
+      <w:id w:val="-1847778652"/>
+      <w:docPartObj>
+        <w:docPartGallery w:val="Page Numbers (Bottom of Page)"/>
+        <w:docPartUnique/>
+      </w:docPartObj>
+    </w:sdtPr>
+    <w:sdtContent>
+      <w:p>
+        <w:pPr>
+          <w:pStyle w:val="Pieddepage"/>
+          <w:jc w:val="right"/>
+        </w:pPr>
+        <w:r>
+          <w:fldChar w:fldCharType="begin"/>
+        </w:r>
+        <w:r>
+          <w:instrText>PAGE   \* MERGEFORMAT</w:instrText>
+        </w:r>
+        <w:r>
+          <w:fldChar w:fldCharType="separate"/>
+        </w:r>
+        <w:r>
+          <w:t>2</w:t>
+        </w:r>
+        <w:r>
+          <w:fldChar w:fldCharType="end"/>
+        </w:r>
+      </w:p>
+    </w:sdtContent>
+  </w:sdt>
+  <w:p>
+    <w:pPr>
+      <w:pStyle w:val="Pieddepage"/>
+    </w:pPr>
+  </w:p>
+</w:ftr>
+</file>
+
+<file path=word/footnotes.xml><?xml version="1.0" encoding="utf-8"?>
+<w:footnotes xmlns:wpc="http://schemas.microsoft.com/office/word/2010/wordprocessingCanvas" xmlns:cx="http://schemas.microsoft.com/office/drawing/2014/chartex" xmlns:cx1="http://schemas.microsoft.com/office/drawing/2015/9/8/chartex" xmlns:cx2="http://schemas.microsoft.com/office/drawing/2015/10/21/chartex" xmlns:cx3="http://schemas.microsoft.com/office/drawing/2016/5/9/chartex" xmlns:cx4="http://schemas.microsoft.com/office/drawing/2016/5/10/chartex" xmlns:cx5="http://schemas.microsoft.com/office/drawing/2016/5/11/chartex" xmlns:cx6="http://schemas.microsoft.com/office/drawing/2016/5/12/chartex" xmlns:cx7="http://schemas.microsoft.com/office/drawing/2016/5/13/chartex" xmlns:cx8="http://schemas.microsoft.com/office/drawing/2016/5/14/chartex" xmlns:mc="http://schemas.openxmlformats.org/markup-compatibility/2006" xmlns:aink="http://schemas.microsoft.com/office/drawing/2016/ink" xmlns:am3d="http://schemas.microsoft.com/office/drawing/2017/model3d" xmlns:o="urn:schemas-microsoft-com:office:office" xmlns:oel="http://schemas.microsoft.com/office/2019/extlst" xmlns:r="http://schemas.openxmlformats.org/officeDocument/2006/relationships" xmlns:m="http://schemas.openxmlformats.org/officeDocument/2006/math" xmlns:v="urn:schemas-microsoft-com:vml" xmlns:wp14="http://schemas.microsoft.com/office/word/2010/wordprocessingDrawing" xmlns:wp="http://schemas.openxmlformats.org/drawingml/2006/wordprocessingDrawing" xmlns:w10="urn:schemas-microsoft-com:office:word" xmlns:w="http://schemas.openxmlformats.org/wordprocessingml/2006/main" xmlns:w14="http://schemas.microsoft.com/office/word/2010/wordml" xmlns:w15="http://schemas.microsoft.com/office/word/2012/wordml" xmlns:w16cex="http://schemas.microsoft.com/office/word/2018/wordml/cex" xmlns:w16cid="http://schemas.microsoft.com/office/word/2016/wordml/cid" xmlns:w16="http://schemas.microsoft.com/office/word/2018/wordml" xmlns:w16du="http://schemas.microsoft.com/office/word/2023/wordml/word16du" xmlns:w16sdtdh="http://schemas.microsoft.com/office/word/2020/wordml/sdtdatahash" xmlns:w16sdtfl="http://schemas.microsoft.com/office/word/2024/wordml/sdtformatlock" xmlns:w16se="http://schemas.microsoft.com/office/word/2015/wordml/symex" xmlns:wpg="http://schemas.microsoft.com/office/word/2010/wordprocessingGroup" xmlns:wpi="http://schemas.microsoft.com/office/word/2010/wordprocessingInk" xmlns:wne="http://schemas.microsoft.com/office/word/2006/wordml" xmlns:wps="http://schemas.microsoft.com/office/word/2010/wordprocessingShape" mc:Ignorable="w14 w15 w16se w16cid w16 w16cex w16sdtdh w16sdtfl w16du wp14">
+  <w:footnote w:type="separator" w:id="-1">
+    <w:p>
+      <w:pPr>
+        <w:spacing w:after="0" w:line="240" w:lineRule="auto"/>
+      </w:pPr>
+      <w:r>
+        <w:separator/>
+      </w:r>
+    </w:p>
+  </w:footnote>
+  <w:footnote w:type="continuationSeparator" w:id="0">
+    <w:p>
+      <w:pPr>
+        <w:spacing w:after="0" w:line="240" w:lineRule="auto"/>
+      </w:pPr>
+      <w:r>
+        <w:continuationSeparator/>
+      </w:r>
+    </w:p>
+  </w:footnote>
+</w:footnotes>
 </file>
 
 <file path=word/numbering.xml><?xml version="1.0" encoding="utf-8"?>
@@ -17499,6 +17782,133 @@
       </w:tcPr>
     </w:tblStylePr>
   </w:style>
+  <w:style w:type="table" w:styleId="Tableausimple1">
+    <w:name w:val="Plain Table 1"/>
+    <w:basedOn w:val="TableauNormal"/>
+    <w:uiPriority w:val="41"/>
+    <w:rsid w:val="00903BD5"/>
+    <w:pPr>
+      <w:spacing w:after="0" w:line="240" w:lineRule="auto"/>
+    </w:pPr>
+    <w:tblPr>
+      <w:tblStyleRowBandSize w:val="1"/>
+      <w:tblStyleColBandSize w:val="1"/>
+      <w:tblBorders>
+        <w:top w:val="single" w:sz="4" w:space="0" w:color="BFBFBF" w:themeColor="background1" w:themeShade="BF"/>
+        <w:left w:val="single" w:sz="4" w:space="0" w:color="BFBFBF" w:themeColor="background1" w:themeShade="BF"/>
+        <w:bottom w:val="single" w:sz="4" w:space="0" w:color="BFBFBF" w:themeColor="background1" w:themeShade="BF"/>
+        <w:right w:val="single" w:sz="4" w:space="0" w:color="BFBFBF" w:themeColor="background1" w:themeShade="BF"/>
+        <w:insideH w:val="single" w:sz="4" w:space="0" w:color="BFBFBF" w:themeColor="background1" w:themeShade="BF"/>
+        <w:insideV w:val="single" w:sz="4" w:space="0" w:color="BFBFBF" w:themeColor="background1" w:themeShade="BF"/>
+      </w:tblBorders>
+    </w:tblPr>
+    <w:tblStylePr w:type="firstRow">
+      <w:rPr>
+        <w:b/>
+        <w:bCs/>
+      </w:rPr>
+    </w:tblStylePr>
+    <w:tblStylePr w:type="lastRow">
+      <w:rPr>
+        <w:b/>
+        <w:bCs/>
+      </w:rPr>
+      <w:tblPr/>
+      <w:tcPr>
+        <w:tcBorders>
+          <w:top w:val="double" w:sz="4" w:space="0" w:color="BFBFBF" w:themeColor="background1" w:themeShade="BF"/>
+        </w:tcBorders>
+      </w:tcPr>
+    </w:tblStylePr>
+    <w:tblStylePr w:type="firstCol">
+      <w:rPr>
+        <w:b/>
+        <w:bCs/>
+      </w:rPr>
+    </w:tblStylePr>
+    <w:tblStylePr w:type="lastCol">
+      <w:rPr>
+        <w:b/>
+        <w:bCs/>
+      </w:rPr>
+    </w:tblStylePr>
+    <w:tblStylePr w:type="band1Vert">
+      <w:tblPr/>
+      <w:tcPr>
+        <w:shd w:val="clear" w:color="auto" w:fill="F2F2F2" w:themeFill="background1" w:themeFillShade="F2"/>
+      </w:tcPr>
+    </w:tblStylePr>
+    <w:tblStylePr w:type="band1Horz">
+      <w:tblPr/>
+      <w:tcPr>
+        <w:shd w:val="clear" w:color="auto" w:fill="F2F2F2" w:themeFill="background1" w:themeFillShade="F2"/>
+      </w:tcPr>
+    </w:tblStylePr>
+  </w:style>
+  <w:style w:type="character" w:styleId="Lienhypertextesuivivisit">
+    <w:name w:val="FollowedHyperlink"/>
+    <w:basedOn w:val="Policepardfaut"/>
+    <w:uiPriority w:val="99"/>
+    <w:semiHidden/>
+    <w:unhideWhenUsed/>
+    <w:rsid w:val="00723C5D"/>
+    <w:rPr>
+      <w:color w:val="954F72" w:themeColor="followedHyperlink"/>
+      <w:u w:val="single"/>
+    </w:rPr>
+  </w:style>
+  <w:style w:type="paragraph" w:styleId="En-tte">
+    <w:name w:val="header"/>
+    <w:basedOn w:val="Normal"/>
+    <w:link w:val="En-tteCar"/>
+    <w:uiPriority w:val="99"/>
+    <w:unhideWhenUsed/>
+    <w:rsid w:val="00BC5B42"/>
+    <w:pPr>
+      <w:tabs>
+        <w:tab w:val="center" w:pos="4536"/>
+        <w:tab w:val="right" w:pos="9072"/>
+      </w:tabs>
+      <w:spacing w:after="0" w:line="240" w:lineRule="auto"/>
+    </w:pPr>
+  </w:style>
+  <w:style w:type="character" w:customStyle="1" w:styleId="En-tteCar">
+    <w:name w:val="En-tête Car"/>
+    <w:basedOn w:val="Policepardfaut"/>
+    <w:link w:val="En-tte"/>
+    <w:uiPriority w:val="99"/>
+    <w:rsid w:val="00BC5B42"/>
+    <w:rPr>
+      <w:rFonts w:asciiTheme="majorBidi" w:hAnsiTheme="majorBidi"/>
+      <w:sz w:val="24"/>
+    </w:rPr>
+  </w:style>
+  <w:style w:type="paragraph" w:styleId="Pieddepage">
+    <w:name w:val="footer"/>
+    <w:basedOn w:val="Normal"/>
+    <w:link w:val="PieddepageCar"/>
+    <w:uiPriority w:val="99"/>
+    <w:unhideWhenUsed/>
+    <w:rsid w:val="00BC5B42"/>
+    <w:pPr>
+      <w:tabs>
+        <w:tab w:val="center" w:pos="4536"/>
+        <w:tab w:val="right" w:pos="9072"/>
+      </w:tabs>
+      <w:spacing w:after="0" w:line="240" w:lineRule="auto"/>
+    </w:pPr>
+  </w:style>
+  <w:style w:type="character" w:customStyle="1" w:styleId="PieddepageCar">
+    <w:name w:val="Pied de page Car"/>
+    <w:basedOn w:val="Policepardfaut"/>
+    <w:link w:val="Pieddepage"/>
+    <w:uiPriority w:val="99"/>
+    <w:rsid w:val="00BC5B42"/>
+    <w:rPr>
+      <w:rFonts w:asciiTheme="majorBidi" w:hAnsiTheme="majorBidi"/>
+      <w:sz w:val="24"/>
+    </w:rPr>
+  </w:style>
 </w:styles>
 </file>
 

</xml_diff>